<commit_message>
Added short jumps; expanded draft and readme
</commit_message>
<xml_diff>
--- a/Report Draft.docx
+++ b/Report Draft.docx
@@ -30,6 +30,207 @@
     <w:p>
       <w:pPr>
         <w:rPr>
+          <w:sz w:val="40"/>
+          <w:szCs w:val="40"/>
+        </w:rPr>
+      </w:pPr>
+      <w:r>
+        <w:rPr>
+          <w:noProof/>
+        </w:rPr>
+        <mc:AlternateContent>
+          <mc:Choice Requires="wps">
+            <w:drawing>
+              <wp:anchor distT="0" distB="0" distL="114300" distR="114300" simplePos="0" relativeHeight="251659264" behindDoc="0" locked="0" layoutInCell="1" allowOverlap="1" wp14:anchorId="1814F5E3" wp14:editId="3D1B3068">
+                <wp:simplePos x="0" y="0"/>
+                <wp:positionH relativeFrom="column">
+                  <wp:posOffset>0</wp:posOffset>
+                </wp:positionH>
+                <wp:positionV relativeFrom="paragraph">
+                  <wp:posOffset>0</wp:posOffset>
+                </wp:positionV>
+                <wp:extent cx="1828800" cy="1828800"/>
+                <wp:effectExtent l="0" t="330200" r="0" b="1007110"/>
+                <wp:wrapNone/>
+                <wp:docPr id="303368942" name="Text Box 1"/>
+                <wp:cNvGraphicFramePr/>
+                <a:graphic xmlns:a="http://schemas.openxmlformats.org/drawingml/2006/main">
+                  <a:graphicData uri="http://schemas.microsoft.com/office/word/2010/wordprocessingShape">
+                    <wps:wsp>
+                      <wps:cNvSpPr txBox="1"/>
+                      <wps:spPr>
+                        <a:xfrm>
+                          <a:off x="0" y="0"/>
+                          <a:ext cx="1828800" cy="1828800"/>
+                        </a:xfrm>
+                        <a:prstGeom prst="rect">
+                          <a:avLst/>
+                        </a:prstGeom>
+                        <a:noFill/>
+                        <a:ln>
+                          <a:noFill/>
+                        </a:ln>
+                        <a:effectLst>
+                          <a:reflection blurRad="6350" stA="50000" endA="300" endPos="55000" dir="5400000" sy="-100000" algn="bl" rotWithShape="0"/>
+                        </a:effectLst>
+                        <a:scene3d>
+                          <a:camera prst="isometricOffAxis2Left"/>
+                          <a:lightRig rig="threePt" dir="t"/>
+                        </a:scene3d>
+                        <a:sp3d>
+                          <a:bevelT prst="angle"/>
+                        </a:sp3d>
+                      </wps:spPr>
+                      <wps:txbx>
+                        <w:txbxContent>
+                          <w:p>
+                            <w:pPr>
+                              <w:jc w:val="center"/>
+                              <w:rPr>
+                                <w:b/>
+                                <w:outline/>
+                                <w:color w:val="ED7D31" w:themeColor="accent2"/>
+                                <w:sz w:val="72"/>
+                                <w:szCs w:val="72"/>
+                                <w14:shadow w14:blurRad="0" w14:dist="38100" w14:dir="2700000" w14:sx="100000" w14:sy="100000" w14:kx="0" w14:ky="0" w14:algn="tl">
+                                  <w14:schemeClr w14:val="accent2"/>
+                                </w14:shadow>
+                                <w14:textOutline w14:w="6604" w14:cap="flat" w14:cmpd="sng" w14:algn="ctr">
+                                  <w14:solidFill>
+                                    <w14:schemeClr w14:val="accent2"/>
+                                  </w14:solidFill>
+                                  <w14:prstDash w14:val="solid"/>
+                                  <w14:round/>
+                                </w14:textOutline>
+                                <w14:textFill>
+                                  <w14:solidFill>
+                                    <w14:srgbClr w14:val="FFFFFF"/>
+                                  </w14:solidFill>
+                                </w14:textFill>
+                              </w:rPr>
+                            </w:pPr>
+                            <w:r>
+                              <w:rPr>
+                                <w:b/>
+                                <w:outline/>
+                                <w:color w:val="ED7D31" w:themeColor="accent2"/>
+                                <w:sz w:val="72"/>
+                                <w:szCs w:val="72"/>
+                                <w14:shadow w14:blurRad="0" w14:dist="38100" w14:dir="2700000" w14:sx="100000" w14:sy="100000" w14:kx="0" w14:ky="0" w14:algn="tl">
+                                  <w14:schemeClr w14:val="accent2"/>
+                                </w14:shadow>
+                                <w14:textOutline w14:w="6604" w14:cap="flat" w14:cmpd="sng" w14:algn="ctr">
+                                  <w14:solidFill>
+                                    <w14:schemeClr w14:val="accent2"/>
+                                  </w14:solidFill>
+                                  <w14:prstDash w14:val="solid"/>
+                                  <w14:round/>
+                                </w14:textOutline>
+                                <w14:textFill>
+                                  <w14:solidFill>
+                                    <w14:srgbClr w14:val="FFFFFF"/>
+                                  </w14:solidFill>
+                                </w14:textFill>
+                              </w:rPr>
+                              <w:t>Export This As A PDF Before Submitting</w:t>
+                            </w:r>
+                          </w:p>
+                        </w:txbxContent>
+                      </wps:txbx>
+                      <wps:bodyPr rot="0" spcFirstLastPara="0" vertOverflow="overflow" horzOverflow="overflow" vert="horz" wrap="none" lIns="91440" tIns="45720" rIns="91440" bIns="45720" numCol="1" spcCol="0" rtlCol="0" fromWordArt="0" anchor="t" anchorCtr="0" forceAA="0" compatLnSpc="1">
+                        <a:prstTxWarp prst="textNoShape">
+                          <a:avLst/>
+                        </a:prstTxWarp>
+                        <a:spAutoFit/>
+                      </wps:bodyPr>
+                    </wps:wsp>
+                  </a:graphicData>
+                </a:graphic>
+              </wp:anchor>
+            </w:drawing>
+          </mc:Choice>
+          <mc:Fallback>
+            <w:pict>
+              <v:shapetype w14:anchorId="1814F5E3" id="_x0000_t202" coordsize="21600,21600" o:spt="202" path="m,l,21600r21600,l21600,xe">
+                <v:stroke joinstyle="miter"/>
+                <v:path gradientshapeok="t" o:connecttype="rect"/>
+              </v:shapetype>
+              <v:shape id="Text Box 1" o:spid="_x0000_s1026" type="#_x0000_t202" style="position:absolute;margin-left:0;margin-top:0;width:2in;height:2in;z-index:251659264;visibility:visible;mso-wrap-style:none;mso-wrap-distance-left:9pt;mso-wrap-distance-top:0;mso-wrap-distance-right:9pt;mso-wrap-distance-bottom:0;mso-position-horizontal:absolute;mso-position-horizontal-relative:text;mso-position-vertical:absolute;mso-position-vertical-relative:text;v-text-anchor:top" o:gfxdata="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" filled="f" stroked="f">
+                <v:fill o:detectmouseclick="t"/>
+                <o:extrusion v:ext="view" viewpoint="-100pt,0" viewpointorigin="-.5,0" skewangle="0" skewamt="0"/>
+                <v:textbox style="mso-fit-shape-to-text:t">
+                  <w:txbxContent>
+                    <w:p>
+                      <w:pPr>
+                        <w:jc w:val="center"/>
+                        <w:rPr>
+                          <w:b/>
+                          <w:outline/>
+                          <w:color w:val="ED7D31" w:themeColor="accent2"/>
+                          <w:sz w:val="72"/>
+                          <w:szCs w:val="72"/>
+                          <w14:shadow w14:blurRad="0" w14:dist="38100" w14:dir="2700000" w14:sx="100000" w14:sy="100000" w14:kx="0" w14:ky="0" w14:algn="tl">
+                            <w14:schemeClr w14:val="accent2"/>
+                          </w14:shadow>
+                          <w14:textOutline w14:w="6604" w14:cap="flat" w14:cmpd="sng" w14:algn="ctr">
+                            <w14:solidFill>
+                              <w14:schemeClr w14:val="accent2"/>
+                            </w14:solidFill>
+                            <w14:prstDash w14:val="solid"/>
+                            <w14:round/>
+                          </w14:textOutline>
+                          <w14:textFill>
+                            <w14:solidFill>
+                              <w14:srgbClr w14:val="FFFFFF"/>
+                            </w14:solidFill>
+                          </w14:textFill>
+                        </w:rPr>
+                      </w:pPr>
+                      <w:r>
+                        <w:rPr>
+                          <w:b/>
+                          <w:outline/>
+                          <w:color w:val="ED7D31" w:themeColor="accent2"/>
+                          <w:sz w:val="72"/>
+                          <w:szCs w:val="72"/>
+                          <w14:shadow w14:blurRad="0" w14:dist="38100" w14:dir="2700000" w14:sx="100000" w14:sy="100000" w14:kx="0" w14:ky="0" w14:algn="tl">
+                            <w14:schemeClr w14:val="accent2"/>
+                          </w14:shadow>
+                          <w14:textOutline w14:w="6604" w14:cap="flat" w14:cmpd="sng" w14:algn="ctr">
+                            <w14:solidFill>
+                              <w14:schemeClr w14:val="accent2"/>
+                            </w14:solidFill>
+                            <w14:prstDash w14:val="solid"/>
+                            <w14:round/>
+                          </w14:textOutline>
+                          <w14:textFill>
+                            <w14:solidFill>
+                              <w14:srgbClr w14:val="FFFFFF"/>
+                            </w14:solidFill>
+                          </w14:textFill>
+                        </w:rPr>
+                        <w:t>Export This As A PDF Before Submitting</w:t>
+                      </w:r>
+                    </w:p>
+                  </w:txbxContent>
+                </v:textbox>
+              </v:shape>
+            </w:pict>
+          </mc:Fallback>
+        </mc:AlternateContent>
+      </w:r>
+    </w:p>
+    <w:p>
+      <w:pPr>
+        <w:rPr>
+          <w:sz w:val="40"/>
+          <w:szCs w:val="40"/>
+        </w:rPr>
+      </w:pPr>
+    </w:p>
+    <w:p>
+      <w:pPr>
+        <w:rPr>
           <w:rFonts w:ascii="Berlin Sans FB" w:hAnsi="Berlin Sans FB"/>
           <w:sz w:val="36"/>
           <w:szCs w:val="36"/>
@@ -47,25 +248,50 @@
     <w:p>
       <w:pPr>
         <w:rPr>
+          <w:rFonts w:ascii="LMRoman12" w:hAnsi="LMRoman12"/>
+        </w:rPr>
+      </w:pPr>
+      <w:proofErr w:type="spellStart"/>
+      <w:r>
+        <w:rPr>
+          <w:rFonts w:ascii="LMRoman12" w:hAnsi="LMRoman12"/>
+        </w:rPr>
+        <w:t>Aaaaaa</w:t>
+      </w:r>
+      <w:proofErr w:type="spellEnd"/>
+    </w:p>
+    <w:p>
+      <w:pPr>
+        <w:rPr>
+          <w:rFonts w:ascii="LMRoman12" w:hAnsi="LMRoman12"/>
+        </w:rPr>
+      </w:pPr>
+    </w:p>
+    <w:p>
+      <w:pPr>
+        <w:pStyle w:val="NormalWeb"/>
+      </w:pPr>
+      <w:r>
+        <w:rPr>
+          <w:rFonts w:ascii="LMRoman12" w:hAnsi="LMRoman12"/>
+        </w:rPr>
+        <w:t xml:space="preserve">Our agents are </w:t>
+      </w:r>
+      <w:r>
+        <w:rPr>
+          <w:rFonts w:ascii="LMRoman12" w:hAnsi="LMRoman12"/>
+        </w:rPr>
+        <w:t xml:space="preserve">Hand Implemented Rule based agent and PPO from Stable Baselines </w:t>
+      </w:r>
+    </w:p>
+    <w:p>
+      <w:pPr>
+        <w:rPr>
           <w:rFonts w:ascii="Berlin Sans FB" w:hAnsi="Berlin Sans FB"/>
           <w:sz w:val="36"/>
           <w:szCs w:val="36"/>
         </w:rPr>
       </w:pPr>
-      <w:proofErr w:type="spellStart"/>
-      <w:r>
-        <w:rPr>
-          <w:rFonts w:ascii="LMRoman12" w:hAnsi="LMRoman12"/>
-        </w:rPr>
-        <w:t>A</w:t>
-      </w:r>
-      <w:r>
-        <w:rPr>
-          <w:rFonts w:ascii="LMRoman12" w:hAnsi="LMRoman12"/>
-        </w:rPr>
-        <w:t>aaaaa</w:t>
-      </w:r>
-      <w:proofErr w:type="spellEnd"/>
     </w:p>
     <w:p>
       <w:pPr>
@@ -134,6 +360,9 @@
       <w:r>
         <w:t>Rule based is easy to understand; parameters can be tweaked easily to make it jump shorter, etc.,</w:t>
       </w:r>
+      <w:r>
+        <w:t xml:space="preserve"> </w:t>
+      </w:r>
     </w:p>
     <w:p>
       <w:pPr>
@@ -172,7 +401,15 @@
         </w:numPr>
       </w:pPr>
       <w:r>
-        <w:t>C</w:t>
+        <w:t xml:space="preserve">Experiments could include testing speed of level completion or the amount of memory used; many of the listed examples don’t really work with a </w:t>
+      </w:r>
+      <w:proofErr w:type="gramStart"/>
+      <w:r>
+        <w:t>rule based</w:t>
+      </w:r>
+      <w:proofErr w:type="gramEnd"/>
+      <w:r>
+        <w:t xml:space="preserve"> agent that doesn’t learn</w:t>
       </w:r>
     </w:p>
     <w:p/>
@@ -240,7 +477,13 @@
         </w:numPr>
       </w:pPr>
       <w:r>
-        <w:t>Progression as a metric (get as far into the game as possible in terms of levels; rewards finding the Warp Zones)</w:t>
+        <w:t>Progression as a metric (get as far into the game as possible in terms of levels</w:t>
+      </w:r>
+      <w:r>
+        <w:t>, or alternatively beat 8-4 from 1-1 as fast as possible</w:t>
+      </w:r>
+      <w:r>
+        <w:t>; rewards finding the Warp Zones)</w:t>
       </w:r>
     </w:p>
     <w:p>
@@ -252,48 +495,7 @@
         </w:numPr>
       </w:pPr>
       <w:r>
-        <w:t xml:space="preserve">C </w:t>
-      </w:r>
-    </w:p>
-    <w:p/>
-    <w:p>
-      <w:pPr>
-        <w:rPr>
-          <w:rFonts w:ascii="Berlin Sans FB" w:hAnsi="Berlin Sans FB"/>
-          <w:sz w:val="36"/>
-          <w:szCs w:val="36"/>
-        </w:rPr>
-      </w:pPr>
-      <w:r>
-        <w:rPr>
-          <w:rFonts w:ascii="Berlin Sans FB" w:hAnsi="Berlin Sans FB"/>
-          <w:sz w:val="36"/>
-          <w:szCs w:val="36"/>
-        </w:rPr>
-        <w:t>Visualisation/Debugging</w:t>
-      </w:r>
-    </w:p>
-    <w:p/>
-    <w:p>
-      <w:pPr>
-        <w:pStyle w:val="NormalWeb"/>
-      </w:pPr>
-      <w:r>
-        <w:rPr>
-          <w:rFonts w:ascii="LMRoman12" w:hAnsi="LMRoman12"/>
-        </w:rPr>
-        <w:t xml:space="preserve">Includewhatvisualizationtechniquesyouusedtogaininsightsintotheagent’sdecision- making process. </w:t>
-      </w:r>
-    </w:p>
-    <w:p>
-      <w:pPr>
-        <w:pStyle w:val="NormalWeb"/>
-      </w:pPr>
-      <w:r>
-        <w:rPr>
-          <w:rFonts w:ascii="LMRoman12" w:hAnsi="LMRoman12"/>
-        </w:rPr>
-        <w:t xml:space="preserve">Include what debugging/profiling tools you utilised to optimize the algorithms and enhance performance. </w:t>
+        <w:t>Not Dying as a metric (get as far as possible without dying; rewards careful playing and prevents using the game’s checkpoints to cheese things</w:t>
       </w:r>
     </w:p>
     <w:p>
@@ -305,10 +507,65 @@
         </w:numPr>
       </w:pPr>
       <w:r>
-        <w:t xml:space="preserve">Besides what was already in </w:t>
-      </w:r>
-      <w:r>
-        <w:t>Lauren’s code, printing to the terminal when decisions are made helps identify actions</w:t>
+        <w:lastRenderedPageBreak/>
+        <w:t>Random Stages as a metric (use gym-super-</w:t>
+      </w:r>
+      <w:proofErr w:type="spellStart"/>
+      <w:r>
+        <w:t>mario</w:t>
+      </w:r>
+      <w:proofErr w:type="spellEnd"/>
+      <w:r>
+        <w:t>-</w:t>
+      </w:r>
+      <w:proofErr w:type="spellStart"/>
+      <w:r>
+        <w:t>bros’s</w:t>
+      </w:r>
+      <w:proofErr w:type="spellEnd"/>
+      <w:r>
+        <w:t xml:space="preserve"> random stages function to try stages and measure number of stages out of say 10 completed)</w:t>
+      </w:r>
+    </w:p>
+    <w:p/>
+    <w:p>
+      <w:pPr>
+        <w:rPr>
+          <w:rFonts w:ascii="Berlin Sans FB" w:hAnsi="Berlin Sans FB"/>
+          <w:sz w:val="36"/>
+          <w:szCs w:val="36"/>
+        </w:rPr>
+      </w:pPr>
+      <w:r>
+        <w:rPr>
+          <w:rFonts w:ascii="Berlin Sans FB" w:hAnsi="Berlin Sans FB"/>
+          <w:sz w:val="36"/>
+          <w:szCs w:val="36"/>
+        </w:rPr>
+        <w:t>Visualisation/Debugging</w:t>
+      </w:r>
+    </w:p>
+    <w:p/>
+    <w:p>
+      <w:pPr>
+        <w:pStyle w:val="NormalWeb"/>
+      </w:pPr>
+      <w:r>
+        <w:rPr>
+          <w:rFonts w:ascii="LMRoman12" w:hAnsi="LMRoman12"/>
+        </w:rPr>
+        <w:t xml:space="preserve">Includewhatvisualizationtechniquesyouusedtogaininsightsintotheagent’sdecision- making process. </w:t>
+      </w:r>
+    </w:p>
+    <w:p>
+      <w:pPr>
+        <w:pStyle w:val="NormalWeb"/>
+      </w:pPr>
+      <w:r>
+        <w:rPr>
+          <w:rFonts w:ascii="LMRoman12" w:hAnsi="LMRoman12"/>
+        </w:rPr>
+        <w:t xml:space="preserve">Include what debugging/profiling tools you utilised to optimize the algorithms and enhance performance. </w:t>
       </w:r>
     </w:p>
     <w:p>
@@ -320,7 +577,21 @@
         </w:numPr>
       </w:pPr>
       <w:r>
-        <w:lastRenderedPageBreak/>
+        <w:t xml:space="preserve">Besides what was already in </w:t>
+      </w:r>
+      <w:r>
+        <w:t>Lauren’s code, printing to the terminal when decisions are made helps identify actions</w:t>
+      </w:r>
+    </w:p>
+    <w:p>
+      <w:pPr>
+        <w:pStyle w:val="ListParagraph"/>
+        <w:numPr>
+          <w:ilvl w:val="0"/>
+          <w:numId w:val="1"/>
+        </w:numPr>
+      </w:pPr>
+      <w:r>
         <w:t>Freezing the game when a decision is made (via spamming the terminal with 250,000 messages) helps to identify exactly what constitutes a scenario where said decision is made</w:t>
       </w:r>
     </w:p>

</xml_diff>

<commit_message>
Made misc. changes to facilitate manual play
</commit_message>
<xml_diff>
--- a/Report Draft.docx
+++ b/Report Draft.docx
@@ -156,7 +156,6 @@
                 <v:path gradientshapeok="t" o:connecttype="rect"/>
               </v:shapetype>
               <v:shape id="Text Box 1" o:spid="_x0000_s1026" type="#_x0000_t202" style="position:absolute;margin-left:0;margin-top:0;width:2in;height:2in;z-index:251659264;visibility:visible;mso-wrap-style:none;mso-wrap-distance-left:9pt;mso-wrap-distance-top:0;mso-wrap-distance-right:9pt;mso-wrap-distance-bottom:0;mso-position-horizontal:absolute;mso-position-horizontal-relative:text;mso-position-vertical:absolute;mso-position-vertical-relative:text;v-text-anchor:top" o:gfxdata="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" filled="f" stroked="f">
-                <v:fill o:detectmouseclick="t"/>
                 <o:extrusion v:ext="view" viewpoint="-100pt,0" viewpointorigin="-.5,0" skewangle="0" skewamt="0"/>
                 <v:textbox style="mso-fit-shape-to-text:t">
                   <w:txbxContent>
@@ -248,40 +247,32 @@
     <w:p>
       <w:pPr>
         <w:rPr>
+          <w:rFonts w:ascii="LMRoman12" w:hAnsi="LMRoman12" w:hint="eastAsia"/>
+        </w:rPr>
+      </w:pPr>
+      <w:r>
+        <w:rPr>
           <w:rFonts w:ascii="LMRoman12" w:hAnsi="LMRoman12"/>
         </w:rPr>
-      </w:pPr>
-      <w:proofErr w:type="spellStart"/>
+        <w:t>Aaaaaa</w:t>
+      </w:r>
+    </w:p>
+    <w:p>
+      <w:pPr>
+        <w:rPr>
+          <w:rFonts w:ascii="LMRoman12" w:hAnsi="LMRoman12" w:hint="eastAsia"/>
+        </w:rPr>
+      </w:pPr>
+    </w:p>
+    <w:p>
+      <w:pPr>
+        <w:pStyle w:val="NormalWeb"/>
+      </w:pPr>
       <w:r>
         <w:rPr>
           <w:rFonts w:ascii="LMRoman12" w:hAnsi="LMRoman12"/>
         </w:rPr>
-        <w:t>Aaaaaa</w:t>
-      </w:r>
-      <w:proofErr w:type="spellEnd"/>
-    </w:p>
-    <w:p>
-      <w:pPr>
-        <w:rPr>
-          <w:rFonts w:ascii="LMRoman12" w:hAnsi="LMRoman12"/>
-        </w:rPr>
-      </w:pPr>
-    </w:p>
-    <w:p>
-      <w:pPr>
-        <w:pStyle w:val="NormalWeb"/>
-      </w:pPr>
-      <w:r>
-        <w:rPr>
-          <w:rFonts w:ascii="LMRoman12" w:hAnsi="LMRoman12"/>
-        </w:rPr>
-        <w:t xml:space="preserve">Our agents are </w:t>
-      </w:r>
-      <w:r>
-        <w:rPr>
-          <w:rFonts w:ascii="LMRoman12" w:hAnsi="LMRoman12"/>
-        </w:rPr>
-        <w:t xml:space="preserve">Hand Implemented Rule based agent and PPO from Stable Baselines </w:t>
+        <w:t xml:space="preserve">Our agents are Hand Implemented Rule based agent and PPO from Stable Baselines </w:t>
       </w:r>
     </w:p>
     <w:p>
@@ -296,11 +287,57 @@
     <w:p>
       <w:pPr>
         <w:rPr>
+          <w:rFonts w:cstheme="minorHAnsi"/>
+        </w:rPr>
+      </w:pPr>
+      <w:r>
+        <w:rPr>
+          <w:rFonts w:cstheme="minorHAnsi"/>
+        </w:rPr>
+        <w:t>When we make changes to existing code (Laurens, pytorch tutorial) document it!</w:t>
+      </w:r>
+    </w:p>
+    <w:p>
+      <w:pPr>
+        <w:rPr>
           <w:rFonts w:ascii="Berlin Sans FB" w:hAnsi="Berlin Sans FB"/>
           <w:sz w:val="36"/>
           <w:szCs w:val="36"/>
         </w:rPr>
       </w:pPr>
+      <w:r>
+        <w:rPr>
+          <w:rFonts w:ascii="Menlo" w:hAnsi="Menlo" w:cs="Menlo"/>
+          <w:color w:val="000000"/>
+          <w:kern w:val="0"/>
+          <w:sz w:val="22"/>
+          <w:szCs w:val="22"/>
+          <w:lang w:val="en-GB"/>
+        </w:rPr>
+        <w:t>‘</w:t>
+      </w:r>
+      <w:r>
+        <w:rPr>
+          <w:rFonts w:ascii="Menlo" w:hAnsi="Menlo" w:cs="Menlo"/>
+          <w:color w:val="000000"/>
+          <w:kern w:val="0"/>
+          <w:sz w:val="22"/>
+          <w:szCs w:val="22"/>
+          <w:lang w:val="en-GB"/>
+        </w:rPr>
+        <w:t>poetry run nes_py --rom super-mario-bros.nes --mode human</w:t>
+      </w:r>
+      <w:r>
+        <w:rPr>
+          <w:rFonts w:ascii="Menlo" w:hAnsi="Menlo" w:cs="Menlo"/>
+          <w:color w:val="000000"/>
+          <w:kern w:val="0"/>
+          <w:sz w:val="22"/>
+          <w:szCs w:val="22"/>
+          <w:lang w:val="en-GB"/>
+        </w:rPr>
+        <w:t>’ for human controlled Mario</w:t>
+      </w:r>
     </w:p>
     <w:p>
       <w:pPr>
@@ -323,19 +360,11 @@
       <w:pPr>
         <w:pStyle w:val="NormalWeb"/>
       </w:pPr>
-      <w:proofErr w:type="spellStart"/>
       <w:r>
         <w:rPr>
           <w:rFonts w:ascii="LMRoman12" w:hAnsi="LMRoman12"/>
         </w:rPr>
-        <w:t>Analyze</w:t>
-      </w:r>
-      <w:proofErr w:type="spellEnd"/>
-      <w:r>
-        <w:rPr>
-          <w:rFonts w:ascii="LMRoman12" w:hAnsi="LMRoman12"/>
-        </w:rPr>
-        <w:t xml:space="preserve"> and contrast the performance of the chosen AI methods. </w:t>
+        <w:t xml:space="preserve">Analyze and contrast the performance of the chosen AI methods. </w:t>
       </w:r>
     </w:p>
     <w:p>
@@ -373,23 +402,7 @@
         </w:numPr>
       </w:pPr>
       <w:r>
-        <w:t xml:space="preserve">Rule based cannot adapt on its own; new </w:t>
-      </w:r>
-      <w:proofErr w:type="spellStart"/>
-      <w:r>
-        <w:t>palletes</w:t>
-      </w:r>
-      <w:proofErr w:type="spellEnd"/>
-      <w:r>
-        <w:t xml:space="preserve"> like underground or new enemies like </w:t>
-      </w:r>
-      <w:proofErr w:type="spellStart"/>
-      <w:r>
-        <w:t>Lakitus</w:t>
-      </w:r>
-      <w:proofErr w:type="spellEnd"/>
-      <w:r>
-        <w:t xml:space="preserve"> require adding them to the enemy recognition program, coding new actions to avoid them, etc.</w:t>
+        <w:t>Rule based cannot adapt on its own; new palletes like underground or new enemies like Lakitus require adding them to the enemy recognition program, coding new actions to avoid them, etc.</w:t>
       </w:r>
     </w:p>
     <w:p>
@@ -401,15 +414,13 @@
         </w:numPr>
       </w:pPr>
       <w:r>
-        <w:t xml:space="preserve">Experiments could include testing speed of level completion or the amount of memory used; many of the listed examples don’t really work with a </w:t>
-      </w:r>
-      <w:proofErr w:type="gramStart"/>
-      <w:r>
-        <w:t>rule based</w:t>
-      </w:r>
-      <w:proofErr w:type="gramEnd"/>
-      <w:r>
-        <w:t xml:space="preserve"> agent that doesn’t learn</w:t>
+        <w:t>Experiments could include testing speed of level completion</w:t>
+      </w:r>
+      <w:r>
+        <w:t xml:space="preserve"> (be it time, frames or actions)</w:t>
+      </w:r>
+      <w:r>
+        <w:t xml:space="preserve"> or the amount of memory used; many of the listed examples don’t really work with a rule based agent that doesn’t learn</w:t>
       </w:r>
     </w:p>
     <w:p/>
@@ -439,21 +450,7 @@
         <w:rPr>
           <w:rFonts w:ascii="LMRoman12" w:hAnsi="LMRoman12"/>
         </w:rPr>
-        <w:t>You will notice that gym-super-</w:t>
-      </w:r>
-      <w:proofErr w:type="spellStart"/>
-      <w:r>
-        <w:rPr>
-          <w:rFonts w:ascii="LMRoman12" w:hAnsi="LMRoman12"/>
-        </w:rPr>
-        <w:t>mario</w:t>
-      </w:r>
-      <w:proofErr w:type="spellEnd"/>
-      <w:r>
-        <w:rPr>
-          <w:rFonts w:ascii="LMRoman12" w:hAnsi="LMRoman12"/>
-        </w:rPr>
-        <w:t xml:space="preserve">-bros reward function assumes the objective of the game is to move as far right as possible. You are encouraged to come up with other performance and evaluation metrics for your agents. Novel and interesting metrics that you come up with will be rewarded. </w:t>
+        <w:t xml:space="preserve">You will notice that gym-super-mario-bros reward function assumes the objective of the game is to move as far right as possible. You are encouraged to come up with other performance and evaluation metrics for your agents. Novel and interesting metrics that you come up with will be rewarded. </w:t>
       </w:r>
     </w:p>
     <w:p>
@@ -495,6 +492,7 @@
         </w:numPr>
       </w:pPr>
       <w:r>
+        <w:lastRenderedPageBreak/>
         <w:t>Not Dying as a metric (get as far as possible without dying; rewards careful playing and prevents using the game’s checkpoints to cheese things</w:t>
       </w:r>
     </w:p>
@@ -507,24 +505,7 @@
         </w:numPr>
       </w:pPr>
       <w:r>
-        <w:lastRenderedPageBreak/>
-        <w:t>Random Stages as a metric (use gym-super-</w:t>
-      </w:r>
-      <w:proofErr w:type="spellStart"/>
-      <w:r>
-        <w:t>mario</w:t>
-      </w:r>
-      <w:proofErr w:type="spellEnd"/>
-      <w:r>
-        <w:t>-</w:t>
-      </w:r>
-      <w:proofErr w:type="spellStart"/>
-      <w:r>
-        <w:t>bros’s</w:t>
-      </w:r>
-      <w:proofErr w:type="spellEnd"/>
-      <w:r>
-        <w:t xml:space="preserve"> random stages function to try stages and measure number of stages out of say 10 completed)</w:t>
+        <w:t>Random Stages as a metric (use gym-super-mario-bros’s random stages function to try stages and measure number of stages out of say 10 completed)</w:t>
       </w:r>
     </w:p>
     <w:p/>
@@ -646,15 +627,7 @@
         </w:numPr>
       </w:pPr>
       <w:r>
-        <w:t>Gym-super-</w:t>
-      </w:r>
-      <w:proofErr w:type="spellStart"/>
-      <w:r>
-        <w:t>mario</w:t>
-      </w:r>
-      <w:proofErr w:type="spellEnd"/>
-      <w:r>
-        <w:t>-bros</w:t>
+        <w:t>Gym-super-mario-bros</w:t>
       </w:r>
     </w:p>
     <w:p>
@@ -666,15 +639,7 @@
         </w:numPr>
       </w:pPr>
       <w:r>
-        <w:t xml:space="preserve">Lauren Gee’s </w:t>
-      </w:r>
-      <w:proofErr w:type="spellStart"/>
-      <w:r>
-        <w:t>mario</w:t>
-      </w:r>
-      <w:proofErr w:type="spellEnd"/>
-      <w:r>
-        <w:t>-locate-objects code</w:t>
+        <w:t>Lauren Gee’s mario-locate-objects code</w:t>
       </w:r>
     </w:p>
     <w:sectPr>

</xml_diff>

<commit_message>
Added one line to the report
</commit_message>
<xml_diff>
--- a/Report Draft.docx
+++ b/Report Draft.docx
@@ -155,7 +155,7 @@
                 <v:stroke joinstyle="miter"/>
                 <v:path gradientshapeok="t" o:connecttype="rect"/>
               </v:shapetype>
-              <v:shape id="Text Box 1" o:spid="_x0000_s1026" type="#_x0000_t202" style="position:absolute;margin-left:0;margin-top:0;width:2in;height:2in;z-index:251659264;visibility:visible;mso-wrap-style:none;mso-wrap-distance-left:9pt;mso-wrap-distance-top:0;mso-wrap-distance-right:9pt;mso-wrap-distance-bottom:0;mso-position-horizontal:absolute;mso-position-horizontal-relative:text;mso-position-vertical:absolute;mso-position-vertical-relative:text;v-text-anchor:top" o:gfxdata="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" filled="f" stroked="f">
+              <v:shape id="Text Box 1" o:spid="_x0000_s1026" type="#_x0000_t202" style="position:absolute;margin-left:0;margin-top:0;width:2in;height:2in;z-index:251659264;visibility:visible;mso-wrap-style:none;mso-wrap-distance-left:9pt;mso-wrap-distance-top:0;mso-wrap-distance-right:9pt;mso-wrap-distance-bottom:0;mso-position-horizontal:absolute;mso-position-horizontal-relative:text;mso-position-vertical:absolute;mso-position-vertical-relative:text;v-text-anchor:top" o:gfxdata="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" filled="f" stroked="f">
                 <o:extrusion v:ext="view" viewpoint="-100pt,0" viewpointorigin="-.5,0" skewangle="0" skewamt="0"/>
                 <v:textbox style="mso-fit-shape-to-text:t">
                   <w:txbxContent>
@@ -314,29 +314,7 @@
           <w:szCs w:val="22"/>
           <w:lang w:val="en-GB"/>
         </w:rPr>
-        <w:t>‘</w:t>
-      </w:r>
-      <w:r>
-        <w:rPr>
-          <w:rFonts w:ascii="Menlo" w:hAnsi="Menlo" w:cs="Menlo"/>
-          <w:color w:val="000000"/>
-          <w:kern w:val="0"/>
-          <w:sz w:val="22"/>
-          <w:szCs w:val="22"/>
-          <w:lang w:val="en-GB"/>
-        </w:rPr>
-        <w:t>poetry run nes_py --rom super-mario-bros.nes --mode human</w:t>
-      </w:r>
-      <w:r>
-        <w:rPr>
-          <w:rFonts w:ascii="Menlo" w:hAnsi="Menlo" w:cs="Menlo"/>
-          <w:color w:val="000000"/>
-          <w:kern w:val="0"/>
-          <w:sz w:val="22"/>
-          <w:szCs w:val="22"/>
-          <w:lang w:val="en-GB"/>
-        </w:rPr>
-        <w:t>’ for human controlled Mario</w:t>
+        <w:t>‘poetry run nes_py --rom super-mario-bros.nes --mode human’ for human controlled Mario</w:t>
       </w:r>
     </w:p>
     <w:p>
@@ -492,7 +470,6 @@
         </w:numPr>
       </w:pPr>
       <w:r>
-        <w:lastRenderedPageBreak/>
         <w:t>Not Dying as a metric (get as far as possible without dying; rewards careful playing and prevents using the game’s checkpoints to cheese things</w:t>
       </w:r>
     </w:p>
@@ -505,6 +482,7 @@
         </w:numPr>
       </w:pPr>
       <w:r>
+        <w:lastRenderedPageBreak/>
         <w:t>Random Stages as a metric (use gym-super-mario-bros’s random stages function to try stages and measure number of stages out of say 10 completed)</w:t>
       </w:r>
     </w:p>
@@ -640,6 +618,18 @@
       </w:pPr>
       <w:r>
         <w:t>Lauren Gee’s mario-locate-objects code</w:t>
+      </w:r>
+    </w:p>
+    <w:p>
+      <w:pPr>
+        <w:pStyle w:val="ListParagraph"/>
+        <w:numPr>
+          <w:ilvl w:val="0"/>
+          <w:numId w:val="1"/>
+        </w:numPr>
+      </w:pPr>
+      <w:r>
+        <w:t>APA 7</w:t>
       </w:r>
     </w:p>
     <w:sectPr>

</xml_diff>

<commit_message>
Readded missing pictures; updated report draft
</commit_message>
<xml_diff>
--- a/Report Draft.docx
+++ b/Report Draft.docx
@@ -4,6 +4,7 @@
   <w:body>
     <w:p>
       <w:pPr>
+        <w:jc w:val="center"/>
         <w:rPr>
           <w:rFonts w:ascii="Baskerville Old Face" w:hAnsi="Baskerville Old Face"/>
           <w:sz w:val="72"/>
@@ -16,22 +17,24 @@
           <w:sz w:val="72"/>
           <w:szCs w:val="72"/>
         </w:rPr>
-        <w:t>REPORT TITLE HERE</w:t>
-      </w:r>
-    </w:p>
-    <w:p>
-      <w:pPr>
-        <w:rPr>
-          <w:sz w:val="40"/>
-          <w:szCs w:val="40"/>
-        </w:rPr>
-      </w:pPr>
-    </w:p>
-    <w:p>
-      <w:pPr>
-        <w:rPr>
-          <w:sz w:val="40"/>
-          <w:szCs w:val="40"/>
+        <w:t>REPORT TITLE HER</w:t>
+      </w:r>
+      <w:r>
+        <w:rPr>
+          <w:rFonts w:ascii="Baskerville Old Face" w:hAnsi="Baskerville Old Face"/>
+          <w:sz w:val="72"/>
+          <w:szCs w:val="72"/>
+        </w:rPr>
+        <w:t>E</w:t>
+      </w:r>
+    </w:p>
+    <w:p>
+      <w:pPr>
+        <w:jc w:val="center"/>
+        <w:rPr>
+          <w:rFonts w:ascii="Baskerville Old Face" w:hAnsi="Baskerville Old Face"/>
+          <w:sz w:val="36"/>
+          <w:szCs w:val="36"/>
         </w:rPr>
       </w:pPr>
       <w:r>
@@ -41,17 +44,17 @@
         <mc:AlternateContent>
           <mc:Choice Requires="wps">
             <w:drawing>
-              <wp:anchor distT="0" distB="0" distL="114300" distR="114300" simplePos="0" relativeHeight="251659264" behindDoc="0" locked="0" layoutInCell="1" allowOverlap="1" wp14:anchorId="1814F5E3" wp14:editId="3D1B3068">
+              <wp:anchor distT="0" distB="0" distL="114300" distR="114300" simplePos="0" relativeHeight="251659264" behindDoc="0" locked="0" layoutInCell="1" allowOverlap="1" wp14:anchorId="1814F5E3" wp14:editId="5F1F7579">
                 <wp:simplePos x="0" y="0"/>
                 <wp:positionH relativeFrom="column">
                   <wp:posOffset>0</wp:posOffset>
                 </wp:positionH>
                 <wp:positionV relativeFrom="paragraph">
-                  <wp:posOffset>0</wp:posOffset>
+                  <wp:posOffset>700004</wp:posOffset>
                 </wp:positionV>
                 <wp:extent cx="1828800" cy="1828800"/>
                 <wp:effectExtent l="0" t="330200" r="0" b="1007110"/>
-                <wp:wrapNone/>
+                <wp:wrapSquare wrapText="bothSides"/>
                 <wp:docPr id="303368942" name="Text Box 1"/>
                 <wp:cNvGraphicFramePr/>
                 <a:graphic xmlns:a="http://schemas.openxmlformats.org/drawingml/2006/main">
@@ -155,7 +158,7 @@
                 <v:stroke joinstyle="miter"/>
                 <v:path gradientshapeok="t" o:connecttype="rect"/>
               </v:shapetype>
-              <v:shape id="Text Box 1" o:spid="_x0000_s1026" type="#_x0000_t202" style="position:absolute;margin-left:0;margin-top:0;width:2in;height:2in;z-index:251659264;visibility:visible;mso-wrap-style:none;mso-wrap-distance-left:9pt;mso-wrap-distance-top:0;mso-wrap-distance-right:9pt;mso-wrap-distance-bottom:0;mso-position-horizontal:absolute;mso-position-horizontal-relative:text;mso-position-vertical:absolute;mso-position-vertical-relative:text;v-text-anchor:top" o:gfxdata="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" filled="f" stroked="f">
+              <v:shape id="Text Box 1" o:spid="_x0000_s1026" type="#_x0000_t202" style="position:absolute;left:0;text-align:left;margin-left:0;margin-top:55.1pt;width:2in;height:2in;z-index:251659264;visibility:visible;mso-wrap-style:none;mso-wrap-distance-left:9pt;mso-wrap-distance-top:0;mso-wrap-distance-right:9pt;mso-wrap-distance-bottom:0;mso-position-horizontal:absolute;mso-position-horizontal-relative:text;mso-position-vertical:absolute;mso-position-vertical-relative:text;v-text-anchor:top" o:gfxdata="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" filled="f" stroked="f">
                 <o:extrusion v:ext="view" viewpoint="-100pt,0" viewpointorigin="-.5,0" skewangle="0" skewamt="0"/>
                 <v:textbox style="mso-fit-shape-to-text:t">
                   <w:txbxContent>
@@ -213,19 +216,36 @@
                     </w:p>
                   </w:txbxContent>
                 </v:textbox>
+                <w10:wrap type="square"/>
               </v:shape>
             </w:pict>
           </mc:Fallback>
         </mc:AlternateContent>
       </w:r>
-    </w:p>
-    <w:p>
-      <w:pPr>
-        <w:rPr>
-          <w:sz w:val="40"/>
-          <w:szCs w:val="40"/>
-        </w:rPr>
-      </w:pPr>
+      <w:r>
+        <w:rPr>
+          <w:rFonts w:ascii="Baskerville Old Face" w:hAnsi="Baskerville Old Face"/>
+          <w:sz w:val="36"/>
+          <w:szCs w:val="36"/>
+        </w:rPr>
+        <w:t>Connor Wallis (22506057)</w:t>
+      </w:r>
+      <w:r>
+        <w:rPr>
+          <w:rFonts w:ascii="Baskerville Old Face" w:hAnsi="Baskerville Old Face"/>
+          <w:sz w:val="36"/>
+          <w:szCs w:val="36"/>
+        </w:rPr>
+        <w:t xml:space="preserve"> &amp; </w:t>
+      </w:r>
+      <w:r>
+        <w:rPr>
+          <w:rFonts w:ascii="Baskerville Old Face" w:hAnsi="Baskerville Old Face"/>
+          <w:sz w:val="36"/>
+          <w:szCs w:val="36"/>
+        </w:rPr>
+        <w:t>Reilly Evans (23615971)</w:t>
+      </w:r>
     </w:p>
     <w:p>
       <w:pPr>
@@ -247,6 +267,52 @@
     <w:p>
       <w:pPr>
         <w:rPr>
+          <w:rFonts w:ascii="LMRoman12" w:hAnsi="LMRoman12"/>
+        </w:rPr>
+      </w:pPr>
+      <w:r>
+        <w:rPr>
+          <w:rFonts w:ascii="LMRoman12" w:hAnsi="LMRoman12"/>
+        </w:rPr>
+        <w:t xml:space="preserve">One of the primary purposes of computers over their history has been to automate tasks that humans normally perform. Many different methods of creating agents for this purpose have been designed, from simple </w:t>
+      </w:r>
+      <w:proofErr w:type="gramStart"/>
+      <w:r>
+        <w:rPr>
+          <w:rFonts w:ascii="LMRoman12" w:hAnsi="LMRoman12"/>
+        </w:rPr>
+        <w:t>rule based</w:t>
+      </w:r>
+      <w:proofErr w:type="gramEnd"/>
+      <w:r>
+        <w:rPr>
+          <w:rFonts w:ascii="LMRoman12" w:hAnsi="LMRoman12"/>
+        </w:rPr>
+        <w:t xml:space="preserve"> </w:t>
+      </w:r>
+      <w:r>
+        <w:rPr>
+          <w:rFonts w:ascii="LMRoman12" w:hAnsi="LMRoman12"/>
+        </w:rPr>
+        <w:t>programs to complex machine learning algorithms. In this report we will construct two agents for the task of playing levels from Super Mario Bros: one rule-based agent implemented by hand, and one Proximal Policy Optimisation (PPO) agent trained using stable baselines. We will</w:t>
+      </w:r>
+      <w:r>
+        <w:rPr>
+          <w:rFonts w:ascii="LMRoman12" w:hAnsi="LMRoman12"/>
+        </w:rPr>
+        <w:t xml:space="preserve"> compare the performance of these two agents …</w:t>
+      </w:r>
+    </w:p>
+    <w:p>
+      <w:pPr>
+        <w:rPr>
+          <w:rFonts w:ascii="LMRoman12" w:hAnsi="LMRoman12"/>
+        </w:rPr>
+      </w:pPr>
+    </w:p>
+    <w:p>
+      <w:pPr>
+        <w:rPr>
           <w:rFonts w:ascii="LMRoman12" w:hAnsi="LMRoman12" w:hint="eastAsia"/>
         </w:rPr>
       </w:pPr>
@@ -254,7 +320,7 @@
         <w:rPr>
           <w:rFonts w:ascii="LMRoman12" w:hAnsi="LMRoman12"/>
         </w:rPr>
-        <w:t>Aaaaaa</w:t>
+        <w:t>-discussion of Mario</w:t>
       </w:r>
     </w:p>
     <w:p>
@@ -294,7 +360,21 @@
         <w:rPr>
           <w:rFonts w:cstheme="minorHAnsi"/>
         </w:rPr>
-        <w:t>When we make changes to existing code (Laurens, pytorch tutorial) document it!</w:t>
+        <w:t xml:space="preserve">When we make changes to existing code (Laurens, </w:t>
+      </w:r>
+      <w:proofErr w:type="spellStart"/>
+      <w:r>
+        <w:rPr>
+          <w:rFonts w:cstheme="minorHAnsi"/>
+        </w:rPr>
+        <w:t>pytorch</w:t>
+      </w:r>
+      <w:proofErr w:type="spellEnd"/>
+      <w:r>
+        <w:rPr>
+          <w:rFonts w:cstheme="minorHAnsi"/>
+        </w:rPr>
+        <w:t xml:space="preserve"> tutorial) document it!</w:t>
       </w:r>
     </w:p>
     <w:p>
@@ -314,7 +394,103 @@
           <w:szCs w:val="22"/>
           <w:lang w:val="en-GB"/>
         </w:rPr>
-        <w:t>‘poetry run nes_py --rom super-mario-bros.nes --mode human’ for human controlled Mario</w:t>
+        <w:t>‘</w:t>
+      </w:r>
+      <w:proofErr w:type="gramStart"/>
+      <w:r>
+        <w:rPr>
+          <w:rFonts w:ascii="Menlo" w:hAnsi="Menlo" w:cs="Menlo"/>
+          <w:color w:val="000000"/>
+          <w:kern w:val="0"/>
+          <w:sz w:val="22"/>
+          <w:szCs w:val="22"/>
+          <w:lang w:val="en-GB"/>
+        </w:rPr>
+        <w:t>poetry</w:t>
+      </w:r>
+      <w:proofErr w:type="gramEnd"/>
+      <w:r>
+        <w:rPr>
+          <w:rFonts w:ascii="Menlo" w:hAnsi="Menlo" w:cs="Menlo"/>
+          <w:color w:val="000000"/>
+          <w:kern w:val="0"/>
+          <w:sz w:val="22"/>
+          <w:szCs w:val="22"/>
+          <w:lang w:val="en-GB"/>
+        </w:rPr>
+        <w:t xml:space="preserve"> run </w:t>
+      </w:r>
+      <w:proofErr w:type="spellStart"/>
+      <w:r>
+        <w:rPr>
+          <w:rFonts w:ascii="Menlo" w:hAnsi="Menlo" w:cs="Menlo"/>
+          <w:color w:val="000000"/>
+          <w:kern w:val="0"/>
+          <w:sz w:val="22"/>
+          <w:szCs w:val="22"/>
+          <w:lang w:val="en-GB"/>
+        </w:rPr>
+        <w:t>nes_py</w:t>
+      </w:r>
+      <w:proofErr w:type="spellEnd"/>
+      <w:r>
+        <w:rPr>
+          <w:rFonts w:ascii="Menlo" w:hAnsi="Menlo" w:cs="Menlo"/>
+          <w:color w:val="000000"/>
+          <w:kern w:val="0"/>
+          <w:sz w:val="22"/>
+          <w:szCs w:val="22"/>
+          <w:lang w:val="en-GB"/>
+        </w:rPr>
+        <w:t xml:space="preserve"> --rom super-</w:t>
+      </w:r>
+      <w:proofErr w:type="spellStart"/>
+      <w:r>
+        <w:rPr>
+          <w:rFonts w:ascii="Menlo" w:hAnsi="Menlo" w:cs="Menlo"/>
+          <w:color w:val="000000"/>
+          <w:kern w:val="0"/>
+          <w:sz w:val="22"/>
+          <w:szCs w:val="22"/>
+          <w:lang w:val="en-GB"/>
+        </w:rPr>
+        <w:t>mario</w:t>
+      </w:r>
+      <w:proofErr w:type="spellEnd"/>
+      <w:r>
+        <w:rPr>
+          <w:rFonts w:ascii="Menlo" w:hAnsi="Menlo" w:cs="Menlo"/>
+          <w:color w:val="000000"/>
+          <w:kern w:val="0"/>
+          <w:sz w:val="22"/>
+          <w:szCs w:val="22"/>
+          <w:lang w:val="en-GB"/>
+        </w:rPr>
+        <w:t>-</w:t>
+      </w:r>
+      <w:proofErr w:type="spellStart"/>
+      <w:r>
+        <w:rPr>
+          <w:rFonts w:ascii="Menlo" w:hAnsi="Menlo" w:cs="Menlo"/>
+          <w:color w:val="000000"/>
+          <w:kern w:val="0"/>
+          <w:sz w:val="22"/>
+          <w:szCs w:val="22"/>
+          <w:lang w:val="en-GB"/>
+        </w:rPr>
+        <w:t>bros.nes</w:t>
+      </w:r>
+      <w:proofErr w:type="spellEnd"/>
+      <w:r>
+        <w:rPr>
+          <w:rFonts w:ascii="Menlo" w:hAnsi="Menlo" w:cs="Menlo"/>
+          <w:color w:val="000000"/>
+          <w:kern w:val="0"/>
+          <w:sz w:val="22"/>
+          <w:szCs w:val="22"/>
+          <w:lang w:val="en-GB"/>
+        </w:rPr>
+        <w:t xml:space="preserve"> --mode human’ for human controlled Mario</w:t>
       </w:r>
     </w:p>
     <w:p>
@@ -337,22 +513,87 @@
     <w:p>
       <w:pPr>
         <w:pStyle w:val="NormalWeb"/>
-      </w:pPr>
-      <w:r>
-        <w:rPr>
-          <w:rFonts w:ascii="LMRoman12" w:hAnsi="LMRoman12"/>
-        </w:rPr>
-        <w:t xml:space="preserve">Analyze and contrast the performance of the chosen AI methods. </w:t>
+        <w:rPr>
+          <w:rFonts w:ascii="LMRoman12" w:hAnsi="LMRoman12"/>
+        </w:rPr>
+      </w:pPr>
+      <w:r>
+        <w:rPr>
+          <w:rFonts w:ascii="LMRoman12" w:hAnsi="LMRoman12"/>
+        </w:rPr>
+        <w:t xml:space="preserve">-explain how </w:t>
+      </w:r>
+      <w:proofErr w:type="spellStart"/>
+      <w:r>
+        <w:rPr>
+          <w:rFonts w:ascii="LMRoman12" w:hAnsi="LMRoman12"/>
+        </w:rPr>
+        <w:t>RuleBased</w:t>
+      </w:r>
+      <w:proofErr w:type="spellEnd"/>
+      <w:r>
+        <w:rPr>
+          <w:rFonts w:ascii="LMRoman12" w:hAnsi="LMRoman12"/>
+        </w:rPr>
+        <w:t xml:space="preserve"> and PPO were constructed/trained</w:t>
       </w:r>
     </w:p>
     <w:p>
       <w:pPr>
         <w:pStyle w:val="NormalWeb"/>
-      </w:pPr>
-      <w:r>
-        <w:rPr>
-          <w:rFonts w:ascii="LMRoman12" w:hAnsi="LMRoman12"/>
-        </w:rPr>
+        <w:rPr>
+          <w:rFonts w:ascii="LMRoman12" w:hAnsi="LMRoman12"/>
+        </w:rPr>
+      </w:pPr>
+      <w:r>
+        <w:rPr>
+          <w:rFonts w:ascii="LMRoman12" w:hAnsi="LMRoman12"/>
+        </w:rPr>
+        <w:t>-compare reward value from gym</w:t>
+      </w:r>
+    </w:p>
+    <w:p>
+      <w:pPr>
+        <w:pStyle w:val="NormalWeb"/>
+        <w:rPr>
+          <w:rFonts w:ascii="LMRoman12" w:hAnsi="LMRoman12"/>
+        </w:rPr>
+      </w:pPr>
+      <w:r>
+        <w:rPr>
+          <w:rFonts w:ascii="LMRoman12" w:hAnsi="LMRoman12"/>
+        </w:rPr>
+        <w:t>-perform other relevant experiments</w:t>
+      </w:r>
+    </w:p>
+    <w:p>
+      <w:pPr>
+        <w:pStyle w:val="NormalWeb"/>
+      </w:pPr>
+      <w:proofErr w:type="spellStart"/>
+      <w:r>
+        <w:rPr>
+          <w:rFonts w:ascii="LMRoman12" w:hAnsi="LMRoman12"/>
+        </w:rPr>
+        <w:t>Analyze</w:t>
+      </w:r>
+      <w:proofErr w:type="spellEnd"/>
+      <w:r>
+        <w:rPr>
+          <w:rFonts w:ascii="LMRoman12" w:hAnsi="LMRoman12"/>
+        </w:rPr>
+        <w:t xml:space="preserve"> and contrast the performance of the chosen AI methods. </w:t>
+      </w:r>
+    </w:p>
+    <w:p>
+      <w:pPr>
+        <w:pStyle w:val="NormalWeb"/>
+      </w:pPr>
+      <w:r>
+        <w:rPr>
+          <w:rFonts w:ascii="LMRoman12" w:hAnsi="LMRoman12"/>
+        </w:rPr>
+        <w:lastRenderedPageBreak/>
         <w:t xml:space="preserve">• Discuss their respective strengths, weaknesses, and suitability for playing Super Mario Bros. </w:t>
       </w:r>
     </w:p>
@@ -380,7 +621,23 @@
         </w:numPr>
       </w:pPr>
       <w:r>
-        <w:t>Rule based cannot adapt on its own; new palletes like underground or new enemies like Lakitus require adding them to the enemy recognition program, coding new actions to avoid them, etc.</w:t>
+        <w:t xml:space="preserve">Rule based cannot adapt on its own; new </w:t>
+      </w:r>
+      <w:proofErr w:type="spellStart"/>
+      <w:r>
+        <w:t>palletes</w:t>
+      </w:r>
+      <w:proofErr w:type="spellEnd"/>
+      <w:r>
+        <w:t xml:space="preserve"> like underground or new enemies like </w:t>
+      </w:r>
+      <w:proofErr w:type="spellStart"/>
+      <w:r>
+        <w:t>Lakitus</w:t>
+      </w:r>
+      <w:proofErr w:type="spellEnd"/>
+      <w:r>
+        <w:t xml:space="preserve"> require adding them to the enemy recognition program, coding new actions to avoid them, etc.</w:t>
       </w:r>
     </w:p>
     <w:p>
@@ -398,7 +655,15 @@
         <w:t xml:space="preserve"> (be it time, frames or actions)</w:t>
       </w:r>
       <w:r>
-        <w:t xml:space="preserve"> or the amount of memory used; many of the listed examples don’t really work with a rule based agent that doesn’t learn</w:t>
+        <w:t xml:space="preserve"> or the amount of memory used; many of the listed examples don’t really work with a </w:t>
+      </w:r>
+      <w:proofErr w:type="gramStart"/>
+      <w:r>
+        <w:t>rule based</w:t>
+      </w:r>
+      <w:proofErr w:type="gramEnd"/>
+      <w:r>
+        <w:t xml:space="preserve"> agent that doesn’t learn</w:t>
       </w:r>
     </w:p>
     <w:p/>
@@ -421,6 +686,17 @@
     </w:p>
     <w:p/>
     <w:p>
+      <w:r>
+        <w:t>-points metric</w:t>
+      </w:r>
+    </w:p>
+    <w:p/>
+    <w:p>
+      <w:r>
+        <w:t>-progression metric</w:t>
+      </w:r>
+    </w:p>
+    <w:p>
       <w:pPr>
         <w:pStyle w:val="NormalWeb"/>
       </w:pPr>
@@ -428,7 +704,21 @@
         <w:rPr>
           <w:rFonts w:ascii="LMRoman12" w:hAnsi="LMRoman12"/>
         </w:rPr>
-        <w:t xml:space="preserve">You will notice that gym-super-mario-bros reward function assumes the objective of the game is to move as far right as possible. You are encouraged to come up with other performance and evaluation metrics for your agents. Novel and interesting metrics that you come up with will be rewarded. </w:t>
+        <w:t>You will notice that gym-super-</w:t>
+      </w:r>
+      <w:proofErr w:type="spellStart"/>
+      <w:r>
+        <w:rPr>
+          <w:rFonts w:ascii="LMRoman12" w:hAnsi="LMRoman12"/>
+        </w:rPr>
+        <w:t>mario</w:t>
+      </w:r>
+      <w:proofErr w:type="spellEnd"/>
+      <w:r>
+        <w:rPr>
+          <w:rFonts w:ascii="LMRoman12" w:hAnsi="LMRoman12"/>
+        </w:rPr>
+        <w:t xml:space="preserve">-bros reward function assumes the objective of the game is to move as far right as possible. You are encouraged to come up with other performance and evaluation metrics for your agents. Novel and interesting metrics that you come up with will be rewarded. </w:t>
       </w:r>
     </w:p>
     <w:p>
@@ -482,8 +772,23 @@
         </w:numPr>
       </w:pPr>
       <w:r>
-        <w:lastRenderedPageBreak/>
-        <w:t>Random Stages as a metric (use gym-super-mario-bros’s random stages function to try stages and measure number of stages out of say 10 completed)</w:t>
+        <w:t>Random Stages as a metric (use gym-super-</w:t>
+      </w:r>
+      <w:proofErr w:type="spellStart"/>
+      <w:r>
+        <w:t>mario</w:t>
+      </w:r>
+      <w:proofErr w:type="spellEnd"/>
+      <w:r>
+        <w:t>-</w:t>
+      </w:r>
+      <w:proofErr w:type="spellStart"/>
+      <w:r>
+        <w:t>bros’s</w:t>
+      </w:r>
+      <w:proofErr w:type="spellEnd"/>
+      <w:r>
+        <w:t xml:space="preserve"> random stages function to try stages and measure number of stages out of say 10 completed)</w:t>
       </w:r>
     </w:p>
     <w:p/>
@@ -505,6 +810,17 @@
       </w:r>
     </w:p>
     <w:p/>
+    <w:p>
+      <w:r>
+        <w:t>-rule based visualisation (terminal printing, Lauren’s code, freezing the game)</w:t>
+      </w:r>
+    </w:p>
+    <w:p/>
+    <w:p>
+      <w:r>
+        <w:t>-PPO printing</w:t>
+      </w:r>
+    </w:p>
     <w:p>
       <w:pPr>
         <w:pStyle w:val="NormalWeb"/>
@@ -551,6 +867,7 @@
         </w:numPr>
       </w:pPr>
       <w:r>
+        <w:lastRenderedPageBreak/>
         <w:t>Freezing the game when a decision is made (via spamming the terminal with 250,000 messages) helps to identify exactly what constitutes a scenario where said decision is made</w:t>
       </w:r>
     </w:p>
@@ -605,7 +922,15 @@
         </w:numPr>
       </w:pPr>
       <w:r>
-        <w:t>Gym-super-mario-bros</w:t>
+        <w:t>Gym-super-</w:t>
+      </w:r>
+      <w:proofErr w:type="spellStart"/>
+      <w:r>
+        <w:t>mario</w:t>
+      </w:r>
+      <w:proofErr w:type="spellEnd"/>
+      <w:r>
+        <w:t>-bros</w:t>
       </w:r>
     </w:p>
     <w:p>
@@ -617,7 +942,15 @@
         </w:numPr>
       </w:pPr>
       <w:r>
-        <w:t>Lauren Gee’s mario-locate-objects code</w:t>
+        <w:t xml:space="preserve">Lauren Gee’s </w:t>
+      </w:r>
+      <w:proofErr w:type="spellStart"/>
+      <w:r>
+        <w:t>mario</w:t>
+      </w:r>
+      <w:proofErr w:type="spellEnd"/>
+      <w:r>
+        <w:t>-locate-objects code</w:t>
       </w:r>
     </w:p>
     <w:p>
@@ -1162,7 +1495,6 @@
   <w:style w:type="character" w:default="1" w:styleId="DefaultParagraphFont">
     <w:name w:val="Default Paragraph Font"/>
     <w:uiPriority w:val="1"/>
-    <w:semiHidden/>
     <w:unhideWhenUsed/>
   </w:style>
   <w:style w:type="table" w:default="1" w:styleId="TableNormal">

</xml_diff>

<commit_message>
More report changes, formatted references properly
</commit_message>
<xml_diff>
--- a/Report Draft.docx
+++ b/Report Draft.docx
@@ -44,7 +44,7 @@
         <mc:AlternateContent>
           <mc:Choice Requires="wps">
             <w:drawing>
-              <wp:anchor distT="0" distB="0" distL="114300" distR="114300" simplePos="0" relativeHeight="251659264" behindDoc="0" locked="0" layoutInCell="1" allowOverlap="1" wp14:anchorId="1814F5E3" wp14:editId="5F1F7579">
+              <wp:anchor distT="0" distB="0" distL="114300" distR="114300" simplePos="0" relativeHeight="251659264" behindDoc="0" locked="0" layoutInCell="1" allowOverlap="1" wp14:anchorId="1814F5E3" wp14:editId="1A28187C">
                 <wp:simplePos x="0" y="0"/>
                 <wp:positionH relativeFrom="column">
                   <wp:posOffset>0</wp:posOffset>
@@ -138,6 +138,58 @@
                               <w:t>Export This As A PDF Before Submitting</w:t>
                             </w:r>
                           </w:p>
+                          <w:p>
+                            <w:pPr>
+                              <w:jc w:val="center"/>
+                              <w:rPr>
+                                <w:b/>
+                                <w:outline/>
+                                <w:color w:val="ED7D31" w:themeColor="accent2"/>
+                                <w:sz w:val="72"/>
+                                <w:szCs w:val="72"/>
+                                <w14:shadow w14:blurRad="0" w14:dist="38100" w14:dir="2700000" w14:sx="100000" w14:sy="100000" w14:kx="0" w14:ky="0" w14:algn="tl">
+                                  <w14:schemeClr w14:val="accent2"/>
+                                </w14:shadow>
+                                <w14:textOutline w14:w="6604" w14:cap="flat" w14:cmpd="sng" w14:algn="ctr">
+                                  <w14:solidFill>
+                                    <w14:schemeClr w14:val="accent2"/>
+                                  </w14:solidFill>
+                                  <w14:prstDash w14:val="solid"/>
+                                  <w14:round/>
+                                </w14:textOutline>
+                                <w14:textFill>
+                                  <w14:solidFill>
+                                    <w14:srgbClr w14:val="FFFFFF"/>
+                                  </w14:solidFill>
+                                </w14:textFill>
+                              </w:rPr>
+                            </w:pPr>
+                            <w:r>
+                              <w:rPr>
+                                <w:b/>
+                                <w:outline/>
+                                <w:color w:val="ED7D31" w:themeColor="accent2"/>
+                                <w:sz w:val="72"/>
+                                <w:szCs w:val="72"/>
+                                <w14:shadow w14:blurRad="0" w14:dist="38100" w14:dir="2700000" w14:sx="100000" w14:sy="100000" w14:kx="0" w14:ky="0" w14:algn="tl">
+                                  <w14:schemeClr w14:val="accent2"/>
+                                </w14:shadow>
+                                <w14:textOutline w14:w="6604" w14:cap="flat" w14:cmpd="sng" w14:algn="ctr">
+                                  <w14:solidFill>
+                                    <w14:schemeClr w14:val="accent2"/>
+                                  </w14:solidFill>
+                                  <w14:prstDash w14:val="solid"/>
+                                  <w14:round/>
+                                </w14:textOutline>
+                                <w14:textFill>
+                                  <w14:solidFill>
+                                    <w14:srgbClr w14:val="FFFFFF"/>
+                                  </w14:solidFill>
+                                </w14:textFill>
+                              </w:rPr>
+                              <w:t>(and delete this)</w:t>
+                            </w:r>
+                          </w:p>
                         </w:txbxContent>
                       </wps:txbx>
                       <wps:bodyPr rot="0" spcFirstLastPara="0" vertOverflow="overflow" horzOverflow="overflow" vert="horz" wrap="none" lIns="91440" tIns="45720" rIns="91440" bIns="45720" numCol="1" spcCol="0" rtlCol="0" fromWordArt="0" anchor="t" anchorCtr="0" forceAA="0" compatLnSpc="1">
@@ -214,6 +266,58 @@
                         <w:t>Export This As A PDF Before Submitting</w:t>
                       </w:r>
                     </w:p>
+                    <w:p>
+                      <w:pPr>
+                        <w:jc w:val="center"/>
+                        <w:rPr>
+                          <w:b/>
+                          <w:outline/>
+                          <w:color w:val="ED7D31" w:themeColor="accent2"/>
+                          <w:sz w:val="72"/>
+                          <w:szCs w:val="72"/>
+                          <w14:shadow w14:blurRad="0" w14:dist="38100" w14:dir="2700000" w14:sx="100000" w14:sy="100000" w14:kx="0" w14:ky="0" w14:algn="tl">
+                            <w14:schemeClr w14:val="accent2"/>
+                          </w14:shadow>
+                          <w14:textOutline w14:w="6604" w14:cap="flat" w14:cmpd="sng" w14:algn="ctr">
+                            <w14:solidFill>
+                              <w14:schemeClr w14:val="accent2"/>
+                            </w14:solidFill>
+                            <w14:prstDash w14:val="solid"/>
+                            <w14:round/>
+                          </w14:textOutline>
+                          <w14:textFill>
+                            <w14:solidFill>
+                              <w14:srgbClr w14:val="FFFFFF"/>
+                            </w14:solidFill>
+                          </w14:textFill>
+                        </w:rPr>
+                      </w:pPr>
+                      <w:r>
+                        <w:rPr>
+                          <w:b/>
+                          <w:outline/>
+                          <w:color w:val="ED7D31" w:themeColor="accent2"/>
+                          <w:sz w:val="72"/>
+                          <w:szCs w:val="72"/>
+                          <w14:shadow w14:blurRad="0" w14:dist="38100" w14:dir="2700000" w14:sx="100000" w14:sy="100000" w14:kx="0" w14:ky="0" w14:algn="tl">
+                            <w14:schemeClr w14:val="accent2"/>
+                          </w14:shadow>
+                          <w14:textOutline w14:w="6604" w14:cap="flat" w14:cmpd="sng" w14:algn="ctr">
+                            <w14:solidFill>
+                              <w14:schemeClr w14:val="accent2"/>
+                            </w14:solidFill>
+                            <w14:prstDash w14:val="solid"/>
+                            <w14:round/>
+                          </w14:textOutline>
+                          <w14:textFill>
+                            <w14:solidFill>
+                              <w14:srgbClr w14:val="FFFFFF"/>
+                            </w14:solidFill>
+                          </w14:textFill>
+                        </w:rPr>
+                        <w:t>(and delete this)</w:t>
+                      </w:r>
+                    </w:p>
                   </w:txbxContent>
                 </v:textbox>
                 <w10:wrap type="square"/>
@@ -276,59 +380,694 @@
         </w:rPr>
         <w:t xml:space="preserve">One of the primary purposes of computers over their history has been to automate tasks that humans normally perform. Many different methods of creating agents for this purpose have been designed, from simple </w:t>
       </w:r>
+      <w:r>
+        <w:rPr>
+          <w:rFonts w:ascii="LMRoman12" w:hAnsi="LMRoman12"/>
+        </w:rPr>
+        <w:t>rule-based</w:t>
+      </w:r>
+      <w:r>
+        <w:rPr>
+          <w:rFonts w:ascii="LMRoman12" w:hAnsi="LMRoman12"/>
+        </w:rPr>
+        <w:t xml:space="preserve"> </w:t>
+      </w:r>
+      <w:r>
+        <w:rPr>
+          <w:rFonts w:ascii="LMRoman12" w:hAnsi="LMRoman12"/>
+        </w:rPr>
+        <w:t>programs to complex machine learning algorithms. In this report we will construct two agents for the task of playing levels from Super Mario Bros: one rule-based agent implemented by hand, and one Proximal Policy Optimisation (PPO) agent trained using stable baselines. We will</w:t>
+      </w:r>
+      <w:r>
+        <w:rPr>
+          <w:rFonts w:ascii="LMRoman12" w:hAnsi="LMRoman12"/>
+        </w:rPr>
+        <w:t xml:space="preserve"> compare the performance of these two agents</w:t>
+      </w:r>
+      <w:r>
+        <w:rPr>
+          <w:rFonts w:ascii="LMRoman12" w:hAnsi="LMRoman12"/>
+        </w:rPr>
+        <w:t xml:space="preserve"> in a variety of areas, demonstrating the strengths and weaknesses of each approach</w:t>
+      </w:r>
+      <w:r>
+        <w:rPr>
+          <w:rFonts w:ascii="LMRoman12" w:hAnsi="LMRoman12"/>
+        </w:rPr>
+        <w:t xml:space="preserve">. </w:t>
+      </w:r>
+      <w:r>
+        <w:rPr>
+          <w:rFonts w:ascii="LMRoman12" w:hAnsi="LMRoman12"/>
+        </w:rPr>
+        <w:t>… [add more detail]</w:t>
+      </w:r>
+    </w:p>
+    <w:p>
+      <w:pPr>
+        <w:rPr>
+          <w:rFonts w:ascii="LMRoman12" w:hAnsi="LMRoman12" w:hint="eastAsia"/>
+        </w:rPr>
+      </w:pPr>
+    </w:p>
+    <w:p>
+      <w:pPr>
+        <w:rPr>
+          <w:rFonts w:ascii="Berlin Sans FB" w:hAnsi="Berlin Sans FB"/>
+          <w:sz w:val="36"/>
+          <w:szCs w:val="36"/>
+        </w:rPr>
+      </w:pPr>
+      <w:r>
+        <w:rPr>
+          <w:rFonts w:ascii="Berlin Sans FB" w:hAnsi="Berlin Sans FB"/>
+          <w:sz w:val="36"/>
+          <w:szCs w:val="36"/>
+        </w:rPr>
+        <w:t>Analysis</w:t>
+      </w:r>
+    </w:p>
+    <w:p>
+      <w:pPr>
+        <w:rPr>
+          <w:rFonts w:ascii="Berlin Sans FB" w:hAnsi="Berlin Sans FB"/>
+          <w:sz w:val="36"/>
+          <w:szCs w:val="36"/>
+        </w:rPr>
+      </w:pPr>
+      <w:r>
+        <w:rPr>
+          <w:rFonts w:ascii="LMRoman12" w:hAnsi="LMRoman12"/>
+        </w:rPr>
+        <w:t>The two agents we will be comparing are a rule-based agent and a PPO agent. These agents will interact with Super Mario Bros. using the methods in the gym-super-</w:t>
+      </w:r>
+      <w:proofErr w:type="spellStart"/>
+      <w:r>
+        <w:rPr>
+          <w:rFonts w:ascii="LMRoman12" w:hAnsi="LMRoman12"/>
+        </w:rPr>
+        <w:t>mario</w:t>
+      </w:r>
+      <w:proofErr w:type="spellEnd"/>
+      <w:r>
+        <w:rPr>
+          <w:rFonts w:ascii="LMRoman12" w:hAnsi="LMRoman12"/>
+        </w:rPr>
+        <w:t>-bros package (</w:t>
+      </w:r>
+      <w:proofErr w:type="spellStart"/>
+      <w:r>
+        <w:rPr>
+          <w:rFonts w:ascii="LMRoman12" w:hAnsi="LMRoman12"/>
+        </w:rPr>
+        <w:t>Kauten</w:t>
+      </w:r>
+      <w:proofErr w:type="spellEnd"/>
+      <w:r>
+        <w:rPr>
+          <w:rFonts w:ascii="LMRoman12" w:hAnsi="LMRoman12"/>
+        </w:rPr>
+        <w:t xml:space="preserve">, 2018). </w:t>
+      </w:r>
+      <w:proofErr w:type="spellStart"/>
+      <w:r>
+        <w:rPr>
+          <w:rFonts w:ascii="LMRoman12" w:hAnsi="LMRoman12"/>
+        </w:rPr>
+        <w:t>The</w:t>
+      </w:r>
+      <w:proofErr w:type="spellEnd"/>
+      <w:r>
+        <w:rPr>
+          <w:rFonts w:ascii="LMRoman12" w:hAnsi="LMRoman12"/>
+        </w:rPr>
+        <w:t xml:space="preserve"> rule-based agent is a simple Python script which reads in data corresponding to the game screen, alongside other information recorded by the package such as Mario’s coordinates and the number of lives he has., then chooses what combination of buttons to input based on that data. The rules used to determine what inputs are made were coded by hand over the course of th</w:t>
+      </w:r>
+      <w:r>
+        <w:rPr>
+          <w:rFonts w:ascii="LMRoman12" w:hAnsi="LMRoman12"/>
+        </w:rPr>
+        <w:t>is</w:t>
+      </w:r>
+      <w:r>
+        <w:rPr>
+          <w:rFonts w:ascii="LMRoman12" w:hAnsi="LMRoman12"/>
+        </w:rPr>
+        <w:t xml:space="preserve"> project</w:t>
+      </w:r>
+      <w:r>
+        <w:rPr>
+          <w:rFonts w:ascii="LMRoman12" w:hAnsi="LMRoman12"/>
+        </w:rPr>
+        <w:t>’s development. [</w:t>
+      </w:r>
+      <w:proofErr w:type="spellStart"/>
+      <w:r>
+        <w:rPr>
+          <w:rFonts w:ascii="LMRoman12" w:hAnsi="LMRoman12"/>
+        </w:rPr>
+        <w:t>pytorch</w:t>
+      </w:r>
+      <w:proofErr w:type="spellEnd"/>
+      <w:r>
+        <w:rPr>
+          <w:rFonts w:ascii="LMRoman12" w:hAnsi="LMRoman12"/>
+        </w:rPr>
+        <w:t xml:space="preserve"> code description]</w:t>
+      </w:r>
+    </w:p>
+    <w:p>
+      <w:pPr>
+        <w:pStyle w:val="NormalWeb"/>
+        <w:rPr>
+          <w:rFonts w:ascii="LMRoman12" w:hAnsi="LMRoman12"/>
+        </w:rPr>
+      </w:pPr>
+      <w:r>
+        <w:rPr>
+          <w:rFonts w:ascii="LMRoman12" w:hAnsi="LMRoman12"/>
+        </w:rPr>
+        <w:t xml:space="preserve">explain how </w:t>
+      </w:r>
+      <w:proofErr w:type="spellStart"/>
+      <w:r>
+        <w:rPr>
+          <w:rFonts w:ascii="LMRoman12" w:hAnsi="LMRoman12"/>
+        </w:rPr>
+        <w:t>RuleBased</w:t>
+      </w:r>
+      <w:proofErr w:type="spellEnd"/>
+      <w:r>
+        <w:rPr>
+          <w:rFonts w:ascii="LMRoman12" w:hAnsi="LMRoman12"/>
+        </w:rPr>
+        <w:t xml:space="preserve"> and PPO were constructed/trained</w:t>
+      </w:r>
+    </w:p>
+    <w:p>
+      <w:pPr>
+        <w:pStyle w:val="NormalWeb"/>
+        <w:rPr>
+          <w:rFonts w:ascii="LMRoman12" w:hAnsi="LMRoman12"/>
+        </w:rPr>
+      </w:pPr>
+      <w:r>
+        <w:rPr>
+          <w:rFonts w:ascii="LMRoman12" w:hAnsi="LMRoman12"/>
+        </w:rPr>
+        <w:t>-compare reward value from gym</w:t>
+      </w:r>
+    </w:p>
+    <w:p>
+      <w:pPr>
+        <w:pStyle w:val="NormalWeb"/>
+        <w:rPr>
+          <w:rFonts w:ascii="LMRoman12" w:hAnsi="LMRoman12"/>
+        </w:rPr>
+      </w:pPr>
+      <w:r>
+        <w:rPr>
+          <w:rFonts w:ascii="LMRoman12" w:hAnsi="LMRoman12"/>
+        </w:rPr>
+        <w:t>-perform other relevant experiments</w:t>
+      </w:r>
+    </w:p>
+    <w:p>
+      <w:pPr>
+        <w:pStyle w:val="NormalWeb"/>
+      </w:pPr>
+      <w:proofErr w:type="spellStart"/>
+      <w:r>
+        <w:rPr>
+          <w:rFonts w:ascii="LMRoman12" w:hAnsi="LMRoman12"/>
+        </w:rPr>
+        <w:lastRenderedPageBreak/>
+        <w:t>Analyze</w:t>
+      </w:r>
+      <w:proofErr w:type="spellEnd"/>
+      <w:r>
+        <w:rPr>
+          <w:rFonts w:ascii="LMRoman12" w:hAnsi="LMRoman12"/>
+        </w:rPr>
+        <w:t xml:space="preserve"> and contrast the performance of the chosen AI methods. </w:t>
+      </w:r>
+    </w:p>
+    <w:p>
+      <w:pPr>
+        <w:pStyle w:val="NormalWeb"/>
+      </w:pPr>
+      <w:r>
+        <w:rPr>
+          <w:rFonts w:ascii="LMRoman12" w:hAnsi="LMRoman12"/>
+        </w:rPr>
+        <w:t xml:space="preserve">• Discuss their respective strengths, weaknesses, and suitability for playing Super Mario Bros. </w:t>
+      </w:r>
+    </w:p>
+    <w:p>
+      <w:pPr>
+        <w:pStyle w:val="ListParagraph"/>
+        <w:numPr>
+          <w:ilvl w:val="0"/>
+          <w:numId w:val="1"/>
+        </w:numPr>
+      </w:pPr>
+      <w:r>
+        <w:t>Rule based is easy to understand; parameters can be tweaked easily to make it jump shorter, etc.,</w:t>
+      </w:r>
+      <w:r>
+        <w:t xml:space="preserve"> </w:t>
+      </w:r>
+    </w:p>
+    <w:p>
+      <w:pPr>
+        <w:pStyle w:val="ListParagraph"/>
+        <w:numPr>
+          <w:ilvl w:val="0"/>
+          <w:numId w:val="1"/>
+        </w:numPr>
+      </w:pPr>
+      <w:r>
+        <w:t xml:space="preserve">Rule based cannot adapt on its own; new </w:t>
+      </w:r>
+      <w:proofErr w:type="spellStart"/>
+      <w:r>
+        <w:t>palletes</w:t>
+      </w:r>
+      <w:proofErr w:type="spellEnd"/>
+      <w:r>
+        <w:t xml:space="preserve"> like underground or new enemies like </w:t>
+      </w:r>
+      <w:proofErr w:type="spellStart"/>
+      <w:r>
+        <w:t>Lakitus</w:t>
+      </w:r>
+      <w:proofErr w:type="spellEnd"/>
+      <w:r>
+        <w:t xml:space="preserve"> require adding them to the enemy recognition program, coding new actions to avoid them, etc.</w:t>
+      </w:r>
+    </w:p>
+    <w:p>
+      <w:pPr>
+        <w:pStyle w:val="ListParagraph"/>
+        <w:numPr>
+          <w:ilvl w:val="0"/>
+          <w:numId w:val="1"/>
+        </w:numPr>
+      </w:pPr>
+      <w:r>
+        <w:t>Experiments could include testing speed of level completion</w:t>
+      </w:r>
+      <w:r>
+        <w:t xml:space="preserve"> (be it time, frames or actions)</w:t>
+      </w:r>
+      <w:r>
+        <w:t xml:space="preserve"> or the amount of memory used; many of the listed examples don’t really work with a </w:t>
+      </w:r>
       <w:proofErr w:type="gramStart"/>
       <w:r>
-        <w:rPr>
-          <w:rFonts w:ascii="LMRoman12" w:hAnsi="LMRoman12"/>
-        </w:rPr>
         <w:t>rule based</w:t>
       </w:r>
       <w:proofErr w:type="gramEnd"/>
       <w:r>
-        <w:rPr>
-          <w:rFonts w:ascii="LMRoman12" w:hAnsi="LMRoman12"/>
-        </w:rPr>
+        <w:t xml:space="preserve"> agent that doesn’t learn</w:t>
+      </w:r>
+    </w:p>
+    <w:p/>
+    <w:p>
+      <w:pPr>
+        <w:rPr>
+          <w:rFonts w:ascii="Berlin Sans FB" w:hAnsi="Berlin Sans FB"/>
+          <w:sz w:val="36"/>
+          <w:szCs w:val="36"/>
+        </w:rPr>
+      </w:pPr>
+      <w:r>
+        <w:rPr>
+          <w:rFonts w:ascii="Berlin Sans FB" w:hAnsi="Berlin Sans FB"/>
+          <w:sz w:val="36"/>
+          <w:szCs w:val="36"/>
+        </w:rPr>
+        <w:t>Performance Metrics</w:t>
+      </w:r>
+    </w:p>
+    <w:p/>
+    <w:p>
+      <w:r>
+        <w:t>-points metric</w:t>
+      </w:r>
+    </w:p>
+    <w:p/>
+    <w:p>
+      <w:r>
+        <w:t>-progression metric</w:t>
+      </w:r>
+    </w:p>
+    <w:p>
+      <w:pPr>
+        <w:pStyle w:val="NormalWeb"/>
+      </w:pPr>
+      <w:r>
+        <w:rPr>
+          <w:rFonts w:ascii="LMRoman12" w:hAnsi="LMRoman12"/>
+        </w:rPr>
+        <w:t>You will notice that gym-super-</w:t>
+      </w:r>
+      <w:proofErr w:type="spellStart"/>
+      <w:r>
+        <w:rPr>
+          <w:rFonts w:ascii="LMRoman12" w:hAnsi="LMRoman12"/>
+        </w:rPr>
+        <w:t>mario</w:t>
+      </w:r>
+      <w:proofErr w:type="spellEnd"/>
+      <w:r>
+        <w:rPr>
+          <w:rFonts w:ascii="LMRoman12" w:hAnsi="LMRoman12"/>
+        </w:rPr>
+        <w:t xml:space="preserve">-bros reward function assumes the objective of the game is to move as far right as possible. You are encouraged to come up with other performance and evaluation metrics for your agents. Novel and interesting metrics that you come up with will be rewarded. </w:t>
+      </w:r>
+    </w:p>
+    <w:p>
+      <w:pPr>
+        <w:pStyle w:val="ListParagraph"/>
+        <w:numPr>
+          <w:ilvl w:val="0"/>
+          <w:numId w:val="1"/>
+        </w:numPr>
+      </w:pPr>
+      <w:r>
+        <w:t>Points as a metric (collect coins/powerups gives lives and increases survivability; death penalty prevents infinite lives trick from causing problems</w:t>
+      </w:r>
+    </w:p>
+    <w:p>
+      <w:pPr>
+        <w:pStyle w:val="ListParagraph"/>
+        <w:numPr>
+          <w:ilvl w:val="0"/>
+          <w:numId w:val="1"/>
+        </w:numPr>
+      </w:pPr>
+      <w:r>
+        <w:t>Progression as a metric (get as far into the game as possible in terms of levels</w:t>
+      </w:r>
+      <w:r>
+        <w:t>, or alternatively beat 8-4 from 1-1 as fast as possible</w:t>
+      </w:r>
+      <w:r>
+        <w:t>; rewards finding the Warp Zones)</w:t>
+      </w:r>
+    </w:p>
+    <w:p>
+      <w:pPr>
+        <w:pStyle w:val="ListParagraph"/>
+        <w:numPr>
+          <w:ilvl w:val="0"/>
+          <w:numId w:val="1"/>
+        </w:numPr>
+      </w:pPr>
+      <w:r>
+        <w:t>Not Dying as a metric (get as far as possible without dying; rewards careful playing and prevents using the game’s checkpoints to cheese things</w:t>
+      </w:r>
+    </w:p>
+    <w:p>
+      <w:pPr>
+        <w:pStyle w:val="ListParagraph"/>
+        <w:numPr>
+          <w:ilvl w:val="0"/>
+          <w:numId w:val="1"/>
+        </w:numPr>
+      </w:pPr>
+      <w:r>
+        <w:t>Random Stages as a metric (use gym-super-</w:t>
+      </w:r>
+      <w:proofErr w:type="spellStart"/>
+      <w:r>
+        <w:t>mario</w:t>
+      </w:r>
+      <w:proofErr w:type="spellEnd"/>
+      <w:r>
+        <w:t>-</w:t>
+      </w:r>
+      <w:proofErr w:type="spellStart"/>
+      <w:r>
+        <w:t>bros’s</w:t>
+      </w:r>
+      <w:proofErr w:type="spellEnd"/>
+      <w:r>
+        <w:t xml:space="preserve"> random stages function to try stages and measure number of stages out of say 10 completed)</w:t>
+      </w:r>
+    </w:p>
+    <w:p/>
+    <w:p>
+      <w:pPr>
+        <w:rPr>
+          <w:rFonts w:ascii="Berlin Sans FB" w:hAnsi="Berlin Sans FB"/>
+          <w:sz w:val="36"/>
+          <w:szCs w:val="36"/>
+        </w:rPr>
+      </w:pPr>
+      <w:r>
+        <w:rPr>
+          <w:rFonts w:ascii="Berlin Sans FB" w:hAnsi="Berlin Sans FB"/>
+          <w:sz w:val="36"/>
+          <w:szCs w:val="36"/>
+        </w:rPr>
+        <w:t>Visualisation/Debugging</w:t>
+      </w:r>
+    </w:p>
+    <w:p/>
+    <w:p>
+      <w:r>
+        <w:t>-rule based visualisation (terminal printing, Lauren’s code, freezing the game)</w:t>
+      </w:r>
+    </w:p>
+    <w:p/>
+    <w:p>
+      <w:r>
+        <w:t>-PPO printing</w:t>
+      </w:r>
+    </w:p>
+    <w:p>
+      <w:pPr>
+        <w:pStyle w:val="NormalWeb"/>
+      </w:pPr>
+      <w:r>
+        <w:rPr>
+          <w:rFonts w:ascii="LMRoman12" w:hAnsi="LMRoman12"/>
+        </w:rPr>
+        <w:t xml:space="preserve">Includewhatvisualizationtechniquesyouusedtogaininsightsintotheagent’sdecision- making process. </w:t>
+      </w:r>
+    </w:p>
+    <w:p>
+      <w:pPr>
+        <w:pStyle w:val="NormalWeb"/>
+      </w:pPr>
+      <w:r>
+        <w:rPr>
+          <w:rFonts w:ascii="LMRoman12" w:hAnsi="LMRoman12"/>
+        </w:rPr>
+        <w:t xml:space="preserve">Include what debugging/profiling tools you utilised to optimize the algorithms and enhance performance. </w:t>
+      </w:r>
+    </w:p>
+    <w:p>
+      <w:pPr>
+        <w:pStyle w:val="ListParagraph"/>
+        <w:numPr>
+          <w:ilvl w:val="0"/>
+          <w:numId w:val="1"/>
+        </w:numPr>
+      </w:pPr>
+      <w:r>
+        <w:lastRenderedPageBreak/>
+        <w:t xml:space="preserve">Besides what was already in </w:t>
+      </w:r>
+      <w:r>
+        <w:t>Lauren’s code, printing to the terminal when decisions are made helps identify actions</w:t>
+      </w:r>
+    </w:p>
+    <w:p>
+      <w:pPr>
+        <w:pStyle w:val="ListParagraph"/>
+        <w:numPr>
+          <w:ilvl w:val="0"/>
+          <w:numId w:val="1"/>
+        </w:numPr>
+      </w:pPr>
+      <w:r>
+        <w:t>Freezing the game when a decision is made (via spamming the terminal with 250,000 messages) helps to identify exactly what constitutes a scenario where said decision is made</w:t>
+      </w:r>
+    </w:p>
+    <w:p>
+      <w:pPr>
+        <w:pStyle w:val="ListParagraph"/>
+        <w:numPr>
+          <w:ilvl w:val="0"/>
+          <w:numId w:val="1"/>
+        </w:numPr>
+      </w:pPr>
+      <w:r>
+        <w:t>B</w:t>
+      </w:r>
+    </w:p>
+    <w:p>
+      <w:pPr>
+        <w:pStyle w:val="ListParagraph"/>
+        <w:numPr>
+          <w:ilvl w:val="0"/>
+          <w:numId w:val="1"/>
+        </w:numPr>
+      </w:pPr>
+      <w:r>
+        <w:t>C</w:t>
+      </w:r>
+    </w:p>
+    <w:p/>
+    <w:p>
+      <w:pPr>
+        <w:rPr>
+          <w:rFonts w:ascii="Berlin Sans FB" w:hAnsi="Berlin Sans FB"/>
+          <w:sz w:val="36"/>
+          <w:szCs w:val="36"/>
+        </w:rPr>
+      </w:pPr>
+      <w:r>
+        <w:rPr>
+          <w:rFonts w:ascii="Berlin Sans FB" w:hAnsi="Berlin Sans FB"/>
+          <w:sz w:val="36"/>
+          <w:szCs w:val="36"/>
+        </w:rPr>
+        <w:t>References</w:t>
+      </w:r>
+    </w:p>
+    <w:p>
+      <w:pPr>
+        <w:pStyle w:val="ListParagraph"/>
+        <w:numPr>
+          <w:ilvl w:val="0"/>
+          <w:numId w:val="1"/>
+        </w:numPr>
+      </w:pPr>
+      <w:proofErr w:type="spellStart"/>
+      <w:r>
+        <w:t>Kauten</w:t>
+      </w:r>
+      <w:proofErr w:type="spellEnd"/>
+      <w:r>
+        <w:t>, C.</w:t>
+      </w:r>
+      <w:proofErr w:type="spellStart"/>
+      <w:r>
+        <w:t xml:space="preserve"> (2018). </w:t>
+      </w:r>
+      <w:r>
+        <w:rPr>
+          <w:i/>
+          <w:iCs/>
+        </w:rPr>
+        <w:t>Su</w:t>
+      </w:r>
+      <w:proofErr w:type="spellEnd"/>
+      <w:r>
+        <w:rPr>
+          <w:i/>
+          <w:iCs/>
+        </w:rPr>
+        <w:t xml:space="preserve">per Mario Bros for </w:t>
+      </w:r>
+      <w:proofErr w:type="spellStart"/>
+      <w:r>
+        <w:rPr>
+          <w:i/>
+          <w:iCs/>
+        </w:rPr>
+        <w:t>OpenAI</w:t>
+      </w:r>
+      <w:proofErr w:type="spellEnd"/>
+      <w:r>
+        <w:rPr>
+          <w:i/>
+          <w:iCs/>
+        </w:rPr>
+        <w:t xml:space="preserve"> Gym</w:t>
+      </w:r>
+      <w:r>
+        <w:t xml:space="preserve">. GitHub. Retrieved October 10, 2023, from </w:t>
+      </w:r>
+      <w:hyperlink r:id="rId5" w:history="1">
+        <w:r>
+          <w:rPr>
+            <w:rStyle w:val="Hyperlink"/>
+          </w:rPr>
+          <w:t>https://github.com/Kautenja/gym-super-mario-bros</w:t>
+        </w:r>
+      </w:hyperlink>
+      <w:r>
         <w:t xml:space="preserve"> </w:t>
       </w:r>
-      <w:r>
-        <w:rPr>
-          <w:rFonts w:ascii="LMRoman12" w:hAnsi="LMRoman12"/>
-        </w:rPr>
-        <w:t>programs to complex machine learning algorithms. In this report we will construct two agents for the task of playing levels from Super Mario Bros: one rule-based agent implemented by hand, and one Proximal Policy Optimisation (PPO) agent trained using stable baselines. We will</w:t>
-      </w:r>
-      <w:r>
-        <w:rPr>
-          <w:rFonts w:ascii="LMRoman12" w:hAnsi="LMRoman12"/>
-        </w:rPr>
-        <w:t xml:space="preserve"> compare the performance of these two agents …</w:t>
-      </w:r>
-    </w:p>
-    <w:p>
-      <w:pPr>
-        <w:rPr>
-          <w:rFonts w:ascii="LMRoman12" w:hAnsi="LMRoman12"/>
-        </w:rPr>
-      </w:pPr>
-    </w:p>
-    <w:p>
-      <w:pPr>
-        <w:rPr>
-          <w:rFonts w:ascii="LMRoman12" w:hAnsi="LMRoman12" w:hint="eastAsia"/>
-        </w:rPr>
-      </w:pPr>
-      <w:r>
-        <w:rPr>
-          <w:rFonts w:ascii="LMRoman12" w:hAnsi="LMRoman12"/>
-        </w:rPr>
-        <w:t>-discussion of Mario</w:t>
-      </w:r>
-    </w:p>
-    <w:p>
-      <w:pPr>
-        <w:rPr>
-          <w:rFonts w:ascii="LMRoman12" w:hAnsi="LMRoman12" w:hint="eastAsia"/>
-        </w:rPr>
-      </w:pPr>
+    </w:p>
+    <w:p>
+      <w:pPr>
+        <w:pStyle w:val="ListParagraph"/>
+        <w:numPr>
+          <w:ilvl w:val="0"/>
+          <w:numId w:val="1"/>
+        </w:numPr>
+      </w:pPr>
+      <w:r>
+        <w:t xml:space="preserve">Gee, L. (2023). </w:t>
+      </w:r>
+      <w:r>
+        <w:rPr>
+          <w:i/>
+          <w:iCs/>
+        </w:rPr>
+        <w:t>mario_locate_objects.py</w:t>
+      </w:r>
+      <w:r>
+        <w:t xml:space="preserve">. UWA Learning Management System. Retrieved October 5, 2023, from </w:t>
+      </w:r>
+      <w:hyperlink r:id="rId6" w:history="1">
+        <w:r>
+          <w:rPr>
+            <w:rStyle w:val="Hyperlink"/>
+          </w:rPr>
+          <w:t>https://lms.uwa.edu.au/bbcswebdav/pid-3405777-dt-content-rid-43562900_1/xid-43562900_1</w:t>
+        </w:r>
+      </w:hyperlink>
+      <w:r>
+        <w:t xml:space="preserve"> </w:t>
+      </w:r>
+    </w:p>
+    <w:p>
+      <w:pPr>
+        <w:pStyle w:val="ListParagraph"/>
+        <w:numPr>
+          <w:ilvl w:val="0"/>
+          <w:numId w:val="1"/>
+        </w:numPr>
+      </w:pPr>
+      <w:r>
+        <w:t xml:space="preserve">[other references; use APA7 style; </w:t>
+      </w:r>
+      <w:proofErr w:type="spellStart"/>
+      <w:r>
+        <w:t>pytorch</w:t>
+      </w:r>
+      <w:proofErr w:type="spellEnd"/>
+      <w:r>
+        <w:t xml:space="preserve"> tutorial?]</w:t>
+      </w:r>
+    </w:p>
+    <w:p/>
+    <w:p/>
+    <w:p/>
+    <w:p/>
+    <w:p/>
+    <w:p/>
+    <w:p>
+      <w:r>
+        <w:t>Misc. notes [DELETE BEFORE SUBMITTING]:</w:t>
+      </w:r>
     </w:p>
     <w:p>
       <w:pPr>
@@ -493,478 +1232,7 @@
         <w:t xml:space="preserve"> --mode human’ for human controlled Mario</w:t>
       </w:r>
     </w:p>
-    <w:p>
-      <w:pPr>
-        <w:rPr>
-          <w:rFonts w:ascii="Berlin Sans FB" w:hAnsi="Berlin Sans FB"/>
-          <w:sz w:val="36"/>
-          <w:szCs w:val="36"/>
-        </w:rPr>
-      </w:pPr>
-      <w:r>
-        <w:rPr>
-          <w:rFonts w:ascii="Berlin Sans FB" w:hAnsi="Berlin Sans FB"/>
-          <w:sz w:val="36"/>
-          <w:szCs w:val="36"/>
-        </w:rPr>
-        <w:t>Analysis</w:t>
-      </w:r>
-    </w:p>
-    <w:p>
-      <w:pPr>
-        <w:pStyle w:val="NormalWeb"/>
-        <w:rPr>
-          <w:rFonts w:ascii="LMRoman12" w:hAnsi="LMRoman12"/>
-        </w:rPr>
-      </w:pPr>
-      <w:r>
-        <w:rPr>
-          <w:rFonts w:ascii="LMRoman12" w:hAnsi="LMRoman12"/>
-        </w:rPr>
-        <w:t xml:space="preserve">-explain how </w:t>
-      </w:r>
-      <w:proofErr w:type="spellStart"/>
-      <w:r>
-        <w:rPr>
-          <w:rFonts w:ascii="LMRoman12" w:hAnsi="LMRoman12"/>
-        </w:rPr>
-        <w:t>RuleBased</w:t>
-      </w:r>
-      <w:proofErr w:type="spellEnd"/>
-      <w:r>
-        <w:rPr>
-          <w:rFonts w:ascii="LMRoman12" w:hAnsi="LMRoman12"/>
-        </w:rPr>
-        <w:t xml:space="preserve"> and PPO were constructed/trained</w:t>
-      </w:r>
-    </w:p>
-    <w:p>
-      <w:pPr>
-        <w:pStyle w:val="NormalWeb"/>
-        <w:rPr>
-          <w:rFonts w:ascii="LMRoman12" w:hAnsi="LMRoman12"/>
-        </w:rPr>
-      </w:pPr>
-      <w:r>
-        <w:rPr>
-          <w:rFonts w:ascii="LMRoman12" w:hAnsi="LMRoman12"/>
-        </w:rPr>
-        <w:t>-compare reward value from gym</w:t>
-      </w:r>
-    </w:p>
-    <w:p>
-      <w:pPr>
-        <w:pStyle w:val="NormalWeb"/>
-        <w:rPr>
-          <w:rFonts w:ascii="LMRoman12" w:hAnsi="LMRoman12"/>
-        </w:rPr>
-      </w:pPr>
-      <w:r>
-        <w:rPr>
-          <w:rFonts w:ascii="LMRoman12" w:hAnsi="LMRoman12"/>
-        </w:rPr>
-        <w:t>-perform other relevant experiments</w:t>
-      </w:r>
-    </w:p>
-    <w:p>
-      <w:pPr>
-        <w:pStyle w:val="NormalWeb"/>
-      </w:pPr>
-      <w:proofErr w:type="spellStart"/>
-      <w:r>
-        <w:rPr>
-          <w:rFonts w:ascii="LMRoman12" w:hAnsi="LMRoman12"/>
-        </w:rPr>
-        <w:t>Analyze</w:t>
-      </w:r>
-      <w:proofErr w:type="spellEnd"/>
-      <w:r>
-        <w:rPr>
-          <w:rFonts w:ascii="LMRoman12" w:hAnsi="LMRoman12"/>
-        </w:rPr>
-        <w:t xml:space="preserve"> and contrast the performance of the chosen AI methods. </w:t>
-      </w:r>
-    </w:p>
-    <w:p>
-      <w:pPr>
-        <w:pStyle w:val="NormalWeb"/>
-      </w:pPr>
-      <w:r>
-        <w:rPr>
-          <w:rFonts w:ascii="LMRoman12" w:hAnsi="LMRoman12"/>
-        </w:rPr>
-        <w:lastRenderedPageBreak/>
-        <w:t xml:space="preserve">• Discuss their respective strengths, weaknesses, and suitability for playing Super Mario Bros. </w:t>
-      </w:r>
-    </w:p>
-    <w:p>
-      <w:pPr>
-        <w:pStyle w:val="ListParagraph"/>
-        <w:numPr>
-          <w:ilvl w:val="0"/>
-          <w:numId w:val="1"/>
-        </w:numPr>
-      </w:pPr>
-      <w:r>
-        <w:t>Rule based is easy to understand; parameters can be tweaked easily to make it jump shorter, etc.,</w:t>
-      </w:r>
-      <w:r>
-        <w:t xml:space="preserve"> </w:t>
-      </w:r>
-    </w:p>
-    <w:p>
-      <w:pPr>
-        <w:pStyle w:val="ListParagraph"/>
-        <w:numPr>
-          <w:ilvl w:val="0"/>
-          <w:numId w:val="1"/>
-        </w:numPr>
-      </w:pPr>
-      <w:r>
-        <w:t xml:space="preserve">Rule based cannot adapt on its own; new </w:t>
-      </w:r>
-      <w:proofErr w:type="spellStart"/>
-      <w:r>
-        <w:t>palletes</w:t>
-      </w:r>
-      <w:proofErr w:type="spellEnd"/>
-      <w:r>
-        <w:t xml:space="preserve"> like underground or new enemies like </w:t>
-      </w:r>
-      <w:proofErr w:type="spellStart"/>
-      <w:r>
-        <w:t>Lakitus</w:t>
-      </w:r>
-      <w:proofErr w:type="spellEnd"/>
-      <w:r>
-        <w:t xml:space="preserve"> require adding them to the enemy recognition program, coding new actions to avoid them, etc.</w:t>
-      </w:r>
-    </w:p>
-    <w:p>
-      <w:pPr>
-        <w:pStyle w:val="ListParagraph"/>
-        <w:numPr>
-          <w:ilvl w:val="0"/>
-          <w:numId w:val="1"/>
-        </w:numPr>
-      </w:pPr>
-      <w:r>
-        <w:t>Experiments could include testing speed of level completion</w:t>
-      </w:r>
-      <w:r>
-        <w:t xml:space="preserve"> (be it time, frames or actions)</w:t>
-      </w:r>
-      <w:r>
-        <w:t xml:space="preserve"> or the amount of memory used; many of the listed examples don’t really work with a </w:t>
-      </w:r>
-      <w:proofErr w:type="gramStart"/>
-      <w:r>
-        <w:t>rule based</w:t>
-      </w:r>
-      <w:proofErr w:type="gramEnd"/>
-      <w:r>
-        <w:t xml:space="preserve"> agent that doesn’t learn</w:t>
-      </w:r>
-    </w:p>
     <w:p/>
-    <w:p>
-      <w:pPr>
-        <w:rPr>
-          <w:rFonts w:ascii="Berlin Sans FB" w:hAnsi="Berlin Sans FB"/>
-          <w:sz w:val="36"/>
-          <w:szCs w:val="36"/>
-        </w:rPr>
-      </w:pPr>
-      <w:r>
-        <w:rPr>
-          <w:rFonts w:ascii="Berlin Sans FB" w:hAnsi="Berlin Sans FB"/>
-          <w:sz w:val="36"/>
-          <w:szCs w:val="36"/>
-        </w:rPr>
-        <w:t>Performance Metrics</w:t>
-      </w:r>
-    </w:p>
-    <w:p/>
-    <w:p>
-      <w:r>
-        <w:t>-points metric</w:t>
-      </w:r>
-    </w:p>
-    <w:p/>
-    <w:p>
-      <w:r>
-        <w:t>-progression metric</w:t>
-      </w:r>
-    </w:p>
-    <w:p>
-      <w:pPr>
-        <w:pStyle w:val="NormalWeb"/>
-      </w:pPr>
-      <w:r>
-        <w:rPr>
-          <w:rFonts w:ascii="LMRoman12" w:hAnsi="LMRoman12"/>
-        </w:rPr>
-        <w:t>You will notice that gym-super-</w:t>
-      </w:r>
-      <w:proofErr w:type="spellStart"/>
-      <w:r>
-        <w:rPr>
-          <w:rFonts w:ascii="LMRoman12" w:hAnsi="LMRoman12"/>
-        </w:rPr>
-        <w:t>mario</w:t>
-      </w:r>
-      <w:proofErr w:type="spellEnd"/>
-      <w:r>
-        <w:rPr>
-          <w:rFonts w:ascii="LMRoman12" w:hAnsi="LMRoman12"/>
-        </w:rPr>
-        <w:t xml:space="preserve">-bros reward function assumes the objective of the game is to move as far right as possible. You are encouraged to come up with other performance and evaluation metrics for your agents. Novel and interesting metrics that you come up with will be rewarded. </w:t>
-      </w:r>
-    </w:p>
-    <w:p>
-      <w:pPr>
-        <w:pStyle w:val="ListParagraph"/>
-        <w:numPr>
-          <w:ilvl w:val="0"/>
-          <w:numId w:val="1"/>
-        </w:numPr>
-      </w:pPr>
-      <w:r>
-        <w:t>Points as a metric (collect coins/powerups gives lives and increases survivability; death penalty prevents infinite lives trick from causing problems</w:t>
-      </w:r>
-    </w:p>
-    <w:p>
-      <w:pPr>
-        <w:pStyle w:val="ListParagraph"/>
-        <w:numPr>
-          <w:ilvl w:val="0"/>
-          <w:numId w:val="1"/>
-        </w:numPr>
-      </w:pPr>
-      <w:r>
-        <w:t>Progression as a metric (get as far into the game as possible in terms of levels</w:t>
-      </w:r>
-      <w:r>
-        <w:t>, or alternatively beat 8-4 from 1-1 as fast as possible</w:t>
-      </w:r>
-      <w:r>
-        <w:t>; rewards finding the Warp Zones)</w:t>
-      </w:r>
-    </w:p>
-    <w:p>
-      <w:pPr>
-        <w:pStyle w:val="ListParagraph"/>
-        <w:numPr>
-          <w:ilvl w:val="0"/>
-          <w:numId w:val="1"/>
-        </w:numPr>
-      </w:pPr>
-      <w:r>
-        <w:t>Not Dying as a metric (get as far as possible without dying; rewards careful playing and prevents using the game’s checkpoints to cheese things</w:t>
-      </w:r>
-    </w:p>
-    <w:p>
-      <w:pPr>
-        <w:pStyle w:val="ListParagraph"/>
-        <w:numPr>
-          <w:ilvl w:val="0"/>
-          <w:numId w:val="1"/>
-        </w:numPr>
-      </w:pPr>
-      <w:r>
-        <w:t>Random Stages as a metric (use gym-super-</w:t>
-      </w:r>
-      <w:proofErr w:type="spellStart"/>
-      <w:r>
-        <w:t>mario</w:t>
-      </w:r>
-      <w:proofErr w:type="spellEnd"/>
-      <w:r>
-        <w:t>-</w:t>
-      </w:r>
-      <w:proofErr w:type="spellStart"/>
-      <w:r>
-        <w:t>bros’s</w:t>
-      </w:r>
-      <w:proofErr w:type="spellEnd"/>
-      <w:r>
-        <w:t xml:space="preserve"> random stages function to try stages and measure number of stages out of say 10 completed)</w:t>
-      </w:r>
-    </w:p>
-    <w:p/>
-    <w:p>
-      <w:pPr>
-        <w:rPr>
-          <w:rFonts w:ascii="Berlin Sans FB" w:hAnsi="Berlin Sans FB"/>
-          <w:sz w:val="36"/>
-          <w:szCs w:val="36"/>
-        </w:rPr>
-      </w:pPr>
-      <w:r>
-        <w:rPr>
-          <w:rFonts w:ascii="Berlin Sans FB" w:hAnsi="Berlin Sans FB"/>
-          <w:sz w:val="36"/>
-          <w:szCs w:val="36"/>
-        </w:rPr>
-        <w:t>Visualisation/Debugging</w:t>
-      </w:r>
-    </w:p>
-    <w:p/>
-    <w:p>
-      <w:r>
-        <w:t>-rule based visualisation (terminal printing, Lauren’s code, freezing the game)</w:t>
-      </w:r>
-    </w:p>
-    <w:p/>
-    <w:p>
-      <w:r>
-        <w:t>-PPO printing</w:t>
-      </w:r>
-    </w:p>
-    <w:p>
-      <w:pPr>
-        <w:pStyle w:val="NormalWeb"/>
-      </w:pPr>
-      <w:r>
-        <w:rPr>
-          <w:rFonts w:ascii="LMRoman12" w:hAnsi="LMRoman12"/>
-        </w:rPr>
-        <w:t xml:space="preserve">Includewhatvisualizationtechniquesyouusedtogaininsightsintotheagent’sdecision- making process. </w:t>
-      </w:r>
-    </w:p>
-    <w:p>
-      <w:pPr>
-        <w:pStyle w:val="NormalWeb"/>
-      </w:pPr>
-      <w:r>
-        <w:rPr>
-          <w:rFonts w:ascii="LMRoman12" w:hAnsi="LMRoman12"/>
-        </w:rPr>
-        <w:t xml:space="preserve">Include what debugging/profiling tools you utilised to optimize the algorithms and enhance performance. </w:t>
-      </w:r>
-    </w:p>
-    <w:p>
-      <w:pPr>
-        <w:pStyle w:val="ListParagraph"/>
-        <w:numPr>
-          <w:ilvl w:val="0"/>
-          <w:numId w:val="1"/>
-        </w:numPr>
-      </w:pPr>
-      <w:r>
-        <w:t xml:space="preserve">Besides what was already in </w:t>
-      </w:r>
-      <w:r>
-        <w:t>Lauren’s code, printing to the terminal when decisions are made helps identify actions</w:t>
-      </w:r>
-    </w:p>
-    <w:p>
-      <w:pPr>
-        <w:pStyle w:val="ListParagraph"/>
-        <w:numPr>
-          <w:ilvl w:val="0"/>
-          <w:numId w:val="1"/>
-        </w:numPr>
-      </w:pPr>
-      <w:r>
-        <w:lastRenderedPageBreak/>
-        <w:t>Freezing the game when a decision is made (via spamming the terminal with 250,000 messages) helps to identify exactly what constitutes a scenario where said decision is made</w:t>
-      </w:r>
-    </w:p>
-    <w:p>
-      <w:pPr>
-        <w:pStyle w:val="ListParagraph"/>
-        <w:numPr>
-          <w:ilvl w:val="0"/>
-          <w:numId w:val="1"/>
-        </w:numPr>
-      </w:pPr>
-      <w:r>
-        <w:t>B</w:t>
-      </w:r>
-    </w:p>
-    <w:p>
-      <w:pPr>
-        <w:pStyle w:val="ListParagraph"/>
-        <w:numPr>
-          <w:ilvl w:val="0"/>
-          <w:numId w:val="1"/>
-        </w:numPr>
-      </w:pPr>
-      <w:r>
-        <w:t>C</w:t>
-      </w:r>
-    </w:p>
-    <w:p/>
-    <w:p>
-      <w:pPr>
-        <w:rPr>
-          <w:rFonts w:ascii="Berlin Sans FB" w:hAnsi="Berlin Sans FB"/>
-          <w:sz w:val="36"/>
-          <w:szCs w:val="36"/>
-        </w:rPr>
-      </w:pPr>
-      <w:r>
-        <w:rPr>
-          <w:rFonts w:ascii="Berlin Sans FB" w:hAnsi="Berlin Sans FB"/>
-          <w:sz w:val="36"/>
-          <w:szCs w:val="36"/>
-        </w:rPr>
-        <w:t>References</w:t>
-      </w:r>
-    </w:p>
-    <w:p>
-      <w:pPr>
-        <w:pStyle w:val="ListParagraph"/>
-        <w:numPr>
-          <w:ilvl w:val="0"/>
-          <w:numId w:val="1"/>
-        </w:numPr>
-      </w:pPr>
-      <w:r>
-        <w:t>Gym-super-</w:t>
-      </w:r>
-      <w:proofErr w:type="spellStart"/>
-      <w:r>
-        <w:t>mario</w:t>
-      </w:r>
-      <w:proofErr w:type="spellEnd"/>
-      <w:r>
-        <w:t>-bros</w:t>
-      </w:r>
-    </w:p>
-    <w:p>
-      <w:pPr>
-        <w:pStyle w:val="ListParagraph"/>
-        <w:numPr>
-          <w:ilvl w:val="0"/>
-          <w:numId w:val="1"/>
-        </w:numPr>
-      </w:pPr>
-      <w:r>
-        <w:t xml:space="preserve">Lauren Gee’s </w:t>
-      </w:r>
-      <w:proofErr w:type="spellStart"/>
-      <w:r>
-        <w:t>mario</w:t>
-      </w:r>
-      <w:proofErr w:type="spellEnd"/>
-      <w:r>
-        <w:t>-locate-objects code</w:t>
-      </w:r>
-    </w:p>
-    <w:p>
-      <w:pPr>
-        <w:pStyle w:val="ListParagraph"/>
-        <w:numPr>
-          <w:ilvl w:val="0"/>
-          <w:numId w:val="1"/>
-        </w:numPr>
-      </w:pPr>
-      <w:r>
-        <w:t>APA 7</w:t>
-      </w:r>
-    </w:p>
     <w:sectPr>
       <w:pgSz w:w="11900" w:h="16840"/>
       <w:pgMar w:top="1440" w:right="1440" w:bottom="1440" w:left="1440" w:header="708" w:footer="708" w:gutter="0"/>
@@ -1089,8 +1357,124 @@
       </w:rPr>
     </w:lvl>
   </w:abstractNum>
+  <w:abstractNum w:abstractNumId="1" w15:restartNumberingAfterBreak="0">
+    <w:nsid w:val="21EA541B"/>
+    <w:multiLevelType w:val="multilevel"/>
+    <w:tmpl w:val="C36EECE6"/>
+    <w:lvl w:ilvl="0">
+      <w:start w:val="1"/>
+      <w:numFmt w:val="decimal"/>
+      <w:lvlText w:val="%1."/>
+      <w:lvlJc w:val="left"/>
+      <w:pPr>
+        <w:tabs>
+          <w:tab w:val="num" w:pos="720"/>
+        </w:tabs>
+        <w:ind w:left="720" w:hanging="360"/>
+      </w:pPr>
+    </w:lvl>
+    <w:lvl w:ilvl="1" w:tentative="1">
+      <w:start w:val="1"/>
+      <w:numFmt w:val="decimal"/>
+      <w:lvlText w:val="%2."/>
+      <w:lvlJc w:val="left"/>
+      <w:pPr>
+        <w:tabs>
+          <w:tab w:val="num" w:pos="1440"/>
+        </w:tabs>
+        <w:ind w:left="1440" w:hanging="360"/>
+      </w:pPr>
+    </w:lvl>
+    <w:lvl w:ilvl="2" w:tentative="1">
+      <w:start w:val="1"/>
+      <w:numFmt w:val="decimal"/>
+      <w:lvlText w:val="%3."/>
+      <w:lvlJc w:val="left"/>
+      <w:pPr>
+        <w:tabs>
+          <w:tab w:val="num" w:pos="2160"/>
+        </w:tabs>
+        <w:ind w:left="2160" w:hanging="360"/>
+      </w:pPr>
+    </w:lvl>
+    <w:lvl w:ilvl="3" w:tentative="1">
+      <w:start w:val="1"/>
+      <w:numFmt w:val="decimal"/>
+      <w:lvlText w:val="%4."/>
+      <w:lvlJc w:val="left"/>
+      <w:pPr>
+        <w:tabs>
+          <w:tab w:val="num" w:pos="2880"/>
+        </w:tabs>
+        <w:ind w:left="2880" w:hanging="360"/>
+      </w:pPr>
+    </w:lvl>
+    <w:lvl w:ilvl="4" w:tentative="1">
+      <w:start w:val="1"/>
+      <w:numFmt w:val="decimal"/>
+      <w:lvlText w:val="%5."/>
+      <w:lvlJc w:val="left"/>
+      <w:pPr>
+        <w:tabs>
+          <w:tab w:val="num" w:pos="3600"/>
+        </w:tabs>
+        <w:ind w:left="3600" w:hanging="360"/>
+      </w:pPr>
+    </w:lvl>
+    <w:lvl w:ilvl="5" w:tentative="1">
+      <w:start w:val="1"/>
+      <w:numFmt w:val="decimal"/>
+      <w:lvlText w:val="%6."/>
+      <w:lvlJc w:val="left"/>
+      <w:pPr>
+        <w:tabs>
+          <w:tab w:val="num" w:pos="4320"/>
+        </w:tabs>
+        <w:ind w:left="4320" w:hanging="360"/>
+      </w:pPr>
+    </w:lvl>
+    <w:lvl w:ilvl="6" w:tentative="1">
+      <w:start w:val="1"/>
+      <w:numFmt w:val="decimal"/>
+      <w:lvlText w:val="%7."/>
+      <w:lvlJc w:val="left"/>
+      <w:pPr>
+        <w:tabs>
+          <w:tab w:val="num" w:pos="5040"/>
+        </w:tabs>
+        <w:ind w:left="5040" w:hanging="360"/>
+      </w:pPr>
+    </w:lvl>
+    <w:lvl w:ilvl="7" w:tentative="1">
+      <w:start w:val="1"/>
+      <w:numFmt w:val="decimal"/>
+      <w:lvlText w:val="%8."/>
+      <w:lvlJc w:val="left"/>
+      <w:pPr>
+        <w:tabs>
+          <w:tab w:val="num" w:pos="5760"/>
+        </w:tabs>
+        <w:ind w:left="5760" w:hanging="360"/>
+      </w:pPr>
+    </w:lvl>
+    <w:lvl w:ilvl="8" w:tentative="1">
+      <w:start w:val="1"/>
+      <w:numFmt w:val="decimal"/>
+      <w:lvlText w:val="%9."/>
+      <w:lvlJc w:val="left"/>
+      <w:pPr>
+        <w:tabs>
+          <w:tab w:val="num" w:pos="6480"/>
+        </w:tabs>
+        <w:ind w:left="6480" w:hanging="360"/>
+      </w:pPr>
+    </w:lvl>
+  </w:abstractNum>
   <w:num w:numId="1" w16cid:durableId="601453839">
     <w:abstractNumId w:val="0"/>
+  </w:num>
+  <w:num w:numId="2" w16cid:durableId="1507162936">
+    <w:abstractNumId w:val="1"/>
   </w:num>
 </w:numbering>
 </file>
@@ -1545,6 +1929,29 @@
       <w:contextualSpacing/>
     </w:pPr>
   </w:style>
+  <w:style w:type="character" w:styleId="Hyperlink">
+    <w:name w:val="Hyperlink"/>
+    <w:basedOn w:val="DefaultParagraphFont"/>
+    <w:uiPriority w:val="99"/>
+    <w:unhideWhenUsed/>
+    <w:rsid w:val="00AE2F89"/>
+    <w:rPr>
+      <w:color w:val="0563C1" w:themeColor="hyperlink"/>
+      <w:u w:val="single"/>
+    </w:rPr>
+  </w:style>
+  <w:style w:type="character" w:styleId="UnresolvedMention">
+    <w:name w:val="Unresolved Mention"/>
+    <w:basedOn w:val="DefaultParagraphFont"/>
+    <w:uiPriority w:val="99"/>
+    <w:semiHidden/>
+    <w:unhideWhenUsed/>
+    <w:rsid w:val="00AE2F89"/>
+    <w:rPr>
+      <w:color w:val="605E5C"/>
+      <w:shd w:val="clear" w:color="auto" w:fill="E1DFDD"/>
+    </w:rPr>
+  </w:style>
 </w:styles>
 </file>
 

</xml_diff>

<commit_message>
Report bits, horizontal rules separate rough notes
</commit_message>
<xml_diff>
--- a/Report Draft.docx
+++ b/Report Draft.docx
@@ -371,7 +371,7 @@
     <w:p>
       <w:pPr>
         <w:rPr>
-          <w:rFonts w:ascii="LMRoman12" w:hAnsi="LMRoman12"/>
+          <w:rFonts w:ascii="LMRoman12" w:hAnsi="LMRoman12" w:hint="eastAsia"/>
         </w:rPr>
       </w:pPr>
       <w:r>
@@ -450,6 +450,72 @@
     <w:p>
       <w:pPr>
         <w:rPr>
+          <w:rFonts w:ascii="LMRoman12" w:hAnsi="LMRoman12"/>
+        </w:rPr>
+      </w:pPr>
+      <w:r>
+        <w:rPr>
+          <w:rFonts w:ascii="LMRoman12" w:hAnsi="LMRoman12"/>
+        </w:rPr>
+        <w:t>The two agents we will be comparing are a rule-based agent and a PPO agent. These agents will interact with Super Mario Bros. using the methods in the gym-super-</w:t>
+      </w:r>
+      <w:proofErr w:type="spellStart"/>
+      <w:r>
+        <w:rPr>
+          <w:rFonts w:ascii="LMRoman12" w:hAnsi="LMRoman12"/>
+        </w:rPr>
+        <w:t>mario</w:t>
+      </w:r>
+      <w:proofErr w:type="spellEnd"/>
+      <w:r>
+        <w:rPr>
+          <w:rFonts w:ascii="LMRoman12" w:hAnsi="LMRoman12"/>
+        </w:rPr>
+        <w:t>-bros package (</w:t>
+      </w:r>
+      <w:proofErr w:type="spellStart"/>
+      <w:r>
+        <w:rPr>
+          <w:rFonts w:ascii="LMRoman12" w:hAnsi="LMRoman12"/>
+        </w:rPr>
+        <w:t>Kauten</w:t>
+      </w:r>
+      <w:proofErr w:type="spellEnd"/>
+      <w:r>
+        <w:rPr>
+          <w:rFonts w:ascii="LMRoman12" w:hAnsi="LMRoman12"/>
+        </w:rPr>
+        <w:t>, 2018). The rule-based agent is a simple Python script which reads in data corresponding to the game screen, alongside other information recorded by the package such as Mario’s coordinates and the number of lives he has., then chooses what combination of buttons to input based on that data. The rules used to determine what inputs are made were coded by hand over the course of th</w:t>
+      </w:r>
+      <w:r>
+        <w:rPr>
+          <w:rFonts w:ascii="LMRoman12" w:hAnsi="LMRoman12"/>
+        </w:rPr>
+        <w:t>is</w:t>
+      </w:r>
+      <w:r>
+        <w:rPr>
+          <w:rFonts w:ascii="LMRoman12" w:hAnsi="LMRoman12"/>
+        </w:rPr>
+        <w:t xml:space="preserve"> project</w:t>
+      </w:r>
+      <w:r>
+        <w:rPr>
+          <w:rFonts w:ascii="LMRoman12" w:hAnsi="LMRoman12"/>
+        </w:rPr>
+        <w:t xml:space="preserve">’s development. </w:t>
+      </w:r>
+    </w:p>
+    <w:p>
+      <w:pPr>
+        <w:rPr>
+          <w:rFonts w:ascii="LMRoman12" w:hAnsi="LMRoman12"/>
+        </w:rPr>
+      </w:pPr>
+    </w:p>
+    <w:p>
+      <w:pPr>
+        <w:rPr>
           <w:rFonts w:ascii="Berlin Sans FB" w:hAnsi="Berlin Sans FB"/>
           <w:sz w:val="36"/>
           <w:szCs w:val="36"/>
@@ -459,13 +525,90 @@
         <w:rPr>
           <w:rFonts w:ascii="LMRoman12" w:hAnsi="LMRoman12"/>
         </w:rPr>
-        <w:t>The two agents we will be comparing are a rule-based agent and a PPO agent. These agents will interact with Super Mario Bros. using the methods in the gym-super-</w:t>
+        <w:t>[</w:t>
       </w:r>
       <w:proofErr w:type="spellStart"/>
       <w:r>
         <w:rPr>
           <w:rFonts w:ascii="LMRoman12" w:hAnsi="LMRoman12"/>
         </w:rPr>
+        <w:t>pytorch</w:t>
+      </w:r>
+      <w:proofErr w:type="spellEnd"/>
+      <w:r>
+        <w:rPr>
+          <w:rFonts w:ascii="LMRoman12" w:hAnsi="LMRoman12"/>
+        </w:rPr>
+        <w:t xml:space="preserve"> code description]</w:t>
+      </w:r>
+    </w:p>
+    <w:p>
+      <w:pPr>
+        <w:pStyle w:val="NormalWeb"/>
+        <w:rPr>
+          <w:rFonts w:ascii="LMRoman12" w:hAnsi="LMRoman12"/>
+        </w:rPr>
+      </w:pPr>
+      <w:r>
+        <w:rPr>
+          <w:rFonts w:ascii="LMRoman12" w:hAnsi="LMRoman12"/>
+        </w:rPr>
+        <w:t>[</w:t>
+      </w:r>
+      <w:r>
+        <w:rPr>
+          <w:rFonts w:ascii="LMRoman12" w:hAnsi="LMRoman12"/>
+        </w:rPr>
+        <w:t xml:space="preserve">explain how </w:t>
+      </w:r>
+      <w:proofErr w:type="spellStart"/>
+      <w:r>
+        <w:rPr>
+          <w:rFonts w:ascii="LMRoman12" w:hAnsi="LMRoman12"/>
+        </w:rPr>
+        <w:t>RuleBased</w:t>
+      </w:r>
+      <w:proofErr w:type="spellEnd"/>
+      <w:r>
+        <w:rPr>
+          <w:rFonts w:ascii="LMRoman12" w:hAnsi="LMRoman12"/>
+        </w:rPr>
+        <w:t xml:space="preserve"> and PPO were constructed/trained</w:t>
+      </w:r>
+      <w:r>
+        <w:rPr>
+          <w:rFonts w:ascii="LMRoman12" w:hAnsi="LMRoman12"/>
+        </w:rPr>
+        <w:t>]</w:t>
+      </w:r>
+    </w:p>
+    <w:p>
+      <w:pPr>
+        <w:pStyle w:val="NormalWeb"/>
+        <w:rPr>
+          <w:rFonts w:ascii="LMRoman12" w:hAnsi="LMRoman12"/>
+        </w:rPr>
+      </w:pPr>
+    </w:p>
+    <w:p>
+      <w:pPr>
+        <w:pStyle w:val="NormalWeb"/>
+        <w:rPr>
+          <w:rFonts w:ascii="LMRoman12" w:hAnsi="LMRoman12"/>
+        </w:rPr>
+      </w:pPr>
+      <w:r>
+        <w:rPr>
+          <w:rFonts w:ascii="LMRoman12" w:hAnsi="LMRoman12"/>
+        </w:rPr>
+        <w:lastRenderedPageBreak/>
+        <w:t>The reward value used for training the PPO agent is the one that is included in the gym-super-</w:t>
+      </w:r>
+      <w:proofErr w:type="spellStart"/>
+      <w:r>
+        <w:rPr>
+          <w:rFonts w:ascii="LMRoman12" w:hAnsi="LMRoman12"/>
+        </w:rPr>
         <w:t>mario</w:t>
       </w:r>
       <w:proofErr w:type="spellEnd"/>
@@ -473,7 +616,39 @@
         <w:rPr>
           <w:rFonts w:ascii="LMRoman12" w:hAnsi="LMRoman12"/>
         </w:rPr>
-        <w:t>-bros package (</w:t>
+        <w:t>-bros. package. This reward is calculated for each step as</w:t>
+      </w:r>
+    </w:p>
+    <w:p>
+      <w:pPr>
+        <w:pStyle w:val="NormalWeb"/>
+        <w:rPr>
+          <w:rFonts w:ascii="LMRoman12" w:hAnsi="LMRoman12"/>
+        </w:rPr>
+      </w:pPr>
+      <m:oMathPara>
+        <m:oMath>
+          <m:r>
+            <w:rPr>
+              <w:rFonts w:ascii="Cambria Math" w:hAnsi="Cambria Math"/>
+            </w:rPr>
+            <m:t>r=x1-x0+c0-c1-d</m:t>
+          </m:r>
+        </m:oMath>
+      </m:oMathPara>
+    </w:p>
+    <w:p>
+      <w:pPr>
+        <w:pStyle w:val="NormalWeb"/>
+        <w:rPr>
+          <w:rFonts w:ascii="LMRoman12" w:hAnsi="LMRoman12"/>
+        </w:rPr>
+      </w:pPr>
+      <w:r>
+        <w:rPr>
+          <w:rFonts w:ascii="LMRoman12" w:hAnsi="LMRoman12"/>
+        </w:rPr>
+        <w:t xml:space="preserve">  where r is the reward value, x0 and x1 are Mario’s x position before and after the step, c0 and c1 are the value of the in-game timer before and after the step, and d is -15 if Mario died during the step or 0 otherwise. The reward cannot be outside of the range -15 to 15 (</w:t>
       </w:r>
       <w:proofErr w:type="spellStart"/>
       <w:r>
@@ -489,119 +664,76 @@
         </w:rPr>
         <w:t xml:space="preserve">, 2018). </w:t>
       </w:r>
+      <w:r>
+        <w:rPr>
+          <w:rFonts w:ascii="LMRoman12" w:hAnsi="LMRoman12"/>
+        </w:rPr>
+        <w:t>This results in the agent prioritising going right as quickly as possible while avoiding death.</w:t>
+      </w:r>
+      <w:r>
+        <w:rPr>
+          <w:rFonts w:ascii="LMRoman12" w:hAnsi="LMRoman12"/>
+        </w:rPr>
+        <w:t xml:space="preserve"> [</w:t>
+      </w:r>
+      <w:r>
+        <w:rPr>
+          <w:rFonts w:ascii="LMRoman12" w:hAnsi="LMRoman12"/>
+        </w:rPr>
+        <w:t xml:space="preserve">compare reward value from </w:t>
+      </w:r>
+      <w:r>
+        <w:rPr>
+          <w:rFonts w:ascii="LMRoman12" w:hAnsi="LMRoman12"/>
+        </w:rPr>
+        <w:t>both agents]</w:t>
+      </w:r>
+    </w:p>
+    <w:p>
+      <w:pPr>
+        <w:pStyle w:val="NormalWeb"/>
+        <w:pBdr>
+          <w:bottom w:val="single" w:sz="6" w:space="1" w:color="auto"/>
+        </w:pBdr>
+        <w:rPr>
+          <w:rFonts w:ascii="LMRoman12" w:hAnsi="LMRoman12"/>
+        </w:rPr>
+      </w:pPr>
+      <w:r>
+        <w:rPr>
+          <w:rFonts w:ascii="LMRoman12" w:hAnsi="LMRoman12"/>
+        </w:rPr>
+        <w:t>-perform other relevant experiments</w:t>
+      </w:r>
+    </w:p>
+    <w:p>
+      <w:pPr>
+        <w:pStyle w:val="NormalWeb"/>
+        <w:pBdr>
+          <w:bottom w:val="single" w:sz="6" w:space="1" w:color="auto"/>
+        </w:pBdr>
+        <w:rPr>
+          <w:rFonts w:ascii="LMRoman12" w:hAnsi="LMRoman12"/>
+        </w:rPr>
+      </w:pPr>
+    </w:p>
+    <w:p>
+      <w:pPr>
+        <w:pStyle w:val="NormalWeb"/>
+        <w:rPr>
+          <w:rFonts w:ascii="LMRoman12" w:hAnsi="LMRoman12"/>
+        </w:rPr>
+      </w:pPr>
+    </w:p>
+    <w:p>
+      <w:pPr>
+        <w:pStyle w:val="NormalWeb"/>
+      </w:pPr>
       <w:proofErr w:type="spellStart"/>
       <w:r>
         <w:rPr>
           <w:rFonts w:ascii="LMRoman12" w:hAnsi="LMRoman12"/>
         </w:rPr>
-        <w:t>The</w:t>
-      </w:r>
-      <w:proofErr w:type="spellEnd"/>
-      <w:r>
-        <w:rPr>
-          <w:rFonts w:ascii="LMRoman12" w:hAnsi="LMRoman12"/>
-        </w:rPr>
-        <w:t xml:space="preserve"> rule-based agent is a simple Python script which reads in data corresponding to the game screen, alongside other information recorded by the package such as Mario’s coordinates and the number of lives he has., then chooses what combination of buttons to input based on that data. The rules used to determine what inputs are made were coded by hand over the course of th</w:t>
-      </w:r>
-      <w:r>
-        <w:rPr>
-          <w:rFonts w:ascii="LMRoman12" w:hAnsi="LMRoman12"/>
-        </w:rPr>
-        <w:t>is</w:t>
-      </w:r>
-      <w:r>
-        <w:rPr>
-          <w:rFonts w:ascii="LMRoman12" w:hAnsi="LMRoman12"/>
-        </w:rPr>
-        <w:t xml:space="preserve"> project</w:t>
-      </w:r>
-      <w:r>
-        <w:rPr>
-          <w:rFonts w:ascii="LMRoman12" w:hAnsi="LMRoman12"/>
-        </w:rPr>
-        <w:t>’s development. [</w:t>
-      </w:r>
-      <w:proofErr w:type="spellStart"/>
-      <w:r>
-        <w:rPr>
-          <w:rFonts w:ascii="LMRoman12" w:hAnsi="LMRoman12"/>
-        </w:rPr>
-        <w:t>pytorch</w:t>
-      </w:r>
-      <w:proofErr w:type="spellEnd"/>
-      <w:r>
-        <w:rPr>
-          <w:rFonts w:ascii="LMRoman12" w:hAnsi="LMRoman12"/>
-        </w:rPr>
-        <w:t xml:space="preserve"> code description]</w:t>
-      </w:r>
-    </w:p>
-    <w:p>
-      <w:pPr>
-        <w:pStyle w:val="NormalWeb"/>
-        <w:rPr>
-          <w:rFonts w:ascii="LMRoman12" w:hAnsi="LMRoman12"/>
-        </w:rPr>
-      </w:pPr>
-      <w:r>
-        <w:rPr>
-          <w:rFonts w:ascii="LMRoman12" w:hAnsi="LMRoman12"/>
-        </w:rPr>
-        <w:t xml:space="preserve">explain how </w:t>
-      </w:r>
-      <w:proofErr w:type="spellStart"/>
-      <w:r>
-        <w:rPr>
-          <w:rFonts w:ascii="LMRoman12" w:hAnsi="LMRoman12"/>
-        </w:rPr>
-        <w:t>RuleBased</w:t>
-      </w:r>
-      <w:proofErr w:type="spellEnd"/>
-      <w:r>
-        <w:rPr>
-          <w:rFonts w:ascii="LMRoman12" w:hAnsi="LMRoman12"/>
-        </w:rPr>
-        <w:t xml:space="preserve"> and PPO were constructed/trained</w:t>
-      </w:r>
-    </w:p>
-    <w:p>
-      <w:pPr>
-        <w:pStyle w:val="NormalWeb"/>
-        <w:rPr>
-          <w:rFonts w:ascii="LMRoman12" w:hAnsi="LMRoman12"/>
-        </w:rPr>
-      </w:pPr>
-      <w:r>
-        <w:rPr>
-          <w:rFonts w:ascii="LMRoman12" w:hAnsi="LMRoman12"/>
-        </w:rPr>
-        <w:t>-compare reward value from gym</w:t>
-      </w:r>
-    </w:p>
-    <w:p>
-      <w:pPr>
-        <w:pStyle w:val="NormalWeb"/>
-        <w:rPr>
-          <w:rFonts w:ascii="LMRoman12" w:hAnsi="LMRoman12"/>
-        </w:rPr>
-      </w:pPr>
-      <w:r>
-        <w:rPr>
-          <w:rFonts w:ascii="LMRoman12" w:hAnsi="LMRoman12"/>
-        </w:rPr>
-        <w:t>-perform other relevant experiments</w:t>
-      </w:r>
-    </w:p>
-    <w:p>
-      <w:pPr>
-        <w:pStyle w:val="NormalWeb"/>
-      </w:pPr>
-      <w:proofErr w:type="spellStart"/>
-      <w:r>
-        <w:rPr>
-          <w:rFonts w:ascii="LMRoman12" w:hAnsi="LMRoman12"/>
-        </w:rPr>
-        <w:lastRenderedPageBreak/>
         <w:t>Analyze</w:t>
       </w:r>
       <w:proofErr w:type="spellEnd"/>
@@ -710,18 +842,47 @@
         <w:t>Performance Metrics</w:t>
       </w:r>
     </w:p>
+    <w:p>
+      <w:r>
+        <w:t>While the gym-super-</w:t>
+      </w:r>
+      <w:proofErr w:type="spellStart"/>
+      <w:r>
+        <w:t>mario</w:t>
+      </w:r>
+      <w:proofErr w:type="spellEnd"/>
+      <w:r>
+        <w:t>-bros package by default uses rightward progression as its primary metric of performance, this is not the only factor on which we can compare the agents. One poten</w:t>
+      </w:r>
+      <w:r>
+        <w:t>tial alternate metric is to directly reward completing levels as quickly as possible. Under this metric we would provide large reward boosts at the end of levels based on their world/stage number sand the time remaining, while falling back on rewarding moving right quickly within individual levels. While this at first seems to be not very distinct from the existing reward function, it benefits in rewarding the use of subareas to skip parts of a level. Many levels in the game, including World 1-1, have pipes or vines that lead to bonus rooms then return Mario to a later part of the level, skipping a large portion of platforming. While these shortcuts make for faster level completion, they result in less rightward movement overall and thus are discouraged by the current reward function; rewarding quick stage completion allows these shortcuts to be utilised by the agent.</w:t>
+      </w:r>
+    </w:p>
     <w:p/>
     <w:p>
       <w:r>
-        <w:t>-points metric</w:t>
+        <w:t>-p</w:t>
+      </w:r>
+      <w:r>
+        <w:t>oints</w:t>
+      </w:r>
+      <w:r>
+        <w:t xml:space="preserve"> metric</w:t>
       </w:r>
     </w:p>
     <w:p/>
     <w:p>
-      <w:r>
-        <w:t>-progression metric</w:t>
-      </w:r>
-    </w:p>
+      <w:pPr>
+        <w:pStyle w:val="NormalWeb"/>
+        <w:pBdr>
+          <w:bottom w:val="single" w:sz="6" w:space="1" w:color="auto"/>
+        </w:pBdr>
+        <w:rPr>
+          <w:rFonts w:ascii="LMRoman12" w:hAnsi="LMRoman12"/>
+        </w:rPr>
+      </w:pPr>
+    </w:p>
+    <w:p/>
     <w:p>
       <w:pPr>
         <w:pStyle w:val="NormalWeb"/>
@@ -846,7 +1007,31 @@
       <w:r>
         <w:t>-PPO printing</w:t>
       </w:r>
-    </w:p>
+      <w:r>
+        <w:t xml:space="preserve"> (</w:t>
+      </w:r>
+      <w:proofErr w:type="spellStart"/>
+      <w:r>
+        <w:t>tenserboard</w:t>
+      </w:r>
+      <w:proofErr w:type="spellEnd"/>
+      <w:r>
+        <w:t>, other visualisation techniques)</w:t>
+      </w:r>
+    </w:p>
+    <w:p/>
+    <w:p>
+      <w:pPr>
+        <w:pStyle w:val="NormalWeb"/>
+        <w:pBdr>
+          <w:bottom w:val="single" w:sz="6" w:space="1" w:color="auto"/>
+        </w:pBdr>
+        <w:rPr>
+          <w:rFonts w:ascii="LMRoman12" w:hAnsi="LMRoman12"/>
+        </w:rPr>
+      </w:pPr>
+    </w:p>
+    <w:p/>
     <w:p>
       <w:pPr>
         <w:pStyle w:val="NormalWeb"/>
@@ -878,7 +1063,6 @@
         </w:numPr>
       </w:pPr>
       <w:r>
-        <w:lastRenderedPageBreak/>
         <w:t xml:space="preserve">Besides what was already in </w:t>
       </w:r>
       <w:r>
@@ -953,26 +1137,14 @@
       </w:r>
       <w:proofErr w:type="spellEnd"/>
       <w:r>
-        <w:t>, C.</w:t>
-      </w:r>
-      <w:proofErr w:type="spellStart"/>
-      <w:r>
-        <w:t xml:space="preserve"> (2018). </w:t>
+        <w:t xml:space="preserve">, C. (2018). </w:t>
       </w:r>
       <w:r>
         <w:rPr>
           <w:i/>
           <w:iCs/>
         </w:rPr>
-        <w:t>Su</w:t>
-      </w:r>
-      <w:proofErr w:type="spellEnd"/>
-      <w:r>
-        <w:rPr>
-          <w:i/>
-          <w:iCs/>
-        </w:rPr>
-        <w:t xml:space="preserve">per Mario Bros for </w:t>
+        <w:t xml:space="preserve">Super Mario Bros for </w:t>
       </w:r>
       <w:proofErr w:type="spellStart"/>
       <w:r>
@@ -1014,6 +1186,7 @@
         </w:numPr>
       </w:pPr>
       <w:r>
+        <w:lastRenderedPageBreak/>
         <w:t xml:space="preserve">Gee, L. (2023). </w:t>
       </w:r>
       <w:r>
@@ -1879,6 +2052,7 @@
   <w:style w:type="character" w:default="1" w:styleId="DefaultParagraphFont">
     <w:name w:val="Default Paragraph Font"/>
     <w:uiPriority w:val="1"/>
+    <w:semiHidden/>
     <w:unhideWhenUsed/>
   </w:style>
   <w:style w:type="table" w:default="1" w:styleId="TableNormal">
@@ -1950,6 +2124,16 @@
     <w:rPr>
       <w:color w:val="605E5C"/>
       <w:shd w:val="clear" w:color="auto" w:fill="E1DFDD"/>
+    </w:rPr>
+  </w:style>
+  <w:style w:type="character" w:styleId="PlaceholderText">
+    <w:name w:val="Placeholder Text"/>
+    <w:basedOn w:val="DefaultParagraphFont"/>
+    <w:uiPriority w:val="99"/>
+    <w:semiHidden/>
+    <w:rsid w:val="00B80B21"/>
+    <w:rPr>
+      <w:color w:val="808080"/>
     </w:rPr>
   </w:style>
 </w:styles>

</xml_diff>

<commit_message>
Elaborated on performance metrics
</commit_message>
<xml_diff>
--- a/Report Draft.docx
+++ b/Report Draft.docx
@@ -705,6 +705,12 @@
         </w:rPr>
         <w:t>-perform other relevant experiments</w:t>
       </w:r>
+      <w:r>
+        <w:rPr>
+          <w:rFonts w:ascii="LMRoman12" w:hAnsi="LMRoman12"/>
+        </w:rPr>
+        <w:t>, mention misc. strengths and weaknesses</w:t>
+      </w:r>
     </w:p>
     <w:p>
       <w:pPr>
@@ -855,21 +861,99 @@
         <w:t>-bros package by default uses rightward progression as its primary metric of performance, this is not the only factor on which we can compare the agents. One poten</w:t>
       </w:r>
       <w:r>
-        <w:t>tial alternate metric is to directly reward completing levels as quickly as possible. Under this metric we would provide large reward boosts at the end of levels based on their world/stage number sand the time remaining, while falling back on rewarding moving right quickly within individual levels. While this at first seems to be not very distinct from the existing reward function, it benefits in rewarding the use of subareas to skip parts of a level. Many levels in the game, including World 1-1, have pipes or vines that lead to bonus rooms then return Mario to a later part of the level, skipping a large portion of platforming. While these shortcuts make for faster level completion, they result in less rightward movement overall and thus are discouraged by the current reward function; rewarding quick stage completion allows these shortcuts to be utilised by the agent.</w:t>
+        <w:t>tial alternate metric is to directly reward completing levels as quickly as possible. Under this metric we would provide large reward boosts at the end of levels based on their world/stage numbers</w:t>
+      </w:r>
+      <w:r>
+        <w:t xml:space="preserve">, </w:t>
+      </w:r>
+      <w:r>
+        <w:t>the time remaining</w:t>
+      </w:r>
+      <w:r>
+        <w:t xml:space="preserve"> on the </w:t>
+      </w:r>
+      <w:r>
+        <w:t>in-game</w:t>
+      </w:r>
+      <w:r>
+        <w:t xml:space="preserve"> </w:t>
+      </w:r>
+      <w:r>
+        <w:t>timer</w:t>
+      </w:r>
+      <w:r>
+        <w:t>, and the number of steps since the agent was initialised</w:t>
+      </w:r>
+      <w:r>
+        <w:t>, while falling back on rewarding moving right quickly within individual levels. While this at first seems to be not very distinct from the existing reward function, it benefits in rewarding the use of subareas to skip parts of a level. Many levels in the game, including World 1-1, have pipes or vines that lead to bonus rooms then return Mario to a later part of the level, skipping a large portion of platforming. While these shortcuts make for faster level completion, they result in less rightward movement overall and thus are discouraged by the current reward function; rewarding quick stage completion allows these shortcuts to be utilised by the agent.</w:t>
+      </w:r>
+      <w:r>
+        <w:t xml:space="preserve"> This benefit is emphasised even more with the Warp Zones, rare rooms that can allow the agent to skip entire worlds; rewarding agents who manage to locate these will promote an agent that gets to the end of the game as fast as possible.</w:t>
+      </w:r>
+      <w:r>
+        <w:t xml:space="preserve"> [describe how models fit progression]</w:t>
+      </w:r>
+    </w:p>
+    <w:p>
+      <w:r>
+        <w:lastRenderedPageBreak/>
+        <w:t xml:space="preserve">Another potential metric for our agents is points. Like most games of the time, </w:t>
+      </w:r>
+      <w:r>
+        <w:rPr>
+          <w:i/>
+          <w:iCs/>
+        </w:rPr>
+        <w:t>Super Mario Bros</w:t>
+      </w:r>
+      <w:r>
+        <w:t xml:space="preserve">. includes a points system that rewards various beneficial actions, like collecting coins and having lots of time left on the in-game timer, with points. By tying the reward function to how many points a given action earns, we </w:t>
+      </w:r>
+      <w:r>
+        <w:t xml:space="preserve">will be measuring our agent’s performance in a unique way. Rewarding points encourages many unique behaviours, such as kicking </w:t>
+      </w:r>
+      <w:proofErr w:type="spellStart"/>
+      <w:r>
+        <w:t>Koopa</w:t>
+      </w:r>
+      <w:proofErr w:type="spellEnd"/>
+      <w:r>
+        <w:t xml:space="preserve"> </w:t>
+      </w:r>
+      <w:proofErr w:type="spellStart"/>
+      <w:r>
+        <w:t>Troopa</w:t>
+      </w:r>
+      <w:proofErr w:type="spellEnd"/>
+      <w:r>
+        <w:t xml:space="preserve"> shells into other enemies or hitting the top of the end-of-level flagpole. The points given for time remaining also ensure reaching the level’s end is still a priority, so the agents should still progress through the game. However, one change that must be made for this metric is to either restrict the agent to 1 life for each attempt or apply a heavy penalty to dying. </w:t>
+      </w:r>
+      <w:r>
+        <w:rPr>
+          <w:i/>
+          <w:iCs/>
+        </w:rPr>
+        <w:t>Super Mario Bros.</w:t>
+      </w:r>
+      <w:r>
+        <w:t xml:space="preserve"> has a few ways to get infinite lives, such as bouncing on </w:t>
+      </w:r>
+      <w:proofErr w:type="spellStart"/>
+      <w:r>
+        <w:t>Koopa</w:t>
+      </w:r>
+      <w:proofErr w:type="spellEnd"/>
+      <w:r>
+        <w:t xml:space="preserve"> shells endlessly; without one of these changes an agent could be incentivised to stall on one of the levels where this is possible, endlessly gaining lives and never progressing through the game. </w:t>
+      </w:r>
+      <w:r>
+        <w:t xml:space="preserve">Additionally, the reward function will need to provide some positive reward to moving right, albeit less than the default function, in order to ensure Mario moves far enough into the level to start earning points and give the agents some direction for how to improve. </w:t>
+      </w:r>
+      <w:r>
+        <w:t>[describe how models fit points]</w:t>
       </w:r>
     </w:p>
     <w:p/>
-    <w:p>
-      <w:r>
-        <w:t>-p</w:t>
-      </w:r>
-      <w:r>
-        <w:t>oints</w:t>
-      </w:r>
-      <w:r>
-        <w:t xml:space="preserve"> metric</w:t>
-      </w:r>
-    </w:p>
     <w:p/>
     <w:p>
       <w:pPr>
@@ -1040,6 +1124,7 @@
         <w:rPr>
           <w:rFonts w:ascii="LMRoman12" w:hAnsi="LMRoman12"/>
         </w:rPr>
+        <w:lastRenderedPageBreak/>
         <w:t xml:space="preserve">Includewhatvisualizationtechniquesyouusedtogaininsightsintotheagent’sdecision- making process. </w:t>
       </w:r>
     </w:p>
@@ -1186,7 +1271,6 @@
         </w:numPr>
       </w:pPr>
       <w:r>
-        <w:lastRenderedPageBreak/>
         <w:t xml:space="preserve">Gee, L. (2023). </w:t>
       </w:r>
       <w:r>

</xml_diff>

<commit_message>
Small report changes, including Rule Based reward
</commit_message>
<xml_diff>
--- a/Report Draft.docx
+++ b/Report Draft.docx
@@ -450,7 +450,7 @@
     <w:p>
       <w:pPr>
         <w:rPr>
-          <w:rFonts w:ascii="LMRoman12" w:hAnsi="LMRoman12"/>
+          <w:rFonts w:ascii="LMRoman12" w:hAnsi="LMRoman12" w:hint="eastAsia"/>
         </w:rPr>
       </w:pPr>
       <w:r>
@@ -509,7 +509,7 @@
     <w:p>
       <w:pPr>
         <w:rPr>
-          <w:rFonts w:ascii="LMRoman12" w:hAnsi="LMRoman12"/>
+          <w:rFonts w:ascii="LMRoman12" w:hAnsi="LMRoman12" w:hint="eastAsia"/>
         </w:rPr>
       </w:pPr>
     </w:p>
@@ -674,7 +674,39 @@
         <w:rPr>
           <w:rFonts w:ascii="LMRoman12" w:hAnsi="LMRoman12"/>
         </w:rPr>
-        <w:t xml:space="preserve"> [</w:t>
+        <w:t xml:space="preserve"> </w:t>
+      </w:r>
+      <w:r>
+        <w:rPr>
+          <w:rFonts w:ascii="LMRoman12" w:hAnsi="LMRoman12"/>
+        </w:rPr>
+        <w:t>Starting from level 1-1 with 3 lives</w:t>
+      </w:r>
+      <w:r>
+        <w:rPr>
+          <w:rFonts w:ascii="LMRoman12" w:hAnsi="LMRoman12"/>
+        </w:rPr>
+        <w:t xml:space="preserve">, the </w:t>
+      </w:r>
+      <w:proofErr w:type="gramStart"/>
+      <w:r>
+        <w:rPr>
+          <w:rFonts w:ascii="LMRoman12" w:hAnsi="LMRoman12"/>
+        </w:rPr>
+        <w:t>rule based</w:t>
+      </w:r>
+      <w:proofErr w:type="gramEnd"/>
+      <w:r>
+        <w:rPr>
+          <w:rFonts w:ascii="LMRoman12" w:hAnsi="LMRoman12"/>
+        </w:rPr>
+        <w:t xml:space="preserve"> agent earns a total reward of 4126. </w:t>
+      </w:r>
+      <w:r>
+        <w:rPr>
+          <w:rFonts w:ascii="LMRoman12" w:hAnsi="LMRoman12"/>
+        </w:rPr>
+        <w:t>[</w:t>
       </w:r>
       <w:r>
         <w:rPr>
@@ -686,7 +718,13 @@
         <w:rPr>
           <w:rFonts w:ascii="LMRoman12" w:hAnsi="LMRoman12"/>
         </w:rPr>
-        <w:t>both agents]</w:t>
+        <w:t>PPO, perhaps with different training amounts?</w:t>
+      </w:r>
+      <w:r>
+        <w:rPr>
+          <w:rFonts w:ascii="LMRoman12" w:hAnsi="LMRoman12"/>
+        </w:rPr>
+        <w:t>]</w:t>
       </w:r>
     </w:p>
     <w:p>
@@ -888,15 +926,25 @@
         <w:t>, while falling back on rewarding moving right quickly within individual levels. While this at first seems to be not very distinct from the existing reward function, it benefits in rewarding the use of subareas to skip parts of a level. Many levels in the game, including World 1-1, have pipes or vines that lead to bonus rooms then return Mario to a later part of the level, skipping a large portion of platforming. While these shortcuts make for faster level completion, they result in less rightward movement overall and thus are discouraged by the current reward function; rewarding quick stage completion allows these shortcuts to be utilised by the agent.</w:t>
       </w:r>
       <w:r>
-        <w:t xml:space="preserve"> This benefit is emphasised even more with the Warp Zones, rare rooms that can allow the agent to skip entire worlds; rewarding agents who manage to locate these will promote an agent that gets to the end of the game as fast as possible.</w:t>
-      </w:r>
-      <w:r>
-        <w:t xml:space="preserve"> [describe how models fit progression]</w:t>
-      </w:r>
-    </w:p>
-    <w:p>
+        <w:t xml:space="preserve"> This benefit is emphasised even more with the Warp Zones, rare rooms that can allow the agent to skip entire worlds; rewarding </w:t>
+      </w:r>
       <w:r>
         <w:lastRenderedPageBreak/>
+        <w:t>agents who manage to locate these will promote an agent that gets to the end of the game as fast as possible.</w:t>
+      </w:r>
+      <w:r>
+        <w:t xml:space="preserve"> </w:t>
+      </w:r>
+      <w:r>
+        <w:t xml:space="preserve">However, this metric’s usefulness is limited on our agents due to them not getting very far into the game; the rule-based agent barely makes it past the start of 1-2, while PPO </w:t>
+      </w:r>
+      <w:r>
+        <w:t>[describe how models fit progression]</w:t>
+      </w:r>
+    </w:p>
+    <w:p/>
+    <w:p>
+      <w:r>
         <w:t xml:space="preserve">Another potential metric for our agents is points. Like most games of the time, </w:t>
       </w:r>
       <w:r>
@@ -1100,7 +1148,6 @@
         <w:rPr>
           <w:rFonts w:ascii="LMRoman12" w:hAnsi="LMRoman12"/>
         </w:rPr>
-        <w:lastRenderedPageBreak/>
         <w:t xml:space="preserve">Include what debugging/profiling tools you utilised to optimize the algorithms and enhance performance. </w:t>
       </w:r>
     </w:p>

</xml_diff>

<commit_message>
Further report detail + score reporting
</commit_message>
<xml_diff>
--- a/Report Draft.docx
+++ b/Report Draft.docx
@@ -371,54 +371,54 @@
     <w:p>
       <w:pPr>
         <w:rPr>
-          <w:rFonts w:ascii="LMRoman12" w:hAnsi="LMRoman12" w:hint="eastAsia"/>
-        </w:rPr>
-      </w:pPr>
-      <w:r>
-        <w:rPr>
-          <w:rFonts w:ascii="LMRoman12" w:hAnsi="LMRoman12"/>
+          <w:rFonts w:cstheme="minorHAnsi"/>
+        </w:rPr>
+      </w:pPr>
+      <w:r>
+        <w:rPr>
+          <w:rFonts w:cstheme="minorHAnsi"/>
         </w:rPr>
         <w:t xml:space="preserve">One of the primary purposes of computers over their history has been to automate tasks that humans normally perform. Many different methods of creating agents for this purpose have been designed, from simple </w:t>
       </w:r>
       <w:r>
         <w:rPr>
-          <w:rFonts w:ascii="LMRoman12" w:hAnsi="LMRoman12"/>
+          <w:rFonts w:cstheme="minorHAnsi"/>
         </w:rPr>
         <w:t>rule-based</w:t>
       </w:r>
       <w:r>
         <w:rPr>
-          <w:rFonts w:ascii="LMRoman12" w:hAnsi="LMRoman12"/>
+          <w:rFonts w:cstheme="minorHAnsi"/>
         </w:rPr>
         <w:t xml:space="preserve"> </w:t>
       </w:r>
       <w:r>
         <w:rPr>
-          <w:rFonts w:ascii="LMRoman12" w:hAnsi="LMRoman12"/>
+          <w:rFonts w:cstheme="minorHAnsi"/>
         </w:rPr>
         <w:t>programs to complex machine learning algorithms. In this report we will construct two agents for the task of playing levels from Super Mario Bros: one rule-based agent implemented by hand, and one Proximal Policy Optimisation (PPO) agent trained using stable baselines. We will</w:t>
       </w:r>
       <w:r>
         <w:rPr>
-          <w:rFonts w:ascii="LMRoman12" w:hAnsi="LMRoman12"/>
+          <w:rFonts w:cstheme="minorHAnsi"/>
         </w:rPr>
         <w:t xml:space="preserve"> compare the performance of these two agents</w:t>
       </w:r>
       <w:r>
         <w:rPr>
-          <w:rFonts w:ascii="LMRoman12" w:hAnsi="LMRoman12"/>
+          <w:rFonts w:cstheme="minorHAnsi"/>
         </w:rPr>
         <w:t xml:space="preserve"> in a variety of areas, demonstrating the strengths and weaknesses of each approach</w:t>
       </w:r>
       <w:r>
         <w:rPr>
-          <w:rFonts w:ascii="LMRoman12" w:hAnsi="LMRoman12"/>
+          <w:rFonts w:cstheme="minorHAnsi"/>
         </w:rPr>
         <w:t xml:space="preserve">. </w:t>
       </w:r>
       <w:r>
         <w:rPr>
-          <w:rFonts w:ascii="LMRoman12" w:hAnsi="LMRoman12"/>
+          <w:rFonts w:cstheme="minorHAnsi"/>
         </w:rPr>
         <w:t>… [add more detail]</w:t>
       </w:r>
@@ -450,94 +450,125 @@
     <w:p>
       <w:pPr>
         <w:rPr>
-          <w:rFonts w:ascii="LMRoman12" w:hAnsi="LMRoman12" w:hint="eastAsia"/>
-        </w:rPr>
-      </w:pPr>
-      <w:r>
-        <w:rPr>
-          <w:rFonts w:ascii="LMRoman12" w:hAnsi="LMRoman12"/>
+          <w:rFonts w:cstheme="minorHAnsi"/>
+        </w:rPr>
+      </w:pPr>
+      <w:r>
+        <w:rPr>
+          <w:rFonts w:cstheme="minorHAnsi"/>
         </w:rPr>
         <w:t>The two agents we will be comparing are a rule-based agent and a PPO agent. These agents will interact with Super Mario Bros. using the methods in the gym-super-</w:t>
       </w:r>
       <w:proofErr w:type="spellStart"/>
       <w:r>
         <w:rPr>
-          <w:rFonts w:ascii="LMRoman12" w:hAnsi="LMRoman12"/>
+          <w:rFonts w:cstheme="minorHAnsi"/>
         </w:rPr>
         <w:t>mario</w:t>
       </w:r>
       <w:proofErr w:type="spellEnd"/>
       <w:r>
         <w:rPr>
-          <w:rFonts w:ascii="LMRoman12" w:hAnsi="LMRoman12"/>
+          <w:rFonts w:cstheme="minorHAnsi"/>
         </w:rPr>
         <w:t>-bros package (</w:t>
       </w:r>
       <w:proofErr w:type="spellStart"/>
       <w:r>
         <w:rPr>
-          <w:rFonts w:ascii="LMRoman12" w:hAnsi="LMRoman12"/>
+          <w:rFonts w:cstheme="minorHAnsi"/>
         </w:rPr>
         <w:t>Kauten</w:t>
       </w:r>
       <w:proofErr w:type="spellEnd"/>
       <w:r>
         <w:rPr>
-          <w:rFonts w:ascii="LMRoman12" w:hAnsi="LMRoman12"/>
+          <w:rFonts w:cstheme="minorHAnsi"/>
         </w:rPr>
         <w:t>, 2018). The rule-based agent is a simple Python script which reads in data corresponding to the game screen, alongside other information recorded by the package such as Mario’s coordinates and the number of lives he has., then chooses what combination of buttons to input based on that data. The rules used to determine what inputs are made were coded by hand over the course of th</w:t>
       </w:r>
       <w:r>
         <w:rPr>
-          <w:rFonts w:ascii="LMRoman12" w:hAnsi="LMRoman12"/>
+          <w:rFonts w:cstheme="minorHAnsi"/>
         </w:rPr>
         <w:t>is</w:t>
       </w:r>
       <w:r>
         <w:rPr>
-          <w:rFonts w:ascii="LMRoman12" w:hAnsi="LMRoman12"/>
+          <w:rFonts w:cstheme="minorHAnsi"/>
         </w:rPr>
         <w:t xml:space="preserve"> project</w:t>
       </w:r>
       <w:r>
         <w:rPr>
-          <w:rFonts w:ascii="LMRoman12" w:hAnsi="LMRoman12"/>
-        </w:rPr>
-        <w:t xml:space="preserve">’s development. </w:t>
-      </w:r>
-    </w:p>
-    <w:p>
-      <w:pPr>
-        <w:rPr>
-          <w:rFonts w:ascii="LMRoman12" w:hAnsi="LMRoman12" w:hint="eastAsia"/>
-        </w:rPr>
-      </w:pPr>
-    </w:p>
-    <w:p>
-      <w:pPr>
-        <w:rPr>
-          <w:rFonts w:ascii="Berlin Sans FB" w:hAnsi="Berlin Sans FB"/>
+          <w:rFonts w:cstheme="minorHAnsi"/>
+        </w:rPr>
+        <w:t>’s development</w:t>
+      </w:r>
+      <w:r>
+        <w:rPr>
+          <w:rFonts w:cstheme="minorHAnsi"/>
+        </w:rPr>
+        <w:t>, with it being tweaked manually in response to testing it starting from World 1-1 with 3 lives</w:t>
+      </w:r>
+      <w:r>
+        <w:rPr>
+          <w:rFonts w:cstheme="minorHAnsi"/>
+        </w:rPr>
+        <w:t xml:space="preserve">. </w:t>
+      </w:r>
+      <w:r>
+        <w:rPr>
+          <w:rFonts w:cstheme="minorHAnsi"/>
+        </w:rPr>
+        <w:t>Identifying the different platforms and enemies was done in part with code developed by Lauren Gee (2023), with some modifications to increase the range of enemies and blocks the agent could identify.</w:t>
+      </w:r>
+      <w:r>
+        <w:rPr>
+          <w:rFonts w:cstheme="minorHAnsi"/>
+        </w:rPr>
+        <w:t xml:space="preserve"> This agent uses the Super-Mario-Bros-v0 environment from the gym package, enabling the full graphics of the NES game rather than simpli</w:t>
+      </w:r>
+      <w:r>
+        <w:rPr>
+          <w:rFonts w:cstheme="minorHAnsi"/>
+        </w:rPr>
+        <w:t>fying them like the other available environments do.</w:t>
+      </w:r>
+    </w:p>
+    <w:p>
+      <w:pPr>
+        <w:rPr>
+          <w:rFonts w:cstheme="minorHAnsi"/>
+        </w:rPr>
+      </w:pPr>
+    </w:p>
+    <w:p>
+      <w:pPr>
+        <w:rPr>
+          <w:rFonts w:cstheme="minorHAnsi"/>
           <w:sz w:val="36"/>
           <w:szCs w:val="36"/>
         </w:rPr>
       </w:pPr>
       <w:r>
         <w:rPr>
-          <w:rFonts w:ascii="LMRoman12" w:hAnsi="LMRoman12"/>
-        </w:rPr>
+          <w:rFonts w:cstheme="minorHAnsi"/>
+        </w:rPr>
+        <w:lastRenderedPageBreak/>
         <w:t>[</w:t>
       </w:r>
       <w:proofErr w:type="spellStart"/>
       <w:r>
         <w:rPr>
-          <w:rFonts w:ascii="LMRoman12" w:hAnsi="LMRoman12"/>
+          <w:rFonts w:cstheme="minorHAnsi"/>
         </w:rPr>
         <w:t>pytorch</w:t>
       </w:r>
       <w:proofErr w:type="spellEnd"/>
       <w:r>
         <w:rPr>
-          <w:rFonts w:ascii="LMRoman12" w:hAnsi="LMRoman12"/>
+          <w:rFonts w:cstheme="minorHAnsi"/>
         </w:rPr>
         <w:t xml:space="preserve"> code description]</w:t>
       </w:r>
@@ -546,38 +577,38 @@
       <w:pPr>
         <w:pStyle w:val="NormalWeb"/>
         <w:rPr>
-          <w:rFonts w:ascii="LMRoman12" w:hAnsi="LMRoman12"/>
-        </w:rPr>
-      </w:pPr>
-      <w:r>
-        <w:rPr>
-          <w:rFonts w:ascii="LMRoman12" w:hAnsi="LMRoman12"/>
+          <w:rFonts w:asciiTheme="minorHAnsi" w:hAnsiTheme="minorHAnsi" w:cstheme="minorHAnsi"/>
+        </w:rPr>
+      </w:pPr>
+      <w:r>
+        <w:rPr>
+          <w:rFonts w:asciiTheme="minorHAnsi" w:hAnsiTheme="minorHAnsi" w:cstheme="minorHAnsi"/>
         </w:rPr>
         <w:t>[</w:t>
       </w:r>
       <w:r>
         <w:rPr>
-          <w:rFonts w:ascii="LMRoman12" w:hAnsi="LMRoman12"/>
+          <w:rFonts w:asciiTheme="minorHAnsi" w:hAnsiTheme="minorHAnsi" w:cstheme="minorHAnsi"/>
         </w:rPr>
         <w:t xml:space="preserve">explain how </w:t>
       </w:r>
       <w:proofErr w:type="spellStart"/>
       <w:r>
         <w:rPr>
-          <w:rFonts w:ascii="LMRoman12" w:hAnsi="LMRoman12"/>
+          <w:rFonts w:asciiTheme="minorHAnsi" w:hAnsiTheme="minorHAnsi" w:cstheme="minorHAnsi"/>
         </w:rPr>
         <w:t>RuleBased</w:t>
       </w:r>
       <w:proofErr w:type="spellEnd"/>
       <w:r>
         <w:rPr>
-          <w:rFonts w:ascii="LMRoman12" w:hAnsi="LMRoman12"/>
+          <w:rFonts w:asciiTheme="minorHAnsi" w:hAnsiTheme="minorHAnsi" w:cstheme="minorHAnsi"/>
         </w:rPr>
         <w:t xml:space="preserve"> and PPO were constructed/trained</w:t>
       </w:r>
       <w:r>
         <w:rPr>
-          <w:rFonts w:ascii="LMRoman12" w:hAnsi="LMRoman12"/>
+          <w:rFonts w:asciiTheme="minorHAnsi" w:hAnsiTheme="minorHAnsi" w:cstheme="minorHAnsi"/>
         </w:rPr>
         <w:t>]</w:t>
       </w:r>
@@ -586,7 +617,7 @@
       <w:pPr>
         <w:pStyle w:val="NormalWeb"/>
         <w:rPr>
-          <w:rFonts w:ascii="LMRoman12" w:hAnsi="LMRoman12"/>
+          <w:rFonts w:asciiTheme="minorHAnsi" w:hAnsiTheme="minorHAnsi" w:cstheme="minorHAnsi"/>
         </w:rPr>
       </w:pPr>
     </w:p>
@@ -594,27 +625,26 @@
       <w:pPr>
         <w:pStyle w:val="NormalWeb"/>
         <w:rPr>
-          <w:rFonts w:ascii="LMRoman12" w:hAnsi="LMRoman12"/>
-        </w:rPr>
-      </w:pPr>
-      <w:r>
-        <w:rPr>
-          <w:rFonts w:ascii="LMRoman12" w:hAnsi="LMRoman12"/>
-        </w:rPr>
-        <w:lastRenderedPageBreak/>
+          <w:rFonts w:asciiTheme="minorHAnsi" w:hAnsiTheme="minorHAnsi" w:cstheme="minorHAnsi"/>
+        </w:rPr>
+      </w:pPr>
+      <w:r>
+        <w:rPr>
+          <w:rFonts w:asciiTheme="minorHAnsi" w:hAnsiTheme="minorHAnsi" w:cstheme="minorHAnsi"/>
+        </w:rPr>
         <w:t>The reward value used for training the PPO agent is the one that is included in the gym-super-</w:t>
       </w:r>
       <w:proofErr w:type="spellStart"/>
       <w:r>
         <w:rPr>
-          <w:rFonts w:ascii="LMRoman12" w:hAnsi="LMRoman12"/>
+          <w:rFonts w:asciiTheme="minorHAnsi" w:hAnsiTheme="minorHAnsi" w:cstheme="minorHAnsi"/>
         </w:rPr>
         <w:t>mario</w:t>
       </w:r>
       <w:proofErr w:type="spellEnd"/>
       <w:r>
         <w:rPr>
-          <w:rFonts w:ascii="LMRoman12" w:hAnsi="LMRoman12"/>
+          <w:rFonts w:asciiTheme="minorHAnsi" w:hAnsiTheme="minorHAnsi" w:cstheme="minorHAnsi"/>
         </w:rPr>
         <w:t>-bros. package. This reward is calculated for each step as</w:t>
       </w:r>
@@ -623,14 +653,14 @@
       <w:pPr>
         <w:pStyle w:val="NormalWeb"/>
         <w:rPr>
-          <w:rFonts w:ascii="LMRoman12" w:hAnsi="LMRoman12"/>
+          <w:rFonts w:asciiTheme="minorHAnsi" w:hAnsiTheme="minorHAnsi" w:cstheme="minorHAnsi"/>
         </w:rPr>
       </w:pPr>
       <m:oMathPara>
         <m:oMath>
           <m:r>
             <w:rPr>
-              <w:rFonts w:ascii="Cambria Math" w:hAnsi="Cambria Math"/>
+              <w:rFonts w:ascii="Cambria Math" w:hAnsi="Cambria Math" w:cstheme="minorHAnsi"/>
             </w:rPr>
             <m:t>r=x1-x0+c0-c1-d</m:t>
           </m:r>
@@ -641,88 +671,88 @@
       <w:pPr>
         <w:pStyle w:val="NormalWeb"/>
         <w:rPr>
-          <w:rFonts w:ascii="LMRoman12" w:hAnsi="LMRoman12"/>
-        </w:rPr>
-      </w:pPr>
-      <w:r>
-        <w:rPr>
-          <w:rFonts w:ascii="LMRoman12" w:hAnsi="LMRoman12"/>
+          <w:rFonts w:asciiTheme="minorHAnsi" w:hAnsiTheme="minorHAnsi" w:cstheme="minorHAnsi"/>
+        </w:rPr>
+      </w:pPr>
+      <w:r>
+        <w:rPr>
+          <w:rFonts w:asciiTheme="minorHAnsi" w:hAnsiTheme="minorHAnsi" w:cstheme="minorHAnsi"/>
         </w:rPr>
         <w:t xml:space="preserve">  where r is the reward value, x0 and x1 are Mario’s x position before and after the step, c0 and c1 are the value of the in-game timer before and after the step, and d is -15 if Mario died during the step or 0 otherwise. The reward cannot be outside of the range -15 to 15 (</w:t>
       </w:r>
       <w:proofErr w:type="spellStart"/>
       <w:r>
         <w:rPr>
-          <w:rFonts w:ascii="LMRoman12" w:hAnsi="LMRoman12"/>
+          <w:rFonts w:asciiTheme="minorHAnsi" w:hAnsiTheme="minorHAnsi" w:cstheme="minorHAnsi"/>
         </w:rPr>
         <w:t>Kauten</w:t>
       </w:r>
       <w:proofErr w:type="spellEnd"/>
       <w:r>
         <w:rPr>
-          <w:rFonts w:ascii="LMRoman12" w:hAnsi="LMRoman12"/>
+          <w:rFonts w:asciiTheme="minorHAnsi" w:hAnsiTheme="minorHAnsi" w:cstheme="minorHAnsi"/>
         </w:rPr>
         <w:t xml:space="preserve">, 2018). </w:t>
       </w:r>
       <w:r>
         <w:rPr>
-          <w:rFonts w:ascii="LMRoman12" w:hAnsi="LMRoman12"/>
+          <w:rFonts w:asciiTheme="minorHAnsi" w:hAnsiTheme="minorHAnsi" w:cstheme="minorHAnsi"/>
         </w:rPr>
         <w:t>This results in the agent prioritising going right as quickly as possible while avoiding death.</w:t>
       </w:r>
       <w:r>
         <w:rPr>
-          <w:rFonts w:ascii="LMRoman12" w:hAnsi="LMRoman12"/>
+          <w:rFonts w:asciiTheme="minorHAnsi" w:hAnsiTheme="minorHAnsi" w:cstheme="minorHAnsi"/>
         </w:rPr>
         <w:t xml:space="preserve"> </w:t>
       </w:r>
       <w:r>
         <w:rPr>
-          <w:rFonts w:ascii="LMRoman12" w:hAnsi="LMRoman12"/>
+          <w:rFonts w:asciiTheme="minorHAnsi" w:hAnsiTheme="minorHAnsi" w:cstheme="minorHAnsi"/>
         </w:rPr>
         <w:t>Starting from level 1-1 with 3 lives</w:t>
       </w:r>
       <w:r>
         <w:rPr>
-          <w:rFonts w:ascii="LMRoman12" w:hAnsi="LMRoman12"/>
+          <w:rFonts w:asciiTheme="minorHAnsi" w:hAnsiTheme="minorHAnsi" w:cstheme="minorHAnsi"/>
         </w:rPr>
         <w:t xml:space="preserve">, the </w:t>
       </w:r>
       <w:proofErr w:type="gramStart"/>
       <w:r>
         <w:rPr>
-          <w:rFonts w:ascii="LMRoman12" w:hAnsi="LMRoman12"/>
+          <w:rFonts w:asciiTheme="minorHAnsi" w:hAnsiTheme="minorHAnsi" w:cstheme="minorHAnsi"/>
         </w:rPr>
         <w:t>rule based</w:t>
       </w:r>
       <w:proofErr w:type="gramEnd"/>
       <w:r>
         <w:rPr>
-          <w:rFonts w:ascii="LMRoman12" w:hAnsi="LMRoman12"/>
+          <w:rFonts w:asciiTheme="minorHAnsi" w:hAnsiTheme="minorHAnsi" w:cstheme="minorHAnsi"/>
         </w:rPr>
         <w:t xml:space="preserve"> agent earns a total reward of 4126. </w:t>
       </w:r>
       <w:r>
         <w:rPr>
-          <w:rFonts w:ascii="LMRoman12" w:hAnsi="LMRoman12"/>
+          <w:rFonts w:asciiTheme="minorHAnsi" w:hAnsiTheme="minorHAnsi" w:cstheme="minorHAnsi"/>
         </w:rPr>
         <w:t>[</w:t>
       </w:r>
       <w:r>
         <w:rPr>
-          <w:rFonts w:ascii="LMRoman12" w:hAnsi="LMRoman12"/>
+          <w:rFonts w:asciiTheme="minorHAnsi" w:hAnsiTheme="minorHAnsi" w:cstheme="minorHAnsi"/>
         </w:rPr>
         <w:t xml:space="preserve">compare reward value from </w:t>
       </w:r>
       <w:r>
         <w:rPr>
-          <w:rFonts w:ascii="LMRoman12" w:hAnsi="LMRoman12"/>
+          <w:rFonts w:asciiTheme="minorHAnsi" w:hAnsiTheme="minorHAnsi" w:cstheme="minorHAnsi"/>
         </w:rPr>
         <w:t>PPO, perhaps with different training amounts?</w:t>
       </w:r>
       <w:r>
         <w:rPr>
-          <w:rFonts w:ascii="LMRoman12" w:hAnsi="LMRoman12"/>
+          <w:rFonts w:asciiTheme="minorHAnsi" w:hAnsiTheme="minorHAnsi" w:cstheme="minorHAnsi"/>
         </w:rPr>
         <w:t>]</w:t>
       </w:r>
@@ -734,18 +764,18 @@
           <w:bottom w:val="single" w:sz="6" w:space="1" w:color="auto"/>
         </w:pBdr>
         <w:rPr>
-          <w:rFonts w:ascii="LMRoman12" w:hAnsi="LMRoman12"/>
-        </w:rPr>
-      </w:pPr>
-      <w:r>
-        <w:rPr>
-          <w:rFonts w:ascii="LMRoman12" w:hAnsi="LMRoman12"/>
+          <w:rFonts w:asciiTheme="minorHAnsi" w:hAnsiTheme="minorHAnsi" w:cstheme="minorHAnsi"/>
+        </w:rPr>
+      </w:pPr>
+      <w:r>
+        <w:rPr>
+          <w:rFonts w:asciiTheme="minorHAnsi" w:hAnsiTheme="minorHAnsi" w:cstheme="minorHAnsi"/>
         </w:rPr>
         <w:t>-perform other relevant experiments</w:t>
       </w:r>
       <w:r>
         <w:rPr>
-          <w:rFonts w:ascii="LMRoman12" w:hAnsi="LMRoman12"/>
+          <w:rFonts w:asciiTheme="minorHAnsi" w:hAnsiTheme="minorHAnsi" w:cstheme="minorHAnsi"/>
         </w:rPr>
         <w:t>, mention misc. strengths and weaknesses</w:t>
       </w:r>
@@ -757,7 +787,7 @@
           <w:bottom w:val="single" w:sz="6" w:space="1" w:color="auto"/>
         </w:pBdr>
         <w:rPr>
-          <w:rFonts w:ascii="LMRoman12" w:hAnsi="LMRoman12"/>
+          <w:rFonts w:asciiTheme="minorHAnsi" w:hAnsiTheme="minorHAnsi" w:cstheme="minorHAnsi"/>
         </w:rPr>
       </w:pPr>
     </w:p>
@@ -765,25 +795,28 @@
       <w:pPr>
         <w:pStyle w:val="NormalWeb"/>
         <w:rPr>
-          <w:rFonts w:ascii="LMRoman12" w:hAnsi="LMRoman12"/>
+          <w:rFonts w:asciiTheme="minorHAnsi" w:hAnsiTheme="minorHAnsi" w:cstheme="minorHAnsi"/>
         </w:rPr>
       </w:pPr>
     </w:p>
     <w:p>
       <w:pPr>
         <w:pStyle w:val="NormalWeb"/>
+        <w:rPr>
+          <w:rFonts w:asciiTheme="minorHAnsi" w:hAnsiTheme="minorHAnsi" w:cstheme="minorHAnsi"/>
+        </w:rPr>
       </w:pPr>
       <w:proofErr w:type="spellStart"/>
       <w:r>
         <w:rPr>
-          <w:rFonts w:ascii="LMRoman12" w:hAnsi="LMRoman12"/>
+          <w:rFonts w:asciiTheme="minorHAnsi" w:hAnsiTheme="minorHAnsi" w:cstheme="minorHAnsi"/>
         </w:rPr>
         <w:t>Analyze</w:t>
       </w:r>
       <w:proofErr w:type="spellEnd"/>
       <w:r>
         <w:rPr>
-          <w:rFonts w:ascii="LMRoman12" w:hAnsi="LMRoman12"/>
+          <w:rFonts w:asciiTheme="minorHAnsi" w:hAnsiTheme="minorHAnsi" w:cstheme="minorHAnsi"/>
         </w:rPr>
         <w:t xml:space="preserve"> and contrast the performance of the chosen AI methods. </w:t>
       </w:r>
@@ -791,10 +824,13 @@
     <w:p>
       <w:pPr>
         <w:pStyle w:val="NormalWeb"/>
-      </w:pPr>
-      <w:r>
-        <w:rPr>
-          <w:rFonts w:ascii="LMRoman12" w:hAnsi="LMRoman12"/>
+        <w:rPr>
+          <w:rFonts w:asciiTheme="minorHAnsi" w:hAnsiTheme="minorHAnsi" w:cstheme="minorHAnsi"/>
+        </w:rPr>
+      </w:pPr>
+      <w:r>
+        <w:rPr>
+          <w:rFonts w:asciiTheme="minorHAnsi" w:hAnsiTheme="minorHAnsi" w:cstheme="minorHAnsi"/>
         </w:rPr>
         <w:t xml:space="preserve">• Discuss their respective strengths, weaknesses, and suitability for playing Super Mario Bros. </w:t>
       </w:r>
@@ -806,11 +842,20 @@
           <w:ilvl w:val="0"/>
           <w:numId w:val="1"/>
         </w:numPr>
-      </w:pPr>
-      <w:r>
+        <w:rPr>
+          <w:rFonts w:cstheme="minorHAnsi"/>
+        </w:rPr>
+      </w:pPr>
+      <w:r>
+        <w:rPr>
+          <w:rFonts w:cstheme="minorHAnsi"/>
+        </w:rPr>
         <w:t>Rule based is easy to understand; parameters can be tweaked easily to make it jump shorter, etc.,</w:t>
       </w:r>
       <w:r>
+        <w:rPr>
+          <w:rFonts w:cstheme="minorHAnsi"/>
+        </w:rPr>
         <w:t xml:space="preserve"> </w:t>
       </w:r>
     </w:p>
@@ -821,24 +866,42 @@
           <w:ilvl w:val="0"/>
           <w:numId w:val="1"/>
         </w:numPr>
-      </w:pPr>
-      <w:r>
+        <w:rPr>
+          <w:rFonts w:cstheme="minorHAnsi"/>
+        </w:rPr>
+      </w:pPr>
+      <w:r>
+        <w:rPr>
+          <w:rFonts w:cstheme="minorHAnsi"/>
+        </w:rPr>
         <w:t xml:space="preserve">Rule based cannot adapt on its own; new </w:t>
       </w:r>
       <w:proofErr w:type="spellStart"/>
       <w:r>
+        <w:rPr>
+          <w:rFonts w:cstheme="minorHAnsi"/>
+        </w:rPr>
         <w:t>palletes</w:t>
       </w:r>
       <w:proofErr w:type="spellEnd"/>
       <w:r>
+        <w:rPr>
+          <w:rFonts w:cstheme="minorHAnsi"/>
+        </w:rPr>
         <w:t xml:space="preserve"> like underground or new enemies like </w:t>
       </w:r>
       <w:proofErr w:type="spellStart"/>
       <w:r>
+        <w:rPr>
+          <w:rFonts w:cstheme="minorHAnsi"/>
+        </w:rPr>
         <w:t>Lakitus</w:t>
       </w:r>
       <w:proofErr w:type="spellEnd"/>
       <w:r>
+        <w:rPr>
+          <w:rFonts w:cstheme="minorHAnsi"/>
+        </w:rPr>
         <w:t xml:space="preserve"> require adding them to the enemy recognition program, coding new actions to avoid them, etc.</w:t>
       </w:r>
     </w:p>
@@ -849,195 +912,41 @@
           <w:ilvl w:val="0"/>
           <w:numId w:val="1"/>
         </w:numPr>
-      </w:pPr>
-      <w:r>
+        <w:rPr>
+          <w:rFonts w:cstheme="minorHAnsi"/>
+        </w:rPr>
+      </w:pPr>
+      <w:r>
+        <w:rPr>
+          <w:rFonts w:cstheme="minorHAnsi"/>
+        </w:rPr>
         <w:t>Experiments could include testing speed of level completion</w:t>
       </w:r>
       <w:r>
+        <w:rPr>
+          <w:rFonts w:cstheme="minorHAnsi"/>
+        </w:rPr>
         <w:t xml:space="preserve"> (be it time, frames or actions)</w:t>
       </w:r>
       <w:r>
+        <w:rPr>
+          <w:rFonts w:cstheme="minorHAnsi"/>
+        </w:rPr>
         <w:t xml:space="preserve"> or the amount of memory used; many of the listed examples don’t really work with a </w:t>
       </w:r>
       <w:proofErr w:type="gramStart"/>
       <w:r>
+        <w:rPr>
+          <w:rFonts w:cstheme="minorHAnsi"/>
+        </w:rPr>
         <w:t>rule based</w:t>
       </w:r>
       <w:proofErr w:type="gramEnd"/>
       <w:r>
+        <w:rPr>
+          <w:rFonts w:cstheme="minorHAnsi"/>
+        </w:rPr>
         <w:t xml:space="preserve"> agent that doesn’t learn</w:t>
-      </w:r>
-    </w:p>
-    <w:p/>
-    <w:p>
-      <w:pPr>
-        <w:rPr>
-          <w:rFonts w:ascii="Berlin Sans FB" w:hAnsi="Berlin Sans FB"/>
-          <w:sz w:val="36"/>
-          <w:szCs w:val="36"/>
-        </w:rPr>
-      </w:pPr>
-      <w:r>
-        <w:rPr>
-          <w:rFonts w:ascii="Berlin Sans FB" w:hAnsi="Berlin Sans FB"/>
-          <w:sz w:val="36"/>
-          <w:szCs w:val="36"/>
-        </w:rPr>
-        <w:t>Performance Metrics</w:t>
-      </w:r>
-    </w:p>
-    <w:p>
-      <w:r>
-        <w:t>While the gym-super-</w:t>
-      </w:r>
-      <w:proofErr w:type="spellStart"/>
-      <w:r>
-        <w:t>mario</w:t>
-      </w:r>
-      <w:proofErr w:type="spellEnd"/>
-      <w:r>
-        <w:t>-bros package by default uses rightward progression as its primary metric of performance, this is not the only factor on which we can compare the agents. One poten</w:t>
-      </w:r>
-      <w:r>
-        <w:t>tial alternate metric is to directly reward completing levels as quickly as possible. Under this metric we would provide large reward boosts at the end of levels based on their world/stage numbers</w:t>
-      </w:r>
-      <w:r>
-        <w:t xml:space="preserve">, </w:t>
-      </w:r>
-      <w:r>
-        <w:t>the time remaining</w:t>
-      </w:r>
-      <w:r>
-        <w:t xml:space="preserve"> on the </w:t>
-      </w:r>
-      <w:r>
-        <w:t>in-game</w:t>
-      </w:r>
-      <w:r>
-        <w:t xml:space="preserve"> </w:t>
-      </w:r>
-      <w:r>
-        <w:t>timer</w:t>
-      </w:r>
-      <w:r>
-        <w:t>, and the number of steps since the agent was initialised</w:t>
-      </w:r>
-      <w:r>
-        <w:t>, while falling back on rewarding moving right quickly within individual levels. While this at first seems to be not very distinct from the existing reward function, it benefits in rewarding the use of subareas to skip parts of a level. Many levels in the game, including World 1-1, have pipes or vines that lead to bonus rooms then return Mario to a later part of the level, skipping a large portion of platforming. While these shortcuts make for faster level completion, they result in less rightward movement overall and thus are discouraged by the current reward function; rewarding quick stage completion allows these shortcuts to be utilised by the agent.</w:t>
-      </w:r>
-      <w:r>
-        <w:t xml:space="preserve"> This benefit is emphasised even more with the Warp Zones, rare rooms that can allow the agent to skip entire worlds; rewarding </w:t>
-      </w:r>
-      <w:r>
-        <w:lastRenderedPageBreak/>
-        <w:t>agents who manage to locate these will promote an agent that gets to the end of the game as fast as possible.</w:t>
-      </w:r>
-      <w:r>
-        <w:t xml:space="preserve"> </w:t>
-      </w:r>
-      <w:r>
-        <w:t xml:space="preserve">However, this metric’s usefulness is limited on our agents due to them not getting very far into the game; the rule-based agent barely makes it past the start of 1-2, while PPO </w:t>
-      </w:r>
-      <w:r>
-        <w:t>[describe how models fit progression]</w:t>
-      </w:r>
-    </w:p>
-    <w:p/>
-    <w:p>
-      <w:r>
-        <w:t xml:space="preserve">Another potential metric for our agents is points. Like most games of the time, </w:t>
-      </w:r>
-      <w:r>
-        <w:rPr>
-          <w:i/>
-          <w:iCs/>
-        </w:rPr>
-        <w:t>Super Mario Bros</w:t>
-      </w:r>
-      <w:r>
-        <w:t xml:space="preserve">. includes a points system that rewards various beneficial actions, like collecting coins and having lots of time left on the in-game timer, with points. By tying the reward function to how many points a given action earns, we </w:t>
-      </w:r>
-      <w:r>
-        <w:t xml:space="preserve">will be measuring our agent’s performance in a unique way. Rewarding points encourages many unique behaviours, such as kicking </w:t>
-      </w:r>
-      <w:proofErr w:type="spellStart"/>
-      <w:r>
-        <w:t>Koopa</w:t>
-      </w:r>
-      <w:proofErr w:type="spellEnd"/>
-      <w:r>
-        <w:t xml:space="preserve"> </w:t>
-      </w:r>
-      <w:proofErr w:type="spellStart"/>
-      <w:r>
-        <w:t>Troopa</w:t>
-      </w:r>
-      <w:proofErr w:type="spellEnd"/>
-      <w:r>
-        <w:t xml:space="preserve"> shells into other enemies or hitting the top of the end-of-level flagpole. The points given for time remaining also ensure reaching the level’s end is still a priority, so the agents should still progress through the game. However, one change that must be made for this metric is to either restrict the agent to 1 life for each attempt or apply a heavy penalty to dying. </w:t>
-      </w:r>
-      <w:r>
-        <w:rPr>
-          <w:i/>
-          <w:iCs/>
-        </w:rPr>
-        <w:t>Super Mario Bros.</w:t>
-      </w:r>
-      <w:r>
-        <w:t xml:space="preserve"> has a few ways to get infinite lives, such as bouncing on </w:t>
-      </w:r>
-      <w:proofErr w:type="spellStart"/>
-      <w:r>
-        <w:t>Koopa</w:t>
-      </w:r>
-      <w:proofErr w:type="spellEnd"/>
-      <w:r>
-        <w:t xml:space="preserve"> shells endlessly; without one of these changes an agent could be incentivised to stall on one of the levels where this is possible, endlessly gaining lives and never progressing through the game. </w:t>
-      </w:r>
-      <w:r>
-        <w:t xml:space="preserve">Additionally, the reward function will need to provide some positive reward to moving right, albeit less than the default function, in order to ensure Mario moves far enough into the level to start earning points and give the agents some direction for how to improve. </w:t>
-      </w:r>
-      <w:r>
-        <w:t>[describe how models fit points]</w:t>
-      </w:r>
-    </w:p>
-    <w:p/>
-    <w:p/>
-    <w:p>
-      <w:pPr>
-        <w:pStyle w:val="NormalWeb"/>
-        <w:pBdr>
-          <w:bottom w:val="single" w:sz="6" w:space="1" w:color="auto"/>
-        </w:pBdr>
-        <w:rPr>
-          <w:rFonts w:ascii="LMRoman12" w:hAnsi="LMRoman12"/>
-        </w:rPr>
-      </w:pPr>
-    </w:p>
-    <w:p/>
-    <w:p>
-      <w:pPr>
-        <w:pStyle w:val="NormalWeb"/>
-      </w:pPr>
-      <w:r>
-        <w:rPr>
-          <w:rFonts w:ascii="LMRoman12" w:hAnsi="LMRoman12"/>
-        </w:rPr>
-        <w:t>You will notice that gym-super-</w:t>
-      </w:r>
-      <w:proofErr w:type="spellStart"/>
-      <w:r>
-        <w:rPr>
-          <w:rFonts w:ascii="LMRoman12" w:hAnsi="LMRoman12"/>
-        </w:rPr>
-        <w:t>mario</w:t>
-      </w:r>
-      <w:proofErr w:type="spellEnd"/>
-      <w:r>
-        <w:rPr>
-          <w:rFonts w:ascii="LMRoman12" w:hAnsi="LMRoman12"/>
-        </w:rPr>
-        <w:t xml:space="preserve">-bros reward function assumes the objective of the game is to move as far right as possible. You are encouraged to come up with other performance and evaluation metrics for your agents. Novel and interesting metrics that you come up with will be rewarded. </w:t>
       </w:r>
     </w:p>
     <w:p>
@@ -1047,9 +956,431 @@
           <w:ilvl w:val="0"/>
           <w:numId w:val="1"/>
         </w:numPr>
-      </w:pPr>
-      <w:r>
-        <w:t>Points as a metric (collect coins/powerups gives lives and increases survivability; death penalty prevents infinite lives trick from causing problems</w:t>
+        <w:rPr>
+          <w:rFonts w:cstheme="minorHAnsi"/>
+        </w:rPr>
+      </w:pPr>
+      <w:r>
+        <w:rPr>
+          <w:rFonts w:cstheme="minorHAnsi"/>
+        </w:rPr>
+        <w:t xml:space="preserve">Rule based </w:t>
+      </w:r>
+      <w:r>
+        <w:rPr>
+          <w:rFonts w:cstheme="minorHAnsi"/>
+        </w:rPr>
+        <w:t xml:space="preserve">takes </w:t>
+      </w:r>
+      <w:r>
+        <w:rPr>
+          <w:rFonts w:cstheme="minorHAnsi"/>
+          <w:color w:val="000000"/>
+          <w:kern w:val="0"/>
+          <w:sz w:val="22"/>
+          <w:szCs w:val="22"/>
+          <w:lang w:val="en-GB"/>
+        </w:rPr>
+        <w:t>2374</w:t>
+      </w:r>
+      <w:r>
+        <w:rPr>
+          <w:rFonts w:cstheme="minorHAnsi"/>
+          <w:color w:val="000000"/>
+          <w:kern w:val="0"/>
+          <w:sz w:val="22"/>
+          <w:szCs w:val="22"/>
+          <w:lang w:val="en-GB"/>
+        </w:rPr>
+        <w:t xml:space="preserve"> steps total;</w:t>
+      </w:r>
+      <w:r>
+        <w:rPr>
+          <w:rFonts w:cstheme="minorHAnsi"/>
+          <w:color w:val="000000"/>
+          <w:kern w:val="0"/>
+          <w:sz w:val="22"/>
+          <w:szCs w:val="22"/>
+          <w:lang w:val="en-GB"/>
+        </w:rPr>
+        <w:t xml:space="preserve"> 1618 to beat 1-1</w:t>
+      </w:r>
+      <w:r>
+        <w:rPr>
+          <w:rFonts w:cstheme="minorHAnsi"/>
+          <w:color w:val="000000"/>
+          <w:kern w:val="0"/>
+          <w:sz w:val="22"/>
+          <w:szCs w:val="22"/>
+          <w:lang w:val="en-GB"/>
+        </w:rPr>
+        <w:t xml:space="preserve"> </w:t>
+      </w:r>
+    </w:p>
+    <w:p/>
+    <w:p>
+      <w:pPr>
+        <w:rPr>
+          <w:rFonts w:ascii="Berlin Sans FB" w:hAnsi="Berlin Sans FB"/>
+          <w:sz w:val="36"/>
+          <w:szCs w:val="36"/>
+        </w:rPr>
+      </w:pPr>
+      <w:r>
+        <w:rPr>
+          <w:rFonts w:ascii="Berlin Sans FB" w:hAnsi="Berlin Sans FB"/>
+          <w:sz w:val="36"/>
+          <w:szCs w:val="36"/>
+        </w:rPr>
+        <w:t>Performance Metrics</w:t>
+      </w:r>
+    </w:p>
+    <w:p>
+      <w:pPr>
+        <w:rPr>
+          <w:rFonts w:cstheme="minorHAnsi"/>
+        </w:rPr>
+      </w:pPr>
+      <w:r>
+        <w:t>While the gym-super-</w:t>
+      </w:r>
+      <w:proofErr w:type="spellStart"/>
+      <w:r>
+        <w:t>mario</w:t>
+      </w:r>
+      <w:proofErr w:type="spellEnd"/>
+      <w:r>
+        <w:t>-bros package by default uses rightward progression as its primary metric of performance, this is not the only factor on which we can compare the agents. One poten</w:t>
+      </w:r>
+      <w:r>
+        <w:t>tial alternate metric is to directly reward completing levels as quickly as possible. Under this metric we would provide large reward boosts at the end of levels based on their world/stage numbers</w:t>
+      </w:r>
+      <w:r>
+        <w:t xml:space="preserve">, </w:t>
+      </w:r>
+      <w:r>
+        <w:t>the time remaining</w:t>
+      </w:r>
+      <w:r>
+        <w:t xml:space="preserve"> on the </w:t>
+      </w:r>
+      <w:r>
+        <w:t>in-game</w:t>
+      </w:r>
+      <w:r>
+        <w:t xml:space="preserve"> </w:t>
+      </w:r>
+      <w:r>
+        <w:t>timer</w:t>
+      </w:r>
+      <w:r>
+        <w:t>, and the number of steps since the agent was initialised</w:t>
+      </w:r>
+      <w:r>
+        <w:t xml:space="preserve">, while falling back on rewarding moving right quickly </w:t>
+      </w:r>
+      <w:r>
+        <w:lastRenderedPageBreak/>
+        <w:t xml:space="preserve">within </w:t>
+      </w:r>
+      <w:r>
+        <w:rPr>
+          <w:rFonts w:cstheme="minorHAnsi"/>
+        </w:rPr>
+        <w:t>individual levels. While this at first seems to be not very distinct from the existing reward function, it benefits in rewarding the use of subareas to skip parts of a level. Many levels in the game, including World 1-1, have pipes or vines that lead to bonus rooms then return Mario to a later part of the level, skipping a large portion of platforming. While these shortcuts make for faster level completion, they result in less rightward movement overall and thus are discouraged by the current reward function; rewarding quick stage completion allows these shortcuts to be utilised by the agent.</w:t>
+      </w:r>
+      <w:r>
+        <w:rPr>
+          <w:rFonts w:cstheme="minorHAnsi"/>
+        </w:rPr>
+        <w:t xml:space="preserve"> This benefit is emphasised even more with the Warp Zones, rare rooms that can allow the agent to skip entire worlds; rewarding agents who manage to locate these will promote an agent that gets to the end of the game as fast as possible.</w:t>
+      </w:r>
+      <w:r>
+        <w:rPr>
+          <w:rFonts w:cstheme="minorHAnsi"/>
+        </w:rPr>
+        <w:t xml:space="preserve"> </w:t>
+      </w:r>
+      <w:r>
+        <w:rPr>
+          <w:rFonts w:cstheme="minorHAnsi"/>
+        </w:rPr>
+        <w:t xml:space="preserve">However, this metric’s usefulness is limited on our agents due to them not getting very far into the game; the rule-based agent barely makes it past the start of 1-2, while PPO </w:t>
+      </w:r>
+      <w:r>
+        <w:rPr>
+          <w:rFonts w:cstheme="minorHAnsi"/>
+        </w:rPr>
+        <w:t>[describe how models fit progression]</w:t>
+      </w:r>
+    </w:p>
+    <w:p>
+      <w:pPr>
+        <w:rPr>
+          <w:rFonts w:cstheme="minorHAnsi"/>
+        </w:rPr>
+      </w:pPr>
+    </w:p>
+    <w:p>
+      <w:pPr>
+        <w:rPr>
+          <w:rFonts w:cstheme="minorHAnsi"/>
+        </w:rPr>
+      </w:pPr>
+      <w:r>
+        <w:rPr>
+          <w:rFonts w:cstheme="minorHAnsi"/>
+        </w:rPr>
+        <w:t xml:space="preserve">Another potential metric for our agents is points. Like most games of the time, </w:t>
+      </w:r>
+      <w:r>
+        <w:rPr>
+          <w:rFonts w:cstheme="minorHAnsi"/>
+          <w:i/>
+          <w:iCs/>
+        </w:rPr>
+        <w:t>Super Mario Bros</w:t>
+      </w:r>
+      <w:r>
+        <w:rPr>
+          <w:rFonts w:cstheme="minorHAnsi"/>
+        </w:rPr>
+        <w:t xml:space="preserve">. includes a points system that rewards various beneficial actions, like collecting coins and having lots of time left on the in-game timer, with points. By tying the reward function to how many points a given action earns, we </w:t>
+      </w:r>
+      <w:r>
+        <w:rPr>
+          <w:rFonts w:cstheme="minorHAnsi"/>
+        </w:rPr>
+        <w:t xml:space="preserve">will be measuring our agent’s performance in a unique way. Rewarding points encourages many unique behaviours, such as kicking </w:t>
+      </w:r>
+      <w:proofErr w:type="spellStart"/>
+      <w:r>
+        <w:rPr>
+          <w:rFonts w:cstheme="minorHAnsi"/>
+        </w:rPr>
+        <w:t>Koopa</w:t>
+      </w:r>
+      <w:proofErr w:type="spellEnd"/>
+      <w:r>
+        <w:rPr>
+          <w:rFonts w:cstheme="minorHAnsi"/>
+        </w:rPr>
+        <w:t xml:space="preserve"> </w:t>
+      </w:r>
+      <w:proofErr w:type="spellStart"/>
+      <w:r>
+        <w:rPr>
+          <w:rFonts w:cstheme="minorHAnsi"/>
+        </w:rPr>
+        <w:t>Troopa</w:t>
+      </w:r>
+      <w:proofErr w:type="spellEnd"/>
+      <w:r>
+        <w:rPr>
+          <w:rFonts w:cstheme="minorHAnsi"/>
+        </w:rPr>
+        <w:t xml:space="preserve"> shells into other enemies or hitting the top of the end-of-level flagpole. The points given for time remaining also ensure reaching the level’s end is still a priority, so the agents should still progress through the game. However, one change that must be made for this metric is to either restrict the agent to 1 life for each attempt or apply a heavy penalty to dying.</w:t>
+      </w:r>
+      <w:r>
+        <w:rPr>
+          <w:rFonts w:cstheme="minorHAnsi"/>
+        </w:rPr>
+        <w:t xml:space="preserve"> The reason for this restriction is that </w:t>
+      </w:r>
+      <w:r>
+        <w:rPr>
+          <w:rFonts w:cstheme="minorHAnsi"/>
+        </w:rPr>
+        <w:t xml:space="preserve"> </w:t>
+      </w:r>
+      <w:r>
+        <w:rPr>
+          <w:rFonts w:cstheme="minorHAnsi"/>
+          <w:i/>
+          <w:iCs/>
+        </w:rPr>
+        <w:t>Super Mario Bros.</w:t>
+      </w:r>
+      <w:r>
+        <w:rPr>
+          <w:rFonts w:cstheme="minorHAnsi"/>
+        </w:rPr>
+        <w:t xml:space="preserve"> has a </w:t>
+      </w:r>
+      <w:r>
+        <w:rPr>
+          <w:rFonts w:cstheme="minorHAnsi"/>
+        </w:rPr>
+        <w:t>method through which a player can gain infinite extra lives by</w:t>
+      </w:r>
+      <w:r>
+        <w:rPr>
+          <w:rFonts w:cstheme="minorHAnsi"/>
+        </w:rPr>
+        <w:t xml:space="preserve"> bouncing on </w:t>
+      </w:r>
+      <w:proofErr w:type="spellStart"/>
+      <w:r>
+        <w:rPr>
+          <w:rFonts w:cstheme="minorHAnsi"/>
+        </w:rPr>
+        <w:t>Koopa</w:t>
+      </w:r>
+      <w:proofErr w:type="spellEnd"/>
+      <w:r>
+        <w:rPr>
+          <w:rFonts w:cstheme="minorHAnsi"/>
+        </w:rPr>
+        <w:t xml:space="preserve"> shells </w:t>
+      </w:r>
+      <w:r>
+        <w:rPr>
+          <w:rFonts w:cstheme="minorHAnsi"/>
+        </w:rPr>
+        <w:t xml:space="preserve">on a staircase </w:t>
+      </w:r>
+      <w:r>
+        <w:rPr>
+          <w:rFonts w:cstheme="minorHAnsi"/>
+        </w:rPr>
+        <w:t>endlessly</w:t>
+      </w:r>
+      <w:r>
+        <w:rPr>
+          <w:rFonts w:cstheme="minorHAnsi"/>
+        </w:rPr>
+        <w:t>. W</w:t>
+      </w:r>
+      <w:r>
+        <w:rPr>
+          <w:rFonts w:cstheme="minorHAnsi"/>
+        </w:rPr>
+        <w:t xml:space="preserve">ithout one of these changes an agent could be incentivised to stall on one of the levels where this is possible, endlessly gaining </w:t>
+      </w:r>
+      <w:r>
+        <w:rPr>
+          <w:rFonts w:cstheme="minorHAnsi"/>
+        </w:rPr>
+        <w:t xml:space="preserve">points and </w:t>
+      </w:r>
+      <w:r>
+        <w:rPr>
+          <w:rFonts w:cstheme="minorHAnsi"/>
+        </w:rPr>
+        <w:t xml:space="preserve">lives </w:t>
+      </w:r>
+      <w:r>
+        <w:rPr>
+          <w:rFonts w:cstheme="minorHAnsi"/>
+        </w:rPr>
+        <w:t>but</w:t>
+      </w:r>
+      <w:r>
+        <w:rPr>
+          <w:rFonts w:cstheme="minorHAnsi"/>
+        </w:rPr>
+        <w:t xml:space="preserve"> never progressing through the game. </w:t>
+      </w:r>
+      <w:r>
+        <w:rPr>
+          <w:rFonts w:cstheme="minorHAnsi"/>
+        </w:rPr>
+        <w:t xml:space="preserve">Additionally, the reward function will need to provide some positive reward to moving right, albeit less than the default function, in order to ensure Mario moves far enough into the level to start earning points and give the agents some direction for how to improve. </w:t>
+      </w:r>
+      <w:r>
+        <w:rPr>
+          <w:rFonts w:cstheme="minorHAnsi"/>
+        </w:rPr>
+        <w:t xml:space="preserve">Without this change, untrained agents will earn no reward as they move erratically at the start of the level (where there is nothing that can earn them points), making early training progress very slow. </w:t>
+      </w:r>
+      <w:r>
+        <w:rPr>
+          <w:rFonts w:cstheme="minorHAnsi"/>
+        </w:rPr>
+        <w:t xml:space="preserve">From 1-1 the rule-based agent earns a total of </w:t>
+      </w:r>
+      <w:r>
+        <w:rPr>
+          <w:rFonts w:cstheme="minorHAnsi"/>
+          <w:color w:val="000000"/>
+          <w:kern w:val="0"/>
+          <w:sz w:val="22"/>
+          <w:szCs w:val="22"/>
+          <w:lang w:val="en-GB"/>
+        </w:rPr>
+        <w:t>21400</w:t>
+      </w:r>
+      <w:r>
+        <w:rPr>
+          <w:rFonts w:cstheme="minorHAnsi"/>
+        </w:rPr>
+        <w:t xml:space="preserve"> points, while the PPO agent</w:t>
+      </w:r>
+      <w:r>
+        <w:rPr>
+          <w:rFonts w:cstheme="minorHAnsi"/>
+        </w:rPr>
+        <w:t>[describe how models fit points]</w:t>
+      </w:r>
+    </w:p>
+    <w:p>
+      <w:pPr>
+        <w:rPr>
+          <w:rFonts w:cstheme="minorHAnsi"/>
+        </w:rPr>
+      </w:pPr>
+    </w:p>
+    <w:p>
+      <w:pPr>
+        <w:rPr>
+          <w:rFonts w:cstheme="minorHAnsi"/>
+        </w:rPr>
+      </w:pPr>
+    </w:p>
+    <w:p>
+      <w:pPr>
+        <w:pStyle w:val="NormalWeb"/>
+        <w:pBdr>
+          <w:bottom w:val="single" w:sz="6" w:space="1" w:color="auto"/>
+        </w:pBdr>
+        <w:rPr>
+          <w:rFonts w:asciiTheme="minorHAnsi" w:hAnsiTheme="minorHAnsi" w:cstheme="minorHAnsi"/>
+        </w:rPr>
+      </w:pPr>
+    </w:p>
+    <w:p>
+      <w:pPr>
+        <w:rPr>
+          <w:rFonts w:cstheme="minorHAnsi"/>
+        </w:rPr>
+      </w:pPr>
+    </w:p>
+    <w:p>
+      <w:pPr>
+        <w:pStyle w:val="NormalWeb"/>
+        <w:rPr>
+          <w:rFonts w:asciiTheme="minorHAnsi" w:hAnsiTheme="minorHAnsi" w:cstheme="minorHAnsi"/>
+        </w:rPr>
+      </w:pPr>
+      <w:r>
+        <w:rPr>
+          <w:rFonts w:asciiTheme="minorHAnsi" w:hAnsiTheme="minorHAnsi" w:cstheme="minorHAnsi"/>
+        </w:rPr>
+        <w:t>You will notice that gym-super-</w:t>
+      </w:r>
+      <w:proofErr w:type="spellStart"/>
+      <w:r>
+        <w:rPr>
+          <w:rFonts w:asciiTheme="minorHAnsi" w:hAnsiTheme="minorHAnsi" w:cstheme="minorHAnsi"/>
+        </w:rPr>
+        <w:t>mario</w:t>
+      </w:r>
+      <w:proofErr w:type="spellEnd"/>
+      <w:r>
+        <w:rPr>
+          <w:rFonts w:asciiTheme="minorHAnsi" w:hAnsiTheme="minorHAnsi" w:cstheme="minorHAnsi"/>
+        </w:rPr>
+        <w:t xml:space="preserve">-bros reward function assumes the objective of the game is to move as far right as possible. You are encouraged to come up with other performance and evaluation metrics for your agents. Novel and interesting metrics that you come up with will be rewarded. </w:t>
       </w:r>
     </w:p>
     <w:p>
@@ -1059,96 +1390,15 @@
           <w:ilvl w:val="0"/>
           <w:numId w:val="1"/>
         </w:numPr>
-      </w:pPr>
-      <w:r>
-        <w:t>Progression as a metric (get as far into the game as possible in terms of levels</w:t>
-      </w:r>
-      <w:r>
-        <w:t>, or alternatively beat 8-4 from 1-1 as fast as possible</w:t>
-      </w:r>
-      <w:r>
-        <w:t>; rewards finding the Warp Zones)</w:t>
-      </w:r>
-    </w:p>
-    <w:p/>
-    <w:p>
-      <w:pPr>
-        <w:rPr>
-          <w:rFonts w:ascii="Berlin Sans FB" w:hAnsi="Berlin Sans FB"/>
-          <w:sz w:val="36"/>
-          <w:szCs w:val="36"/>
-        </w:rPr>
-      </w:pPr>
-      <w:r>
-        <w:rPr>
-          <w:rFonts w:ascii="Berlin Sans FB" w:hAnsi="Berlin Sans FB"/>
-          <w:sz w:val="36"/>
-          <w:szCs w:val="36"/>
-        </w:rPr>
-        <w:t>Visualisation/Debugging</w:t>
-      </w:r>
-    </w:p>
-    <w:p>
-      <w:r>
-        <w:t xml:space="preserve">Many techniques were used to help visualise </w:t>
-      </w:r>
-    </w:p>
-    <w:p/>
-    <w:p>
-      <w:r>
-        <w:t>-rule based visualisation (terminal printing, Lauren’s code, freezing the game)</w:t>
-      </w:r>
-    </w:p>
-    <w:p/>
-    <w:p>
-      <w:r>
-        <w:t>-PPO printing</w:t>
-      </w:r>
-      <w:r>
-        <w:t xml:space="preserve"> (</w:t>
-      </w:r>
-      <w:proofErr w:type="spellStart"/>
-      <w:r>
-        <w:t>tenserboard</w:t>
-      </w:r>
-      <w:proofErr w:type="spellEnd"/>
-      <w:r>
-        <w:t>, other visualisation techniques)</w:t>
-      </w:r>
-    </w:p>
-    <w:p/>
-    <w:p>
-      <w:pPr>
-        <w:pStyle w:val="NormalWeb"/>
-        <w:pBdr>
-          <w:bottom w:val="single" w:sz="6" w:space="1" w:color="auto"/>
-        </w:pBdr>
-        <w:rPr>
-          <w:rFonts w:ascii="LMRoman12" w:hAnsi="LMRoman12"/>
-        </w:rPr>
-      </w:pPr>
-    </w:p>
-    <w:p/>
-    <w:p>
-      <w:pPr>
-        <w:pStyle w:val="NormalWeb"/>
-      </w:pPr>
-      <w:r>
-        <w:rPr>
-          <w:rFonts w:ascii="LMRoman12" w:hAnsi="LMRoman12"/>
-        </w:rPr>
-        <w:t xml:space="preserve">Includewhatvisualizationtechniquesyouusedtogaininsightsintotheagent’sdecision- making process. </w:t>
-      </w:r>
-    </w:p>
-    <w:p>
-      <w:pPr>
-        <w:pStyle w:val="NormalWeb"/>
-      </w:pPr>
-      <w:r>
-        <w:rPr>
-          <w:rFonts w:ascii="LMRoman12" w:hAnsi="LMRoman12"/>
-        </w:rPr>
-        <w:t xml:space="preserve">Include what debugging/profiling tools you utilised to optimize the algorithms and enhance performance. </w:t>
+        <w:rPr>
+          <w:rFonts w:cstheme="minorHAnsi"/>
+        </w:rPr>
+      </w:pPr>
+      <w:r>
+        <w:rPr>
+          <w:rFonts w:cstheme="minorHAnsi"/>
+        </w:rPr>
+        <w:t>Points as a metric (collect coins/powerups gives lives and increases survivability; death penalty prevents infinite lives trick from causing problems</w:t>
       </w:r>
     </w:p>
     <w:p>
@@ -1158,12 +1408,163 @@
           <w:ilvl w:val="0"/>
           <w:numId w:val="1"/>
         </w:numPr>
-      </w:pPr>
-      <w:r>
-        <w:t xml:space="preserve">Besides what was already in </w:t>
-      </w:r>
-      <w:r>
-        <w:t>Lauren’s code, printing to the terminal when decisions are made helps identify actions</w:t>
+        <w:rPr>
+          <w:rFonts w:cstheme="minorHAnsi"/>
+        </w:rPr>
+      </w:pPr>
+      <w:r>
+        <w:rPr>
+          <w:rFonts w:cstheme="minorHAnsi"/>
+        </w:rPr>
+        <w:lastRenderedPageBreak/>
+        <w:t>Progression as a metric (get as far into the game as possible in terms of levels</w:t>
+      </w:r>
+      <w:r>
+        <w:rPr>
+          <w:rFonts w:cstheme="minorHAnsi"/>
+        </w:rPr>
+        <w:t>, or alternatively beat 8-4 from 1-1 as fast as possible</w:t>
+      </w:r>
+      <w:r>
+        <w:rPr>
+          <w:rFonts w:cstheme="minorHAnsi"/>
+        </w:rPr>
+        <w:t>; rewards finding the Warp Zones)</w:t>
+      </w:r>
+    </w:p>
+    <w:p/>
+    <w:p>
+      <w:pPr>
+        <w:rPr>
+          <w:rFonts w:ascii="Berlin Sans FB" w:hAnsi="Berlin Sans FB"/>
+          <w:sz w:val="36"/>
+          <w:szCs w:val="36"/>
+        </w:rPr>
+      </w:pPr>
+      <w:r>
+        <w:rPr>
+          <w:rFonts w:ascii="Berlin Sans FB" w:hAnsi="Berlin Sans FB"/>
+          <w:sz w:val="36"/>
+          <w:szCs w:val="36"/>
+        </w:rPr>
+        <w:t>Visualisation/Debugging</w:t>
+      </w:r>
+    </w:p>
+    <w:p>
+      <w:r>
+        <w:t xml:space="preserve">Many techniques were used to help visualise </w:t>
+      </w:r>
+      <w:r>
+        <w:t xml:space="preserve">the decision process of our agents. For the </w:t>
+      </w:r>
+      <w:proofErr w:type="gramStart"/>
+      <w:r>
+        <w:t>rule based</w:t>
+      </w:r>
+      <w:proofErr w:type="gramEnd"/>
+      <w:r>
+        <w:t xml:space="preserve"> agent, statements were added to the code that printed statistics to the terminal that we could use to identify what information the agent was accessing and using to make decisions. Gee’s code (2023) already included some commands of this nature, printing lists of locations for each identified entity to the terminal with each step it made. We added statements to print when the agent considered itself to not be mid-air, </w:t>
+      </w:r>
+      <w:r>
+        <w:t xml:space="preserve">as well as directly stating what action it performed each frame. Another trick used to help visualise the </w:t>
+      </w:r>
+      <w:proofErr w:type="gramStart"/>
+      <w:r>
+        <w:t>decision making</w:t>
+      </w:r>
+      <w:proofErr w:type="gramEnd"/>
+      <w:r>
+        <w:t xml:space="preserve"> process was to freeze the game the instant the agent decided to jump, giving us time to analyse the game’s state and see what conditions made it decide to do so. This was achieved through printing thousands of lines to the terminal, forcing the agent to wait until they were printed while we analysed the game.</w:t>
+      </w:r>
+    </w:p>
+    <w:p/>
+    <w:p>
+      <w:pPr>
+        <w:rPr>
+          <w:rFonts w:cstheme="minorHAnsi"/>
+        </w:rPr>
+      </w:pPr>
+      <w:r>
+        <w:t>-</w:t>
+      </w:r>
+      <w:r>
+        <w:rPr>
+          <w:rFonts w:cstheme="minorHAnsi"/>
+        </w:rPr>
+        <w:t>PPO printing</w:t>
+      </w:r>
+      <w:r>
+        <w:rPr>
+          <w:rFonts w:cstheme="minorHAnsi"/>
+        </w:rPr>
+        <w:t xml:space="preserve"> (</w:t>
+      </w:r>
+      <w:proofErr w:type="spellStart"/>
+      <w:r>
+        <w:rPr>
+          <w:rFonts w:cstheme="minorHAnsi"/>
+        </w:rPr>
+        <w:t>tenserboard</w:t>
+      </w:r>
+      <w:proofErr w:type="spellEnd"/>
+      <w:r>
+        <w:rPr>
+          <w:rFonts w:cstheme="minorHAnsi"/>
+        </w:rPr>
+        <w:t>, other visualisation techniques)</w:t>
+      </w:r>
+    </w:p>
+    <w:p>
+      <w:pPr>
+        <w:rPr>
+          <w:rFonts w:cstheme="minorHAnsi"/>
+        </w:rPr>
+      </w:pPr>
+    </w:p>
+    <w:p>
+      <w:pPr>
+        <w:pStyle w:val="NormalWeb"/>
+        <w:pBdr>
+          <w:bottom w:val="single" w:sz="6" w:space="1" w:color="auto"/>
+        </w:pBdr>
+        <w:rPr>
+          <w:rFonts w:asciiTheme="minorHAnsi" w:hAnsiTheme="minorHAnsi" w:cstheme="minorHAnsi"/>
+        </w:rPr>
+      </w:pPr>
+    </w:p>
+    <w:p>
+      <w:pPr>
+        <w:rPr>
+          <w:rFonts w:cstheme="minorHAnsi"/>
+        </w:rPr>
+      </w:pPr>
+    </w:p>
+    <w:p>
+      <w:pPr>
+        <w:pStyle w:val="NormalWeb"/>
+        <w:rPr>
+          <w:rFonts w:asciiTheme="minorHAnsi" w:hAnsiTheme="minorHAnsi" w:cstheme="minorHAnsi"/>
+        </w:rPr>
+      </w:pPr>
+      <w:r>
+        <w:rPr>
+          <w:rFonts w:asciiTheme="minorHAnsi" w:hAnsiTheme="minorHAnsi" w:cstheme="minorHAnsi"/>
+        </w:rPr>
+        <w:t xml:space="preserve">Includewhatvisualizationtechniquesyouusedtogaininsightsintotheagent’sdecision- making process. </w:t>
+      </w:r>
+    </w:p>
+    <w:p>
+      <w:pPr>
+        <w:pStyle w:val="NormalWeb"/>
+        <w:rPr>
+          <w:rFonts w:asciiTheme="minorHAnsi" w:hAnsiTheme="minorHAnsi" w:cstheme="minorHAnsi"/>
+        </w:rPr>
+      </w:pPr>
+      <w:r>
+        <w:rPr>
+          <w:rFonts w:asciiTheme="minorHAnsi" w:hAnsiTheme="minorHAnsi" w:cstheme="minorHAnsi"/>
+        </w:rPr>
+        <w:t xml:space="preserve">Include what debugging/profiling tools you utilised to optimize the algorithms and enhance performance. </w:t>
       </w:r>
     </w:p>
     <w:p>
@@ -1173,9 +1574,39 @@
           <w:ilvl w:val="0"/>
           <w:numId w:val="1"/>
         </w:numPr>
-      </w:pPr>
-      <w:r>
-        <w:t>Freezing the game when a decision is made (via spamming the terminal with 250,000 messages) helps to identify exactly what constitutes a scenario where said decision is made</w:t>
+        <w:rPr>
+          <w:rFonts w:cstheme="minorHAnsi"/>
+        </w:rPr>
+      </w:pPr>
+      <w:r>
+        <w:rPr>
+          <w:rFonts w:cstheme="minorHAnsi"/>
+        </w:rPr>
+        <w:t xml:space="preserve">Besides what was already in </w:t>
+      </w:r>
+      <w:r>
+        <w:rPr>
+          <w:rFonts w:cstheme="minorHAnsi"/>
+        </w:rPr>
+        <w:t>Lauren’s code, printing to the terminal when decisions are made helps identify actions</w:t>
+      </w:r>
+    </w:p>
+    <w:p>
+      <w:pPr>
+        <w:pStyle w:val="ListParagraph"/>
+        <w:numPr>
+          <w:ilvl w:val="0"/>
+          <w:numId w:val="1"/>
+        </w:numPr>
+      </w:pPr>
+      <w:r>
+        <w:rPr>
+          <w:rFonts w:cstheme="minorHAnsi"/>
+        </w:rPr>
+        <w:t>Freezing the game</w:t>
+      </w:r>
+      <w:r>
+        <w:t xml:space="preserve"> when a decision is made (via spamming the terminal with 250,000 messages) helps to identify exactly what constitutes a scenario where said decision is made</w:t>
       </w:r>
     </w:p>
     <w:p/>

</xml_diff>

<commit_message>
Worked on the project report
</commit_message>
<xml_diff>
--- a/Report Draft.docx
+++ b/Report Draft.docx
@@ -210,7 +210,7 @@
                 <v:stroke joinstyle="miter"/>
                 <v:path gradientshapeok="t" o:connecttype="rect"/>
               </v:shapetype>
-              <v:shape id="Text Box 1" o:spid="_x0000_s1026" type="#_x0000_t202" style="position:absolute;left:0;text-align:left;margin-left:0;margin-top:55.1pt;width:2in;height:2in;z-index:251659264;visibility:visible;mso-wrap-style:none;mso-wrap-distance-left:9pt;mso-wrap-distance-top:0;mso-wrap-distance-right:9pt;mso-wrap-distance-bottom:0;mso-position-horizontal:absolute;mso-position-horizontal-relative:text;mso-position-vertical:absolute;mso-position-vertical-relative:text;v-text-anchor:top" o:gfxdata="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" filled="f" stroked="f">
+              <v:shape id="Text Box 1" o:spid="_x0000_s1026" type="#_x0000_t202" style="position:absolute;left:0;text-align:left;margin-left:0;margin-top:55.1pt;width:2in;height:2in;z-index:251659264;visibility:visible;mso-wrap-style:none;mso-wrap-distance-left:9pt;mso-wrap-distance-top:0;mso-wrap-distance-right:9pt;mso-wrap-distance-bottom:0;mso-position-horizontal:absolute;mso-position-horizontal-relative:text;mso-position-vertical:absolute;mso-position-vertical-relative:text;v-text-anchor:top" o:gfxdata="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" filled="f" stroked="f">
                 <o:extrusion v:ext="view" viewpoint="-100pt,0" viewpointorigin="-.5,0" skewangle="0" skewamt="0"/>
                 <v:textbox style="mso-fit-shape-to-text:t">
                   <w:txbxContent>
@@ -457,35 +457,7 @@
         <w:rPr>
           <w:rFonts w:ascii="LMRoman12" w:hAnsi="LMRoman12"/>
         </w:rPr>
-        <w:t>The two agents we will be comparing are a rule-based agent and a PPO agent. These agents will interact with Super Mario Bros. using the methods in the gym-super-</w:t>
-      </w:r>
-      <w:proofErr w:type="spellStart"/>
-      <w:r>
-        <w:rPr>
-          <w:rFonts w:ascii="LMRoman12" w:hAnsi="LMRoman12"/>
-        </w:rPr>
-        <w:t>mario</w:t>
-      </w:r>
-      <w:proofErr w:type="spellEnd"/>
-      <w:r>
-        <w:rPr>
-          <w:rFonts w:ascii="LMRoman12" w:hAnsi="LMRoman12"/>
-        </w:rPr>
-        <w:t>-bros package (</w:t>
-      </w:r>
-      <w:proofErr w:type="spellStart"/>
-      <w:r>
-        <w:rPr>
-          <w:rFonts w:ascii="LMRoman12" w:hAnsi="LMRoman12"/>
-        </w:rPr>
-        <w:t>Kauten</w:t>
-      </w:r>
-      <w:proofErr w:type="spellEnd"/>
-      <w:r>
-        <w:rPr>
-          <w:rFonts w:ascii="LMRoman12" w:hAnsi="LMRoman12"/>
-        </w:rPr>
-        <w:t>, 2018). The rule-based agent is a simple Python script which reads in data corresponding to the game screen, alongside other information recorded by the package such as Mario’s coordinates and the number of lives he has., then chooses what combination of buttons to input based on that data. The rules used to determine what inputs are made were coded by hand over the course of th</w:t>
+        <w:t>The two agents we will be comparing are a rule-based agent and a PPO agent. These agents will interact with Super Mario Bros. using the methods in the gym-super-mario-bros package (Kauten, 2018). The rule-based agent is a simple Python script which reads in data corresponding to the game screen, alongside other information recorded by the package such as Mario’s coordinates and the number of lives he has., then chooses what combination of buttons to input based on that data. The rules used to determine what inputs are made were coded by hand over the course of th</w:t>
       </w:r>
       <w:r>
         <w:rPr>
@@ -509,37 +481,247 @@
     <w:p>
       <w:pPr>
         <w:rPr>
+          <w:rFonts w:ascii="LMRoman12" w:hAnsi="LMRoman12"/>
+        </w:rPr>
+      </w:pPr>
+    </w:p>
+    <w:p>
+      <w:pPr>
+        <w:rPr>
+          <w:rFonts w:ascii="LMRoman12" w:hAnsi="LMRoman12"/>
+        </w:rPr>
+      </w:pPr>
+      <w:r>
+        <w:rPr>
+          <w:rFonts w:ascii="LMRoman12" w:hAnsi="LMRoman12"/>
+          <w:color w:val="538135" w:themeColor="accent6" w:themeShade="BF"/>
+        </w:rPr>
+        <w:t xml:space="preserve">For our second agent, we used the </w:t>
+      </w:r>
+      <w:r>
+        <w:rPr>
+          <w:rFonts w:ascii="LMRoman12" w:hAnsi="LMRoman12"/>
+          <w:color w:val="538135" w:themeColor="accent6" w:themeShade="BF"/>
+        </w:rPr>
+        <w:t>Proximal Policy Optimization (PPO)</w:t>
+      </w:r>
+      <w:r>
+        <w:rPr>
+          <w:rFonts w:ascii="LMRoman12" w:hAnsi="LMRoman12"/>
+          <w:color w:val="538135" w:themeColor="accent6" w:themeShade="BF"/>
+        </w:rPr>
+        <w:t xml:space="preserve"> reinforcement learning</w:t>
+      </w:r>
+      <w:r>
+        <w:rPr>
+          <w:rFonts w:ascii="LMRoman12" w:hAnsi="LMRoman12"/>
+          <w:color w:val="538135" w:themeColor="accent6" w:themeShade="BF"/>
+        </w:rPr>
+        <w:t xml:space="preserve"> algorithm along</w:t>
+      </w:r>
+      <w:r>
+        <w:rPr>
+          <w:rFonts w:ascii="LMRoman12" w:hAnsi="LMRoman12"/>
+          <w:color w:val="538135" w:themeColor="accent6" w:themeShade="BF"/>
+        </w:rPr>
+        <w:t>side</w:t>
+      </w:r>
+      <w:r>
+        <w:rPr>
+          <w:rFonts w:ascii="LMRoman12" w:hAnsi="LMRoman12"/>
+          <w:color w:val="538135" w:themeColor="accent6" w:themeShade="BF"/>
+        </w:rPr>
+        <w:t xml:space="preserve"> the Convolutional Neural Network (CNN) policy from stable-baselines3. We decided on this algorithm as it was in line with the projects scope, being a more simple, stable</w:t>
+      </w:r>
+      <w:r>
+        <w:rPr>
           <w:rFonts w:ascii="LMRoman12" w:hAnsi="LMRoman12" w:hint="eastAsia"/>
-        </w:rPr>
-      </w:pPr>
-    </w:p>
-    <w:p>
-      <w:pPr>
-        <w:rPr>
-          <w:rFonts w:ascii="Berlin Sans FB" w:hAnsi="Berlin Sans FB"/>
-          <w:sz w:val="36"/>
-          <w:szCs w:val="36"/>
-        </w:rPr>
-      </w:pPr>
-      <w:r>
-        <w:rPr>
-          <w:rFonts w:ascii="LMRoman12" w:hAnsi="LMRoman12"/>
-        </w:rPr>
-        <w:t>[</w:t>
-      </w:r>
-      <w:proofErr w:type="spellStart"/>
-      <w:r>
-        <w:rPr>
-          <w:rFonts w:ascii="LMRoman12" w:hAnsi="LMRoman12"/>
-        </w:rPr>
-        <w:t>pytorch</w:t>
-      </w:r>
-      <w:proofErr w:type="spellEnd"/>
-      <w:r>
-        <w:rPr>
-          <w:rFonts w:ascii="LMRoman12" w:hAnsi="LMRoman12"/>
-        </w:rPr>
-        <w:t xml:space="preserve"> code description]</w:t>
+          <w:color w:val="538135" w:themeColor="accent6" w:themeShade="BF"/>
+        </w:rPr>
+        <w:t>,</w:t>
+      </w:r>
+      <w:r>
+        <w:rPr>
+          <w:rFonts w:ascii="LMRoman12" w:hAnsi="LMRoman12"/>
+          <w:color w:val="538135" w:themeColor="accent6" w:themeShade="BF"/>
+        </w:rPr>
+        <w:t xml:space="preserve"> and efficient algorithm compared to others. We elected to use the CNN policy as it is suited towards grid-like data – in our case, </w:t>
+      </w:r>
+      <w:r>
+        <w:rPr>
+          <w:rFonts w:ascii="LMRoman12" w:hAnsi="LMRoman12"/>
+          <w:color w:val="538135" w:themeColor="accent6" w:themeShade="BF"/>
+        </w:rPr>
+        <w:t>images of the game screen</w:t>
+      </w:r>
+      <w:r>
+        <w:rPr>
+          <w:rFonts w:ascii="LMRoman12" w:hAnsi="LMRoman12"/>
+          <w:color w:val="538135" w:themeColor="accent6" w:themeShade="BF"/>
+        </w:rPr>
+        <w:t xml:space="preserve">. </w:t>
+      </w:r>
+      <w:r>
+        <w:rPr>
+          <w:rFonts w:ascii="LMRoman12" w:hAnsi="LMRoman12"/>
+          <w:color w:val="538135" w:themeColor="accent6" w:themeShade="BF"/>
+        </w:rPr>
+        <w:t>Like the Rule-based agent, our PPO agent</w:t>
+      </w:r>
+      <w:r>
+        <w:rPr>
+          <w:rFonts w:ascii="LMRoman12" w:hAnsi="LMRoman12"/>
+          <w:color w:val="538135" w:themeColor="accent6" w:themeShade="BF"/>
+        </w:rPr>
+        <w:t xml:space="preserve"> read in </w:t>
+      </w:r>
+      <w:r>
+        <w:rPr>
+          <w:rFonts w:ascii="LMRoman12" w:hAnsi="LMRoman12"/>
+          <w:color w:val="538135" w:themeColor="accent6" w:themeShade="BF"/>
+        </w:rPr>
+        <w:t xml:space="preserve">the game screen observation </w:t>
+      </w:r>
+      <w:r>
+        <w:rPr>
+          <w:rFonts w:ascii="LMRoman12" w:hAnsi="LMRoman12"/>
+          <w:color w:val="538135" w:themeColor="accent6" w:themeShade="BF"/>
+        </w:rPr>
+        <w:lastRenderedPageBreak/>
+        <w:t>and additional information</w:t>
+      </w:r>
+      <w:r>
+        <w:rPr>
+          <w:rFonts w:ascii="LMRoman12" w:hAnsi="LMRoman12"/>
+          <w:color w:val="538135" w:themeColor="accent6" w:themeShade="BF"/>
+        </w:rPr>
+        <w:t>.</w:t>
+      </w:r>
+      <w:r>
+        <w:rPr>
+          <w:rFonts w:ascii="LMRoman12" w:hAnsi="LMRoman12"/>
+          <w:color w:val="538135" w:themeColor="accent6" w:themeShade="BF"/>
+        </w:rPr>
+        <w:t xml:space="preserve"> However</w:t>
+      </w:r>
+      <w:r>
+        <w:rPr>
+          <w:rFonts w:ascii="LMRoman12" w:hAnsi="LMRoman12" w:hint="eastAsia"/>
+          <w:color w:val="538135" w:themeColor="accent6" w:themeShade="BF"/>
+        </w:rPr>
+        <w:t>,</w:t>
+      </w:r>
+      <w:r>
+        <w:rPr>
+          <w:rFonts w:ascii="LMRoman12" w:hAnsi="LMRoman12"/>
+          <w:color w:val="538135" w:themeColor="accent6" w:themeShade="BF"/>
+        </w:rPr>
+        <w:t xml:space="preserve"> in contrast to the rule-based agent, </w:t>
+      </w:r>
+      <w:r>
+        <w:rPr>
+          <w:rFonts w:ascii="LMRoman12" w:hAnsi="LMRoman12"/>
+          <w:color w:val="538135" w:themeColor="accent6" w:themeShade="BF"/>
+        </w:rPr>
+        <w:t>the game screen observation data is reduced to limit the amount of data fed to the agent</w:t>
+      </w:r>
+      <w:r>
+        <w:rPr>
+          <w:rFonts w:ascii="LMRoman12" w:hAnsi="LMRoman12"/>
+          <w:color w:val="538135" w:themeColor="accent6" w:themeShade="BF"/>
+        </w:rPr>
+        <w:t xml:space="preserve"> (to reduce computational load)</w:t>
+      </w:r>
+      <w:r>
+        <w:rPr>
+          <w:rFonts w:ascii="LMRoman12" w:hAnsi="LMRoman12"/>
+          <w:color w:val="538135" w:themeColor="accent6" w:themeShade="BF"/>
+        </w:rPr>
+        <w:t>. This was achieved via grayscale of the three RGB channels into</w:t>
+      </w:r>
+      <w:r>
+        <w:rPr>
+          <w:rFonts w:ascii="LMRoman12" w:hAnsi="LMRoman12"/>
+          <w:color w:val="538135" w:themeColor="accent6" w:themeShade="BF"/>
+        </w:rPr>
+        <w:t xml:space="preserve"> a</w:t>
+      </w:r>
+      <w:r>
+        <w:rPr>
+          <w:rFonts w:ascii="LMRoman12" w:hAnsi="LMRoman12"/>
+          <w:color w:val="538135" w:themeColor="accent6" w:themeShade="BF"/>
+        </w:rPr>
+        <w:t xml:space="preserve"> </w:t>
+      </w:r>
+      <w:r>
+        <w:rPr>
+          <w:rFonts w:ascii="LMRoman12" w:hAnsi="LMRoman12"/>
+          <w:color w:val="538135" w:themeColor="accent6" w:themeShade="BF"/>
+        </w:rPr>
+        <w:t>single channel.</w:t>
+      </w:r>
+      <w:r>
+        <w:rPr>
+          <w:rFonts w:ascii="LMRoman12" w:hAnsi="LMRoman12"/>
+          <w:color w:val="538135" w:themeColor="accent6" w:themeShade="BF"/>
+        </w:rPr>
+        <w:t xml:space="preserve"> </w:t>
+      </w:r>
+      <w:r>
+        <w:rPr>
+          <w:rFonts w:ascii="LMRoman12" w:hAnsi="LMRoman12"/>
+          <w:color w:val="538135" w:themeColor="accent6" w:themeShade="BF"/>
+        </w:rPr>
+        <w:t xml:space="preserve">The agent will then iterate through steps or ‘frames’ of the game analysing </w:t>
+      </w:r>
+      <w:r>
+        <w:rPr>
+          <w:rFonts w:ascii="LMRoman12" w:hAnsi="LMRoman12"/>
+          <w:color w:val="538135" w:themeColor="accent6" w:themeShade="BF"/>
+        </w:rPr>
+        <w:t>four game screens at a time</w:t>
+      </w:r>
+      <w:r>
+        <w:rPr>
+          <w:rFonts w:ascii="LMRoman12" w:hAnsi="LMRoman12"/>
+          <w:color w:val="538135" w:themeColor="accent6" w:themeShade="BF"/>
+        </w:rPr>
+        <w:t xml:space="preserve">. </w:t>
+      </w:r>
+      <w:r>
+        <w:rPr>
+          <w:rFonts w:ascii="LMRoman12" w:hAnsi="LMRoman12"/>
+          <w:color w:val="538135" w:themeColor="accent6" w:themeShade="BF"/>
+        </w:rPr>
+        <w:t>This was achieved through the frame-stacking technique, layering four frames into one giving</w:t>
+      </w:r>
+      <w:r>
+        <w:rPr>
+          <w:rFonts w:ascii="LMRoman12" w:hAnsi="LMRoman12"/>
+          <w:color w:val="538135" w:themeColor="accent6" w:themeShade="BF"/>
+        </w:rPr>
+        <w:t xml:space="preserve"> the agent game screens with a sense of motion</w:t>
+      </w:r>
+      <w:r>
+        <w:rPr>
+          <w:rFonts w:ascii="LMRoman12" w:hAnsi="LMRoman12"/>
+          <w:color w:val="538135" w:themeColor="accent6" w:themeShade="BF"/>
+        </w:rPr>
+        <w:t>.</w:t>
+      </w:r>
+      <w:r>
+        <w:rPr>
+          <w:rFonts w:ascii="LMRoman12" w:hAnsi="LMRoman12"/>
+          <w:color w:val="538135" w:themeColor="accent6" w:themeShade="BF"/>
+        </w:rPr>
+        <w:t xml:space="preserve"> After the agent analysed, it would select a decision based off its frame of knowledge (model). The decisions were also restricted to 7 possible simple actions, reducing the computational stress and experimentation of the agent.</w:t>
+      </w:r>
+      <w:r>
+        <w:rPr>
+          <w:rFonts w:ascii="LMRoman12" w:hAnsi="LMRoman12"/>
+          <w:color w:val="538135" w:themeColor="accent6" w:themeShade="BF"/>
+        </w:rPr>
+        <w:t xml:space="preserve"> Over millions of iterations of the analyse, predict, learn loop, the agent refined its model attempting to maximise the reward achieved by its predictions. </w:t>
       </w:r>
     </w:p>
     <w:p>
@@ -553,70 +735,7 @@
         <w:rPr>
           <w:rFonts w:ascii="LMRoman12" w:hAnsi="LMRoman12"/>
         </w:rPr>
-        <w:t>[</w:t>
-      </w:r>
-      <w:r>
-        <w:rPr>
-          <w:rFonts w:ascii="LMRoman12" w:hAnsi="LMRoman12"/>
-        </w:rPr>
-        <w:t xml:space="preserve">explain how </w:t>
-      </w:r>
-      <w:proofErr w:type="spellStart"/>
-      <w:r>
-        <w:rPr>
-          <w:rFonts w:ascii="LMRoman12" w:hAnsi="LMRoman12"/>
-        </w:rPr>
-        <w:t>RuleBased</w:t>
-      </w:r>
-      <w:proofErr w:type="spellEnd"/>
-      <w:r>
-        <w:rPr>
-          <w:rFonts w:ascii="LMRoman12" w:hAnsi="LMRoman12"/>
-        </w:rPr>
-        <w:t xml:space="preserve"> and PPO were constructed/trained</w:t>
-      </w:r>
-      <w:r>
-        <w:rPr>
-          <w:rFonts w:ascii="LMRoman12" w:hAnsi="LMRoman12"/>
-        </w:rPr>
-        <w:t>]</w:t>
-      </w:r>
-    </w:p>
-    <w:p>
-      <w:pPr>
-        <w:pStyle w:val="NormalWeb"/>
-        <w:rPr>
-          <w:rFonts w:ascii="LMRoman12" w:hAnsi="LMRoman12"/>
-        </w:rPr>
-      </w:pPr>
-    </w:p>
-    <w:p>
-      <w:pPr>
-        <w:pStyle w:val="NormalWeb"/>
-        <w:rPr>
-          <w:rFonts w:ascii="LMRoman12" w:hAnsi="LMRoman12"/>
-        </w:rPr>
-      </w:pPr>
-      <w:r>
-        <w:rPr>
-          <w:rFonts w:ascii="LMRoman12" w:hAnsi="LMRoman12"/>
-        </w:rPr>
-        <w:lastRenderedPageBreak/>
-        <w:t>The reward value used for training the PPO agent is the one that is included in the gym-super-</w:t>
-      </w:r>
-      <w:proofErr w:type="spellStart"/>
-      <w:r>
-        <w:rPr>
-          <w:rFonts w:ascii="LMRoman12" w:hAnsi="LMRoman12"/>
-        </w:rPr>
-        <w:t>mario</w:t>
-      </w:r>
-      <w:proofErr w:type="spellEnd"/>
-      <w:r>
-        <w:rPr>
-          <w:rFonts w:ascii="LMRoman12" w:hAnsi="LMRoman12"/>
-        </w:rPr>
-        <w:t>-bros. package. This reward is calculated for each step as</w:t>
+        <w:t>The reward value used for training the PPO agent is the one that is included in the gym-super-mario-bros. package. This reward is calculated for each step as</w:t>
       </w:r>
     </w:p>
     <w:p>
@@ -642,27 +761,14 @@
         <w:pStyle w:val="NormalWeb"/>
         <w:rPr>
           <w:rFonts w:ascii="LMRoman12" w:hAnsi="LMRoman12"/>
-        </w:rPr>
-      </w:pPr>
-      <w:r>
-        <w:rPr>
-          <w:rFonts w:ascii="LMRoman12" w:hAnsi="LMRoman12"/>
-        </w:rPr>
-        <w:t xml:space="preserve">  where r is the reward value, x0 and x1 are Mario’s x position before and after the step, c0 and c1 are the value of the in-game timer before and after the step, and d is -15 if Mario died during the step or 0 otherwise. The reward cannot be outside of the range -15 to 15 (</w:t>
-      </w:r>
-      <w:proofErr w:type="spellStart"/>
-      <w:r>
-        <w:rPr>
-          <w:rFonts w:ascii="LMRoman12" w:hAnsi="LMRoman12"/>
-        </w:rPr>
-        <w:t>Kauten</w:t>
-      </w:r>
-      <w:proofErr w:type="spellEnd"/>
-      <w:r>
-        <w:rPr>
-          <w:rFonts w:ascii="LMRoman12" w:hAnsi="LMRoman12"/>
-        </w:rPr>
-        <w:t xml:space="preserve">, 2018). </w:t>
+          <w:color w:val="538135" w:themeColor="accent6" w:themeShade="BF"/>
+        </w:rPr>
+      </w:pPr>
+      <w:r>
+        <w:rPr>
+          <w:rFonts w:ascii="LMRoman12" w:hAnsi="LMRoman12"/>
+        </w:rPr>
+        <w:t xml:space="preserve">  where r is the reward value, x0 and x1 are Mario’s x position before and after the step, c0 and c1 are the value of the in-game timer before and after the step, and d is -15 if Mario died during the step or 0 otherwise. The reward cannot be outside of the range -15 to 15 (Kauten, 2018). </w:t>
       </w:r>
       <w:r>
         <w:rPr>
@@ -686,45 +792,14 @@
         <w:rPr>
           <w:rFonts w:ascii="LMRoman12" w:hAnsi="LMRoman12"/>
         </w:rPr>
-        <w:t xml:space="preserve">, the </w:t>
-      </w:r>
-      <w:proofErr w:type="gramStart"/>
-      <w:r>
-        <w:rPr>
-          <w:rFonts w:ascii="LMRoman12" w:hAnsi="LMRoman12"/>
-        </w:rPr>
-        <w:t>rule based</w:t>
-      </w:r>
-      <w:proofErr w:type="gramEnd"/>
-      <w:r>
-        <w:rPr>
-          <w:rFonts w:ascii="LMRoman12" w:hAnsi="LMRoman12"/>
-        </w:rPr>
-        <w:t xml:space="preserve"> agent earns a total reward of 4126. </w:t>
-      </w:r>
-      <w:r>
-        <w:rPr>
-          <w:rFonts w:ascii="LMRoman12" w:hAnsi="LMRoman12"/>
-        </w:rPr>
-        <w:t>[</w:t>
-      </w:r>
-      <w:r>
-        <w:rPr>
-          <w:rFonts w:ascii="LMRoman12" w:hAnsi="LMRoman12"/>
-        </w:rPr>
-        <w:t xml:space="preserve">compare reward value from </w:t>
-      </w:r>
-      <w:r>
-        <w:rPr>
-          <w:rFonts w:ascii="LMRoman12" w:hAnsi="LMRoman12"/>
-        </w:rPr>
-        <w:t>PPO, perhaps with different training amounts?</w:t>
-      </w:r>
-      <w:r>
-        <w:rPr>
-          <w:rFonts w:ascii="LMRoman12" w:hAnsi="LMRoman12"/>
-        </w:rPr>
-        <w:t>]</w:t>
+        <w:t xml:space="preserve">, the rule based agent earns a total reward of 4126. </w:t>
+      </w:r>
+      <w:r>
+        <w:rPr>
+          <w:rFonts w:ascii="LMRoman12" w:hAnsi="LMRoman12"/>
+          <w:color w:val="538135" w:themeColor="accent6" w:themeShade="BF"/>
+        </w:rPr>
+        <w:t>Early in the PPO agent’s training it would achieve anywhere between [XXXX] – [XXXX] reward. After 4 million steps, the PPO agent would plateau at roughly 2000 average reward per episode (3 lives). It would go on to occasionally beat 1-1.</w:t>
       </w:r>
     </w:p>
     <w:p>
@@ -773,19 +848,11 @@
       <w:pPr>
         <w:pStyle w:val="NormalWeb"/>
       </w:pPr>
-      <w:proofErr w:type="spellStart"/>
-      <w:r>
-        <w:rPr>
-          <w:rFonts w:ascii="LMRoman12" w:hAnsi="LMRoman12"/>
-        </w:rPr>
-        <w:t>Analyze</w:t>
-      </w:r>
-      <w:proofErr w:type="spellEnd"/>
-      <w:r>
-        <w:rPr>
-          <w:rFonts w:ascii="LMRoman12" w:hAnsi="LMRoman12"/>
-        </w:rPr>
-        <w:t xml:space="preserve"> and contrast the performance of the chosen AI methods. </w:t>
+      <w:r>
+        <w:rPr>
+          <w:rFonts w:ascii="LMRoman12" w:hAnsi="LMRoman12"/>
+        </w:rPr>
+        <w:t xml:space="preserve">Analyze and contrast the performance of the chosen AI methods. </w:t>
       </w:r>
     </w:p>
     <w:p>
@@ -823,23 +890,7 @@
         </w:numPr>
       </w:pPr>
       <w:r>
-        <w:t xml:space="preserve">Rule based cannot adapt on its own; new </w:t>
-      </w:r>
-      <w:proofErr w:type="spellStart"/>
-      <w:r>
-        <w:t>palletes</w:t>
-      </w:r>
-      <w:proofErr w:type="spellEnd"/>
-      <w:r>
-        <w:t xml:space="preserve"> like underground or new enemies like </w:t>
-      </w:r>
-      <w:proofErr w:type="spellStart"/>
-      <w:r>
-        <w:t>Lakitus</w:t>
-      </w:r>
-      <w:proofErr w:type="spellEnd"/>
-      <w:r>
-        <w:t xml:space="preserve"> require adding them to the enemy recognition program, coding new actions to avoid them, etc.</w:t>
+        <w:t>Rule based cannot adapt on its own; new palletes like underground or new enemies like Lakitus require adding them to the enemy recognition program, coding new actions to avoid them, etc.</w:t>
       </w:r>
     </w:p>
     <w:p>
@@ -857,15 +908,7 @@
         <w:t xml:space="preserve"> (be it time, frames or actions)</w:t>
       </w:r>
       <w:r>
-        <w:t xml:space="preserve"> or the amount of memory used; many of the listed examples don’t really work with a </w:t>
-      </w:r>
-      <w:proofErr w:type="gramStart"/>
-      <w:r>
-        <w:t>rule based</w:t>
-      </w:r>
-      <w:proofErr w:type="gramEnd"/>
-      <w:r>
-        <w:t xml:space="preserve"> agent that doesn’t learn</w:t>
+        <w:t xml:space="preserve"> or the amount of memory used; many of the listed examples don’t really work with a rule based agent that doesn’t learn</w:t>
       </w:r>
     </w:p>
     <w:p/>
@@ -888,15 +931,8 @@
     </w:p>
     <w:p>
       <w:r>
-        <w:t>While the gym-super-</w:t>
-      </w:r>
-      <w:proofErr w:type="spellStart"/>
-      <w:r>
-        <w:t>mario</w:t>
-      </w:r>
-      <w:proofErr w:type="spellEnd"/>
-      <w:r>
-        <w:t>-bros package by default uses rightward progression as its primary metric of performance, this is not the only factor on which we can compare the agents. One poten</w:t>
+        <w:lastRenderedPageBreak/>
+        <w:t>While the gym-super-mario-bros package by default uses rightward progression as its primary metric of performance, this is not the only factor on which we can compare the agents. One poten</w:t>
       </w:r>
       <w:r>
         <w:t>tial alternate metric is to directly reward completing levels as quickly as possible. Under this metric we would provide large reward boosts at the end of levels based on their world/stage numbers</w:t>
@@ -926,11 +962,7 @@
         <w:t>, while falling back on rewarding moving right quickly within individual levels. While this at first seems to be not very distinct from the existing reward function, it benefits in rewarding the use of subareas to skip parts of a level. Many levels in the game, including World 1-1, have pipes or vines that lead to bonus rooms then return Mario to a later part of the level, skipping a large portion of platforming. While these shortcuts make for faster level completion, they result in less rightward movement overall and thus are discouraged by the current reward function; rewarding quick stage completion allows these shortcuts to be utilised by the agent.</w:t>
       </w:r>
       <w:r>
-        <w:t xml:space="preserve"> This benefit is emphasised even more with the Warp Zones, rare rooms that can allow the agent to skip entire worlds; rewarding </w:t>
-      </w:r>
-      <w:r>
-        <w:lastRenderedPageBreak/>
-        <w:t>agents who manage to locate these will promote an agent that gets to the end of the game as fast as possible.</w:t>
+        <w:t xml:space="preserve"> This benefit is emphasised even more with the Warp Zones, rare rooms that can allow the agent to skip entire worlds; rewarding agents who manage to locate these will promote an agent that gets to the end of the game as fast as possible.</w:t>
       </w:r>
       <w:r>
         <w:t xml:space="preserve"> </w:t>
@@ -958,23 +990,7 @@
         <w:t xml:space="preserve">. includes a points system that rewards various beneficial actions, like collecting coins and having lots of time left on the in-game timer, with points. By tying the reward function to how many points a given action earns, we </w:t>
       </w:r>
       <w:r>
-        <w:t xml:space="preserve">will be measuring our agent’s performance in a unique way. Rewarding points encourages many unique behaviours, such as kicking </w:t>
-      </w:r>
-      <w:proofErr w:type="spellStart"/>
-      <w:r>
-        <w:t>Koopa</w:t>
-      </w:r>
-      <w:proofErr w:type="spellEnd"/>
-      <w:r>
-        <w:t xml:space="preserve"> </w:t>
-      </w:r>
-      <w:proofErr w:type="spellStart"/>
-      <w:r>
-        <w:t>Troopa</w:t>
-      </w:r>
-      <w:proofErr w:type="spellEnd"/>
-      <w:r>
-        <w:t xml:space="preserve"> shells into other enemies or hitting the top of the end-of-level flagpole. The points given for time remaining also ensure reaching the level’s end is still a priority, so the agents should still progress through the game. However, one change that must be made for this metric is to either restrict the agent to 1 life for each attempt or apply a heavy penalty to dying. </w:t>
+        <w:t xml:space="preserve">will be measuring our agent’s performance in a unique way. Rewarding points encourages many unique behaviours, such as kicking Koopa Troopa shells into other enemies or hitting the top of the end-of-level flagpole. The points given for time remaining also ensure reaching the level’s end is still a priority, so the agents should still progress through the game. However, one change that must be made for this metric is to either restrict the agent to 1 life for each attempt or apply a heavy penalty to dying. </w:t>
       </w:r>
       <w:r>
         <w:rPr>
@@ -984,15 +1000,7 @@
         <w:t>Super Mario Bros.</w:t>
       </w:r>
       <w:r>
-        <w:t xml:space="preserve"> has a few ways to get infinite lives, such as bouncing on </w:t>
-      </w:r>
-      <w:proofErr w:type="spellStart"/>
-      <w:r>
-        <w:t>Koopa</w:t>
-      </w:r>
-      <w:proofErr w:type="spellEnd"/>
-      <w:r>
-        <w:t xml:space="preserve"> shells endlessly; without one of these changes an agent could be incentivised to stall on one of the levels where this is possible, endlessly gaining lives and never progressing through the game. </w:t>
+        <w:t xml:space="preserve"> has a few ways to get infinite lives, such as bouncing on Koopa shells endlessly; without one of these changes an agent could be incentivised to stall on one of the levels where this is possible, endlessly gaining lives and never progressing through the game. </w:t>
       </w:r>
       <w:r>
         <w:t xml:space="preserve">Additionally, the reward function will need to provide some positive reward to moving right, albeit less than the default function, in order to ensure Mario moves far enough into the level to start earning points and give the agents some direction for how to improve. </w:t>
@@ -1023,21 +1031,7 @@
         <w:rPr>
           <w:rFonts w:ascii="LMRoman12" w:hAnsi="LMRoman12"/>
         </w:rPr>
-        <w:t>You will notice that gym-super-</w:t>
-      </w:r>
-      <w:proofErr w:type="spellStart"/>
-      <w:r>
-        <w:rPr>
-          <w:rFonts w:ascii="LMRoman12" w:hAnsi="LMRoman12"/>
-        </w:rPr>
-        <w:t>mario</w:t>
-      </w:r>
-      <w:proofErr w:type="spellEnd"/>
-      <w:r>
-        <w:rPr>
-          <w:rFonts w:ascii="LMRoman12" w:hAnsi="LMRoman12"/>
-        </w:rPr>
-        <w:t xml:space="preserve">-bros reward function assumes the objective of the game is to move as far right as possible. You are encouraged to come up with other performance and evaluation metrics for your agents. Novel and interesting metrics that you come up with will be rewarded. </w:t>
+        <w:t xml:space="preserve">You will notice that gym-super-mario-bros reward function assumes the objective of the game is to move as far right as possible. You are encouraged to come up with other performance and evaluation metrics for your agents. Novel and interesting metrics that you come up with will be rewarded. </w:t>
       </w:r>
     </w:p>
     <w:p>
@@ -1049,6 +1043,7 @@
         </w:numPr>
       </w:pPr>
       <w:r>
+        <w:lastRenderedPageBreak/>
         <w:t>Points as a metric (collect coins/powerups gives lives and increases survivability; death penalty prevents infinite lives trick from causing problems</w:t>
       </w:r>
     </w:p>
@@ -1105,15 +1100,7 @@
         <w:t>-PPO printing</w:t>
       </w:r>
       <w:r>
-        <w:t xml:space="preserve"> (</w:t>
-      </w:r>
-      <w:proofErr w:type="spellStart"/>
-      <w:r>
-        <w:t>tenserboard</w:t>
-      </w:r>
-      <w:proofErr w:type="spellEnd"/>
-      <w:r>
-        <w:t>, other visualisation techniques)</w:t>
+        <w:t xml:space="preserve"> (tenserboard, other visualisation techniques)</w:t>
       </w:r>
     </w:p>
     <w:p/>
@@ -1204,41 +1191,20 @@
           <w:numId w:val="1"/>
         </w:numPr>
       </w:pPr>
-      <w:proofErr w:type="spellStart"/>
-      <w:r>
-        <w:t>Kauten</w:t>
-      </w:r>
-      <w:proofErr w:type="spellEnd"/>
-      <w:r>
-        <w:t xml:space="preserve">, C. (2018). </w:t>
+      <w:r>
+        <w:t xml:space="preserve">Kauten, C. (2018). </w:t>
       </w:r>
       <w:r>
         <w:rPr>
           <w:i/>
           <w:iCs/>
         </w:rPr>
-        <w:t xml:space="preserve">Super Mario Bros for </w:t>
-      </w:r>
-      <w:proofErr w:type="spellStart"/>
-      <w:r>
-        <w:rPr>
-          <w:i/>
-          <w:iCs/>
-        </w:rPr>
-        <w:t>OpenAI</w:t>
-      </w:r>
-      <w:proofErr w:type="spellEnd"/>
-      <w:r>
-        <w:rPr>
-          <w:i/>
-          <w:iCs/>
-        </w:rPr>
-        <w:t xml:space="preserve"> Gym</w:t>
+        <w:t>Super Mario Bros for OpenAI Gym</w:t>
       </w:r>
       <w:r>
         <w:t xml:space="preserve">. GitHub. Retrieved October 10, 2023, from </w:t>
       </w:r>
-      <w:hyperlink r:id="rId5" w:history="1">
+      <w:hyperlink r:id="rId6" w:history="1">
         <w:r>
           <w:rPr>
             <w:rStyle w:val="Hyperlink"/>
@@ -1271,7 +1237,7 @@
       <w:r>
         <w:t xml:space="preserve">. UWA Learning Management System. Retrieved October 5, 2023, from </w:t>
       </w:r>
-      <w:hyperlink r:id="rId6" w:history="1">
+      <w:hyperlink r:id="rId7" w:history="1">
         <w:r>
           <w:rPr>
             <w:rStyle w:val="Hyperlink"/>
@@ -1292,15 +1258,7 @@
         </w:numPr>
       </w:pPr>
       <w:r>
-        <w:t xml:space="preserve">[other references; use APA7 style; </w:t>
-      </w:r>
-      <w:proofErr w:type="spellStart"/>
-      <w:r>
-        <w:t>pytorch</w:t>
-      </w:r>
-      <w:proofErr w:type="spellEnd"/>
-      <w:r>
-        <w:t xml:space="preserve"> tutorial?]</w:t>
+        <w:t>[other references; use APA7 style; pytorch tutorial?]</w:t>
       </w:r>
     </w:p>
     <w:p/>
@@ -1344,21 +1302,8 @@
         <w:rPr>
           <w:rFonts w:cstheme="minorHAnsi"/>
         </w:rPr>
-        <w:t xml:space="preserve">When we make changes to existing code (Laurens, </w:t>
-      </w:r>
-      <w:proofErr w:type="spellStart"/>
-      <w:r>
-        <w:rPr>
-          <w:rFonts w:cstheme="minorHAnsi"/>
-        </w:rPr>
-        <w:t>pytorch</w:t>
-      </w:r>
-      <w:proofErr w:type="spellEnd"/>
-      <w:r>
-        <w:rPr>
-          <w:rFonts w:cstheme="minorHAnsi"/>
-        </w:rPr>
-        <w:t xml:space="preserve"> tutorial) document it!</w:t>
+        <w:lastRenderedPageBreak/>
+        <w:t>When we make changes to existing code (Laurens, pytorch tutorial) document it!</w:t>
       </w:r>
     </w:p>
     <w:p>
@@ -1378,103 +1323,7 @@
           <w:szCs w:val="22"/>
           <w:lang w:val="en-GB"/>
         </w:rPr>
-        <w:t>‘</w:t>
-      </w:r>
-      <w:proofErr w:type="gramStart"/>
-      <w:r>
-        <w:rPr>
-          <w:rFonts w:ascii="Menlo" w:hAnsi="Menlo" w:cs="Menlo"/>
-          <w:color w:val="000000"/>
-          <w:kern w:val="0"/>
-          <w:sz w:val="22"/>
-          <w:szCs w:val="22"/>
-          <w:lang w:val="en-GB"/>
-        </w:rPr>
-        <w:t>poetry</w:t>
-      </w:r>
-      <w:proofErr w:type="gramEnd"/>
-      <w:r>
-        <w:rPr>
-          <w:rFonts w:ascii="Menlo" w:hAnsi="Menlo" w:cs="Menlo"/>
-          <w:color w:val="000000"/>
-          <w:kern w:val="0"/>
-          <w:sz w:val="22"/>
-          <w:szCs w:val="22"/>
-          <w:lang w:val="en-GB"/>
-        </w:rPr>
-        <w:t xml:space="preserve"> run </w:t>
-      </w:r>
-      <w:proofErr w:type="spellStart"/>
-      <w:r>
-        <w:rPr>
-          <w:rFonts w:ascii="Menlo" w:hAnsi="Menlo" w:cs="Menlo"/>
-          <w:color w:val="000000"/>
-          <w:kern w:val="0"/>
-          <w:sz w:val="22"/>
-          <w:szCs w:val="22"/>
-          <w:lang w:val="en-GB"/>
-        </w:rPr>
-        <w:t>nes_py</w:t>
-      </w:r>
-      <w:proofErr w:type="spellEnd"/>
-      <w:r>
-        <w:rPr>
-          <w:rFonts w:ascii="Menlo" w:hAnsi="Menlo" w:cs="Menlo"/>
-          <w:color w:val="000000"/>
-          <w:kern w:val="0"/>
-          <w:sz w:val="22"/>
-          <w:szCs w:val="22"/>
-          <w:lang w:val="en-GB"/>
-        </w:rPr>
-        <w:t xml:space="preserve"> --rom super-</w:t>
-      </w:r>
-      <w:proofErr w:type="spellStart"/>
-      <w:r>
-        <w:rPr>
-          <w:rFonts w:ascii="Menlo" w:hAnsi="Menlo" w:cs="Menlo"/>
-          <w:color w:val="000000"/>
-          <w:kern w:val="0"/>
-          <w:sz w:val="22"/>
-          <w:szCs w:val="22"/>
-          <w:lang w:val="en-GB"/>
-        </w:rPr>
-        <w:t>mario</w:t>
-      </w:r>
-      <w:proofErr w:type="spellEnd"/>
-      <w:r>
-        <w:rPr>
-          <w:rFonts w:ascii="Menlo" w:hAnsi="Menlo" w:cs="Menlo"/>
-          <w:color w:val="000000"/>
-          <w:kern w:val="0"/>
-          <w:sz w:val="22"/>
-          <w:szCs w:val="22"/>
-          <w:lang w:val="en-GB"/>
-        </w:rPr>
-        <w:t>-</w:t>
-      </w:r>
-      <w:proofErr w:type="spellStart"/>
-      <w:r>
-        <w:rPr>
-          <w:rFonts w:ascii="Menlo" w:hAnsi="Menlo" w:cs="Menlo"/>
-          <w:color w:val="000000"/>
-          <w:kern w:val="0"/>
-          <w:sz w:val="22"/>
-          <w:szCs w:val="22"/>
-          <w:lang w:val="en-GB"/>
-        </w:rPr>
-        <w:t>bros.nes</w:t>
-      </w:r>
-      <w:proofErr w:type="spellEnd"/>
-      <w:r>
-        <w:rPr>
-          <w:rFonts w:ascii="Menlo" w:hAnsi="Menlo" w:cs="Menlo"/>
-          <w:color w:val="000000"/>
-          <w:kern w:val="0"/>
-          <w:sz w:val="22"/>
-          <w:szCs w:val="22"/>
-          <w:lang w:val="en-GB"/>
-        </w:rPr>
-        <w:t xml:space="preserve"> --mode human’ for human controlled Mario</w:t>
+        <w:t>‘poetry run nes_py --rom super-mario-bros.nes --mode human’ for human controlled Mario</w:t>
       </w:r>
     </w:p>
     <w:p/>
@@ -2504,4 +2353,16 @@
     </a:ext>
   </a:extLst>
 </a:theme>
+</file>
+
+<file path=customXml/item1.xml><?xml version="1.0" encoding="utf-8"?>
+<b:Sources xmlns:b="http://schemas.openxmlformats.org/officeDocument/2006/bibliography" xmlns="http://schemas.openxmlformats.org/officeDocument/2006/bibliography" SelectedStyle="\APASixthEditionOfficeOnline.xsl" StyleName="APA" Version="6"/>
+</file>
+
+<file path=customXml/itemProps1.xml><?xml version="1.0" encoding="utf-8"?>
+<ds:datastoreItem xmlns:ds="http://schemas.openxmlformats.org/officeDocument/2006/customXml" ds:itemID="{60291761-0FD0-4853-A464-EA973C4E7FFD}">
+  <ds:schemaRefs>
+    <ds:schemaRef ds:uri="http://schemas.openxmlformats.org/officeDocument/2006/bibliography"/>
+  </ds:schemaRefs>
+</ds:datastoreItem>
 </file>
</xml_diff>

<commit_message>
Worked on the draft
</commit_message>
<xml_diff>
--- a/Report Draft.docx
+++ b/Report Draft.docx
@@ -210,7 +210,7 @@
                 <v:stroke joinstyle="miter"/>
                 <v:path gradientshapeok="t" o:connecttype="rect"/>
               </v:shapetype>
-              <v:shape id="Text Box 1" o:spid="_x0000_s1026" type="#_x0000_t202" style="position:absolute;left:0;text-align:left;margin-left:0;margin-top:55.1pt;width:2in;height:2in;z-index:251659264;visibility:visible;mso-wrap-style:none;mso-wrap-distance-left:9pt;mso-wrap-distance-top:0;mso-wrap-distance-right:9pt;mso-wrap-distance-bottom:0;mso-position-horizontal:absolute;mso-position-horizontal-relative:text;mso-position-vertical:absolute;mso-position-vertical-relative:text;v-text-anchor:top" o:gfxdata="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" filled="f" stroked="f">
+              <v:shape id="Text Box 1" o:spid="_x0000_s1026" type="#_x0000_t202" style="position:absolute;left:0;text-align:left;margin-left:0;margin-top:55.1pt;width:2in;height:2in;z-index:251659264;visibility:visible;mso-wrap-style:none;mso-wrap-distance-left:9pt;mso-wrap-distance-top:0;mso-wrap-distance-right:9pt;mso-wrap-distance-bottom:0;mso-position-horizontal:absolute;mso-position-horizontal-relative:text;mso-position-vertical:absolute;mso-position-vertical-relative:text;v-text-anchor:top" o:gfxdata="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" filled="f" stroked="f">
                 <o:extrusion v:ext="view" viewpoint="-100pt,0" viewpointorigin="-.5,0" skewangle="0" skewamt="0"/>
                 <v:textbox style="mso-fit-shape-to-text:t">
                   <w:txbxContent>
@@ -471,155 +471,197 @@
         <w:rPr>
           <w:rFonts w:cstheme="minorHAnsi"/>
         </w:rPr>
-        <w:t>-bros package (</w:t>
+        <w:t>-bros package (Kauten, 2018). The rule-based agent is a simple Python script which reads in data corresponding to the game screen, alongside other information recorded by the package such as Mario’s coordinates and the number of lives he has., then chooses what combination of buttons to input based on that data. The rules used to determine what inputs are made were coded by hand over the course of th</w:t>
+      </w:r>
+      <w:r>
+        <w:rPr>
+          <w:rFonts w:cstheme="minorHAnsi"/>
+        </w:rPr>
+        <w:t>is</w:t>
+      </w:r>
+      <w:r>
+        <w:rPr>
+          <w:rFonts w:cstheme="minorHAnsi"/>
+        </w:rPr>
+        <w:t xml:space="preserve"> project</w:t>
+      </w:r>
+      <w:r>
+        <w:rPr>
+          <w:rFonts w:cstheme="minorHAnsi"/>
+        </w:rPr>
+        <w:t>’s development</w:t>
+      </w:r>
+      <w:r>
+        <w:rPr>
+          <w:rFonts w:cstheme="minorHAnsi"/>
+        </w:rPr>
+        <w:t>, with it being tweaked manually in response to testing it starting from World 1-1 with 3 lives</w:t>
+      </w:r>
+      <w:r>
+        <w:rPr>
+          <w:rFonts w:cstheme="minorHAnsi"/>
+        </w:rPr>
+        <w:t xml:space="preserve">. </w:t>
+      </w:r>
+      <w:r>
+        <w:rPr>
+          <w:rFonts w:cstheme="minorHAnsi"/>
+        </w:rPr>
+        <w:t>Identifying the different platforms and enemies was done in part with code developed by Lauren Gee (2023), with some modifications to increase the range of enemies and blocks the agent could identify.</w:t>
+      </w:r>
+      <w:r>
+        <w:rPr>
+          <w:rFonts w:cstheme="minorHAnsi"/>
+        </w:rPr>
+        <w:t xml:space="preserve"> This agent uses the Super-Mario-Bros-v0 environment from the gym package, enabling the full graphics of the NES game rather than simpli</w:t>
+      </w:r>
+      <w:r>
+        <w:rPr>
+          <w:rFonts w:cstheme="minorHAnsi"/>
+        </w:rPr>
+        <w:t>fying them like the other available environments do.</w:t>
+      </w:r>
+    </w:p>
+    <w:p>
+      <w:pPr>
+        <w:rPr>
+          <w:rFonts w:cstheme="minorHAnsi"/>
+        </w:rPr>
+      </w:pPr>
+    </w:p>
+    <w:p>
+      <w:pPr>
+        <w:rPr>
+          <w:rFonts w:ascii="LMRoman12" w:hAnsi="LMRoman12"/>
+          <w:color w:val="538135" w:themeColor="accent6" w:themeShade="BF"/>
+        </w:rPr>
+      </w:pPr>
+      <w:r>
+        <w:rPr>
+          <w:rFonts w:ascii="LMRoman12" w:hAnsi="LMRoman12"/>
+          <w:color w:val="538135" w:themeColor="accent6" w:themeShade="BF"/>
+        </w:rPr>
+        <w:lastRenderedPageBreak/>
+        <w:t>For our second agent, we used the Proximal Policy Optimization (PPO) reinforcement learning algorithm alongside the Convolutional Neural Network (CNN) policy from stable-baselines3. We decided on this algorithm as it was in line with the projects scope, being a more simple, stable</w:t>
+      </w:r>
+      <w:r>
+        <w:rPr>
+          <w:rFonts w:ascii="LMRoman12" w:hAnsi="LMRoman12" w:hint="eastAsia"/>
+          <w:color w:val="538135" w:themeColor="accent6" w:themeShade="BF"/>
+        </w:rPr>
+        <w:t>,</w:t>
+      </w:r>
+      <w:r>
+        <w:rPr>
+          <w:rFonts w:ascii="LMRoman12" w:hAnsi="LMRoman12"/>
+          <w:color w:val="538135" w:themeColor="accent6" w:themeShade="BF"/>
+        </w:rPr>
+        <w:t xml:space="preserve"> and efficient algorithm compared to others. We elected to use the CNN policy as it is suited towards grid-like data – in our case, images of the game screen. Like the Rule-based agent, our PPO agent read in the game screen observation and additional information. However</w:t>
+      </w:r>
+      <w:r>
+        <w:rPr>
+          <w:rFonts w:ascii="LMRoman12" w:hAnsi="LMRoman12" w:hint="eastAsia"/>
+          <w:color w:val="538135" w:themeColor="accent6" w:themeShade="BF"/>
+        </w:rPr>
+        <w:t>,</w:t>
+      </w:r>
+      <w:r>
+        <w:rPr>
+          <w:rFonts w:ascii="LMRoman12" w:hAnsi="LMRoman12"/>
+          <w:color w:val="538135" w:themeColor="accent6" w:themeShade="BF"/>
+        </w:rPr>
+        <w:t xml:space="preserve"> in contrast to the rule-based agent, the game screen observation data is reduced to limit the amount of data fed to the agent (to reduce computational load). This was achieved via grayscale of the three RGB channels into a single channel. The agent will then iterate through steps or ‘frames’ of the game analysing four game screens at a time. This was achieved through the frame-stacking technique, layering four frames into one giving the agent game screens with a sense of motion. After the agent analysed, it would select a decision based off its frame of </w:t>
+      </w:r>
+      <w:r>
+        <w:rPr>
+          <w:rFonts w:ascii="LMRoman12" w:hAnsi="LMRoman12"/>
+          <w:color w:val="538135" w:themeColor="accent6" w:themeShade="BF"/>
+        </w:rPr>
+        <w:t>understanding</w:t>
+      </w:r>
+      <w:r>
+        <w:rPr>
+          <w:rFonts w:ascii="LMRoman12" w:hAnsi="LMRoman12"/>
+          <w:color w:val="538135" w:themeColor="accent6" w:themeShade="BF"/>
+        </w:rPr>
+        <w:t xml:space="preserve"> (model). The decisions were also restricted to 7 possible simple actions, reducing the computational stress and experimentation of the agent. Over millions of iterations of the analyse, predict, learn loop, the agent refined its model attempting to maximise the reward achieved by its predictions. </w:t>
+      </w:r>
+    </w:p>
+    <w:p>
+      <w:pPr>
+        <w:rPr>
+          <w:rFonts w:ascii="LMRoman12" w:hAnsi="LMRoman12"/>
+          <w:color w:val="538135" w:themeColor="accent6" w:themeShade="BF"/>
+        </w:rPr>
+      </w:pPr>
+    </w:p>
+    <w:p>
+      <w:pPr>
+        <w:rPr>
+          <w:rFonts w:ascii="LMRoman12" w:hAnsi="LMRoman12"/>
+          <w:color w:val="538135" w:themeColor="accent6" w:themeShade="BF"/>
+        </w:rPr>
+      </w:pPr>
+      <w:r>
+        <w:rPr>
+          <w:rFonts w:ascii="LMRoman12" w:hAnsi="LMRoman12"/>
+          <w:color w:val="538135" w:themeColor="accent6" w:themeShade="BF"/>
+        </w:rPr>
+        <w:t>Selecting the optimal PPO hyperparameters and environment settings proved to be a challenge for our project. As we used newer versions of stable-baselines3</w:t>
+      </w:r>
+      <w:r>
+        <w:rPr>
+          <w:rFonts w:ascii="LMRoman12" w:hAnsi="LMRoman12"/>
+          <w:color w:val="538135" w:themeColor="accent6" w:themeShade="BF"/>
+        </w:rPr>
+        <w:t xml:space="preserve"> and </w:t>
       </w:r>
       <w:proofErr w:type="spellStart"/>
       <w:r>
         <w:rPr>
-          <w:rFonts w:cstheme="minorHAnsi"/>
-        </w:rPr>
-        <w:t>Kauten</w:t>
+          <w:rFonts w:ascii="LMRoman12" w:hAnsi="LMRoman12"/>
+          <w:color w:val="538135" w:themeColor="accent6" w:themeShade="BF"/>
+        </w:rPr>
+        <w:t>PyTorch</w:t>
       </w:r>
       <w:proofErr w:type="spellEnd"/>
       <w:r>
         <w:rPr>
-          <w:rFonts w:cstheme="minorHAnsi"/>
-        </w:rPr>
-        <w:t>, 2018). The rule-based agent is a simple Python script which reads in data corresponding to the game screen, alongside other information recorded by the package such as Mario’s coordinates and the number of lives he has., then chooses what combination of buttons to input based on that data. The rules used to determine what inputs are made were coded by hand over the course of th</w:t>
-      </w:r>
-      <w:r>
-        <w:rPr>
-          <w:rFonts w:cstheme="minorHAnsi"/>
-        </w:rPr>
-        <w:t>is</w:t>
-      </w:r>
-      <w:r>
-        <w:rPr>
-          <w:rFonts w:cstheme="minorHAnsi"/>
-        </w:rPr>
-        <w:t xml:space="preserve"> project</w:t>
-      </w:r>
-      <w:r>
-        <w:rPr>
-          <w:rFonts w:cstheme="minorHAnsi"/>
-        </w:rPr>
-        <w:t>’s development</w:t>
-      </w:r>
-      <w:r>
-        <w:rPr>
-          <w:rFonts w:cstheme="minorHAnsi"/>
-        </w:rPr>
-        <w:t>, with it being tweaked manually in response to testing it starting from World 1-1 with 3 lives</w:t>
-      </w:r>
-      <w:r>
-        <w:rPr>
-          <w:rFonts w:cstheme="minorHAnsi"/>
-        </w:rPr>
-        <w:t xml:space="preserve">. </w:t>
-      </w:r>
-      <w:r>
-        <w:rPr>
-          <w:rFonts w:cstheme="minorHAnsi"/>
-        </w:rPr>
-        <w:t>Identifying the different platforms and enemies was done in part with code developed by Lauren Gee (2023), with some modifications to increase the range of enemies and blocks the agent could identify.</w:t>
-      </w:r>
-      <w:r>
-        <w:rPr>
-          <w:rFonts w:cstheme="minorHAnsi"/>
-        </w:rPr>
-        <w:t xml:space="preserve"> This agent uses the Super-Mario-Bros-v0 environment from the gym package, enabling the full graphics of the NES game rather than simpli</w:t>
-      </w:r>
-      <w:r>
-        <w:rPr>
-          <w:rFonts w:cstheme="minorHAnsi"/>
-        </w:rPr>
-        <w:t>fying them like the other available environments do.</w:t>
-      </w:r>
-    </w:p>
-    <w:p>
-      <w:pPr>
-        <w:rPr>
-          <w:rFonts w:cstheme="minorHAnsi"/>
-        </w:rPr>
-      </w:pPr>
-    </w:p>
-    <w:p>
-      <w:pPr>
-        <w:rPr>
-          <w:rFonts w:cstheme="minorHAnsi"/>
-          <w:sz w:val="36"/>
-          <w:szCs w:val="36"/>
-        </w:rPr>
-      </w:pPr>
-      <w:r>
-        <w:rPr>
-          <w:rFonts w:cstheme="minorHAnsi"/>
-        </w:rPr>
-        <w:lastRenderedPageBreak/>
-        <w:t>[</w:t>
+          <w:rFonts w:ascii="LMRoman12" w:hAnsi="LMRoman12"/>
+          <w:color w:val="538135" w:themeColor="accent6" w:themeShade="BF"/>
+        </w:rPr>
+        <w:t>, we believe there were some incompatibilities and lack of publicly available information regarding hyperparameters for a super-</w:t>
       </w:r>
       <w:proofErr w:type="spellStart"/>
       <w:r>
         <w:rPr>
-          <w:rFonts w:cstheme="minorHAnsi"/>
-        </w:rPr>
-        <w:t>pytorch</w:t>
+          <w:rFonts w:ascii="LMRoman12" w:hAnsi="LMRoman12"/>
+          <w:color w:val="538135" w:themeColor="accent6" w:themeShade="BF"/>
+        </w:rPr>
+        <w:t>mario</w:t>
       </w:r>
       <w:proofErr w:type="spellEnd"/>
       <w:r>
         <w:rPr>
-          <w:rFonts w:cstheme="minorHAnsi"/>
-        </w:rPr>
-        <w:t xml:space="preserve"> code description]</w:t>
-      </w:r>
-    </w:p>
-    <w:p>
-      <w:pPr>
-        <w:pStyle w:val="NormalWeb"/>
-        <w:rPr>
-          <w:rFonts w:asciiTheme="minorHAnsi" w:hAnsiTheme="minorHAnsi" w:cstheme="minorHAnsi"/>
-        </w:rPr>
-      </w:pPr>
-      <w:r>
-        <w:rPr>
-          <w:rFonts w:asciiTheme="minorHAnsi" w:hAnsiTheme="minorHAnsi" w:cstheme="minorHAnsi"/>
-        </w:rPr>
-        <w:t>[</w:t>
-      </w:r>
-      <w:r>
-        <w:rPr>
-          <w:rFonts w:asciiTheme="minorHAnsi" w:hAnsiTheme="minorHAnsi" w:cstheme="minorHAnsi"/>
-        </w:rPr>
-        <w:t xml:space="preserve">explain how </w:t>
-      </w:r>
-      <w:proofErr w:type="spellStart"/>
-      <w:r>
-        <w:rPr>
-          <w:rFonts w:asciiTheme="minorHAnsi" w:hAnsiTheme="minorHAnsi" w:cstheme="minorHAnsi"/>
-        </w:rPr>
-        <w:t>RuleBased</w:t>
-      </w:r>
-      <w:proofErr w:type="spellEnd"/>
-      <w:r>
-        <w:rPr>
-          <w:rFonts w:asciiTheme="minorHAnsi" w:hAnsiTheme="minorHAnsi" w:cstheme="minorHAnsi"/>
-        </w:rPr>
-        <w:t xml:space="preserve"> and PPO were constructed/trained</w:t>
-      </w:r>
-      <w:r>
-        <w:rPr>
-          <w:rFonts w:asciiTheme="minorHAnsi" w:hAnsiTheme="minorHAnsi" w:cstheme="minorHAnsi"/>
-        </w:rPr>
-        <w:t>]</w:t>
-      </w:r>
-    </w:p>
-    <w:p>
-      <w:pPr>
-        <w:pStyle w:val="NormalWeb"/>
-        <w:rPr>
-          <w:rFonts w:asciiTheme="minorHAnsi" w:hAnsiTheme="minorHAnsi" w:cstheme="minorHAnsi"/>
-        </w:rPr>
-      </w:pPr>
+          <w:rFonts w:ascii="LMRoman12" w:hAnsi="LMRoman12"/>
+          <w:color w:val="538135" w:themeColor="accent6" w:themeShade="BF"/>
+        </w:rPr>
+        <w:t>-bros-gym environment. After 70 iterations of adjusting hyperparameters such as entropy coefficient, learning rate, discount factor, the learning policy</w:t>
+      </w:r>
+      <w:r>
+        <w:rPr>
+          <w:rFonts w:ascii="LMRoman12" w:hAnsi="LMRoman12" w:hint="eastAsia"/>
+          <w:color w:val="538135" w:themeColor="accent6" w:themeShade="BF"/>
+        </w:rPr>
+        <w:t>,</w:t>
+      </w:r>
+      <w:r>
+        <w:rPr>
+          <w:rFonts w:ascii="LMRoman12" w:hAnsi="LMRoman12"/>
+          <w:color w:val="538135" w:themeColor="accent6" w:themeShade="BF"/>
+        </w:rPr>
+        <w:t xml:space="preserve"> and the environment itself (we tried using super-mario-bros-gym-v3), we had to accept the underwhelming results of occasionally beating 1-1.</w:t>
+      </w:r>
     </w:p>
     <w:p>
       <w:pPr>
@@ -671,91 +713,135 @@
       <w:pPr>
         <w:pStyle w:val="NormalWeb"/>
         <w:rPr>
-          <w:rFonts w:asciiTheme="minorHAnsi" w:hAnsiTheme="minorHAnsi" w:cstheme="minorHAnsi"/>
-        </w:rPr>
-      </w:pPr>
-      <w:r>
-        <w:rPr>
-          <w:rFonts w:asciiTheme="minorHAnsi" w:hAnsiTheme="minorHAnsi" w:cstheme="minorHAnsi"/>
-        </w:rPr>
-        <w:t xml:space="preserve">  where r is the reward value, x0 and x1 are Mario’s x position before and after the step, c0 and c1 are the value of the in-game timer before and after the step, and d is -15 if Mario died during the step or 0 otherwise. The reward cannot be outside of the range -15 to 15 (</w:t>
+          <w:rFonts w:ascii="LMRoman12" w:hAnsi="LMRoman12"/>
+          <w:color w:val="538135" w:themeColor="accent6" w:themeShade="BF"/>
+        </w:rPr>
+      </w:pPr>
+      <w:r>
+        <w:rPr>
+          <w:rFonts w:asciiTheme="minorHAnsi" w:hAnsiTheme="minorHAnsi" w:cstheme="minorHAnsi"/>
+        </w:rPr>
+        <w:t xml:space="preserve">  where r is the reward value, x0 and x1 are Mario’s x position before and after the step, c0 and c1 are the value of the in-game timer before and after the step, and d is -15 if Mario died during the step or 0 otherwise. The reward cannot be outside of the range -15 to 15 (Kauten, 2018). </w:t>
+      </w:r>
+      <w:r>
+        <w:rPr>
+          <w:rFonts w:asciiTheme="minorHAnsi" w:hAnsiTheme="minorHAnsi" w:cstheme="minorHAnsi"/>
+        </w:rPr>
+        <w:t>This results in the agent prioritising going right as quickly as possible while avoiding death.</w:t>
+      </w:r>
+      <w:r>
+        <w:rPr>
+          <w:rFonts w:asciiTheme="minorHAnsi" w:hAnsiTheme="minorHAnsi" w:cstheme="minorHAnsi"/>
+        </w:rPr>
+        <w:t xml:space="preserve"> </w:t>
+      </w:r>
+      <w:r>
+        <w:rPr>
+          <w:rFonts w:asciiTheme="minorHAnsi" w:hAnsiTheme="minorHAnsi" w:cstheme="minorHAnsi"/>
+        </w:rPr>
+        <w:t>Starting from level 1-1 with 3 lives</w:t>
+      </w:r>
+      <w:r>
+        <w:rPr>
+          <w:rFonts w:asciiTheme="minorHAnsi" w:hAnsiTheme="minorHAnsi" w:cstheme="minorHAnsi"/>
+        </w:rPr>
+        <w:t xml:space="preserve">, the </w:t>
+      </w:r>
+      <w:r>
+        <w:rPr>
+          <w:rFonts w:asciiTheme="minorHAnsi" w:hAnsiTheme="minorHAnsi" w:cstheme="minorHAnsi"/>
+        </w:rPr>
+        <w:t>rule-based</w:t>
+      </w:r>
+      <w:r>
+        <w:rPr>
+          <w:rFonts w:asciiTheme="minorHAnsi" w:hAnsiTheme="minorHAnsi" w:cstheme="minorHAnsi"/>
+        </w:rPr>
+        <w:t xml:space="preserve"> agent earns a total reward of 4126. </w:t>
+      </w:r>
+      <w:r>
+        <w:rPr>
+          <w:rFonts w:ascii="LMRoman12" w:hAnsi="LMRoman12"/>
+          <w:color w:val="538135" w:themeColor="accent6" w:themeShade="BF"/>
+        </w:rPr>
+        <w:t xml:space="preserve">Early in the PPO agent’s training it would achieve anywhere between [XXXX] – [XXXX] reward. After </w:t>
+      </w:r>
+      <w:r>
+        <w:rPr>
+          <w:rFonts w:ascii="LMRoman12" w:hAnsi="LMRoman12"/>
+          <w:color w:val="538135" w:themeColor="accent6" w:themeShade="BF"/>
+        </w:rPr>
+        <w:t>4</w:t>
+      </w:r>
+      <w:r>
+        <w:rPr>
+          <w:rFonts w:ascii="LMRoman12" w:hAnsi="LMRoman12"/>
+          <w:color w:val="538135" w:themeColor="accent6" w:themeShade="BF"/>
+        </w:rPr>
+        <w:t xml:space="preserve"> million steps, the PPO agent would plateau at roughly 2000 average reward per </w:t>
+      </w:r>
+      <w:r>
+        <w:rPr>
+          <w:rFonts w:ascii="LMRoman12" w:hAnsi="LMRoman12"/>
+          <w:color w:val="538135" w:themeColor="accent6" w:themeShade="BF"/>
+        </w:rPr>
+        <w:t>3 lives.</w:t>
+      </w:r>
+      <w:r>
+        <w:rPr>
+          <w:rFonts w:ascii="LMRoman12" w:hAnsi="LMRoman12"/>
+          <w:color w:val="538135" w:themeColor="accent6" w:themeShade="BF"/>
+        </w:rPr>
+        <w:t xml:space="preserve"> It would go on to occasionally beat 1-1.</w:t>
+      </w:r>
+    </w:p>
+    <w:p>
+      <w:pPr>
+        <w:pStyle w:val="NormalWeb"/>
+        <w:rPr>
+          <w:rFonts w:ascii="LMRoman12" w:hAnsi="LMRoman12"/>
+          <w:color w:val="538135" w:themeColor="accent6" w:themeShade="BF"/>
+        </w:rPr>
+      </w:pPr>
+      <w:r>
+        <w:rPr>
+          <w:rFonts w:ascii="LMRoman12" w:hAnsi="LMRoman12"/>
+          <w:color w:val="538135" w:themeColor="accent6" w:themeShade="BF"/>
+        </w:rPr>
+        <w:t>With the PPO algorithm and the above reward function, we noticed many strange behaviours. For example,</w:t>
+      </w:r>
+      <w:r>
+        <w:rPr>
+          <w:rFonts w:ascii="LMRoman12" w:hAnsi="LMRoman12"/>
+          <w:color w:val="538135" w:themeColor="accent6" w:themeShade="BF"/>
+        </w:rPr>
+        <w:t xml:space="preserve"> after millions of iterations, sometimes the agent would develop a local optimum such as running into the second pipe indefinitely. This led to us finding a time limit wrapper function for our environment from </w:t>
       </w:r>
       <w:proofErr w:type="spellStart"/>
       <w:r>
         <w:rPr>
-          <w:rFonts w:asciiTheme="minorHAnsi" w:hAnsiTheme="minorHAnsi" w:cstheme="minorHAnsi"/>
-        </w:rPr>
-        <w:t>Kauten</w:t>
+          <w:rFonts w:ascii="LMRoman12" w:hAnsi="LMRoman12"/>
+          <w:color w:val="538135" w:themeColor="accent6" w:themeShade="BF"/>
+        </w:rPr>
+        <w:t>ClarityCoders</w:t>
       </w:r>
       <w:proofErr w:type="spellEnd"/>
       <w:r>
         <w:rPr>
-          <w:rFonts w:asciiTheme="minorHAnsi" w:hAnsiTheme="minorHAnsi" w:cstheme="minorHAnsi"/>
-        </w:rPr>
-        <w:t xml:space="preserve">, 2018). </w:t>
-      </w:r>
-      <w:r>
-        <w:rPr>
-          <w:rFonts w:asciiTheme="minorHAnsi" w:hAnsiTheme="minorHAnsi" w:cstheme="minorHAnsi"/>
-        </w:rPr>
-        <w:t>This results in the agent prioritising going right as quickly as possible while avoiding death.</w:t>
-      </w:r>
-      <w:r>
-        <w:rPr>
-          <w:rFonts w:asciiTheme="minorHAnsi" w:hAnsiTheme="minorHAnsi" w:cstheme="minorHAnsi"/>
-        </w:rPr>
-        <w:t xml:space="preserve"> </w:t>
-      </w:r>
-      <w:r>
-        <w:rPr>
-          <w:rFonts w:asciiTheme="minorHAnsi" w:hAnsiTheme="minorHAnsi" w:cstheme="minorHAnsi"/>
-        </w:rPr>
-        <w:t>Starting from level 1-1 with 3 lives</w:t>
-      </w:r>
-      <w:r>
-        <w:rPr>
-          <w:rFonts w:asciiTheme="minorHAnsi" w:hAnsiTheme="minorHAnsi" w:cstheme="minorHAnsi"/>
-        </w:rPr>
-        <w:t xml:space="preserve">, the </w:t>
-      </w:r>
-      <w:proofErr w:type="gramStart"/>
-      <w:r>
-        <w:rPr>
-          <w:rFonts w:asciiTheme="minorHAnsi" w:hAnsiTheme="minorHAnsi" w:cstheme="minorHAnsi"/>
-        </w:rPr>
-        <w:t>rule based</w:t>
-      </w:r>
-      <w:proofErr w:type="gramEnd"/>
-      <w:r>
-        <w:rPr>
-          <w:rFonts w:asciiTheme="minorHAnsi" w:hAnsiTheme="minorHAnsi" w:cstheme="minorHAnsi"/>
-        </w:rPr>
-        <w:t xml:space="preserve"> agent earns a total reward of 4126. </w:t>
-      </w:r>
-      <w:r>
-        <w:rPr>
-          <w:rFonts w:asciiTheme="minorHAnsi" w:hAnsiTheme="minorHAnsi" w:cstheme="minorHAnsi"/>
-        </w:rPr>
-        <w:t>[</w:t>
-      </w:r>
-      <w:r>
-        <w:rPr>
-          <w:rFonts w:asciiTheme="minorHAnsi" w:hAnsiTheme="minorHAnsi" w:cstheme="minorHAnsi"/>
-        </w:rPr>
-        <w:t xml:space="preserve">compare reward value from </w:t>
-      </w:r>
-      <w:r>
-        <w:rPr>
-          <w:rFonts w:asciiTheme="minorHAnsi" w:hAnsiTheme="minorHAnsi" w:cstheme="minorHAnsi"/>
-        </w:rPr>
-        <w:t>PPO, perhaps with different training amounts?</w:t>
-      </w:r>
-      <w:r>
-        <w:rPr>
-          <w:rFonts w:asciiTheme="minorHAnsi" w:hAnsiTheme="minorHAnsi" w:cstheme="minorHAnsi"/>
-        </w:rPr>
-        <w:t>]</w:t>
-      </w:r>
+          <w:rFonts w:ascii="LMRoman12" w:hAnsi="LMRoman12"/>
+          <w:color w:val="538135" w:themeColor="accent6" w:themeShade="BF"/>
+        </w:rPr>
+        <w:t xml:space="preserve"> (2022). This time limit wrapper indirectly modified the reward function, associating a death penalty for the agent if it did not complete the level in time.</w:t>
+      </w:r>
+    </w:p>
+    <w:p>
+      <w:pPr>
+        <w:pStyle w:val="NormalWeb"/>
+        <w:rPr>
+          <w:rFonts w:ascii="LMRoman12" w:hAnsi="LMRoman12"/>
+          <w:color w:val="538135" w:themeColor="accent6" w:themeShade="BF"/>
+        </w:rPr>
+      </w:pPr>
     </w:p>
     <w:p>
       <w:pPr>
@@ -771,13 +857,8 @@
         <w:rPr>
           <w:rFonts w:asciiTheme="minorHAnsi" w:hAnsiTheme="minorHAnsi" w:cstheme="minorHAnsi"/>
         </w:rPr>
-        <w:t>-perform other relevant experiments</w:t>
-      </w:r>
-      <w:r>
-        <w:rPr>
-          <w:rFonts w:asciiTheme="minorHAnsi" w:hAnsiTheme="minorHAnsi" w:cstheme="minorHAnsi"/>
-        </w:rPr>
-        <w:t>, mention misc. strengths and weaknesses</w:t>
+        <w:lastRenderedPageBreak/>
+        <w:t>[Strengths and Weaknesses of Rule-Based agent]</w:t>
       </w:r>
     </w:p>
     <w:p>
@@ -788,6 +869,186 @@
         </w:pBdr>
         <w:rPr>
           <w:rFonts w:asciiTheme="minorHAnsi" w:hAnsiTheme="minorHAnsi" w:cstheme="minorHAnsi"/>
+          <w:color w:val="538135" w:themeColor="accent6" w:themeShade="BF"/>
+        </w:rPr>
+      </w:pPr>
+      <w:r>
+        <w:rPr>
+          <w:rFonts w:asciiTheme="minorHAnsi" w:hAnsiTheme="minorHAnsi" w:cstheme="minorHAnsi"/>
+          <w:color w:val="538135" w:themeColor="accent6" w:themeShade="BF"/>
+        </w:rPr>
+        <w:t xml:space="preserve">Although the PPO agent had an underwhelming outcome, it still posed some strengths in comparison to the rule-based agent. </w:t>
+      </w:r>
+      <w:r>
+        <w:rPr>
+          <w:rFonts w:asciiTheme="minorHAnsi" w:hAnsiTheme="minorHAnsi" w:cstheme="minorHAnsi"/>
+          <w:color w:val="538135" w:themeColor="accent6" w:themeShade="BF"/>
+        </w:rPr>
+        <w:t xml:space="preserve">The first of which being that the agent displayed some level of adaptability. The agent would </w:t>
+      </w:r>
+      <w:r>
+        <w:rPr>
+          <w:rFonts w:asciiTheme="minorHAnsi" w:hAnsiTheme="minorHAnsi" w:cstheme="minorHAnsi"/>
+          <w:color w:val="538135" w:themeColor="accent6" w:themeShade="BF"/>
+        </w:rPr>
+        <w:t>go on to seemingly understand that enemies need to be avoided and pipes/holes need to be jumped over. Given more mechanics, the model would adapt and develop strategies to overcome these if given sufficient training.</w:t>
+      </w:r>
+    </w:p>
+    <w:p>
+      <w:pPr>
+        <w:pStyle w:val="NormalWeb"/>
+        <w:pBdr>
+          <w:bottom w:val="single" w:sz="6" w:space="1" w:color="auto"/>
+        </w:pBdr>
+        <w:rPr>
+          <w:rFonts w:asciiTheme="minorHAnsi" w:hAnsiTheme="minorHAnsi" w:cstheme="minorHAnsi"/>
+          <w:color w:val="538135" w:themeColor="accent6" w:themeShade="BF"/>
+        </w:rPr>
+      </w:pPr>
+      <w:r>
+        <w:rPr>
+          <w:rFonts w:asciiTheme="minorHAnsi" w:hAnsiTheme="minorHAnsi" w:cstheme="minorHAnsi"/>
+          <w:color w:val="538135" w:themeColor="accent6" w:themeShade="BF"/>
+        </w:rPr>
+        <w:t xml:space="preserve">Another example of an advantage of the PPO agent is its property of optimisation. As the agent is trying to maximise its reward, and the reward function considers the remaining time, the agent is trying to minimise the time it takes to complete the stage. </w:t>
+      </w:r>
+      <w:r>
+        <w:rPr>
+          <w:rFonts w:asciiTheme="minorHAnsi" w:hAnsiTheme="minorHAnsi" w:cstheme="minorHAnsi"/>
+          <w:color w:val="538135" w:themeColor="accent6" w:themeShade="BF"/>
+        </w:rPr>
+        <w:t>Therefore,</w:t>
+      </w:r>
+      <w:r>
+        <w:rPr>
+          <w:rFonts w:asciiTheme="minorHAnsi" w:hAnsiTheme="minorHAnsi" w:cstheme="minorHAnsi"/>
+          <w:color w:val="538135" w:themeColor="accent6" w:themeShade="BF"/>
+        </w:rPr>
+        <w:t xml:space="preserve"> the agent will attempt to create the fastest route possible for completing the stage.</w:t>
+      </w:r>
+    </w:p>
+    <w:p>
+      <w:pPr>
+        <w:pStyle w:val="NormalWeb"/>
+        <w:pBdr>
+          <w:bottom w:val="single" w:sz="6" w:space="1" w:color="auto"/>
+        </w:pBdr>
+        <w:rPr>
+          <w:rFonts w:asciiTheme="minorHAnsi" w:hAnsiTheme="minorHAnsi" w:cstheme="minorHAnsi"/>
+          <w:color w:val="538135" w:themeColor="accent6" w:themeShade="BF"/>
+        </w:rPr>
+      </w:pPr>
+      <w:r>
+        <w:rPr>
+          <w:rFonts w:asciiTheme="minorHAnsi" w:hAnsiTheme="minorHAnsi" w:cstheme="minorHAnsi"/>
+          <w:color w:val="538135" w:themeColor="accent6" w:themeShade="BF"/>
+        </w:rPr>
+        <w:t>A final example of an advantage from the PPO agent is that it has a degree of generalisation. When posed with newer unseen levels, the agent can extrapolate the mechanics of the stage from previous knowledge. This can be observed when the agent completes 1-1. Upon entering the new blue themed level, the agent will jump over the goombas and the tall pillars as it learned previously from 1-1.</w:t>
+      </w:r>
+    </w:p>
+    <w:p>
+      <w:pPr>
+        <w:pStyle w:val="NormalWeb"/>
+        <w:pBdr>
+          <w:bottom w:val="single" w:sz="6" w:space="1" w:color="auto"/>
+        </w:pBdr>
+        <w:rPr>
+          <w:rFonts w:asciiTheme="minorHAnsi" w:hAnsiTheme="minorHAnsi" w:cstheme="minorHAnsi"/>
+          <w:color w:val="538135" w:themeColor="accent6" w:themeShade="BF"/>
+        </w:rPr>
+      </w:pPr>
+      <w:r>
+        <w:rPr>
+          <w:rFonts w:asciiTheme="minorHAnsi" w:hAnsiTheme="minorHAnsi" w:cstheme="minorHAnsi"/>
+          <w:color w:val="538135" w:themeColor="accent6" w:themeShade="BF"/>
+        </w:rPr>
+        <w:t xml:space="preserve">However, not all is a positive with the PPO agent. Training time and resources are a considerable downside. To see any results from the PPO agent, it needs to be given a pre-trained model or train its own model. In our case, we trained the PPO agent on a Nvidia RTX 3070ti using its CUDA cores via </w:t>
+      </w:r>
+      <w:proofErr w:type="spellStart"/>
+      <w:r>
+        <w:rPr>
+          <w:rFonts w:asciiTheme="minorHAnsi" w:hAnsiTheme="minorHAnsi" w:cstheme="minorHAnsi"/>
+          <w:color w:val="538135" w:themeColor="accent6" w:themeShade="BF"/>
+        </w:rPr>
+        <w:t>PyTorch</w:t>
+      </w:r>
+      <w:proofErr w:type="spellEnd"/>
+      <w:r>
+        <w:rPr>
+          <w:rFonts w:asciiTheme="minorHAnsi" w:hAnsiTheme="minorHAnsi" w:cstheme="minorHAnsi"/>
+          <w:color w:val="538135" w:themeColor="accent6" w:themeShade="BF"/>
+        </w:rPr>
+        <w:t>. Although we had one of the best graphics cards on the market, training still took many days to complete and provided us with underwhelming results.</w:t>
+      </w:r>
+    </w:p>
+    <w:p>
+      <w:pPr>
+        <w:pStyle w:val="NormalWeb"/>
+        <w:pBdr>
+          <w:bottom w:val="single" w:sz="6" w:space="1" w:color="auto"/>
+        </w:pBdr>
+        <w:rPr>
+          <w:rFonts w:asciiTheme="minorHAnsi" w:hAnsiTheme="minorHAnsi" w:cstheme="minorHAnsi"/>
+          <w:color w:val="538135" w:themeColor="accent6" w:themeShade="BF"/>
+        </w:rPr>
+      </w:pPr>
+      <w:r>
+        <w:rPr>
+          <w:rFonts w:asciiTheme="minorHAnsi" w:hAnsiTheme="minorHAnsi" w:cstheme="minorHAnsi"/>
+          <w:color w:val="538135" w:themeColor="accent6" w:themeShade="BF"/>
+        </w:rPr>
+        <w:t xml:space="preserve">Additionally, the stochastic nature of the PPO algorithm’s model makes it hard to create tangible results. This is reduced as training progresses but depending on the entropy coefficient, </w:t>
+      </w:r>
+      <w:r>
+        <w:rPr>
+          <w:rFonts w:asciiTheme="minorHAnsi" w:hAnsiTheme="minorHAnsi" w:cstheme="minorHAnsi"/>
+          <w:color w:val="538135" w:themeColor="accent6" w:themeShade="BF"/>
+        </w:rPr>
+        <w:t>sometimes we were left questioning if the agent was learning at all.</w:t>
+      </w:r>
+    </w:p>
+    <w:p>
+      <w:pPr>
+        <w:pStyle w:val="NormalWeb"/>
+        <w:pBdr>
+          <w:bottom w:val="single" w:sz="6" w:space="1" w:color="auto"/>
+        </w:pBdr>
+        <w:rPr>
+          <w:rFonts w:asciiTheme="minorHAnsi" w:hAnsiTheme="minorHAnsi" w:cstheme="minorHAnsi"/>
+          <w:color w:val="538135" w:themeColor="accent6" w:themeShade="BF"/>
+        </w:rPr>
+      </w:pPr>
+      <w:r>
+        <w:rPr>
+          <w:rFonts w:asciiTheme="minorHAnsi" w:hAnsiTheme="minorHAnsi" w:cstheme="minorHAnsi"/>
+          <w:color w:val="538135" w:themeColor="accent6" w:themeShade="BF"/>
+        </w:rPr>
+        <w:t>A final disadvantage of the PPO algorithm is with its debugging and interpretability. Due to the cryptic nature and performance metrics of neural networks, its hard to decide if modifying a hyperparameter is improving the agent or not. At a minimum, it requires many hours of training to determine if a modification is beneficial or not. Compounding this is the stochastic</w:t>
+      </w:r>
+      <w:r>
+        <w:rPr>
+          <w:rFonts w:asciiTheme="minorHAnsi" w:hAnsiTheme="minorHAnsi" w:cstheme="minorHAnsi"/>
+          <w:color w:val="538135" w:themeColor="accent6" w:themeShade="BF"/>
+        </w:rPr>
+        <w:t xml:space="preserve">ity </w:t>
+      </w:r>
+      <w:r>
+        <w:rPr>
+          <w:rFonts w:asciiTheme="minorHAnsi" w:hAnsiTheme="minorHAnsi" w:cstheme="minorHAnsi"/>
+          <w:color w:val="538135" w:themeColor="accent6" w:themeShade="BF"/>
+        </w:rPr>
+        <w:t>of the agent, which can cause great variations early in the agents learning.</w:t>
+      </w:r>
+    </w:p>
+    <w:p>
+      <w:pPr>
+        <w:pStyle w:val="NormalWeb"/>
+        <w:pBdr>
+          <w:bottom w:val="single" w:sz="6" w:space="1" w:color="auto"/>
+        </w:pBdr>
+        <w:rPr>
+          <w:rFonts w:asciiTheme="minorHAnsi" w:hAnsiTheme="minorHAnsi" w:cstheme="minorHAnsi"/>
+          <w:color w:val="538135" w:themeColor="accent6" w:themeShade="BF"/>
         </w:rPr>
       </w:pPr>
     </w:p>
@@ -874,6 +1135,7 @@
         <w:rPr>
           <w:rFonts w:cstheme="minorHAnsi"/>
         </w:rPr>
+        <w:lastRenderedPageBreak/>
         <w:t xml:space="preserve">Rule based cannot adapt on its own; new </w:t>
       </w:r>
       <w:proofErr w:type="spellStart"/>
@@ -981,7 +1243,7 @@
           <w:szCs w:val="22"/>
           <w:lang w:val="en-GB"/>
         </w:rPr>
-        <w:t>2374</w:t>
+        <w:t>2374 steps total;</w:t>
       </w:r>
       <w:r>
         <w:rPr>
@@ -992,7 +1254,7 @@
           <w:szCs w:val="22"/>
           <w:lang w:val="en-GB"/>
         </w:rPr>
-        <w:t xml:space="preserve"> steps total;</w:t>
+        <w:t xml:space="preserve"> 1618 to beat 1-1</w:t>
       </w:r>
       <w:r>
         <w:rPr>
@@ -1003,7 +1265,301 @@
           <w:szCs w:val="22"/>
           <w:lang w:val="en-GB"/>
         </w:rPr>
-        <w:t xml:space="preserve"> 1618 to beat 1-1</w:t>
+        <w:t xml:space="preserve"> </w:t>
+      </w:r>
+    </w:p>
+    <w:p/>
+    <w:p>
+      <w:pPr>
+        <w:rPr>
+          <w:rFonts w:ascii="Berlin Sans FB" w:hAnsi="Berlin Sans FB"/>
+          <w:sz w:val="36"/>
+          <w:szCs w:val="36"/>
+        </w:rPr>
+      </w:pPr>
+      <w:r>
+        <w:rPr>
+          <w:rFonts w:ascii="Berlin Sans FB" w:hAnsi="Berlin Sans FB"/>
+          <w:sz w:val="36"/>
+          <w:szCs w:val="36"/>
+        </w:rPr>
+        <w:t>Performance Metrics</w:t>
+      </w:r>
+    </w:p>
+    <w:p>
+      <w:pPr>
+        <w:rPr>
+          <w:rFonts w:cstheme="minorHAnsi"/>
+          <w:color w:val="538135" w:themeColor="accent6" w:themeShade="BF"/>
+        </w:rPr>
+      </w:pPr>
+      <w:r>
+        <w:t>While the gym-super-</w:t>
+      </w:r>
+      <w:proofErr w:type="spellStart"/>
+      <w:r>
+        <w:t>mario</w:t>
+      </w:r>
+      <w:proofErr w:type="spellEnd"/>
+      <w:r>
+        <w:t>-bros package by default uses rightward progression as its primary metric of performance, this is not the only factor on which we can compare the agents. One poten</w:t>
+      </w:r>
+      <w:r>
+        <w:t>tial alternate metric is to directly reward completing levels as quickly as possible. Under this metric we would provide large reward boosts at the end of levels based on their world/stage numbers</w:t>
+      </w:r>
+      <w:r>
+        <w:t xml:space="preserve">, </w:t>
+      </w:r>
+      <w:r>
+        <w:t>the time remaining</w:t>
+      </w:r>
+      <w:r>
+        <w:t xml:space="preserve"> on the </w:t>
+      </w:r>
+      <w:r>
+        <w:t>in-game</w:t>
+      </w:r>
+      <w:r>
+        <w:t xml:space="preserve"> </w:t>
+      </w:r>
+      <w:r>
+        <w:t>timer</w:t>
+      </w:r>
+      <w:r>
+        <w:t>, and the number of steps since the agent was initialised</w:t>
+      </w:r>
+      <w:r>
+        <w:t xml:space="preserve">, while falling back on rewarding moving right quickly within </w:t>
+      </w:r>
+      <w:r>
+        <w:rPr>
+          <w:rFonts w:cstheme="minorHAnsi"/>
+        </w:rPr>
+        <w:t>individual levels. While this at first seems to be not very distinct from the existing reward function, it benefits in rewarding the use of subareas to skip parts of a level. Many levels in the game, including World 1-1, have pipes or vines that lead to bonus rooms then return Mario to a later part of the level, skipping a large portion of platforming. While these shortcuts make for faster level completion, they result in less rightward movement overall and thus are discouraged by the current reward function; rewarding quick stage completion allows these shortcuts to be utilised by the agent.</w:t>
+      </w:r>
+      <w:r>
+        <w:rPr>
+          <w:rFonts w:cstheme="minorHAnsi"/>
+        </w:rPr>
+        <w:t xml:space="preserve"> This benefit is emphasised even more with the Warp Zones, rare rooms that can allow the agent to skip entire worlds; rewarding agents who manage to locate these will promote an agent that gets to the end of the game as fast as possible.</w:t>
+      </w:r>
+      <w:r>
+        <w:rPr>
+          <w:rFonts w:cstheme="minorHAnsi"/>
+        </w:rPr>
+        <w:t xml:space="preserve"> </w:t>
+      </w:r>
+      <w:r>
+        <w:rPr>
+          <w:rFonts w:cstheme="minorHAnsi"/>
+        </w:rPr>
+        <w:t>However, this metric’s usefulness is limited on our agents due to them not getting very far into the game; the rule-based agent barely makes it past the start of 1-2, while PPO</w:t>
+      </w:r>
+      <w:r>
+        <w:rPr>
+          <w:rFonts w:cstheme="minorHAnsi"/>
+        </w:rPr>
+        <w:t xml:space="preserve"> </w:t>
+      </w:r>
+      <w:r>
+        <w:rPr>
+          <w:rFonts w:cstheme="minorHAnsi"/>
+          <w:color w:val="538135" w:themeColor="accent6" w:themeShade="BF"/>
+        </w:rPr>
+        <w:t>only occasionally completes 1-1.</w:t>
+      </w:r>
+    </w:p>
+    <w:p>
+      <w:pPr>
+        <w:rPr>
+          <w:rFonts w:cstheme="minorHAnsi"/>
+        </w:rPr>
+      </w:pPr>
+    </w:p>
+    <w:p>
+      <w:pPr>
+        <w:rPr>
+          <w:rFonts w:cstheme="minorHAnsi"/>
+        </w:rPr>
+      </w:pPr>
+      <w:r>
+        <w:rPr>
+          <w:rFonts w:cstheme="minorHAnsi"/>
+        </w:rPr>
+        <w:t xml:space="preserve">Another potential metric for our agents is points. Like most games of the time, </w:t>
+      </w:r>
+      <w:r>
+        <w:rPr>
+          <w:rFonts w:cstheme="minorHAnsi"/>
+          <w:i/>
+          <w:iCs/>
+        </w:rPr>
+        <w:t>Super Mario Bros</w:t>
+      </w:r>
+      <w:r>
+        <w:rPr>
+          <w:rFonts w:cstheme="minorHAnsi"/>
+        </w:rPr>
+        <w:t xml:space="preserve">. includes a points system that rewards various beneficial actions, like collecting coins and having lots of time left on the in-game timer, with points. By tying the reward function to how many points a given action earns, we </w:t>
+      </w:r>
+      <w:r>
+        <w:rPr>
+          <w:rFonts w:cstheme="minorHAnsi"/>
+        </w:rPr>
+        <w:t xml:space="preserve">will be measuring our agent’s performance in a unique way. Rewarding points encourages many unique behaviours, such as kicking </w:t>
+      </w:r>
+      <w:proofErr w:type="spellStart"/>
+      <w:r>
+        <w:rPr>
+          <w:rFonts w:cstheme="minorHAnsi"/>
+        </w:rPr>
+        <w:t>Koopa</w:t>
+      </w:r>
+      <w:proofErr w:type="spellEnd"/>
+      <w:r>
+        <w:rPr>
+          <w:rFonts w:cstheme="minorHAnsi"/>
+        </w:rPr>
+        <w:t xml:space="preserve"> </w:t>
+      </w:r>
+      <w:proofErr w:type="spellStart"/>
+      <w:r>
+        <w:rPr>
+          <w:rFonts w:cstheme="minorHAnsi"/>
+        </w:rPr>
+        <w:t>Troopa</w:t>
+      </w:r>
+      <w:proofErr w:type="spellEnd"/>
+      <w:r>
+        <w:rPr>
+          <w:rFonts w:cstheme="minorHAnsi"/>
+        </w:rPr>
+        <w:t xml:space="preserve"> shells into other enemies or hitting the top of the end-of-level flagpole. The points given for time remaining also ensure reaching the level’s end is still a priority, so the agents should still progress through the game. However, one change that must be made for this metric is to either restrict the agent to 1 life for each attempt or apply a heavy penalty to dying.</w:t>
+      </w:r>
+      <w:r>
+        <w:rPr>
+          <w:rFonts w:cstheme="minorHAnsi"/>
+        </w:rPr>
+        <w:t xml:space="preserve"> The reason for this restriction is that </w:t>
+      </w:r>
+      <w:r>
+        <w:rPr>
+          <w:rFonts w:cstheme="minorHAnsi"/>
+        </w:rPr>
+        <w:t xml:space="preserve"> </w:t>
+      </w:r>
+      <w:r>
+        <w:rPr>
+          <w:rFonts w:cstheme="minorHAnsi"/>
+          <w:i/>
+          <w:iCs/>
+        </w:rPr>
+        <w:t>Super Mario Bros.</w:t>
+      </w:r>
+      <w:r>
+        <w:rPr>
+          <w:rFonts w:cstheme="minorHAnsi"/>
+        </w:rPr>
+        <w:t xml:space="preserve"> has a </w:t>
+      </w:r>
+      <w:r>
+        <w:rPr>
+          <w:rFonts w:cstheme="minorHAnsi"/>
+        </w:rPr>
+        <w:t>method through which a player can gain infinite extra lives by</w:t>
+      </w:r>
+      <w:r>
+        <w:rPr>
+          <w:rFonts w:cstheme="minorHAnsi"/>
+        </w:rPr>
+        <w:t xml:space="preserve"> bouncing on </w:t>
+      </w:r>
+      <w:proofErr w:type="spellStart"/>
+      <w:r>
+        <w:rPr>
+          <w:rFonts w:cstheme="minorHAnsi"/>
+        </w:rPr>
+        <w:t>Koopa</w:t>
+      </w:r>
+      <w:proofErr w:type="spellEnd"/>
+      <w:r>
+        <w:rPr>
+          <w:rFonts w:cstheme="minorHAnsi"/>
+        </w:rPr>
+        <w:t xml:space="preserve"> shells </w:t>
+      </w:r>
+      <w:r>
+        <w:rPr>
+          <w:rFonts w:cstheme="minorHAnsi"/>
+        </w:rPr>
+        <w:t xml:space="preserve">on a staircase </w:t>
+      </w:r>
+      <w:r>
+        <w:rPr>
+          <w:rFonts w:cstheme="minorHAnsi"/>
+        </w:rPr>
+        <w:t>endlessly</w:t>
+      </w:r>
+      <w:r>
+        <w:rPr>
+          <w:rFonts w:cstheme="minorHAnsi"/>
+        </w:rPr>
+        <w:t>. W</w:t>
+      </w:r>
+      <w:r>
+        <w:rPr>
+          <w:rFonts w:cstheme="minorHAnsi"/>
+        </w:rPr>
+        <w:t xml:space="preserve">ithout one of these changes an agent could be incentivised to stall on one of the levels where this is possible, endlessly gaining </w:t>
+      </w:r>
+      <w:r>
+        <w:rPr>
+          <w:rFonts w:cstheme="minorHAnsi"/>
+        </w:rPr>
+        <w:t xml:space="preserve">points and </w:t>
+      </w:r>
+      <w:r>
+        <w:rPr>
+          <w:rFonts w:cstheme="minorHAnsi"/>
+        </w:rPr>
+        <w:t xml:space="preserve">lives </w:t>
+      </w:r>
+      <w:r>
+        <w:rPr>
+          <w:rFonts w:cstheme="minorHAnsi"/>
+        </w:rPr>
+        <w:t>but</w:t>
+      </w:r>
+      <w:r>
+        <w:rPr>
+          <w:rFonts w:cstheme="minorHAnsi"/>
+        </w:rPr>
+        <w:t xml:space="preserve"> never progressing through the game. </w:t>
+      </w:r>
+      <w:r>
+        <w:rPr>
+          <w:rFonts w:cstheme="minorHAnsi"/>
+        </w:rPr>
+        <w:t xml:space="preserve">Additionally, the reward function will need to provide some positive reward to moving right, albeit less than the default function, in order to ensure Mario moves far enough into the level to start earning points and give the agents some direction for how to improve. </w:t>
+      </w:r>
+      <w:r>
+        <w:rPr>
+          <w:rFonts w:cstheme="minorHAnsi"/>
+        </w:rPr>
+        <w:t xml:space="preserve">Without this change, untrained agents will earn no reward as they move erratically at the start of the level (where there is nothing that can earn them points), making early training </w:t>
+      </w:r>
+      <w:r>
+        <w:rPr>
+          <w:rFonts w:cstheme="minorHAnsi"/>
+        </w:rPr>
+        <w:lastRenderedPageBreak/>
+        <w:t xml:space="preserve">progress very slow. </w:t>
+      </w:r>
+      <w:r>
+        <w:rPr>
+          <w:rFonts w:cstheme="minorHAnsi"/>
+        </w:rPr>
+        <w:t xml:space="preserve">From 1-1 the rule-based agent earns a total of </w:t>
       </w:r>
       <w:r>
         <w:rPr>
@@ -1014,300 +1570,6 @@
           <w:szCs w:val="22"/>
           <w:lang w:val="en-GB"/>
         </w:rPr>
-        <w:t xml:space="preserve"> </w:t>
-      </w:r>
-    </w:p>
-    <w:p/>
-    <w:p>
-      <w:pPr>
-        <w:rPr>
-          <w:rFonts w:ascii="Berlin Sans FB" w:hAnsi="Berlin Sans FB"/>
-          <w:sz w:val="36"/>
-          <w:szCs w:val="36"/>
-        </w:rPr>
-      </w:pPr>
-      <w:r>
-        <w:rPr>
-          <w:rFonts w:ascii="Berlin Sans FB" w:hAnsi="Berlin Sans FB"/>
-          <w:sz w:val="36"/>
-          <w:szCs w:val="36"/>
-        </w:rPr>
-        <w:t>Performance Metrics</w:t>
-      </w:r>
-    </w:p>
-    <w:p>
-      <w:pPr>
-        <w:rPr>
-          <w:rFonts w:cstheme="minorHAnsi"/>
-        </w:rPr>
-      </w:pPr>
-      <w:r>
-        <w:t>While the gym-super-</w:t>
-      </w:r>
-      <w:proofErr w:type="spellStart"/>
-      <w:r>
-        <w:t>mario</w:t>
-      </w:r>
-      <w:proofErr w:type="spellEnd"/>
-      <w:r>
-        <w:t>-bros package by default uses rightward progression as its primary metric of performance, this is not the only factor on which we can compare the agents. One poten</w:t>
-      </w:r>
-      <w:r>
-        <w:t>tial alternate metric is to directly reward completing levels as quickly as possible. Under this metric we would provide large reward boosts at the end of levels based on their world/stage numbers</w:t>
-      </w:r>
-      <w:r>
-        <w:t xml:space="preserve">, </w:t>
-      </w:r>
-      <w:r>
-        <w:t>the time remaining</w:t>
-      </w:r>
-      <w:r>
-        <w:t xml:space="preserve"> on the </w:t>
-      </w:r>
-      <w:r>
-        <w:t>in-game</w:t>
-      </w:r>
-      <w:r>
-        <w:t xml:space="preserve"> </w:t>
-      </w:r>
-      <w:r>
-        <w:t>timer</w:t>
-      </w:r>
-      <w:r>
-        <w:t>, and the number of steps since the agent was initialised</w:t>
-      </w:r>
-      <w:r>
-        <w:t xml:space="preserve">, while falling back on rewarding moving right quickly </w:t>
-      </w:r>
-      <w:r>
-        <w:lastRenderedPageBreak/>
-        <w:t xml:space="preserve">within </w:t>
-      </w:r>
-      <w:r>
-        <w:rPr>
-          <w:rFonts w:cstheme="minorHAnsi"/>
-        </w:rPr>
-        <w:t>individual levels. While this at first seems to be not very distinct from the existing reward function, it benefits in rewarding the use of subareas to skip parts of a level. Many levels in the game, including World 1-1, have pipes or vines that lead to bonus rooms then return Mario to a later part of the level, skipping a large portion of platforming. While these shortcuts make for faster level completion, they result in less rightward movement overall and thus are discouraged by the current reward function; rewarding quick stage completion allows these shortcuts to be utilised by the agent.</w:t>
-      </w:r>
-      <w:r>
-        <w:rPr>
-          <w:rFonts w:cstheme="minorHAnsi"/>
-        </w:rPr>
-        <w:t xml:space="preserve"> This benefit is emphasised even more with the Warp Zones, rare rooms that can allow the agent to skip entire worlds; rewarding agents who manage to locate these will promote an agent that gets to the end of the game as fast as possible.</w:t>
-      </w:r>
-      <w:r>
-        <w:rPr>
-          <w:rFonts w:cstheme="minorHAnsi"/>
-        </w:rPr>
-        <w:t xml:space="preserve"> </w:t>
-      </w:r>
-      <w:r>
-        <w:rPr>
-          <w:rFonts w:cstheme="minorHAnsi"/>
-        </w:rPr>
-        <w:t xml:space="preserve">However, this metric’s usefulness is limited on our agents due to them not getting very far into the game; the rule-based agent barely makes it past the start of 1-2, while PPO </w:t>
-      </w:r>
-      <w:r>
-        <w:rPr>
-          <w:rFonts w:cstheme="minorHAnsi"/>
-        </w:rPr>
-        <w:t>[describe how models fit progression]</w:t>
-      </w:r>
-    </w:p>
-    <w:p>
-      <w:pPr>
-        <w:rPr>
-          <w:rFonts w:cstheme="minorHAnsi"/>
-        </w:rPr>
-      </w:pPr>
-    </w:p>
-    <w:p>
-      <w:pPr>
-        <w:rPr>
-          <w:rFonts w:cstheme="minorHAnsi"/>
-        </w:rPr>
-      </w:pPr>
-      <w:r>
-        <w:rPr>
-          <w:rFonts w:cstheme="minorHAnsi"/>
-        </w:rPr>
-        <w:t xml:space="preserve">Another potential metric for our agents is points. Like most games of the time, </w:t>
-      </w:r>
-      <w:r>
-        <w:rPr>
-          <w:rFonts w:cstheme="minorHAnsi"/>
-          <w:i/>
-          <w:iCs/>
-        </w:rPr>
-        <w:t>Super Mario Bros</w:t>
-      </w:r>
-      <w:r>
-        <w:rPr>
-          <w:rFonts w:cstheme="minorHAnsi"/>
-        </w:rPr>
-        <w:t xml:space="preserve">. includes a points system that rewards various beneficial actions, like collecting coins and having lots of time left on the in-game timer, with points. By tying the reward function to how many points a given action earns, we </w:t>
-      </w:r>
-      <w:r>
-        <w:rPr>
-          <w:rFonts w:cstheme="minorHAnsi"/>
-        </w:rPr>
-        <w:t xml:space="preserve">will be measuring our agent’s performance in a unique way. Rewarding points encourages many unique behaviours, such as kicking </w:t>
-      </w:r>
-      <w:proofErr w:type="spellStart"/>
-      <w:r>
-        <w:rPr>
-          <w:rFonts w:cstheme="minorHAnsi"/>
-        </w:rPr>
-        <w:t>Koopa</w:t>
-      </w:r>
-      <w:proofErr w:type="spellEnd"/>
-      <w:r>
-        <w:rPr>
-          <w:rFonts w:cstheme="minorHAnsi"/>
-        </w:rPr>
-        <w:t xml:space="preserve"> </w:t>
-      </w:r>
-      <w:proofErr w:type="spellStart"/>
-      <w:r>
-        <w:rPr>
-          <w:rFonts w:cstheme="minorHAnsi"/>
-        </w:rPr>
-        <w:t>Troopa</w:t>
-      </w:r>
-      <w:proofErr w:type="spellEnd"/>
-      <w:r>
-        <w:rPr>
-          <w:rFonts w:cstheme="minorHAnsi"/>
-        </w:rPr>
-        <w:t xml:space="preserve"> shells into other enemies or hitting the top of the end-of-level flagpole. The points given for time remaining also ensure reaching the level’s end is still a priority, so the agents should still progress through the game. However, one change that must be made for this metric is to either restrict the agent to 1 life for each attempt or apply a heavy penalty to dying.</w:t>
-      </w:r>
-      <w:r>
-        <w:rPr>
-          <w:rFonts w:cstheme="minorHAnsi"/>
-        </w:rPr>
-        <w:t xml:space="preserve"> The reason for this restriction is that </w:t>
-      </w:r>
-      <w:r>
-        <w:rPr>
-          <w:rFonts w:cstheme="minorHAnsi"/>
-        </w:rPr>
-        <w:t xml:space="preserve"> </w:t>
-      </w:r>
-      <w:r>
-        <w:rPr>
-          <w:rFonts w:cstheme="minorHAnsi"/>
-          <w:i/>
-          <w:iCs/>
-        </w:rPr>
-        <w:t>Super Mario Bros.</w:t>
-      </w:r>
-      <w:r>
-        <w:rPr>
-          <w:rFonts w:cstheme="minorHAnsi"/>
-        </w:rPr>
-        <w:t xml:space="preserve"> has a </w:t>
-      </w:r>
-      <w:r>
-        <w:rPr>
-          <w:rFonts w:cstheme="minorHAnsi"/>
-        </w:rPr>
-        <w:t>method through which a player can gain infinite extra lives by</w:t>
-      </w:r>
-      <w:r>
-        <w:rPr>
-          <w:rFonts w:cstheme="minorHAnsi"/>
-        </w:rPr>
-        <w:t xml:space="preserve"> bouncing on </w:t>
-      </w:r>
-      <w:proofErr w:type="spellStart"/>
-      <w:r>
-        <w:rPr>
-          <w:rFonts w:cstheme="minorHAnsi"/>
-        </w:rPr>
-        <w:t>Koopa</w:t>
-      </w:r>
-      <w:proofErr w:type="spellEnd"/>
-      <w:r>
-        <w:rPr>
-          <w:rFonts w:cstheme="minorHAnsi"/>
-        </w:rPr>
-        <w:t xml:space="preserve"> shells </w:t>
-      </w:r>
-      <w:r>
-        <w:rPr>
-          <w:rFonts w:cstheme="minorHAnsi"/>
-        </w:rPr>
-        <w:t xml:space="preserve">on a staircase </w:t>
-      </w:r>
-      <w:r>
-        <w:rPr>
-          <w:rFonts w:cstheme="minorHAnsi"/>
-        </w:rPr>
-        <w:t>endlessly</w:t>
-      </w:r>
-      <w:r>
-        <w:rPr>
-          <w:rFonts w:cstheme="minorHAnsi"/>
-        </w:rPr>
-        <w:t>. W</w:t>
-      </w:r>
-      <w:r>
-        <w:rPr>
-          <w:rFonts w:cstheme="minorHAnsi"/>
-        </w:rPr>
-        <w:t xml:space="preserve">ithout one of these changes an agent could be incentivised to stall on one of the levels where this is possible, endlessly gaining </w:t>
-      </w:r>
-      <w:r>
-        <w:rPr>
-          <w:rFonts w:cstheme="minorHAnsi"/>
-        </w:rPr>
-        <w:t xml:space="preserve">points and </w:t>
-      </w:r>
-      <w:r>
-        <w:rPr>
-          <w:rFonts w:cstheme="minorHAnsi"/>
-        </w:rPr>
-        <w:t xml:space="preserve">lives </w:t>
-      </w:r>
-      <w:r>
-        <w:rPr>
-          <w:rFonts w:cstheme="minorHAnsi"/>
-        </w:rPr>
-        <w:t>but</w:t>
-      </w:r>
-      <w:r>
-        <w:rPr>
-          <w:rFonts w:cstheme="minorHAnsi"/>
-        </w:rPr>
-        <w:t xml:space="preserve"> never progressing through the game. </w:t>
-      </w:r>
-      <w:r>
-        <w:rPr>
-          <w:rFonts w:cstheme="minorHAnsi"/>
-        </w:rPr>
-        <w:t xml:space="preserve">Additionally, the reward function will need to provide some positive reward to moving right, albeit less than the default function, in order to ensure Mario moves far enough into the level to start earning points and give the agents some direction for how to improve. </w:t>
-      </w:r>
-      <w:r>
-        <w:rPr>
-          <w:rFonts w:cstheme="minorHAnsi"/>
-        </w:rPr>
-        <w:t xml:space="preserve">Without this change, untrained agents will earn no reward as they move erratically at the start of the level (where there is nothing that can earn them points), making early training progress very slow. </w:t>
-      </w:r>
-      <w:r>
-        <w:rPr>
-          <w:rFonts w:cstheme="minorHAnsi"/>
-        </w:rPr>
-        <w:t xml:space="preserve">From 1-1 the rule-based agent earns a total of </w:t>
-      </w:r>
-      <w:r>
-        <w:rPr>
-          <w:rFonts w:cstheme="minorHAnsi"/>
-          <w:color w:val="000000"/>
-          <w:kern w:val="0"/>
-          <w:sz w:val="22"/>
-          <w:szCs w:val="22"/>
-          <w:lang w:val="en-GB"/>
-        </w:rPr>
         <w:t>21400</w:t>
       </w:r>
       <w:r>
@@ -1416,7 +1678,6 @@
         <w:rPr>
           <w:rFonts w:cstheme="minorHAnsi"/>
         </w:rPr>
-        <w:lastRenderedPageBreak/>
         <w:t>Progression as a metric (get as far into the game as possible in terms of levels</w:t>
       </w:r>
       <w:r>
@@ -1603,6 +1864,7 @@
         <w:rPr>
           <w:rFonts w:cstheme="minorHAnsi"/>
         </w:rPr>
+        <w:lastRenderedPageBreak/>
         <w:t>Freezing the game</w:t>
       </w:r>
       <w:r>
@@ -1635,36 +1897,15 @@
           <w:numId w:val="1"/>
         </w:numPr>
       </w:pPr>
-      <w:proofErr w:type="spellStart"/>
-      <w:r>
-        <w:t>Kauten</w:t>
-      </w:r>
-      <w:proofErr w:type="spellEnd"/>
-      <w:r>
-        <w:t xml:space="preserve">, C. (2018). </w:t>
+      <w:r>
+        <w:t xml:space="preserve">Kauten, C. (2018). </w:t>
       </w:r>
       <w:r>
         <w:rPr>
           <w:i/>
           <w:iCs/>
         </w:rPr>
-        <w:t xml:space="preserve">Super Mario Bros for </w:t>
-      </w:r>
-      <w:proofErr w:type="spellStart"/>
-      <w:r>
-        <w:rPr>
-          <w:i/>
-          <w:iCs/>
-        </w:rPr>
-        <w:t>OpenAI</w:t>
-      </w:r>
-      <w:proofErr w:type="spellEnd"/>
-      <w:r>
-        <w:rPr>
-          <w:i/>
-          <w:iCs/>
-        </w:rPr>
-        <w:t xml:space="preserve"> Gym</w:t>
+        <w:t>Super Mario Bros for OpenAI Gym</w:t>
       </w:r>
       <w:r>
         <w:t xml:space="preserve">. GitHub. Retrieved October 10, 2023, from </w:t>
@@ -1732,6 +1973,18 @@
       <w:proofErr w:type="spellEnd"/>
       <w:r>
         <w:t xml:space="preserve"> tutorial?]</w:t>
+      </w:r>
+    </w:p>
+    <w:p>
+      <w:pPr>
+        <w:pStyle w:val="ListParagraph"/>
+        <w:numPr>
+          <w:ilvl w:val="0"/>
+          <w:numId w:val="1"/>
+        </w:numPr>
+      </w:pPr>
+      <w:r>
+        <w:t>https://github.com/ClarityCoders/MarioPPO/tree/master</w:t>
       </w:r>
     </w:p>
     <w:p/>

</xml_diff>

<commit_message>
Merged the reports together
</commit_message>
<xml_diff>
--- a/Report Draft.docx
+++ b/Report Draft.docx
@@ -457,21 +457,7 @@
         <w:rPr>
           <w:rFonts w:cstheme="minorHAnsi"/>
         </w:rPr>
-        <w:t>The two agents we will be comparing are a rule-based agent and a PPO agent. These agents will interact with Super Mario Bros. using the methods in the gym-super-</w:t>
-      </w:r>
-      <w:proofErr w:type="spellStart"/>
-      <w:r>
-        <w:rPr>
-          <w:rFonts w:cstheme="minorHAnsi"/>
-        </w:rPr>
-        <w:t>mario</w:t>
-      </w:r>
-      <w:proofErr w:type="spellEnd"/>
-      <w:r>
-        <w:rPr>
-          <w:rFonts w:cstheme="minorHAnsi"/>
-        </w:rPr>
-        <w:t>-bros package (Kauten, 2018). The rule-based agent is a simple Python script which reads in data corresponding to the game screen, alongside other information recorded by the package such as Mario’s coordinates and the number of lives he has., then chooses what combination of buttons to input based on that data. The rules used to determine what inputs are made were coded by hand over the course of th</w:t>
+        <w:t>The two agents we will be comparing are a rule-based agent and a PPO agent. These agents will interact with Super Mario Bros. using the methods in the gym-super-mario-bros package (Kauten, 2018). The rule-based agent is a simple Python script which reads in data corresponding to the game screen, alongside other information recorded by the package such as Mario’s coordinates and the number of lives he has., then chooses what combination of buttons to input based on that data. The rules used to determine what inputs are made were coded by hand over the course of th</w:t>
       </w:r>
       <w:r>
         <w:rPr>
@@ -532,7 +518,7 @@
     <w:p>
       <w:pPr>
         <w:rPr>
-          <w:rFonts w:ascii="LMRoman12" w:hAnsi="LMRoman12"/>
+          <w:rFonts w:ascii="LMRoman12" w:hAnsi="LMRoman12" w:hint="eastAsia"/>
           <w:color w:val="538135" w:themeColor="accent6" w:themeShade="BF"/>
         </w:rPr>
       </w:pPr>
@@ -570,96 +556,50 @@
           <w:rFonts w:ascii="LMRoman12" w:hAnsi="LMRoman12"/>
           <w:color w:val="538135" w:themeColor="accent6" w:themeShade="BF"/>
         </w:rPr>
-        <w:t xml:space="preserve"> in contrast to the rule-based agent, the game screen observation data is reduced to limit the amount of data fed to the agent (to reduce computational load). This was achieved via grayscale of the three RGB channels into a single channel. The agent will then iterate through steps or ‘frames’ of the game analysing four game screens at a time. This was achieved through the frame-stacking technique, layering four frames into one giving the agent game screens with a sense of motion. After the agent analysed, it would select a decision based off its frame of </w:t>
-      </w:r>
+        <w:t xml:space="preserve"> in contrast to the rule-based agent, the game screen observation data is reduced to limit the amount of data fed to the agent (to reduce computational load). This was achieved via grayscale of the three RGB channels into a single channel. The agent will then iterate through steps or ‘frames’ of the game analysing four game screens at a time. This was achieved through the frame-stacking technique, layering four frames into one giving the agent game screens with a sense of motion. After the agent analysed, it would select a decision based off its frame of understanding (model). The decisions were also restricted to 7 possible simple actions, reducing the computational stress and experimentation of the agent. Over millions of iterations of the analyse, predict, learn loop, the agent refined its model attempting to maximise the reward achieved by its predictions. </w:t>
+      </w:r>
+    </w:p>
+    <w:p>
+      <w:pPr>
+        <w:rPr>
+          <w:rFonts w:ascii="LMRoman12" w:hAnsi="LMRoman12" w:hint="eastAsia"/>
+          <w:color w:val="538135" w:themeColor="accent6" w:themeShade="BF"/>
+        </w:rPr>
+      </w:pPr>
+    </w:p>
+    <w:p>
+      <w:pPr>
+        <w:rPr>
+          <w:rFonts w:ascii="LMRoman12" w:hAnsi="LMRoman12" w:hint="eastAsia"/>
+          <w:color w:val="538135" w:themeColor="accent6" w:themeShade="BF"/>
+        </w:rPr>
+      </w:pPr>
       <w:r>
         <w:rPr>
           <w:rFonts w:ascii="LMRoman12" w:hAnsi="LMRoman12"/>
           <w:color w:val="538135" w:themeColor="accent6" w:themeShade="BF"/>
         </w:rPr>
-        <w:t>understanding</w:t>
+        <w:t>Selecting the optimal PPO hyperparameters and environment settings proved to be a challenge for our project. As we used newer versions of stable-baselines3</w:t>
       </w:r>
       <w:r>
         <w:rPr>
           <w:rFonts w:ascii="LMRoman12" w:hAnsi="LMRoman12"/>
           <w:color w:val="538135" w:themeColor="accent6" w:themeShade="BF"/>
         </w:rPr>
-        <w:t xml:space="preserve"> (model). The decisions were also restricted to 7 possible simple actions, reducing the computational stress and experimentation of the agent. Over millions of iterations of the analyse, predict, learn loop, the agent refined its model attempting to maximise the reward achieved by its predictions. </w:t>
-      </w:r>
-    </w:p>
-    <w:p>
-      <w:pPr>
+        <w:t xml:space="preserve"> and PyTorch, we believe there were some incompatibilities and lack of publicly available information regarding hyperparameters for a super-mario-bros-gym environment. After 70 iterations of adjusting hyperparameters such as entropy coefficient, learning rate, discount factor, the learning policy</w:t>
+      </w:r>
+      <w:r>
+        <w:rPr>
+          <w:rFonts w:ascii="LMRoman12" w:hAnsi="LMRoman12" w:hint="eastAsia"/>
+          <w:color w:val="538135" w:themeColor="accent6" w:themeShade="BF"/>
+        </w:rPr>
+        <w:t>,</w:t>
+      </w:r>
+      <w:r>
         <w:rPr>
           <w:rFonts w:ascii="LMRoman12" w:hAnsi="LMRoman12"/>
           <w:color w:val="538135" w:themeColor="accent6" w:themeShade="BF"/>
         </w:rPr>
-      </w:pPr>
-    </w:p>
-    <w:p>
-      <w:pPr>
-        <w:rPr>
-          <w:rFonts w:ascii="LMRoman12" w:hAnsi="LMRoman12"/>
-          <w:color w:val="538135" w:themeColor="accent6" w:themeShade="BF"/>
-        </w:rPr>
-      </w:pPr>
-      <w:r>
-        <w:rPr>
-          <w:rFonts w:ascii="LMRoman12" w:hAnsi="LMRoman12"/>
-          <w:color w:val="538135" w:themeColor="accent6" w:themeShade="BF"/>
-        </w:rPr>
-        <w:t>Selecting the optimal PPO hyperparameters and environment settings proved to be a challenge for our project. As we used newer versions of stable-baselines3</w:t>
-      </w:r>
-      <w:r>
-        <w:rPr>
-          <w:rFonts w:ascii="LMRoman12" w:hAnsi="LMRoman12"/>
-          <w:color w:val="538135" w:themeColor="accent6" w:themeShade="BF"/>
-        </w:rPr>
-        <w:t xml:space="preserve"> and </w:t>
-      </w:r>
-      <w:proofErr w:type="spellStart"/>
-      <w:r>
-        <w:rPr>
-          <w:rFonts w:ascii="LMRoman12" w:hAnsi="LMRoman12"/>
-          <w:color w:val="538135" w:themeColor="accent6" w:themeShade="BF"/>
-        </w:rPr>
-        <w:t>PyTorch</w:t>
-      </w:r>
-      <w:proofErr w:type="spellEnd"/>
-      <w:r>
-        <w:rPr>
-          <w:rFonts w:ascii="LMRoman12" w:hAnsi="LMRoman12"/>
-          <w:color w:val="538135" w:themeColor="accent6" w:themeShade="BF"/>
-        </w:rPr>
-        <w:t>, we believe there were some incompatibilities and lack of publicly available information regarding hyperparameters for a super-</w:t>
-      </w:r>
-      <w:proofErr w:type="spellStart"/>
-      <w:r>
-        <w:rPr>
-          <w:rFonts w:ascii="LMRoman12" w:hAnsi="LMRoman12"/>
-          <w:color w:val="538135" w:themeColor="accent6" w:themeShade="BF"/>
-        </w:rPr>
-        <w:t>mario</w:t>
-      </w:r>
-      <w:proofErr w:type="spellEnd"/>
-      <w:r>
-        <w:rPr>
-          <w:rFonts w:ascii="LMRoman12" w:hAnsi="LMRoman12"/>
-          <w:color w:val="538135" w:themeColor="accent6" w:themeShade="BF"/>
-        </w:rPr>
-        <w:t>-bros-gym environment. After 70 iterations of adjusting hyperparameters such as entropy coefficient, learning rate, discount factor, the learning policy</w:t>
-      </w:r>
-      <w:r>
-        <w:rPr>
-          <w:rFonts w:ascii="LMRoman12" w:hAnsi="LMRoman12" w:hint="eastAsia"/>
-          <w:color w:val="538135" w:themeColor="accent6" w:themeShade="BF"/>
-        </w:rPr>
-        <w:t>,</w:t>
-      </w:r>
-      <w:r>
-        <w:rPr>
-          <w:rFonts w:ascii="LMRoman12" w:hAnsi="LMRoman12"/>
-          <w:color w:val="538135" w:themeColor="accent6" w:themeShade="BF"/>
-        </w:rPr>
         <w:t xml:space="preserve"> and the environment itself (we tried using super-mario-bros-gym-v3), we had to accept the underwhelming results of occasionally beating 1-1.</w:t>
       </w:r>
     </w:p>
@@ -674,21 +614,7 @@
         <w:rPr>
           <w:rFonts w:asciiTheme="minorHAnsi" w:hAnsiTheme="minorHAnsi" w:cstheme="minorHAnsi"/>
         </w:rPr>
-        <w:t>The reward value used for training the PPO agent is the one that is included in the gym-super-</w:t>
-      </w:r>
-      <w:proofErr w:type="spellStart"/>
-      <w:r>
-        <w:rPr>
-          <w:rFonts w:asciiTheme="minorHAnsi" w:hAnsiTheme="minorHAnsi" w:cstheme="minorHAnsi"/>
-        </w:rPr>
-        <w:t>mario</w:t>
-      </w:r>
-      <w:proofErr w:type="spellEnd"/>
-      <w:r>
-        <w:rPr>
-          <w:rFonts w:asciiTheme="minorHAnsi" w:hAnsiTheme="minorHAnsi" w:cstheme="minorHAnsi"/>
-        </w:rPr>
-        <w:t>-bros. package. This reward is calculated for each step as</w:t>
+        <w:t>The reward value used for training the PPO agent is the one that is included in the gym-super-mario-bros. package. This reward is calculated for each step as</w:t>
       </w:r>
     </w:p>
     <w:p>
@@ -713,22 +639,136 @@
       <w:pPr>
         <w:pStyle w:val="NormalWeb"/>
         <w:rPr>
+          <w:rFonts w:asciiTheme="minorHAnsi" w:hAnsiTheme="minorHAnsi" w:cstheme="minorHAnsi"/>
+        </w:rPr>
+      </w:pPr>
+      <w:r>
+        <w:rPr>
+          <w:rFonts w:asciiTheme="minorHAnsi" w:hAnsiTheme="minorHAnsi" w:cstheme="minorHAnsi"/>
+        </w:rPr>
+        <w:t xml:space="preserve">  where r is the reward value, x0 and x1 are Mario’s x position before and after the step, c0 and c1 are the value of the in-game timer before and after the step, and d is -15 if Mario died during the step or 0 otherwise. The reward cannot be outside of the range -15 to 15 (Kauten, 2018). </w:t>
+      </w:r>
+      <w:r>
+        <w:rPr>
+          <w:rFonts w:asciiTheme="minorHAnsi" w:hAnsiTheme="minorHAnsi" w:cstheme="minorHAnsi"/>
+        </w:rPr>
+        <w:t>This results in the agent prioritising going right as quickly as possible while avoiding death.</w:t>
+      </w:r>
+      <w:r>
+        <w:rPr>
+          <w:rFonts w:asciiTheme="minorHAnsi" w:hAnsiTheme="minorHAnsi" w:cstheme="minorHAnsi"/>
+        </w:rPr>
+        <w:t xml:space="preserve"> </w:t>
+      </w:r>
+      <w:r>
+        <w:rPr>
+          <w:rFonts w:asciiTheme="minorHAnsi" w:hAnsiTheme="minorHAnsi" w:cstheme="minorHAnsi"/>
+        </w:rPr>
+        <w:t>Starting from level 1-1 with 3 lives</w:t>
+      </w:r>
+      <w:r>
+        <w:rPr>
+          <w:rFonts w:asciiTheme="minorHAnsi" w:hAnsiTheme="minorHAnsi" w:cstheme="minorHAnsi"/>
+        </w:rPr>
+        <w:t xml:space="preserve">, the </w:t>
+      </w:r>
+      <w:r>
+        <w:rPr>
+          <w:rFonts w:asciiTheme="minorHAnsi" w:hAnsiTheme="minorHAnsi" w:cstheme="minorHAnsi"/>
+        </w:rPr>
+        <w:t>rule-based</w:t>
+      </w:r>
+      <w:r>
+        <w:rPr>
+          <w:rFonts w:asciiTheme="minorHAnsi" w:hAnsiTheme="minorHAnsi" w:cstheme="minorHAnsi"/>
+        </w:rPr>
+        <w:t xml:space="preserve"> agent earns a total reward of 4126. </w:t>
+      </w:r>
+      <w:r>
+        <w:rPr>
           <w:rFonts w:ascii="LMRoman12" w:hAnsi="LMRoman12"/>
           <w:color w:val="538135" w:themeColor="accent6" w:themeShade="BF"/>
         </w:rPr>
-      </w:pPr>
-      <w:r>
-        <w:rPr>
-          <w:rFonts w:asciiTheme="minorHAnsi" w:hAnsiTheme="minorHAnsi" w:cstheme="minorHAnsi"/>
-        </w:rPr>
-        <w:t xml:space="preserve">  where r is the reward value, x0 and x1 are Mario’s x position before and after the step, c0 and c1 are the value of the in-game timer before and after the step, and d is -15 if Mario died during the step or 0 otherwise. The reward cannot be outside of the range -15 to 15 (Kauten, 2018). </w:t>
-      </w:r>
-      <w:r>
-        <w:rPr>
-          <w:rFonts w:asciiTheme="minorHAnsi" w:hAnsiTheme="minorHAnsi" w:cstheme="minorHAnsi"/>
-        </w:rPr>
-        <w:t>This results in the agent prioritising going right as quickly as possible while avoiding death.</w:t>
-      </w:r>
+        <w:t xml:space="preserve">Early in the PPO agent’s training it would achieve anywhere between [XXXX] – [XXXX] reward. After </w:t>
+      </w:r>
+      <w:r>
+        <w:rPr>
+          <w:rFonts w:ascii="LMRoman12" w:hAnsi="LMRoman12"/>
+          <w:color w:val="538135" w:themeColor="accent6" w:themeShade="BF"/>
+        </w:rPr>
+        <w:t>4</w:t>
+      </w:r>
+      <w:r>
+        <w:rPr>
+          <w:rFonts w:ascii="LMRoman12" w:hAnsi="LMRoman12"/>
+          <w:color w:val="538135" w:themeColor="accent6" w:themeShade="BF"/>
+        </w:rPr>
+        <w:t xml:space="preserve"> million steps, the PPO agent would plateau at roughly 2000 average reward per </w:t>
+      </w:r>
+      <w:r>
+        <w:rPr>
+          <w:rFonts w:ascii="LMRoman12" w:hAnsi="LMRoman12"/>
+          <w:color w:val="538135" w:themeColor="accent6" w:themeShade="BF"/>
+        </w:rPr>
+        <w:t>3 lives.</w:t>
+      </w:r>
+      <w:r>
+        <w:rPr>
+          <w:rFonts w:ascii="LMRoman12" w:hAnsi="LMRoman12"/>
+          <w:color w:val="538135" w:themeColor="accent6" w:themeShade="BF"/>
+        </w:rPr>
+        <w:t xml:space="preserve"> It would go on to occasionally beat 1-1.</w:t>
+      </w:r>
+    </w:p>
+    <w:p>
+      <w:pPr>
+        <w:pStyle w:val="NormalWeb"/>
+        <w:rPr>
+          <w:rFonts w:asciiTheme="minorHAnsi" w:hAnsiTheme="minorHAnsi" w:cstheme="minorHAnsi"/>
+        </w:rPr>
+      </w:pPr>
+      <w:r>
+        <w:rPr>
+          <w:rFonts w:asciiTheme="minorHAnsi" w:hAnsiTheme="minorHAnsi" w:cstheme="minorHAnsi"/>
+        </w:rPr>
+        <w:t xml:space="preserve">Besides the differences in total reward, there are several other differences in the agents that affect their usefulness. The </w:t>
+      </w:r>
+      <w:proofErr w:type="gramStart"/>
+      <w:r>
+        <w:rPr>
+          <w:rFonts w:asciiTheme="minorHAnsi" w:hAnsiTheme="minorHAnsi" w:cstheme="minorHAnsi"/>
+        </w:rPr>
+        <w:t>rule based</w:t>
+      </w:r>
+      <w:proofErr w:type="gramEnd"/>
+      <w:r>
+        <w:rPr>
+          <w:rFonts w:asciiTheme="minorHAnsi" w:hAnsiTheme="minorHAnsi" w:cstheme="minorHAnsi"/>
+        </w:rPr>
+        <w:t xml:space="preserve"> agent benefits from consistency; since neither the agent nor </w:t>
+      </w:r>
+      <w:r>
+        <w:rPr>
+          <w:rFonts w:asciiTheme="minorHAnsi" w:hAnsiTheme="minorHAnsi" w:cstheme="minorHAnsi"/>
+          <w:i/>
+          <w:iCs/>
+        </w:rPr>
+        <w:t>Super Mario Bros.</w:t>
+      </w:r>
+      <w:r>
+        <w:rPr>
+          <w:rFonts w:asciiTheme="minorHAnsi" w:hAnsiTheme="minorHAnsi" w:cstheme="minorHAnsi"/>
+        </w:rPr>
+        <w:t xml:space="preserve"> itself have any random elements, it will always perform the exact same with no chance of random elements affecting its performance. Another notable benefit is being easy and quick to understand and tweak; if a change is desired the code can be directly edited and reran to see the changes, while the PPO agent requires hours of training just to see the results of any changes made. The obvious downside of the </w:t>
+      </w:r>
+      <w:proofErr w:type="gramStart"/>
+      <w:r>
+        <w:rPr>
+          <w:rFonts w:asciiTheme="minorHAnsi" w:hAnsiTheme="minorHAnsi" w:cstheme="minorHAnsi"/>
+        </w:rPr>
+        <w:t>rule based</w:t>
+      </w:r>
+      <w:proofErr w:type="gramEnd"/>
       <w:r>
         <w:rPr>
           <w:rFonts w:asciiTheme="minorHAnsi" w:hAnsiTheme="minorHAnsi" w:cstheme="minorHAnsi"/>
@@ -739,99 +779,31 @@
         <w:rPr>
           <w:rFonts w:asciiTheme="minorHAnsi" w:hAnsiTheme="minorHAnsi" w:cstheme="minorHAnsi"/>
         </w:rPr>
-        <w:t>Starting from level 1-1 with 3 lives</w:t>
-      </w:r>
-      <w:r>
-        <w:rPr>
-          <w:rFonts w:asciiTheme="minorHAnsi" w:hAnsiTheme="minorHAnsi" w:cstheme="minorHAnsi"/>
-        </w:rPr>
-        <w:t xml:space="preserve">, the </w:t>
-      </w:r>
-      <w:r>
-        <w:rPr>
-          <w:rFonts w:asciiTheme="minorHAnsi" w:hAnsiTheme="minorHAnsi" w:cstheme="minorHAnsi"/>
-        </w:rPr>
-        <w:t>rule-based</w:t>
-      </w:r>
-      <w:r>
-        <w:rPr>
-          <w:rFonts w:asciiTheme="minorHAnsi" w:hAnsiTheme="minorHAnsi" w:cstheme="minorHAnsi"/>
-        </w:rPr>
-        <w:t xml:space="preserve"> agent earns a total reward of 4126. </w:t>
-      </w:r>
-      <w:r>
+        <w:lastRenderedPageBreak/>
+        <w:t>agent is that it is incapable of learning from its training directly. Our agent was primarily designed for beating World 1-1, a level which uses the standard overworld colour palette; if made to try and play a differently themed level like 1-2 it will not recognise any of the blocks or enemies due to them being different colours. This will not change unless we directly program in the ability for it to recognise these objects. In contrast, the PPO agent will eventually learn to beat these levels if given enough time to train, with no intervention from the programmer.</w:t>
+      </w:r>
+    </w:p>
+    <w:p>
+      <w:pPr>
+        <w:pStyle w:val="NormalWeb"/>
         <w:rPr>
           <w:rFonts w:ascii="LMRoman12" w:hAnsi="LMRoman12"/>
           <w:color w:val="538135" w:themeColor="accent6" w:themeShade="BF"/>
         </w:rPr>
-        <w:t xml:space="preserve">Early in the PPO agent’s training it would achieve anywhere between [XXXX] – [XXXX] reward. After </w:t>
-      </w:r>
+      </w:pPr>
       <w:r>
         <w:rPr>
           <w:rFonts w:ascii="LMRoman12" w:hAnsi="LMRoman12"/>
           <w:color w:val="538135" w:themeColor="accent6" w:themeShade="BF"/>
         </w:rPr>
-        <w:t>4</w:t>
+        <w:t>With the PPO algorithm and the above reward function, we noticed many strange behaviours. For example,</w:t>
       </w:r>
       <w:r>
         <w:rPr>
           <w:rFonts w:ascii="LMRoman12" w:hAnsi="LMRoman12"/>
           <w:color w:val="538135" w:themeColor="accent6" w:themeShade="BF"/>
         </w:rPr>
-        <w:t xml:space="preserve"> million steps, the PPO agent would plateau at roughly 2000 average reward per </w:t>
-      </w:r>
-      <w:r>
-        <w:rPr>
-          <w:rFonts w:ascii="LMRoman12" w:hAnsi="LMRoman12"/>
-          <w:color w:val="538135" w:themeColor="accent6" w:themeShade="BF"/>
-        </w:rPr>
-        <w:t>3 lives.</w:t>
-      </w:r>
-      <w:r>
-        <w:rPr>
-          <w:rFonts w:ascii="LMRoman12" w:hAnsi="LMRoman12"/>
-          <w:color w:val="538135" w:themeColor="accent6" w:themeShade="BF"/>
-        </w:rPr>
-        <w:t xml:space="preserve"> It would go on to occasionally beat 1-1.</w:t>
-      </w:r>
-    </w:p>
-    <w:p>
-      <w:pPr>
-        <w:pStyle w:val="NormalWeb"/>
-        <w:rPr>
-          <w:rFonts w:ascii="LMRoman12" w:hAnsi="LMRoman12"/>
-          <w:color w:val="538135" w:themeColor="accent6" w:themeShade="BF"/>
-        </w:rPr>
-      </w:pPr>
-      <w:r>
-        <w:rPr>
-          <w:rFonts w:ascii="LMRoman12" w:hAnsi="LMRoman12"/>
-          <w:color w:val="538135" w:themeColor="accent6" w:themeShade="BF"/>
-        </w:rPr>
-        <w:t>With the PPO algorithm and the above reward function, we noticed many strange behaviours. For example,</w:t>
-      </w:r>
-      <w:r>
-        <w:rPr>
-          <w:rFonts w:ascii="LMRoman12" w:hAnsi="LMRoman12"/>
-          <w:color w:val="538135" w:themeColor="accent6" w:themeShade="BF"/>
-        </w:rPr>
-        <w:t xml:space="preserve"> after millions of iterations, sometimes the agent would develop a local optimum such as running into the second pipe indefinitely. This led to us finding a time limit wrapper function for our environment from </w:t>
-      </w:r>
-      <w:proofErr w:type="spellStart"/>
-      <w:r>
-        <w:rPr>
-          <w:rFonts w:ascii="LMRoman12" w:hAnsi="LMRoman12"/>
-          <w:color w:val="538135" w:themeColor="accent6" w:themeShade="BF"/>
-        </w:rPr>
-        <w:t>ClarityCoders</w:t>
-      </w:r>
-      <w:proofErr w:type="spellEnd"/>
-      <w:r>
-        <w:rPr>
-          <w:rFonts w:ascii="LMRoman12" w:hAnsi="LMRoman12"/>
-          <w:color w:val="538135" w:themeColor="accent6" w:themeShade="BF"/>
-        </w:rPr>
-        <w:t xml:space="preserve"> (2022). This time limit wrapper indirectly modified the reward function, associating a death penalty for the agent if it did not complete the level in time.</w:t>
+        <w:t xml:space="preserve"> after millions of iterations, sometimes the agent would develop a local optimum such as running into the second pipe indefinitely. This led to us finding a time limit wrapper function for our environment from ClarityCoders (2022). This time limit wrapper indirectly modified the reward function, associating a death penalty for the agent if it did not complete the level in time.</w:t>
       </w:r>
     </w:p>
     <w:p>
@@ -857,7 +829,6 @@
         <w:rPr>
           <w:rFonts w:asciiTheme="minorHAnsi" w:hAnsiTheme="minorHAnsi" w:cstheme="minorHAnsi"/>
         </w:rPr>
-        <w:lastRenderedPageBreak/>
         <w:t>[Strengths and Weaknesses of Rule-Based agent]</w:t>
       </w:r>
     </w:p>
@@ -962,23 +933,7 @@
           <w:rFonts w:asciiTheme="minorHAnsi" w:hAnsiTheme="minorHAnsi" w:cstheme="minorHAnsi"/>
           <w:color w:val="538135" w:themeColor="accent6" w:themeShade="BF"/>
         </w:rPr>
-        <w:t xml:space="preserve">However, not all is a positive with the PPO agent. Training time and resources are a considerable downside. To see any results from the PPO agent, it needs to be given a pre-trained model or train its own model. In our case, we trained the PPO agent on a Nvidia RTX 3070ti using its CUDA cores via </w:t>
-      </w:r>
-      <w:proofErr w:type="spellStart"/>
-      <w:r>
-        <w:rPr>
-          <w:rFonts w:asciiTheme="minorHAnsi" w:hAnsiTheme="minorHAnsi" w:cstheme="minorHAnsi"/>
-          <w:color w:val="538135" w:themeColor="accent6" w:themeShade="BF"/>
-        </w:rPr>
-        <w:t>PyTorch</w:t>
-      </w:r>
-      <w:proofErr w:type="spellEnd"/>
-      <w:r>
-        <w:rPr>
-          <w:rFonts w:asciiTheme="minorHAnsi" w:hAnsiTheme="minorHAnsi" w:cstheme="minorHAnsi"/>
-          <w:color w:val="538135" w:themeColor="accent6" w:themeShade="BF"/>
-        </w:rPr>
-        <w:t>. Although we had one of the best graphics cards on the market, training still took many days to complete and provided us with underwhelming results.</w:t>
+        <w:t>However, not all is a positive with the PPO agent. Training time and resources are a considerable downside. To see any results from the PPO agent, it needs to be given a pre-trained model or train its own model. In our case, we trained the PPO agent on a Nvidia RTX 3070ti using its CUDA cores via PyTorch. Although we had one of the best graphics cards on the market, training still took many days to complete and provided us with underwhelming results.</w:t>
       </w:r>
     </w:p>
     <w:p>
@@ -1023,6 +978,7 @@
           <w:rFonts w:asciiTheme="minorHAnsi" w:hAnsiTheme="minorHAnsi" w:cstheme="minorHAnsi"/>
           <w:color w:val="538135" w:themeColor="accent6" w:themeShade="BF"/>
         </w:rPr>
+        <w:lastRenderedPageBreak/>
         <w:t>A final disadvantage of the PPO algorithm is with its debugging and interpretability. Due to the cryptic nature and performance metrics of neural networks, its hard to decide if modifying a hyperparameter is improving the agent or not. At a minimum, it requires many hours of training to determine if a modification is beneficial or not. Compounding this is the stochastic</w:t>
       </w:r>
       <w:r>
@@ -1067,19 +1023,11 @@
           <w:rFonts w:asciiTheme="minorHAnsi" w:hAnsiTheme="minorHAnsi" w:cstheme="minorHAnsi"/>
         </w:rPr>
       </w:pPr>
-      <w:proofErr w:type="spellStart"/>
-      <w:r>
-        <w:rPr>
-          <w:rFonts w:asciiTheme="minorHAnsi" w:hAnsiTheme="minorHAnsi" w:cstheme="minorHAnsi"/>
-        </w:rPr>
-        <w:t>Analyze</w:t>
-      </w:r>
-      <w:proofErr w:type="spellEnd"/>
-      <w:r>
-        <w:rPr>
-          <w:rFonts w:asciiTheme="minorHAnsi" w:hAnsiTheme="minorHAnsi" w:cstheme="minorHAnsi"/>
-        </w:rPr>
-        <w:t xml:space="preserve"> and contrast the performance of the chosen AI methods. </w:t>
+      <w:r>
+        <w:rPr>
+          <w:rFonts w:asciiTheme="minorHAnsi" w:hAnsiTheme="minorHAnsi" w:cstheme="minorHAnsi"/>
+        </w:rPr>
+        <w:t xml:space="preserve">Analyze and contrast the performance of the chosen AI methods. </w:t>
       </w:r>
     </w:p>
     <w:p>
@@ -1135,36 +1083,7 @@
         <w:rPr>
           <w:rFonts w:cstheme="minorHAnsi"/>
         </w:rPr>
-        <w:lastRenderedPageBreak/>
-        <w:t xml:space="preserve">Rule based cannot adapt on its own; new </w:t>
-      </w:r>
-      <w:proofErr w:type="spellStart"/>
-      <w:r>
-        <w:rPr>
-          <w:rFonts w:cstheme="minorHAnsi"/>
-        </w:rPr>
-        <w:t>palletes</w:t>
-      </w:r>
-      <w:proofErr w:type="spellEnd"/>
-      <w:r>
-        <w:rPr>
-          <w:rFonts w:cstheme="minorHAnsi"/>
-        </w:rPr>
-        <w:t xml:space="preserve"> like underground or new enemies like </w:t>
-      </w:r>
-      <w:proofErr w:type="spellStart"/>
-      <w:r>
-        <w:rPr>
-          <w:rFonts w:cstheme="minorHAnsi"/>
-        </w:rPr>
-        <w:t>Lakitus</w:t>
-      </w:r>
-      <w:proofErr w:type="spellEnd"/>
-      <w:r>
-        <w:rPr>
-          <w:rFonts w:cstheme="minorHAnsi"/>
-        </w:rPr>
-        <w:t xml:space="preserve"> require adding them to the enemy recognition program, coding new actions to avoid them, etc.</w:t>
+        <w:t>Rule based cannot adapt on its own; new palletes like underground or new enemies like Lakitus require adding them to the enemy recognition program, coding new actions to avoid them, etc.</w:t>
       </w:r>
     </w:p>
     <w:p>
@@ -1294,15 +1213,7 @@
         </w:rPr>
       </w:pPr>
       <w:r>
-        <w:t>While the gym-super-</w:t>
-      </w:r>
-      <w:proofErr w:type="spellStart"/>
-      <w:r>
-        <w:t>mario</w:t>
-      </w:r>
-      <w:proofErr w:type="spellEnd"/>
-      <w:r>
-        <w:t>-bros package by default uses rightward progression as its primary metric of performance, this is not the only factor on which we can compare the agents. One poten</w:t>
+        <w:t>While the gym-super-mario-bros package by default uses rightward progression as its primary metric of performance, this is not the only factor on which we can compare the agents. One poten</w:t>
       </w:r>
       <w:r>
         <w:t>tial alternate metric is to directly reward completing levels as quickly as possible. Under this metric we would provide large reward boosts at the end of levels based on their world/stage numbers</w:t>
@@ -1400,41 +1311,20 @@
         <w:rPr>
           <w:rFonts w:cstheme="minorHAnsi"/>
         </w:rPr>
-        <w:t xml:space="preserve">. includes a points system that rewards various beneficial actions, like collecting coins and having lots of time left on the in-game timer, with points. By tying the reward function to how many points a given action earns, we </w:t>
-      </w:r>
-      <w:r>
-        <w:rPr>
-          <w:rFonts w:cstheme="minorHAnsi"/>
-        </w:rPr>
-        <w:t xml:space="preserve">will be measuring our agent’s performance in a unique way. Rewarding points encourages many unique behaviours, such as kicking </w:t>
-      </w:r>
-      <w:proofErr w:type="spellStart"/>
-      <w:r>
-        <w:rPr>
-          <w:rFonts w:cstheme="minorHAnsi"/>
-        </w:rPr>
-        <w:t>Koopa</w:t>
-      </w:r>
-      <w:proofErr w:type="spellEnd"/>
-      <w:r>
-        <w:rPr>
-          <w:rFonts w:cstheme="minorHAnsi"/>
-        </w:rPr>
-        <w:t xml:space="preserve"> </w:t>
-      </w:r>
-      <w:proofErr w:type="spellStart"/>
-      <w:r>
-        <w:rPr>
-          <w:rFonts w:cstheme="minorHAnsi"/>
-        </w:rPr>
-        <w:t>Troopa</w:t>
-      </w:r>
-      <w:proofErr w:type="spellEnd"/>
-      <w:r>
-        <w:rPr>
-          <w:rFonts w:cstheme="minorHAnsi"/>
-        </w:rPr>
-        <w:t xml:space="preserve"> shells into other enemies or hitting the top of the end-of-level flagpole. The points given for time remaining also ensure reaching the level’s end is still a priority, so the agents should still progress through the game. However, one change that must be made for this metric is to either restrict the agent to 1 life for each attempt or apply a heavy penalty to dying.</w:t>
+        <w:t xml:space="preserve">. includes a points system that rewards various beneficial actions, like collecting coins </w:t>
+      </w:r>
+      <w:r>
+        <w:rPr>
+          <w:rFonts w:cstheme="minorHAnsi"/>
+        </w:rPr>
+        <w:lastRenderedPageBreak/>
+        <w:t xml:space="preserve">and having lots of time left on the in-game timer, with points. By tying the reward function to how many points a given action earns, we </w:t>
+      </w:r>
+      <w:r>
+        <w:rPr>
+          <w:rFonts w:cstheme="minorHAnsi"/>
+        </w:rPr>
+        <w:t>will be measuring our agent’s performance in a unique way. Rewarding points encourages many unique behaviours, such as kicking Koopa Troopa shells into other enemies or hitting the top of the end-of-level flagpole. The points given for time remaining also ensure reaching the level’s end is still a priority, so the agents should still progress through the game. However, one change that must be made for this metric is to either restrict the agent to 1 life for each attempt or apply a heavy penalty to dying.</w:t>
       </w:r>
       <w:r>
         <w:rPr>
@@ -1472,21 +1362,7 @@
         <w:rPr>
           <w:rFonts w:cstheme="minorHAnsi"/>
         </w:rPr>
-        <w:t xml:space="preserve"> bouncing on </w:t>
-      </w:r>
-      <w:proofErr w:type="spellStart"/>
-      <w:r>
-        <w:rPr>
-          <w:rFonts w:cstheme="minorHAnsi"/>
-        </w:rPr>
-        <w:t>Koopa</w:t>
-      </w:r>
-      <w:proofErr w:type="spellEnd"/>
-      <w:r>
-        <w:rPr>
-          <w:rFonts w:cstheme="minorHAnsi"/>
-        </w:rPr>
-        <w:t xml:space="preserve"> shells </w:t>
+        <w:t xml:space="preserve"> bouncing on Koopa shells </w:t>
       </w:r>
       <w:r>
         <w:rPr>
@@ -1546,14 +1422,7 @@
         <w:rPr>
           <w:rFonts w:cstheme="minorHAnsi"/>
         </w:rPr>
-        <w:t xml:space="preserve">Without this change, untrained agents will earn no reward as they move erratically at the start of the level (where there is nothing that can earn them points), making early training </w:t>
-      </w:r>
-      <w:r>
-        <w:rPr>
-          <w:rFonts w:cstheme="minorHAnsi"/>
-        </w:rPr>
-        <w:lastRenderedPageBreak/>
-        <w:t xml:space="preserve">progress very slow. </w:t>
+        <w:t xml:space="preserve">Without this change, untrained agents will earn no reward as they move erratically at the start of the level (where there is nothing that can earn them points), making early training progress very slow. </w:t>
       </w:r>
       <w:r>
         <w:rPr>
@@ -1628,21 +1497,7 @@
         <w:rPr>
           <w:rFonts w:asciiTheme="minorHAnsi" w:hAnsiTheme="minorHAnsi" w:cstheme="minorHAnsi"/>
         </w:rPr>
-        <w:t>You will notice that gym-super-</w:t>
-      </w:r>
-      <w:proofErr w:type="spellStart"/>
-      <w:r>
-        <w:rPr>
-          <w:rFonts w:asciiTheme="minorHAnsi" w:hAnsiTheme="minorHAnsi" w:cstheme="minorHAnsi"/>
-        </w:rPr>
-        <w:t>mario</w:t>
-      </w:r>
-      <w:proofErr w:type="spellEnd"/>
-      <w:r>
-        <w:rPr>
-          <w:rFonts w:asciiTheme="minorHAnsi" w:hAnsiTheme="minorHAnsi" w:cstheme="minorHAnsi"/>
-        </w:rPr>
-        <w:t xml:space="preserve">-bros reward function assumes the objective of the game is to move as far right as possible. You are encouraged to come up with other performance and evaluation metrics for your agents. Novel and interesting metrics that you come up with will be rewarded. </w:t>
+        <w:t xml:space="preserve">You will notice that gym-super-mario-bros reward function assumes the objective of the game is to move as far right as possible. You are encouraged to come up with other performance and evaluation metrics for your agents. Novel and interesting metrics that you come up with will be rewarded. </w:t>
       </w:r>
     </w:p>
     <w:p>
@@ -1758,21 +1613,7 @@
         <w:rPr>
           <w:rFonts w:cstheme="minorHAnsi"/>
         </w:rPr>
-        <w:t xml:space="preserve"> (</w:t>
-      </w:r>
-      <w:proofErr w:type="spellStart"/>
-      <w:r>
-        <w:rPr>
-          <w:rFonts w:cstheme="minorHAnsi"/>
-        </w:rPr>
-        <w:t>tenserboard</w:t>
-      </w:r>
-      <w:proofErr w:type="spellEnd"/>
-      <w:r>
-        <w:rPr>
-          <w:rFonts w:cstheme="minorHAnsi"/>
-        </w:rPr>
-        <w:t>, other visualisation techniques)</w:t>
+        <w:t xml:space="preserve"> (tenserboard, other visualisation techniques)</w:t>
       </w:r>
     </w:p>
     <w:p>
@@ -1864,7 +1705,6 @@
         <w:rPr>
           <w:rFonts w:cstheme="minorHAnsi"/>
         </w:rPr>
-        <w:lastRenderedPageBreak/>
         <w:t>Freezing the game</w:t>
       </w:r>
       <w:r>
@@ -1964,15 +1804,7 @@
         </w:numPr>
       </w:pPr>
       <w:r>
-        <w:t xml:space="preserve">[other references; use APA7 style; </w:t>
-      </w:r>
-      <w:proofErr w:type="spellStart"/>
-      <w:r>
-        <w:t>pytorch</w:t>
-      </w:r>
-      <w:proofErr w:type="spellEnd"/>
-      <w:r>
-        <w:t xml:space="preserve"> tutorial?]</w:t>
+        <w:t>[other references; use APA7 style; pytorch tutorial?]</w:t>
       </w:r>
     </w:p>
     <w:p>
@@ -2028,21 +1860,7 @@
         <w:rPr>
           <w:rFonts w:cstheme="minorHAnsi"/>
         </w:rPr>
-        <w:t xml:space="preserve">When we make changes to existing code (Laurens, </w:t>
-      </w:r>
-      <w:proofErr w:type="spellStart"/>
-      <w:r>
-        <w:rPr>
-          <w:rFonts w:cstheme="minorHAnsi"/>
-        </w:rPr>
-        <w:t>pytorch</w:t>
-      </w:r>
-      <w:proofErr w:type="spellEnd"/>
-      <w:r>
-        <w:rPr>
-          <w:rFonts w:cstheme="minorHAnsi"/>
-        </w:rPr>
-        <w:t xml:space="preserve"> tutorial) document it!</w:t>
+        <w:t>When we make changes to existing code (Laurens, pytorch tutorial) document it!</w:t>
       </w:r>
     </w:p>
     <w:p>
@@ -2086,79 +1904,7 @@
           <w:szCs w:val="22"/>
           <w:lang w:val="en-GB"/>
         </w:rPr>
-        <w:t xml:space="preserve"> run </w:t>
-      </w:r>
-      <w:proofErr w:type="spellStart"/>
-      <w:r>
-        <w:rPr>
-          <w:rFonts w:ascii="Menlo" w:hAnsi="Menlo" w:cs="Menlo"/>
-          <w:color w:val="000000"/>
-          <w:kern w:val="0"/>
-          <w:sz w:val="22"/>
-          <w:szCs w:val="22"/>
-          <w:lang w:val="en-GB"/>
-        </w:rPr>
-        <w:t>nes_py</w:t>
-      </w:r>
-      <w:proofErr w:type="spellEnd"/>
-      <w:r>
-        <w:rPr>
-          <w:rFonts w:ascii="Menlo" w:hAnsi="Menlo" w:cs="Menlo"/>
-          <w:color w:val="000000"/>
-          <w:kern w:val="0"/>
-          <w:sz w:val="22"/>
-          <w:szCs w:val="22"/>
-          <w:lang w:val="en-GB"/>
-        </w:rPr>
-        <w:t xml:space="preserve"> --rom super-</w:t>
-      </w:r>
-      <w:proofErr w:type="spellStart"/>
-      <w:r>
-        <w:rPr>
-          <w:rFonts w:ascii="Menlo" w:hAnsi="Menlo" w:cs="Menlo"/>
-          <w:color w:val="000000"/>
-          <w:kern w:val="0"/>
-          <w:sz w:val="22"/>
-          <w:szCs w:val="22"/>
-          <w:lang w:val="en-GB"/>
-        </w:rPr>
-        <w:t>mario</w:t>
-      </w:r>
-      <w:proofErr w:type="spellEnd"/>
-      <w:r>
-        <w:rPr>
-          <w:rFonts w:ascii="Menlo" w:hAnsi="Menlo" w:cs="Menlo"/>
-          <w:color w:val="000000"/>
-          <w:kern w:val="0"/>
-          <w:sz w:val="22"/>
-          <w:szCs w:val="22"/>
-          <w:lang w:val="en-GB"/>
-        </w:rPr>
-        <w:t>-</w:t>
-      </w:r>
-      <w:proofErr w:type="spellStart"/>
-      <w:r>
-        <w:rPr>
-          <w:rFonts w:ascii="Menlo" w:hAnsi="Menlo" w:cs="Menlo"/>
-          <w:color w:val="000000"/>
-          <w:kern w:val="0"/>
-          <w:sz w:val="22"/>
-          <w:szCs w:val="22"/>
-          <w:lang w:val="en-GB"/>
-        </w:rPr>
-        <w:t>bros.nes</w:t>
-      </w:r>
-      <w:proofErr w:type="spellEnd"/>
-      <w:r>
-        <w:rPr>
-          <w:rFonts w:ascii="Menlo" w:hAnsi="Menlo" w:cs="Menlo"/>
-          <w:color w:val="000000"/>
-          <w:kern w:val="0"/>
-          <w:sz w:val="22"/>
-          <w:szCs w:val="22"/>
-          <w:lang w:val="en-GB"/>
-        </w:rPr>
-        <w:t xml:space="preserve"> --mode human’ for human controlled Mario</w:t>
+        <w:t xml:space="preserve"> run nes_py --rom super-mario-bros.nes --mode human’ for human controlled Mario</w:t>
       </w:r>
     </w:p>
     <w:p/>

</xml_diff>

<commit_message>
Edited draft to better match Connor's additions
</commit_message>
<xml_diff>
--- a/Report Draft.docx
+++ b/Report Draft.docx
@@ -210,7 +210,7 @@
                 <v:stroke joinstyle="miter"/>
                 <v:path gradientshapeok="t" o:connecttype="rect"/>
               </v:shapetype>
-              <v:shape id="Text Box 1" o:spid="_x0000_s1026" type="#_x0000_t202" style="position:absolute;left:0;text-align:left;margin-left:0;margin-top:55.1pt;width:2in;height:2in;z-index:251659264;visibility:visible;mso-wrap-style:none;mso-wrap-distance-left:9pt;mso-wrap-distance-top:0;mso-wrap-distance-right:9pt;mso-wrap-distance-bottom:0;mso-position-horizontal:absolute;mso-position-horizontal-relative:text;mso-position-vertical:absolute;mso-position-vertical-relative:text;v-text-anchor:top" o:gfxdata="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" filled="f" stroked="f">
+              <v:shape id="Text Box 1" o:spid="_x0000_s1026" type="#_x0000_t202" style="position:absolute;left:0;text-align:left;margin-left:0;margin-top:55.1pt;width:2in;height:2in;z-index:251659264;visibility:visible;mso-wrap-style:none;mso-wrap-distance-left:9pt;mso-wrap-distance-top:0;mso-wrap-distance-right:9pt;mso-wrap-distance-bottom:0;mso-position-horizontal:absolute;mso-position-horizontal-relative:text;mso-position-vertical:absolute;mso-position-vertical-relative:text;v-text-anchor:top" o:gfxdata="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" filled="f" stroked="f">
                 <o:extrusion v:ext="view" viewpoint="-100pt,0" viewpointorigin="-.5,0" skewangle="0" skewamt="0"/>
                 <v:textbox style="mso-fit-shape-to-text:t">
                   <w:txbxContent>
@@ -457,7 +457,68 @@
         <w:rPr>
           <w:rFonts w:cstheme="minorHAnsi"/>
         </w:rPr>
-        <w:t>The two agents we will be comparing are a rule-based agent and a PPO agent. These agents will interact with Super Mario Bros. using the methods in the gym-super-mario-bros package (Kauten, 2018). The rule-based agent is a simple Python script which reads in data corresponding to the game screen, alongside other information recorded by the package such as Mario’s coordinates and the number of lives he has., then chooses what combination of buttons to input based on that data. The rules used to determine what inputs are made were coded by hand over the course of th</w:t>
+        <w:t>The two agents we will be comparing are a rule-based agent and a PPO agent. These agents will interact with Super Mario Bros. using the methods in the gym-super-</w:t>
+      </w:r>
+      <w:proofErr w:type="spellStart"/>
+      <w:r>
+        <w:rPr>
+          <w:rFonts w:cstheme="minorHAnsi"/>
+        </w:rPr>
+        <w:t>mario</w:t>
+      </w:r>
+      <w:proofErr w:type="spellEnd"/>
+      <w:r>
+        <w:rPr>
+          <w:rFonts w:cstheme="minorHAnsi"/>
+        </w:rPr>
+        <w:t>-bros package (</w:t>
+      </w:r>
+      <w:proofErr w:type="spellStart"/>
+      <w:r>
+        <w:rPr>
+          <w:rFonts w:cstheme="minorHAnsi"/>
+        </w:rPr>
+        <w:t>Kauten</w:t>
+      </w:r>
+      <w:proofErr w:type="spellEnd"/>
+      <w:r>
+        <w:rPr>
+          <w:rFonts w:cstheme="minorHAnsi"/>
+        </w:rPr>
+        <w:t xml:space="preserve">, 2018). </w:t>
+      </w:r>
+      <w:r>
+        <w:rPr>
+          <w:rFonts w:cstheme="minorHAnsi"/>
+          <w:color w:val="FF0000"/>
+        </w:rPr>
+        <w:t>Our first agent</w:t>
+      </w:r>
+      <w:r>
+        <w:rPr>
+          <w:rFonts w:cstheme="minorHAnsi"/>
+          <w:color w:val="FF0000"/>
+        </w:rPr>
+        <w:t xml:space="preserve"> is a rule-based agent, using simple Python functions to make decisions. We chose this algorithm for its simplicity in implementation, and for the ability to compare it with the </w:t>
+      </w:r>
+      <w:r>
+        <w:rPr>
+          <w:rFonts w:cstheme="minorHAnsi"/>
+          <w:color w:val="FF0000"/>
+        </w:rPr>
+        <w:t>more complex reinforcement learning agents</w:t>
+      </w:r>
+      <w:r>
+        <w:rPr>
+          <w:rFonts w:cstheme="minorHAnsi"/>
+        </w:rPr>
+        <w:t>. T</w:t>
+      </w:r>
+      <w:r>
+        <w:rPr>
+          <w:rFonts w:cstheme="minorHAnsi"/>
+        </w:rPr>
+        <w:t>he rule-based agent is a simple Python script which reads in data corresponding to the game screen, alongside other information recorded by the package such as Mario’s coordinates and the number of lives he has., then chooses what combination of buttons to input based on that data. The rules used to determine what inputs are made were coded by hand over the course of th</w:t>
       </w:r>
       <w:r>
         <w:rPr>
@@ -481,19 +542,89 @@
         <w:rPr>
           <w:rFonts w:cstheme="minorHAnsi"/>
         </w:rPr>
-        <w:t>, with it being tweaked manually in response to testing it starting from World 1-1 with 3 lives</w:t>
-      </w:r>
-      <w:r>
-        <w:rPr>
-          <w:rFonts w:cstheme="minorHAnsi"/>
-        </w:rPr>
-        <w:t xml:space="preserve">. </w:t>
-      </w:r>
-      <w:r>
-        <w:rPr>
-          <w:rFonts w:cstheme="minorHAnsi"/>
-        </w:rPr>
-        <w:t>Identifying the different platforms and enemies was done in part with code developed by Lauren Gee (2023), with some modifications to increase the range of enemies and blocks the agent could identify.</w:t>
+        <w:t>, with it being tweaked manually in response to testing it starting from World 1-1</w:t>
+      </w:r>
+      <w:r>
+        <w:rPr>
+          <w:rFonts w:cstheme="minorHAnsi"/>
+          <w:color w:val="FF0000"/>
+        </w:rPr>
+        <w:t>, the game’s first level,</w:t>
+      </w:r>
+      <w:r>
+        <w:rPr>
+          <w:rFonts w:cstheme="minorHAnsi"/>
+          <w:color w:val="FF0000"/>
+        </w:rPr>
+        <w:t xml:space="preserve"> </w:t>
+      </w:r>
+      <w:r>
+        <w:rPr>
+          <w:rFonts w:cstheme="minorHAnsi"/>
+        </w:rPr>
+        <w:t>with 3 lives</w:t>
+      </w:r>
+      <w:r>
+        <w:rPr>
+          <w:rFonts w:cstheme="minorHAnsi"/>
+        </w:rPr>
+        <w:t>.</w:t>
+      </w:r>
+      <w:r>
+        <w:rPr>
+          <w:rFonts w:cstheme="minorHAnsi"/>
+        </w:rPr>
+        <w:t xml:space="preserve"> </w:t>
+      </w:r>
+      <w:r>
+        <w:rPr>
+          <w:rFonts w:cstheme="minorHAnsi"/>
+          <w:color w:val="FF0000"/>
+        </w:rPr>
+        <w:t>For example, if</w:t>
+      </w:r>
+      <w:r>
+        <w:rPr>
+          <w:rFonts w:cstheme="minorHAnsi"/>
+          <w:color w:val="FF0000"/>
+        </w:rPr>
+        <w:t xml:space="preserve"> the agent detects that a </w:t>
+      </w:r>
+      <w:proofErr w:type="spellStart"/>
+      <w:r>
+        <w:rPr>
+          <w:rFonts w:cstheme="minorHAnsi"/>
+          <w:color w:val="FF0000"/>
+        </w:rPr>
+        <w:t>Goomba</w:t>
+      </w:r>
+      <w:proofErr w:type="spellEnd"/>
+      <w:r>
+        <w:rPr>
+          <w:rFonts w:cstheme="minorHAnsi"/>
+          <w:color w:val="FF0000"/>
+        </w:rPr>
+        <w:t xml:space="preserve"> is close in front of it and the agent is not airborne, it will press the jump and run buttons and hold them down for the next few frames to ensure it jumps over the enemy.</w:t>
+      </w:r>
+      <w:r>
+        <w:rPr>
+          <w:rFonts w:cstheme="minorHAnsi"/>
+          <w:color w:val="FF0000"/>
+        </w:rPr>
+        <w:t xml:space="preserve"> </w:t>
+      </w:r>
+      <w:r>
+        <w:rPr>
+          <w:rFonts w:cstheme="minorHAnsi"/>
+        </w:rPr>
+        <w:t xml:space="preserve">Identifying the different platforms and enemies was done in part with code developed by Lauren Gee </w:t>
+      </w:r>
+      <w:r>
+        <w:rPr>
+          <w:rFonts w:cstheme="minorHAnsi"/>
+        </w:rPr>
+        <w:lastRenderedPageBreak/>
+        <w:t>(2023), with some modifications to increase the range of enemies and blocks the agent could identify.</w:t>
       </w:r>
       <w:r>
         <w:rPr>
@@ -527,7 +658,6 @@
           <w:rFonts w:ascii="LMRoman12" w:hAnsi="LMRoman12"/>
           <w:color w:val="538135" w:themeColor="accent6" w:themeShade="BF"/>
         </w:rPr>
-        <w:lastRenderedPageBreak/>
         <w:t>For our second agent, we used the Proximal Policy Optimization (PPO) reinforcement learning algorithm alongside the Convolutional Neural Network (CNN) policy from stable-baselines3. We decided on this algorithm as it was in line with the projects scope, being a more simple, stable</w:t>
       </w:r>
       <w:r>
@@ -586,7 +716,39 @@
           <w:rFonts w:ascii="LMRoman12" w:hAnsi="LMRoman12"/>
           <w:color w:val="538135" w:themeColor="accent6" w:themeShade="BF"/>
         </w:rPr>
-        <w:t xml:space="preserve"> and PyTorch, we believe there were some incompatibilities and lack of publicly available information regarding hyperparameters for a super-mario-bros-gym environment. After 70 iterations of adjusting hyperparameters such as entropy coefficient, learning rate, discount factor, the learning policy</w:t>
+        <w:t xml:space="preserve"> and </w:t>
+      </w:r>
+      <w:proofErr w:type="spellStart"/>
+      <w:r>
+        <w:rPr>
+          <w:rFonts w:ascii="LMRoman12" w:hAnsi="LMRoman12"/>
+          <w:color w:val="538135" w:themeColor="accent6" w:themeShade="BF"/>
+        </w:rPr>
+        <w:t>PyTorch</w:t>
+      </w:r>
+      <w:proofErr w:type="spellEnd"/>
+      <w:r>
+        <w:rPr>
+          <w:rFonts w:ascii="LMRoman12" w:hAnsi="LMRoman12"/>
+          <w:color w:val="538135" w:themeColor="accent6" w:themeShade="BF"/>
+        </w:rPr>
+        <w:t>, we believe there were some incompatibilities and lack of publicly available information regarding hyperparameters for a super-</w:t>
+      </w:r>
+      <w:proofErr w:type="spellStart"/>
+      <w:r>
+        <w:rPr>
+          <w:rFonts w:ascii="LMRoman12" w:hAnsi="LMRoman12"/>
+          <w:color w:val="538135" w:themeColor="accent6" w:themeShade="BF"/>
+        </w:rPr>
+        <w:t>mario</w:t>
+      </w:r>
+      <w:proofErr w:type="spellEnd"/>
+      <w:r>
+        <w:rPr>
+          <w:rFonts w:ascii="LMRoman12" w:hAnsi="LMRoman12"/>
+          <w:color w:val="538135" w:themeColor="accent6" w:themeShade="BF"/>
+        </w:rPr>
+        <w:t>-bros-gym environment. After 70 iterations of adjusting hyperparameters such as entropy coefficient, learning rate, discount factor, the learning policy</w:t>
       </w:r>
       <w:r>
         <w:rPr>
@@ -600,7 +762,28 @@
           <w:rFonts w:ascii="LMRoman12" w:hAnsi="LMRoman12"/>
           <w:color w:val="538135" w:themeColor="accent6" w:themeShade="BF"/>
         </w:rPr>
-        <w:t xml:space="preserve"> and the environment itself (we tried using super-mario-bros-gym-v3), we had to accept the underwhelming results of occasionally beating 1-1.</w:t>
+        <w:t xml:space="preserve"> and the environment itself (we tried using super-mario-bros-gym-v3), we had to accept the underwhelming results of occasionally beating </w:t>
+      </w:r>
+      <w:r>
+        <w:rPr>
+          <w:rFonts w:ascii="LMRoman12" w:hAnsi="LMRoman12"/>
+          <w:color w:val="FF0000"/>
+        </w:rPr>
+        <w:t>World</w:t>
+      </w:r>
+      <w:r>
+        <w:rPr>
+          <w:rFonts w:ascii="LMRoman12" w:hAnsi="LMRoman12"/>
+          <w:color w:val="538135" w:themeColor="accent6" w:themeShade="BF"/>
+        </w:rPr>
+        <w:t xml:space="preserve"> </w:t>
+      </w:r>
+      <w:r>
+        <w:rPr>
+          <w:rFonts w:ascii="LMRoman12" w:hAnsi="LMRoman12"/>
+          <w:color w:val="538135" w:themeColor="accent6" w:themeShade="BF"/>
+        </w:rPr>
+        <w:t>1-1.</w:t>
       </w:r>
     </w:p>
     <w:p>
@@ -614,7 +797,21 @@
         <w:rPr>
           <w:rFonts w:asciiTheme="minorHAnsi" w:hAnsiTheme="minorHAnsi" w:cstheme="minorHAnsi"/>
         </w:rPr>
-        <w:t>The reward value used for training the PPO agent is the one that is included in the gym-super-mario-bros. package. This reward is calculated for each step as</w:t>
+        <w:t>The reward value used for training the PPO agent is the one that is included in the gym-super-</w:t>
+      </w:r>
+      <w:proofErr w:type="spellStart"/>
+      <w:r>
+        <w:rPr>
+          <w:rFonts w:asciiTheme="minorHAnsi" w:hAnsiTheme="minorHAnsi" w:cstheme="minorHAnsi"/>
+        </w:rPr>
+        <w:t>mario</w:t>
+      </w:r>
+      <w:proofErr w:type="spellEnd"/>
+      <w:r>
+        <w:rPr>
+          <w:rFonts w:asciiTheme="minorHAnsi" w:hAnsiTheme="minorHAnsi" w:cstheme="minorHAnsi"/>
+        </w:rPr>
+        <w:t>-bros. package. This reward is calculated for each step as</w:t>
       </w:r>
     </w:p>
     <w:p>
@@ -639,14 +836,29 @@
       <w:pPr>
         <w:pStyle w:val="NormalWeb"/>
         <w:rPr>
-          <w:rFonts w:asciiTheme="minorHAnsi" w:hAnsiTheme="minorHAnsi" w:cstheme="minorHAnsi"/>
-        </w:rPr>
-      </w:pPr>
-      <w:r>
-        <w:rPr>
-          <w:rFonts w:asciiTheme="minorHAnsi" w:hAnsiTheme="minorHAnsi" w:cstheme="minorHAnsi"/>
-        </w:rPr>
-        <w:t xml:space="preserve">  where r is the reward value, x0 and x1 are Mario’s x position before and after the step, c0 and c1 are the value of the in-game timer before and after the step, and d is -15 if Mario died during the step or 0 otherwise. The reward cannot be outside of the range -15 to 15 (Kauten, 2018). </w:t>
+          <w:rFonts w:ascii="LMRoman12" w:hAnsi="LMRoman12"/>
+          <w:color w:val="538135" w:themeColor="accent6" w:themeShade="BF"/>
+        </w:rPr>
+      </w:pPr>
+      <w:r>
+        <w:rPr>
+          <w:rFonts w:asciiTheme="minorHAnsi" w:hAnsiTheme="minorHAnsi" w:cstheme="minorHAnsi"/>
+        </w:rPr>
+        <w:t xml:space="preserve">  where r is the reward value, x0 and x1 are Mario’s x position before and after the step, c0 and c1 are the value of the in-game timer before and after the step, and d is -15 if Mario died during the step or 0 otherwise. The reward cannot be outside of the range -15 to 15 (</w:t>
+      </w:r>
+      <w:proofErr w:type="spellStart"/>
+      <w:r>
+        <w:rPr>
+          <w:rFonts w:asciiTheme="minorHAnsi" w:hAnsiTheme="minorHAnsi" w:cstheme="minorHAnsi"/>
+        </w:rPr>
+        <w:t>Kauten</w:t>
+      </w:r>
+      <w:proofErr w:type="spellEnd"/>
+      <w:r>
+        <w:rPr>
+          <w:rFonts w:asciiTheme="minorHAnsi" w:hAnsiTheme="minorHAnsi" w:cstheme="minorHAnsi"/>
+        </w:rPr>
+        <w:t xml:space="preserve">, 2018). </w:t>
       </w:r>
       <w:r>
         <w:rPr>
@@ -664,7 +876,20 @@
         <w:rPr>
           <w:rFonts w:asciiTheme="minorHAnsi" w:hAnsiTheme="minorHAnsi" w:cstheme="minorHAnsi"/>
         </w:rPr>
-        <w:t>Starting from level 1-1 with 3 lives</w:t>
+        <w:t xml:space="preserve">Starting from </w:t>
+      </w:r>
+      <w:r>
+        <w:rPr>
+          <w:rFonts w:asciiTheme="minorHAnsi" w:hAnsiTheme="minorHAnsi" w:cstheme="minorHAnsi"/>
+          <w:color w:val="FF0000"/>
+        </w:rPr>
+        <w:t>World</w:t>
+      </w:r>
+      <w:r>
+        <w:rPr>
+          <w:rFonts w:asciiTheme="minorHAnsi" w:hAnsiTheme="minorHAnsi" w:cstheme="minorHAnsi"/>
+        </w:rPr>
+        <w:t xml:space="preserve"> 1-1 with 3 lives</w:t>
       </w:r>
       <w:r>
         <w:rPr>
@@ -682,7 +907,69 @@
         <w:rPr>
           <w:rFonts w:asciiTheme="minorHAnsi" w:hAnsiTheme="minorHAnsi" w:cstheme="minorHAnsi"/>
         </w:rPr>
-        <w:t xml:space="preserve"> agent earns a total reward of 4126. </w:t>
+        <w:t xml:space="preserve"> agent earns a total reward of 4126</w:t>
+      </w:r>
+      <w:r>
+        <w:rPr>
+          <w:rFonts w:asciiTheme="minorHAnsi" w:hAnsiTheme="minorHAnsi" w:cstheme="minorHAnsi"/>
+          <w:color w:val="FF0000"/>
+        </w:rPr>
+        <w:t xml:space="preserve">, consistently beating </w:t>
+      </w:r>
+      <w:r>
+        <w:rPr>
+          <w:rFonts w:asciiTheme="minorHAnsi" w:hAnsiTheme="minorHAnsi" w:cstheme="minorHAnsi"/>
+          <w:color w:val="FF0000"/>
+        </w:rPr>
+        <w:t>World</w:t>
+      </w:r>
+      <w:r>
+        <w:rPr>
+          <w:rFonts w:asciiTheme="minorHAnsi" w:hAnsiTheme="minorHAnsi" w:cstheme="minorHAnsi"/>
+          <w:color w:val="FF0000"/>
+        </w:rPr>
+        <w:t xml:space="preserve"> </w:t>
+      </w:r>
+      <w:r>
+        <w:rPr>
+          <w:rFonts w:asciiTheme="minorHAnsi" w:hAnsiTheme="minorHAnsi" w:cstheme="minorHAnsi"/>
+          <w:color w:val="FF0000"/>
+        </w:rPr>
+        <w:t xml:space="preserve">1-1 but quickly dying at the start of </w:t>
+      </w:r>
+      <w:r>
+        <w:rPr>
+          <w:rFonts w:asciiTheme="minorHAnsi" w:hAnsiTheme="minorHAnsi" w:cstheme="minorHAnsi"/>
+          <w:color w:val="FF0000"/>
+        </w:rPr>
+        <w:t>World</w:t>
+      </w:r>
+      <w:r>
+        <w:rPr>
+          <w:rFonts w:asciiTheme="minorHAnsi" w:hAnsiTheme="minorHAnsi" w:cstheme="minorHAnsi"/>
+          <w:color w:val="FF0000"/>
+        </w:rPr>
+        <w:t xml:space="preserve"> </w:t>
+      </w:r>
+      <w:r>
+        <w:rPr>
+          <w:rFonts w:asciiTheme="minorHAnsi" w:hAnsiTheme="minorHAnsi" w:cstheme="minorHAnsi"/>
+          <w:color w:val="FF0000"/>
+        </w:rPr>
+        <w:t>1-2</w:t>
+      </w:r>
+      <w:r>
+        <w:rPr>
+          <w:rFonts w:asciiTheme="minorHAnsi" w:hAnsiTheme="minorHAnsi" w:cstheme="minorHAnsi"/>
+          <w:color w:val="FF0000"/>
+        </w:rPr>
+        <w:t>.</w:t>
+      </w:r>
+      <w:r>
+        <w:rPr>
+          <w:rFonts w:asciiTheme="minorHAnsi" w:hAnsiTheme="minorHAnsi" w:cstheme="minorHAnsi"/>
+        </w:rPr>
+        <w:t xml:space="preserve"> </w:t>
       </w:r>
       <w:r>
         <w:rPr>
@@ -717,61 +1004,326 @@
           <w:rFonts w:ascii="LMRoman12" w:hAnsi="LMRoman12"/>
           <w:color w:val="538135" w:themeColor="accent6" w:themeShade="BF"/>
         </w:rPr>
-        <w:t xml:space="preserve"> It would go on to occasionally beat 1-1.</w:t>
+        <w:t xml:space="preserve"> It would go on to occasionally beat </w:t>
+      </w:r>
+      <w:r>
+        <w:rPr>
+          <w:rFonts w:asciiTheme="minorHAnsi" w:hAnsiTheme="minorHAnsi" w:cstheme="minorHAnsi"/>
+          <w:color w:val="FF0000"/>
+        </w:rPr>
+        <w:t>World</w:t>
+      </w:r>
+      <w:r>
+        <w:rPr>
+          <w:rFonts w:ascii="LMRoman12" w:hAnsi="LMRoman12"/>
+          <w:color w:val="538135" w:themeColor="accent6" w:themeShade="BF"/>
+        </w:rPr>
+        <w:t xml:space="preserve"> </w:t>
+      </w:r>
+      <w:r>
+        <w:rPr>
+          <w:rFonts w:ascii="LMRoman12" w:hAnsi="LMRoman12"/>
+          <w:color w:val="538135" w:themeColor="accent6" w:themeShade="BF"/>
+        </w:rPr>
+        <w:t>1-1.</w:t>
       </w:r>
     </w:p>
     <w:p>
       <w:pPr>
         <w:pStyle w:val="NormalWeb"/>
         <w:rPr>
-          <w:rFonts w:asciiTheme="minorHAnsi" w:hAnsiTheme="minorHAnsi" w:cstheme="minorHAnsi"/>
-        </w:rPr>
-      </w:pPr>
-      <w:r>
-        <w:rPr>
-          <w:rFonts w:asciiTheme="minorHAnsi" w:hAnsiTheme="minorHAnsi" w:cstheme="minorHAnsi"/>
-        </w:rPr>
-        <w:t xml:space="preserve">Besides the differences in total reward, there are several other differences in the agents that affect their usefulness. The </w:t>
-      </w:r>
-      <w:proofErr w:type="gramStart"/>
-      <w:r>
-        <w:rPr>
-          <w:rFonts w:asciiTheme="minorHAnsi" w:hAnsiTheme="minorHAnsi" w:cstheme="minorHAnsi"/>
-        </w:rPr>
-        <w:t>rule based</w:t>
-      </w:r>
-      <w:proofErr w:type="gramEnd"/>
-      <w:r>
-        <w:rPr>
-          <w:rFonts w:asciiTheme="minorHAnsi" w:hAnsiTheme="minorHAnsi" w:cstheme="minorHAnsi"/>
-        </w:rPr>
-        <w:t xml:space="preserve"> agent benefits from consistency; since neither the agent nor </w:t>
+          <w:rFonts w:ascii="LMRoman12" w:hAnsi="LMRoman12"/>
+          <w:color w:val="538135" w:themeColor="accent6" w:themeShade="BF"/>
+        </w:rPr>
+      </w:pPr>
+      <w:r>
+        <w:rPr>
+          <w:rFonts w:ascii="LMRoman12" w:hAnsi="LMRoman12"/>
+          <w:color w:val="538135" w:themeColor="accent6" w:themeShade="BF"/>
+        </w:rPr>
+        <w:t xml:space="preserve">With the PPO algorithm and the above reward function, we noticed many strange behaviours. For example, after millions of iterations, sometimes the agent would </w:t>
+      </w:r>
+      <w:r>
+        <w:rPr>
+          <w:rFonts w:ascii="LMRoman12" w:hAnsi="LMRoman12"/>
+          <w:color w:val="538135" w:themeColor="accent6" w:themeShade="BF"/>
+        </w:rPr>
+        <w:lastRenderedPageBreak/>
+        <w:t xml:space="preserve">develop a local optimum such as running into the second pipe indefinitely. This led to us finding a time limit wrapper function for our environment from </w:t>
+      </w:r>
+      <w:proofErr w:type="spellStart"/>
+      <w:r>
+        <w:rPr>
+          <w:rFonts w:ascii="LMRoman12" w:hAnsi="LMRoman12"/>
+          <w:color w:val="538135" w:themeColor="accent6" w:themeShade="BF"/>
+        </w:rPr>
+        <w:t>ClarityCoders</w:t>
+      </w:r>
+      <w:proofErr w:type="spellEnd"/>
+      <w:r>
+        <w:rPr>
+          <w:rFonts w:ascii="LMRoman12" w:hAnsi="LMRoman12"/>
+          <w:color w:val="538135" w:themeColor="accent6" w:themeShade="BF"/>
+        </w:rPr>
+        <w:t xml:space="preserve"> (2022). This time limit wrapper indirectly modified the reward function, associating a death penalty for the agent if it did not complete the level in time.</w:t>
+      </w:r>
+    </w:p>
+    <w:p>
+      <w:pPr>
+        <w:pStyle w:val="NormalWeb"/>
+        <w:rPr>
+          <w:rFonts w:asciiTheme="minorHAnsi" w:hAnsiTheme="minorHAnsi" w:cstheme="minorHAnsi"/>
+          <w:color w:val="FF0000"/>
+        </w:rPr>
+      </w:pPr>
+      <w:r>
+        <w:rPr>
+          <w:rFonts w:asciiTheme="minorHAnsi" w:hAnsiTheme="minorHAnsi" w:cstheme="minorHAnsi"/>
+          <w:color w:val="FF0000"/>
+        </w:rPr>
+        <w:t xml:space="preserve">Besides the differences in total reward, there are several other differences in the agents that affect their usefulness. </w:t>
+      </w:r>
+      <w:r>
+        <w:rPr>
+          <w:rFonts w:asciiTheme="minorHAnsi" w:hAnsiTheme="minorHAnsi" w:cstheme="minorHAnsi"/>
+          <w:color w:val="FF0000"/>
+        </w:rPr>
+        <w:t>One of t</w:t>
+      </w:r>
+      <w:r>
+        <w:rPr>
+          <w:rFonts w:asciiTheme="minorHAnsi" w:hAnsiTheme="minorHAnsi" w:cstheme="minorHAnsi"/>
+          <w:color w:val="FF0000"/>
+        </w:rPr>
+        <w:t xml:space="preserve">he </w:t>
+      </w:r>
+      <w:r>
+        <w:rPr>
+          <w:rFonts w:asciiTheme="minorHAnsi" w:hAnsiTheme="minorHAnsi" w:cstheme="minorHAnsi"/>
+          <w:color w:val="FF0000"/>
+        </w:rPr>
+        <w:t>rule-based</w:t>
+      </w:r>
+      <w:r>
+        <w:rPr>
+          <w:rFonts w:asciiTheme="minorHAnsi" w:hAnsiTheme="minorHAnsi" w:cstheme="minorHAnsi"/>
+          <w:color w:val="FF0000"/>
+        </w:rPr>
+        <w:t xml:space="preserve"> agent</w:t>
+      </w:r>
+      <w:r>
+        <w:rPr>
+          <w:rFonts w:asciiTheme="minorHAnsi" w:hAnsiTheme="minorHAnsi" w:cstheme="minorHAnsi"/>
+          <w:color w:val="FF0000"/>
+        </w:rPr>
+        <w:t>’s</w:t>
+      </w:r>
+      <w:r>
+        <w:rPr>
+          <w:rFonts w:asciiTheme="minorHAnsi" w:hAnsiTheme="minorHAnsi" w:cstheme="minorHAnsi"/>
+          <w:color w:val="FF0000"/>
+        </w:rPr>
+        <w:t xml:space="preserve"> benefits </w:t>
+      </w:r>
+      <w:r>
+        <w:rPr>
+          <w:rFonts w:asciiTheme="minorHAnsi" w:hAnsiTheme="minorHAnsi" w:cstheme="minorHAnsi"/>
+          <w:color w:val="FF0000"/>
+        </w:rPr>
+        <w:t>is its</w:t>
+      </w:r>
+      <w:r>
+        <w:rPr>
+          <w:rFonts w:asciiTheme="minorHAnsi" w:hAnsiTheme="minorHAnsi" w:cstheme="minorHAnsi"/>
+          <w:color w:val="FF0000"/>
+        </w:rPr>
+        <w:t xml:space="preserve"> consistency; since neither the agent nor </w:t>
       </w:r>
       <w:r>
         <w:rPr>
           <w:rFonts w:asciiTheme="minorHAnsi" w:hAnsiTheme="minorHAnsi" w:cstheme="minorHAnsi"/>
           <w:i/>
           <w:iCs/>
+          <w:color w:val="FF0000"/>
         </w:rPr>
         <w:t>Super Mario Bros.</w:t>
       </w:r>
       <w:r>
         <w:rPr>
           <w:rFonts w:asciiTheme="minorHAnsi" w:hAnsiTheme="minorHAnsi" w:cstheme="minorHAnsi"/>
-        </w:rPr>
-        <w:t xml:space="preserve"> itself have any random elements, it will always perform the exact same with no chance of random elements affecting its performance. Another notable benefit is being easy and quick to understand and tweak; if a change is desired the code can be directly edited and reran to see the changes, while the PPO agent requires hours of training just to see the results of any changes made. The obvious downside of the </w:t>
+          <w:color w:val="FF0000"/>
+        </w:rPr>
+        <w:t xml:space="preserve"> itself have any random </w:t>
       </w:r>
       <w:proofErr w:type="gramStart"/>
       <w:r>
         <w:rPr>
           <w:rFonts w:asciiTheme="minorHAnsi" w:hAnsiTheme="minorHAnsi" w:cstheme="minorHAnsi"/>
-        </w:rPr>
-        <w:t>rule based</w:t>
+          <w:color w:val="FF0000"/>
+        </w:rPr>
+        <w:t>elements,</w:t>
       </w:r>
       <w:proofErr w:type="gramEnd"/>
       <w:r>
         <w:rPr>
           <w:rFonts w:asciiTheme="minorHAnsi" w:hAnsiTheme="minorHAnsi" w:cstheme="minorHAnsi"/>
+          <w:color w:val="FF0000"/>
+        </w:rPr>
+        <w:t xml:space="preserve"> it will always perform the exact same with no chance of random elements affecting its performance. </w:t>
+      </w:r>
+      <w:r>
+        <w:rPr>
+          <w:rFonts w:asciiTheme="minorHAnsi" w:hAnsiTheme="minorHAnsi" w:cstheme="minorHAnsi"/>
+          <w:color w:val="FF0000"/>
+        </w:rPr>
+        <w:t xml:space="preserve">This means that running the code once is sufficient to gauge its performance, as opposed </w:t>
+      </w:r>
+      <w:r>
+        <w:rPr>
+          <w:rFonts w:asciiTheme="minorHAnsi" w:hAnsiTheme="minorHAnsi" w:cstheme="minorHAnsi"/>
+          <w:color w:val="FF0000"/>
+        </w:rPr>
+        <w:t>to the PPO agent where many trials may be necessary to confirm that its training paid off.</w:t>
+      </w:r>
+    </w:p>
+    <w:p>
+      <w:pPr>
+        <w:pStyle w:val="NormalWeb"/>
+        <w:rPr>
+          <w:rFonts w:asciiTheme="minorHAnsi" w:hAnsiTheme="minorHAnsi" w:cstheme="minorHAnsi"/>
+          <w:color w:val="FF0000"/>
+        </w:rPr>
+      </w:pPr>
+      <w:r>
+        <w:rPr>
+          <w:rFonts w:asciiTheme="minorHAnsi" w:hAnsiTheme="minorHAnsi" w:cstheme="minorHAnsi"/>
+          <w:color w:val="FF0000"/>
+        </w:rPr>
+        <w:t>Another notable benefit</w:t>
+      </w:r>
+      <w:r>
+        <w:rPr>
+          <w:rFonts w:asciiTheme="minorHAnsi" w:hAnsiTheme="minorHAnsi" w:cstheme="minorHAnsi"/>
+          <w:color w:val="FF0000"/>
+        </w:rPr>
+        <w:t xml:space="preserve"> of the rule-based agent</w:t>
+      </w:r>
+      <w:r>
+        <w:rPr>
+          <w:rFonts w:asciiTheme="minorHAnsi" w:hAnsiTheme="minorHAnsi" w:cstheme="minorHAnsi"/>
+          <w:color w:val="FF0000"/>
+        </w:rPr>
+        <w:t xml:space="preserve"> is </w:t>
+      </w:r>
+      <w:r>
+        <w:rPr>
+          <w:rFonts w:asciiTheme="minorHAnsi" w:hAnsiTheme="minorHAnsi" w:cstheme="minorHAnsi"/>
+          <w:color w:val="FF0000"/>
+        </w:rPr>
+        <w:t>that it is</w:t>
+      </w:r>
+      <w:r>
+        <w:rPr>
+          <w:rFonts w:asciiTheme="minorHAnsi" w:hAnsiTheme="minorHAnsi" w:cstheme="minorHAnsi"/>
+          <w:color w:val="FF0000"/>
+        </w:rPr>
+        <w:t xml:space="preserve"> easy </w:t>
+      </w:r>
+      <w:r>
+        <w:rPr>
+          <w:rFonts w:asciiTheme="minorHAnsi" w:hAnsiTheme="minorHAnsi" w:cstheme="minorHAnsi"/>
+          <w:color w:val="FF0000"/>
+        </w:rPr>
+        <w:t>to understand and quick to adjust if something is wrong. I</w:t>
+      </w:r>
+      <w:r>
+        <w:rPr>
+          <w:rFonts w:asciiTheme="minorHAnsi" w:hAnsiTheme="minorHAnsi" w:cstheme="minorHAnsi"/>
+          <w:color w:val="FF0000"/>
+        </w:rPr>
+        <w:t xml:space="preserve">f a change </w:t>
+      </w:r>
+      <w:r>
+        <w:rPr>
+          <w:rFonts w:asciiTheme="minorHAnsi" w:hAnsiTheme="minorHAnsi" w:cstheme="minorHAnsi"/>
+          <w:color w:val="FF0000"/>
+        </w:rPr>
+        <w:t xml:space="preserve">to the agent is necessary, e.g. </w:t>
+      </w:r>
+      <w:r>
+        <w:rPr>
+          <w:rFonts w:asciiTheme="minorHAnsi" w:hAnsiTheme="minorHAnsi" w:cstheme="minorHAnsi"/>
+          <w:color w:val="FF0000"/>
+        </w:rPr>
+        <w:t xml:space="preserve">it needs to hold the jump button slightly longer to clear a large gap, </w:t>
+      </w:r>
+      <w:r>
+        <w:rPr>
+          <w:rFonts w:asciiTheme="minorHAnsi" w:hAnsiTheme="minorHAnsi" w:cstheme="minorHAnsi"/>
+          <w:color w:val="FF0000"/>
+        </w:rPr>
+        <w:t xml:space="preserve">the code can be directly edited and </w:t>
+      </w:r>
+      <w:r>
+        <w:rPr>
+          <w:rFonts w:asciiTheme="minorHAnsi" w:hAnsiTheme="minorHAnsi" w:cstheme="minorHAnsi"/>
+          <w:color w:val="FF0000"/>
+        </w:rPr>
+        <w:t>reran immediately</w:t>
+      </w:r>
+      <w:r>
+        <w:rPr>
+          <w:rFonts w:asciiTheme="minorHAnsi" w:hAnsiTheme="minorHAnsi" w:cstheme="minorHAnsi"/>
+          <w:color w:val="FF0000"/>
+        </w:rPr>
+        <w:t xml:space="preserve"> to see the changes</w:t>
+      </w:r>
+      <w:r>
+        <w:rPr>
+          <w:rFonts w:asciiTheme="minorHAnsi" w:hAnsiTheme="minorHAnsi" w:cstheme="minorHAnsi"/>
+          <w:color w:val="FF0000"/>
+        </w:rPr>
+        <w:t>. On the other hand, t</w:t>
+      </w:r>
+      <w:r>
+        <w:rPr>
+          <w:rFonts w:asciiTheme="minorHAnsi" w:hAnsiTheme="minorHAnsi" w:cstheme="minorHAnsi"/>
+          <w:color w:val="FF0000"/>
+        </w:rPr>
+        <w:t xml:space="preserve">he PPO agent requires hours of training just to see the results of any changes made. </w:t>
+      </w:r>
+    </w:p>
+    <w:p>
+      <w:pPr>
+        <w:pStyle w:val="NormalWeb"/>
+        <w:rPr>
+          <w:rFonts w:asciiTheme="minorHAnsi" w:hAnsiTheme="minorHAnsi" w:cstheme="minorHAnsi"/>
+        </w:rPr>
+      </w:pPr>
+      <w:r>
+        <w:rPr>
+          <w:rFonts w:asciiTheme="minorHAnsi" w:hAnsiTheme="minorHAnsi" w:cstheme="minorHAnsi"/>
+        </w:rPr>
+        <w:t>The obvious</w:t>
+      </w:r>
+      <w:r>
+        <w:rPr>
+          <w:rFonts w:asciiTheme="minorHAnsi" w:hAnsiTheme="minorHAnsi" w:cstheme="minorHAnsi"/>
+          <w:color w:val="FF0000"/>
+        </w:rPr>
+        <w:t xml:space="preserve"> d</w:t>
+      </w:r>
+      <w:r>
+        <w:rPr>
+          <w:rFonts w:asciiTheme="minorHAnsi" w:hAnsiTheme="minorHAnsi" w:cstheme="minorHAnsi"/>
+          <w:color w:val="FF0000"/>
+        </w:rPr>
+        <w:t>isadvantage</w:t>
+      </w:r>
+      <w:r>
+        <w:rPr>
+          <w:rFonts w:asciiTheme="minorHAnsi" w:hAnsiTheme="minorHAnsi" w:cstheme="minorHAnsi"/>
+          <w:color w:val="FF0000"/>
         </w:rPr>
         <w:t xml:space="preserve"> </w:t>
       </w:r>
@@ -779,41 +1331,58 @@
         <w:rPr>
           <w:rFonts w:asciiTheme="minorHAnsi" w:hAnsiTheme="minorHAnsi" w:cstheme="minorHAnsi"/>
         </w:rPr>
-        <w:lastRenderedPageBreak/>
-        <w:t>agent is that it is incapable of learning from its training directly. Our agent was primarily designed for beating World 1-1, a level which uses the standard overworld colour palette; if made to try and play a differently themed level like 1-2 it will not recognise any of the blocks or enemies due to them being different colours. This will not change unless we directly program in the ability for it to recognise these objects. In contrast, the PPO agent will eventually learn to beat these levels if given enough time to train, with no intervention from the programmer.</w:t>
-      </w:r>
-    </w:p>
-    <w:p>
-      <w:pPr>
-        <w:pStyle w:val="NormalWeb"/>
-        <w:rPr>
-          <w:rFonts w:ascii="LMRoman12" w:hAnsi="LMRoman12"/>
-          <w:color w:val="538135" w:themeColor="accent6" w:themeShade="BF"/>
-        </w:rPr>
-      </w:pPr>
-      <w:r>
-        <w:rPr>
-          <w:rFonts w:ascii="LMRoman12" w:hAnsi="LMRoman12"/>
-          <w:color w:val="538135" w:themeColor="accent6" w:themeShade="BF"/>
-        </w:rPr>
-        <w:t>With the PPO algorithm and the above reward function, we noticed many strange behaviours. For example,</w:t>
-      </w:r>
-      <w:r>
-        <w:rPr>
-          <w:rFonts w:ascii="LMRoman12" w:hAnsi="LMRoman12"/>
-          <w:color w:val="538135" w:themeColor="accent6" w:themeShade="BF"/>
-        </w:rPr>
-        <w:t xml:space="preserve"> after millions of iterations, sometimes the agent would develop a local optimum such as running into the second pipe indefinitely. This led to us finding a time limit wrapper function for our environment from ClarityCoders (2022). This time limit wrapper indirectly modified the reward function, associating a death penalty for the agent if it did not complete the level in time.</w:t>
-      </w:r>
-    </w:p>
-    <w:p>
-      <w:pPr>
-        <w:pStyle w:val="NormalWeb"/>
-        <w:rPr>
-          <w:rFonts w:ascii="LMRoman12" w:hAnsi="LMRoman12"/>
-          <w:color w:val="538135" w:themeColor="accent6" w:themeShade="BF"/>
-        </w:rPr>
-      </w:pPr>
+        <w:t xml:space="preserve">of the </w:t>
+      </w:r>
+      <w:r>
+        <w:rPr>
+          <w:rFonts w:asciiTheme="minorHAnsi" w:hAnsiTheme="minorHAnsi" w:cstheme="minorHAnsi"/>
+        </w:rPr>
+        <w:t>rule-based</w:t>
+      </w:r>
+      <w:r>
+        <w:rPr>
+          <w:rFonts w:asciiTheme="minorHAnsi" w:hAnsiTheme="minorHAnsi" w:cstheme="minorHAnsi"/>
+        </w:rPr>
+        <w:t xml:space="preserve"> agent is that it is incapable of learning from its training directly. </w:t>
+      </w:r>
+      <w:r>
+        <w:rPr>
+          <w:rFonts w:asciiTheme="minorHAnsi" w:hAnsiTheme="minorHAnsi" w:cstheme="minorHAnsi"/>
+          <w:color w:val="FF0000"/>
+        </w:rPr>
+        <w:t>The</w:t>
+      </w:r>
+      <w:r>
+        <w:rPr>
+          <w:rFonts w:asciiTheme="minorHAnsi" w:hAnsiTheme="minorHAnsi" w:cstheme="minorHAnsi"/>
+        </w:rPr>
+        <w:t xml:space="preserve"> </w:t>
+      </w:r>
+      <w:r>
+        <w:rPr>
+          <w:rFonts w:asciiTheme="minorHAnsi" w:hAnsiTheme="minorHAnsi" w:cstheme="minorHAnsi"/>
+        </w:rPr>
+        <w:t xml:space="preserve">agent was primarily designed for beating World 1-1, a level which uses the standard overworld colour palette; if made to try and play a differently themed level like </w:t>
+      </w:r>
+      <w:r>
+        <w:rPr>
+          <w:rFonts w:asciiTheme="minorHAnsi" w:hAnsiTheme="minorHAnsi" w:cstheme="minorHAnsi"/>
+          <w:color w:val="FF0000"/>
+        </w:rPr>
+        <w:t>World</w:t>
+      </w:r>
+      <w:r>
+        <w:rPr>
+          <w:rFonts w:asciiTheme="minorHAnsi" w:hAnsiTheme="minorHAnsi" w:cstheme="minorHAnsi"/>
+        </w:rPr>
+        <w:t xml:space="preserve"> </w:t>
+      </w:r>
+      <w:r>
+        <w:rPr>
+          <w:rFonts w:asciiTheme="minorHAnsi" w:hAnsiTheme="minorHAnsi" w:cstheme="minorHAnsi"/>
+        </w:rPr>
+        <w:t>1-2 it will not recognise any of the blocks or enemies due to them being different colours. This will not change unless we directly program in the ability for it to recognise these objects. In contrast, the PPO agent will eventually learn to beat these levels if given enough time to train, with no intervention from the programmer.</w:t>
+      </w:r>
     </w:p>
     <w:p>
       <w:pPr>
@@ -823,13 +1392,29 @@
         </w:pBdr>
         <w:rPr>
           <w:rFonts w:asciiTheme="minorHAnsi" w:hAnsiTheme="minorHAnsi" w:cstheme="minorHAnsi"/>
-        </w:rPr>
-      </w:pPr>
-      <w:r>
-        <w:rPr>
-          <w:rFonts w:asciiTheme="minorHAnsi" w:hAnsiTheme="minorHAnsi" w:cstheme="minorHAnsi"/>
-        </w:rPr>
-        <w:t>[Strengths and Weaknesses of Rule-Based agent]</w:t>
+          <w:color w:val="538135" w:themeColor="accent6" w:themeShade="BF"/>
+        </w:rPr>
+      </w:pPr>
+      <w:r>
+        <w:rPr>
+          <w:rFonts w:asciiTheme="minorHAnsi" w:hAnsiTheme="minorHAnsi" w:cstheme="minorHAnsi"/>
+          <w:color w:val="538135" w:themeColor="accent6" w:themeShade="BF"/>
+        </w:rPr>
+        <w:t xml:space="preserve">Although the PPO agent had an underwhelming outcome, it still posed some strengths in comparison to the rule-based agent. </w:t>
+      </w:r>
+      <w:r>
+        <w:rPr>
+          <w:rFonts w:asciiTheme="minorHAnsi" w:hAnsiTheme="minorHAnsi" w:cstheme="minorHAnsi"/>
+          <w:color w:val="538135" w:themeColor="accent6" w:themeShade="BF"/>
+        </w:rPr>
+        <w:t xml:space="preserve">The first of which being that the agent displayed some level of adaptability. The agent would </w:t>
+      </w:r>
+      <w:r>
+        <w:rPr>
+          <w:rFonts w:asciiTheme="minorHAnsi" w:hAnsiTheme="minorHAnsi" w:cstheme="minorHAnsi"/>
+          <w:color w:val="538135" w:themeColor="accent6" w:themeShade="BF"/>
+        </w:rPr>
+        <w:t>go on to seemingly understand that enemies need to be avoided and pipes/holes need to be jumped over. Given more mechanics, the model would adapt and develop strategies to overcome these if given sufficient training.</w:t>
       </w:r>
     </w:p>
     <w:p>
@@ -848,21 +1433,21 @@
           <w:rFonts w:asciiTheme="minorHAnsi" w:hAnsiTheme="minorHAnsi" w:cstheme="minorHAnsi"/>
           <w:color w:val="538135" w:themeColor="accent6" w:themeShade="BF"/>
         </w:rPr>
-        <w:t xml:space="preserve">Although the PPO agent had an underwhelming outcome, it still posed some strengths in comparison to the rule-based agent. </w:t>
-      </w:r>
-      <w:r>
-        <w:rPr>
-          <w:rFonts w:asciiTheme="minorHAnsi" w:hAnsiTheme="minorHAnsi" w:cstheme="minorHAnsi"/>
-          <w:color w:val="538135" w:themeColor="accent6" w:themeShade="BF"/>
-        </w:rPr>
-        <w:t xml:space="preserve">The first of which being that the agent displayed some level of adaptability. The agent would </w:t>
-      </w:r>
-      <w:r>
-        <w:rPr>
-          <w:rFonts w:asciiTheme="minorHAnsi" w:hAnsiTheme="minorHAnsi" w:cstheme="minorHAnsi"/>
-          <w:color w:val="538135" w:themeColor="accent6" w:themeShade="BF"/>
-        </w:rPr>
-        <w:t>go on to seemingly understand that enemies need to be avoided and pipes/holes need to be jumped over. Given more mechanics, the model would adapt and develop strategies to overcome these if given sufficient training.</w:t>
+        <w:t xml:space="preserve">Another example of an advantage of the PPO agent is its property of optimisation. As the agent is trying to maximise its reward, and the reward function considers the remaining time, the agent is trying to minimise the time it takes to complete the stage. </w:t>
+      </w:r>
+      <w:r>
+        <w:rPr>
+          <w:rFonts w:asciiTheme="minorHAnsi" w:hAnsiTheme="minorHAnsi" w:cstheme="minorHAnsi"/>
+          <w:color w:val="538135" w:themeColor="accent6" w:themeShade="BF"/>
+        </w:rPr>
+        <w:t>Therefore,</w:t>
+      </w:r>
+      <w:r>
+        <w:rPr>
+          <w:rFonts w:asciiTheme="minorHAnsi" w:hAnsiTheme="minorHAnsi" w:cstheme="minorHAnsi"/>
+          <w:color w:val="538135" w:themeColor="accent6" w:themeShade="BF"/>
+        </w:rPr>
+        <w:t xml:space="preserve"> the agent will attempt to create the fastest route possible for completing the stage.</w:t>
       </w:r>
     </w:p>
     <w:p>
@@ -881,21 +1466,121 @@
           <w:rFonts w:asciiTheme="minorHAnsi" w:hAnsiTheme="minorHAnsi" w:cstheme="minorHAnsi"/>
           <w:color w:val="538135" w:themeColor="accent6" w:themeShade="BF"/>
         </w:rPr>
-        <w:t xml:space="preserve">Another example of an advantage of the PPO agent is its property of optimisation. As the agent is trying to maximise its reward, and the reward function considers the remaining time, the agent is trying to minimise the time it takes to complete the stage. </w:t>
-      </w:r>
-      <w:r>
-        <w:rPr>
-          <w:rFonts w:asciiTheme="minorHAnsi" w:hAnsiTheme="minorHAnsi" w:cstheme="minorHAnsi"/>
-          <w:color w:val="538135" w:themeColor="accent6" w:themeShade="BF"/>
-        </w:rPr>
-        <w:t>Therefore,</w:t>
-      </w:r>
-      <w:r>
-        <w:rPr>
-          <w:rFonts w:asciiTheme="minorHAnsi" w:hAnsiTheme="minorHAnsi" w:cstheme="minorHAnsi"/>
-          <w:color w:val="538135" w:themeColor="accent6" w:themeShade="BF"/>
-        </w:rPr>
-        <w:t xml:space="preserve"> the agent will attempt to create the fastest route possible for completing the stage.</w:t>
+        <w:t>A final example of an advantage from the PPO agent is that it has a degree of generalisation. When posed with newer unseen levels, the agent can extrapolate the mechanics of the stage from previous knowledge. This can be observed when the agent completes</w:t>
+      </w:r>
+      <w:r>
+        <w:rPr>
+          <w:rFonts w:asciiTheme="minorHAnsi" w:hAnsiTheme="minorHAnsi" w:cstheme="minorHAnsi"/>
+          <w:color w:val="538135" w:themeColor="accent6" w:themeShade="BF"/>
+        </w:rPr>
+        <w:t xml:space="preserve"> </w:t>
+      </w:r>
+      <w:r>
+        <w:rPr>
+          <w:rFonts w:asciiTheme="minorHAnsi" w:hAnsiTheme="minorHAnsi" w:cstheme="minorHAnsi"/>
+          <w:color w:val="FF0000"/>
+        </w:rPr>
+        <w:t>World</w:t>
+      </w:r>
+      <w:r>
+        <w:rPr>
+          <w:rFonts w:asciiTheme="minorHAnsi" w:hAnsiTheme="minorHAnsi" w:cstheme="minorHAnsi"/>
+          <w:color w:val="538135" w:themeColor="accent6" w:themeShade="BF"/>
+        </w:rPr>
+        <w:t xml:space="preserve"> 1-1. Upon entering the new </w:t>
+      </w:r>
+      <w:r>
+        <w:rPr>
+          <w:rFonts w:asciiTheme="minorHAnsi" w:hAnsiTheme="minorHAnsi" w:cstheme="minorHAnsi"/>
+          <w:color w:val="FF0000"/>
+        </w:rPr>
+        <w:t>underground</w:t>
+      </w:r>
+      <w:r>
+        <w:rPr>
+          <w:rFonts w:asciiTheme="minorHAnsi" w:hAnsiTheme="minorHAnsi" w:cstheme="minorHAnsi"/>
+          <w:color w:val="538135" w:themeColor="accent6" w:themeShade="BF"/>
+        </w:rPr>
+        <w:t xml:space="preserve"> themed </w:t>
+      </w:r>
+      <w:r>
+        <w:rPr>
+          <w:rFonts w:asciiTheme="minorHAnsi" w:hAnsiTheme="minorHAnsi" w:cstheme="minorHAnsi"/>
+          <w:color w:val="FF0000"/>
+        </w:rPr>
+        <w:t>World</w:t>
+      </w:r>
+      <w:r>
+        <w:rPr>
+          <w:rFonts w:asciiTheme="minorHAnsi" w:hAnsiTheme="minorHAnsi" w:cstheme="minorHAnsi"/>
+          <w:color w:val="538135" w:themeColor="accent6" w:themeShade="BF"/>
+        </w:rPr>
+        <w:t xml:space="preserve"> </w:t>
+      </w:r>
+      <w:r>
+        <w:rPr>
+          <w:rFonts w:asciiTheme="minorHAnsi" w:hAnsiTheme="minorHAnsi" w:cstheme="minorHAnsi"/>
+          <w:color w:val="FF0000"/>
+        </w:rPr>
+        <w:t>1-2 and its blue colour palette</w:t>
+      </w:r>
+      <w:r>
+        <w:rPr>
+          <w:rFonts w:asciiTheme="minorHAnsi" w:hAnsiTheme="minorHAnsi" w:cstheme="minorHAnsi"/>
+          <w:color w:val="538135" w:themeColor="accent6" w:themeShade="BF"/>
+        </w:rPr>
+        <w:t>,</w:t>
+      </w:r>
+      <w:r>
+        <w:rPr>
+          <w:rFonts w:asciiTheme="minorHAnsi" w:hAnsiTheme="minorHAnsi" w:cstheme="minorHAnsi"/>
+          <w:color w:val="538135" w:themeColor="accent6" w:themeShade="BF"/>
+        </w:rPr>
+        <w:t xml:space="preserve"> the agent will jump over the </w:t>
+      </w:r>
+      <w:proofErr w:type="spellStart"/>
+      <w:r>
+        <w:rPr>
+          <w:rFonts w:asciiTheme="minorHAnsi" w:hAnsiTheme="minorHAnsi" w:cstheme="minorHAnsi"/>
+          <w:color w:val="538135" w:themeColor="accent6" w:themeShade="BF"/>
+        </w:rPr>
+        <w:t>G</w:t>
+      </w:r>
+      <w:r>
+        <w:rPr>
+          <w:rFonts w:asciiTheme="minorHAnsi" w:hAnsiTheme="minorHAnsi" w:cstheme="minorHAnsi"/>
+          <w:color w:val="538135" w:themeColor="accent6" w:themeShade="BF"/>
+        </w:rPr>
+        <w:t>oombas</w:t>
+      </w:r>
+      <w:proofErr w:type="spellEnd"/>
+      <w:r>
+        <w:rPr>
+          <w:rFonts w:asciiTheme="minorHAnsi" w:hAnsiTheme="minorHAnsi" w:cstheme="minorHAnsi"/>
+          <w:color w:val="538135" w:themeColor="accent6" w:themeShade="BF"/>
+        </w:rPr>
+        <w:t xml:space="preserve"> and the tall pillars as it learned previously from </w:t>
+      </w:r>
+      <w:r>
+        <w:rPr>
+          <w:rFonts w:asciiTheme="minorHAnsi" w:hAnsiTheme="minorHAnsi" w:cstheme="minorHAnsi"/>
+          <w:color w:val="FF0000"/>
+        </w:rPr>
+        <w:t>World</w:t>
+      </w:r>
+      <w:r>
+        <w:rPr>
+          <w:rFonts w:asciiTheme="minorHAnsi" w:hAnsiTheme="minorHAnsi" w:cstheme="minorHAnsi"/>
+          <w:color w:val="538135" w:themeColor="accent6" w:themeShade="BF"/>
+        </w:rPr>
+        <w:t xml:space="preserve"> </w:t>
+      </w:r>
+      <w:r>
+        <w:rPr>
+          <w:rFonts w:asciiTheme="minorHAnsi" w:hAnsiTheme="minorHAnsi" w:cstheme="minorHAnsi"/>
+          <w:color w:val="538135" w:themeColor="accent6" w:themeShade="BF"/>
+        </w:rPr>
+        <w:t>1-1.</w:t>
       </w:r>
     </w:p>
     <w:p>
@@ -914,7 +1599,31 @@
           <w:rFonts w:asciiTheme="minorHAnsi" w:hAnsiTheme="minorHAnsi" w:cstheme="minorHAnsi"/>
           <w:color w:val="538135" w:themeColor="accent6" w:themeShade="BF"/>
         </w:rPr>
-        <w:t>A final example of an advantage from the PPO agent is that it has a degree of generalisation. When posed with newer unseen levels, the agent can extrapolate the mechanics of the stage from previous knowledge. This can be observed when the agent completes 1-1. Upon entering the new blue themed level, the agent will jump over the goombas and the tall pillars as it learned previously from 1-1.</w:t>
+        <w:t xml:space="preserve">However, not all is a positive with the PPO agent. Training time and resources are a considerable downside. To see any results from the PPO agent, it needs to be given a pre-trained model or train its own model. In our case, we trained the PPO agent on a Nvidia RTX 3070ti using its CUDA cores via </w:t>
+      </w:r>
+      <w:proofErr w:type="spellStart"/>
+      <w:r>
+        <w:rPr>
+          <w:rFonts w:asciiTheme="minorHAnsi" w:hAnsiTheme="minorHAnsi" w:cstheme="minorHAnsi"/>
+          <w:color w:val="538135" w:themeColor="accent6" w:themeShade="BF"/>
+        </w:rPr>
+        <w:t>PyTorch</w:t>
+      </w:r>
+      <w:proofErr w:type="spellEnd"/>
+      <w:r>
+        <w:rPr>
+          <w:rFonts w:asciiTheme="minorHAnsi" w:hAnsiTheme="minorHAnsi" w:cstheme="minorHAnsi"/>
+          <w:color w:val="538135" w:themeColor="accent6" w:themeShade="BF"/>
+        </w:rPr>
+        <w:t xml:space="preserve">. Although we had one of the best graphics cards on </w:t>
+      </w:r>
+      <w:r>
+        <w:rPr>
+          <w:rFonts w:asciiTheme="minorHAnsi" w:hAnsiTheme="minorHAnsi" w:cstheme="minorHAnsi"/>
+          <w:color w:val="538135" w:themeColor="accent6" w:themeShade="BF"/>
+        </w:rPr>
+        <w:lastRenderedPageBreak/>
+        <w:t>the market, training still took many days to complete and provided us with underwhelming results.</w:t>
       </w:r>
     </w:p>
     <w:p>
@@ -933,7 +1642,14 @@
           <w:rFonts w:asciiTheme="minorHAnsi" w:hAnsiTheme="minorHAnsi" w:cstheme="minorHAnsi"/>
           <w:color w:val="538135" w:themeColor="accent6" w:themeShade="BF"/>
         </w:rPr>
-        <w:t>However, not all is a positive with the PPO agent. Training time and resources are a considerable downside. To see any results from the PPO agent, it needs to be given a pre-trained model or train its own model. In our case, we trained the PPO agent on a Nvidia RTX 3070ti using its CUDA cores via PyTorch. Although we had one of the best graphics cards on the market, training still took many days to complete and provided us with underwhelming results.</w:t>
+        <w:t xml:space="preserve">Additionally, the stochastic nature of the PPO algorithm’s model makes it hard to create tangible results. This is reduced as training progresses but depending on the entropy coefficient, </w:t>
+      </w:r>
+      <w:r>
+        <w:rPr>
+          <w:rFonts w:asciiTheme="minorHAnsi" w:hAnsiTheme="minorHAnsi" w:cstheme="minorHAnsi"/>
+          <w:color w:val="538135" w:themeColor="accent6" w:themeShade="BF"/>
+        </w:rPr>
+        <w:t>sometimes we were left questioning if the agent was learning at all.</w:t>
       </w:r>
     </w:p>
     <w:p>
@@ -952,14 +1668,37 @@
           <w:rFonts w:asciiTheme="minorHAnsi" w:hAnsiTheme="minorHAnsi" w:cstheme="minorHAnsi"/>
           <w:color w:val="538135" w:themeColor="accent6" w:themeShade="BF"/>
         </w:rPr>
-        <w:t xml:space="preserve">Additionally, the stochastic nature of the PPO algorithm’s model makes it hard to create tangible results. This is reduced as training progresses but depending on the entropy coefficient, </w:t>
-      </w:r>
-      <w:r>
-        <w:rPr>
-          <w:rFonts w:asciiTheme="minorHAnsi" w:hAnsiTheme="minorHAnsi" w:cstheme="minorHAnsi"/>
-          <w:color w:val="538135" w:themeColor="accent6" w:themeShade="BF"/>
-        </w:rPr>
-        <w:t>sometimes we were left questioning if the agent was learning at all.</w:t>
+        <w:t xml:space="preserve">A final disadvantage of the PPO algorithm is with its debugging and interpretability. Due to the cryptic nature and performance metrics of neural networks, </w:t>
+      </w:r>
+      <w:proofErr w:type="spellStart"/>
+      <w:r>
+        <w:rPr>
+          <w:rFonts w:asciiTheme="minorHAnsi" w:hAnsiTheme="minorHAnsi" w:cstheme="minorHAnsi"/>
+          <w:color w:val="538135" w:themeColor="accent6" w:themeShade="BF"/>
+        </w:rPr>
+        <w:t>its</w:t>
+      </w:r>
+      <w:proofErr w:type="spellEnd"/>
+      <w:r>
+        <w:rPr>
+          <w:rFonts w:asciiTheme="minorHAnsi" w:hAnsiTheme="minorHAnsi" w:cstheme="minorHAnsi"/>
+          <w:color w:val="538135" w:themeColor="accent6" w:themeShade="BF"/>
+        </w:rPr>
+        <w:t xml:space="preserve"> hard to decide if modifying a hyperparameter is improving the agent or not. At a minimum, it requires many hours of training to determine if a modification is beneficial or not. Compounding this is the stochastic</w:t>
+      </w:r>
+      <w:r>
+        <w:rPr>
+          <w:rFonts w:asciiTheme="minorHAnsi" w:hAnsiTheme="minorHAnsi" w:cstheme="minorHAnsi"/>
+          <w:color w:val="538135" w:themeColor="accent6" w:themeShade="BF"/>
+        </w:rPr>
+        <w:t xml:space="preserve">ity </w:t>
+      </w:r>
+      <w:r>
+        <w:rPr>
+          <w:rFonts w:asciiTheme="minorHAnsi" w:hAnsiTheme="minorHAnsi" w:cstheme="minorHAnsi"/>
+          <w:color w:val="538135" w:themeColor="accent6" w:themeShade="BF"/>
+        </w:rPr>
+        <w:t>of the agent, which can cause great variations early in the agents learning.</w:t>
       </w:r>
     </w:p>
     <w:p>
@@ -973,28 +1712,6 @@
           <w:color w:val="538135" w:themeColor="accent6" w:themeShade="BF"/>
         </w:rPr>
       </w:pPr>
-      <w:r>
-        <w:rPr>
-          <w:rFonts w:asciiTheme="minorHAnsi" w:hAnsiTheme="minorHAnsi" w:cstheme="minorHAnsi"/>
-          <w:color w:val="538135" w:themeColor="accent6" w:themeShade="BF"/>
-        </w:rPr>
-        <w:lastRenderedPageBreak/>
-        <w:t>A final disadvantage of the PPO algorithm is with its debugging and interpretability. Due to the cryptic nature and performance metrics of neural networks, its hard to decide if modifying a hyperparameter is improving the agent or not. At a minimum, it requires many hours of training to determine if a modification is beneficial or not. Compounding this is the stochastic</w:t>
-      </w:r>
-      <w:r>
-        <w:rPr>
-          <w:rFonts w:asciiTheme="minorHAnsi" w:hAnsiTheme="minorHAnsi" w:cstheme="minorHAnsi"/>
-          <w:color w:val="538135" w:themeColor="accent6" w:themeShade="BF"/>
-        </w:rPr>
-        <w:t xml:space="preserve">ity </w:t>
-      </w:r>
-      <w:r>
-        <w:rPr>
-          <w:rFonts w:asciiTheme="minorHAnsi" w:hAnsiTheme="minorHAnsi" w:cstheme="minorHAnsi"/>
-          <w:color w:val="538135" w:themeColor="accent6" w:themeShade="BF"/>
-        </w:rPr>
-        <w:t>of the agent, which can cause great variations early in the agents learning.</w:t>
-      </w:r>
     </w:p>
     <w:p>
       <w:pPr>
@@ -1004,9 +1721,16 @@
         </w:pBdr>
         <w:rPr>
           <w:rFonts w:asciiTheme="minorHAnsi" w:hAnsiTheme="minorHAnsi" w:cstheme="minorHAnsi"/>
-          <w:color w:val="538135" w:themeColor="accent6" w:themeShade="BF"/>
-        </w:rPr>
-      </w:pPr>
+          <w:color w:val="FF0000"/>
+        </w:rPr>
+      </w:pPr>
+      <w:r>
+        <w:rPr>
+          <w:rFonts w:asciiTheme="minorHAnsi" w:hAnsiTheme="minorHAnsi" w:cstheme="minorHAnsi"/>
+          <w:color w:val="FF0000"/>
+        </w:rPr>
+        <w:t>[check to see if these paragraphs are redundant; might be able to merge e.g. the ‘rule based is fast‘ and ‘PPO is slow’ paragraphs]</w:t>
+      </w:r>
     </w:p>
     <w:p>
       <w:pPr>
@@ -1023,11 +1747,19 @@
           <w:rFonts w:asciiTheme="minorHAnsi" w:hAnsiTheme="minorHAnsi" w:cstheme="minorHAnsi"/>
         </w:rPr>
       </w:pPr>
-      <w:r>
-        <w:rPr>
-          <w:rFonts w:asciiTheme="minorHAnsi" w:hAnsiTheme="minorHAnsi" w:cstheme="minorHAnsi"/>
-        </w:rPr>
-        <w:t xml:space="preserve">Analyze and contrast the performance of the chosen AI methods. </w:t>
+      <w:proofErr w:type="spellStart"/>
+      <w:r>
+        <w:rPr>
+          <w:rFonts w:asciiTheme="minorHAnsi" w:hAnsiTheme="minorHAnsi" w:cstheme="minorHAnsi"/>
+        </w:rPr>
+        <w:t>Analyze</w:t>
+      </w:r>
+      <w:proofErr w:type="spellEnd"/>
+      <w:r>
+        <w:rPr>
+          <w:rFonts w:asciiTheme="minorHAnsi" w:hAnsiTheme="minorHAnsi" w:cstheme="minorHAnsi"/>
+        </w:rPr>
+        <w:t xml:space="preserve"> and contrast the performance of the chosen AI methods. </w:t>
       </w:r>
     </w:p>
     <w:p>
@@ -1083,7 +1815,35 @@
         <w:rPr>
           <w:rFonts w:cstheme="minorHAnsi"/>
         </w:rPr>
-        <w:t>Rule based cannot adapt on its own; new palletes like underground or new enemies like Lakitus require adding them to the enemy recognition program, coding new actions to avoid them, etc.</w:t>
+        <w:t xml:space="preserve">Rule based cannot adapt on its own; new </w:t>
+      </w:r>
+      <w:proofErr w:type="spellStart"/>
+      <w:r>
+        <w:rPr>
+          <w:rFonts w:cstheme="minorHAnsi"/>
+        </w:rPr>
+        <w:t>palletes</w:t>
+      </w:r>
+      <w:proofErr w:type="spellEnd"/>
+      <w:r>
+        <w:rPr>
+          <w:rFonts w:cstheme="minorHAnsi"/>
+        </w:rPr>
+        <w:t xml:space="preserve"> like underground or new enemies like </w:t>
+      </w:r>
+      <w:proofErr w:type="spellStart"/>
+      <w:r>
+        <w:rPr>
+          <w:rFonts w:cstheme="minorHAnsi"/>
+        </w:rPr>
+        <w:t>Lakitus</w:t>
+      </w:r>
+      <w:proofErr w:type="spellEnd"/>
+      <w:r>
+        <w:rPr>
+          <w:rFonts w:cstheme="minorHAnsi"/>
+        </w:rPr>
+        <w:t xml:space="preserve"> require adding them to the enemy recognition program, coding new actions to avoid them, etc.</w:t>
       </w:r>
     </w:p>
     <w:p>
@@ -1213,7 +1973,15 @@
         </w:rPr>
       </w:pPr>
       <w:r>
-        <w:t>While the gym-super-mario-bros package by default uses rightward progression as its primary metric of performance, this is not the only factor on which we can compare the agents. One poten</w:t>
+        <w:t>While the gym-super-</w:t>
+      </w:r>
+      <w:proofErr w:type="spellStart"/>
+      <w:r>
+        <w:t>mario</w:t>
+      </w:r>
+      <w:proofErr w:type="spellEnd"/>
+      <w:r>
+        <w:t>-bros package by default uses rightward progression as its primary metric of performance, this is not the only factor on which we can compare the agents. One poten</w:t>
       </w:r>
       <w:r>
         <w:t>tial alternate metric is to directly reward completing levels as quickly as possible. Under this metric we would provide large reward boosts at the end of levels based on their world/stage numbers</w:t>
@@ -1246,13 +2014,7 @@
         <w:rPr>
           <w:rFonts w:cstheme="minorHAnsi"/>
         </w:rPr>
-        <w:t>individual levels. While this at first seems to be not very distinct from the existing reward function, it benefits in rewarding the use of subareas to skip parts of a level. Many levels in the game, including World 1-1, have pipes or vines that lead to bonus rooms then return Mario to a later part of the level, skipping a large portion of platforming. While these shortcuts make for faster level completion, they result in less rightward movement overall and thus are discouraged by the current reward function; rewarding quick stage completion allows these shortcuts to be utilised by the agent.</w:t>
-      </w:r>
-      <w:r>
-        <w:rPr>
-          <w:rFonts w:cstheme="minorHAnsi"/>
-        </w:rPr>
-        <w:t xml:space="preserve"> This benefit is emphasised even more with the Warp Zones, rare rooms that can allow the agent to skip entire worlds; rewarding agents who manage to locate these will promote an agent that gets to the end of the game as fast as possible.</w:t>
+        <w:t>individual levels. While this at first seems to be not very distinct from the existing reward function, it benefits in rewarding the use of subareas to skip parts of a level. Many levels in the game, including World 1-1</w:t>
       </w:r>
       <w:r>
         <w:rPr>
@@ -1263,21 +2025,194 @@
       <w:r>
         <w:rPr>
           <w:rFonts w:cstheme="minorHAnsi"/>
-        </w:rPr>
-        <w:t>However, this metric’s usefulness is limited on our agents due to them not getting very far into the game; the rule-based agent barely makes it past the start of 1-2, while PPO</w:t>
-      </w:r>
-      <w:r>
-        <w:rPr>
-          <w:rFonts w:cstheme="minorHAnsi"/>
+          <w:color w:val="FF0000"/>
+        </w:rPr>
+        <w:t>where our agents were primarily trained</w:t>
+      </w:r>
+      <w:r>
+        <w:rPr>
+          <w:rFonts w:cstheme="minorHAnsi"/>
+        </w:rPr>
+        <w:t xml:space="preserve">, have pipes or vines that lead to </w:t>
+      </w:r>
+      <w:r>
+        <w:rPr>
+          <w:rFonts w:cstheme="minorHAnsi"/>
+          <w:color w:val="FF0000"/>
+        </w:rPr>
+        <w:t xml:space="preserve">coin-filled </w:t>
+      </w:r>
+      <w:r>
+        <w:rPr>
+          <w:rFonts w:cstheme="minorHAnsi"/>
+          <w:color w:val="FF0000"/>
+        </w:rPr>
+        <w:t>bonus rooms</w:t>
+      </w:r>
+      <w:r>
+        <w:rPr>
+          <w:rFonts w:cstheme="minorHAnsi"/>
+          <w:color w:val="FF0000"/>
+        </w:rPr>
+        <w:t>. These room</w:t>
+      </w:r>
+      <w:r>
+        <w:rPr>
+          <w:rFonts w:cstheme="minorHAnsi"/>
+        </w:rPr>
+        <w:t>s</w:t>
+      </w:r>
+      <w:r>
+        <w:rPr>
+          <w:rFonts w:cstheme="minorHAnsi"/>
+        </w:rPr>
+        <w:t xml:space="preserve"> then return Mario to a later part of the level, skipping a large portion of platforming. While these shortcuts make for faster </w:t>
+      </w:r>
+      <w:r>
+        <w:rPr>
+          <w:rFonts w:cstheme="minorHAnsi"/>
+        </w:rPr>
+        <w:lastRenderedPageBreak/>
+        <w:t>level completion, they result in less rightward movement overall and thus are discouraged by the current reward function</w:t>
+      </w:r>
+      <w:r>
+        <w:rPr>
+          <w:rFonts w:cstheme="minorHAnsi"/>
+          <w:color w:val="FF0000"/>
+        </w:rPr>
+        <w:t xml:space="preserve">; </w:t>
+      </w:r>
+      <w:r>
+        <w:rPr>
+          <w:rFonts w:cstheme="minorHAnsi"/>
+          <w:color w:val="FF0000"/>
+        </w:rPr>
+        <w:t xml:space="preserve">by </w:t>
+      </w:r>
+      <w:r>
+        <w:rPr>
+          <w:rFonts w:cstheme="minorHAnsi"/>
+          <w:color w:val="FF0000"/>
+        </w:rPr>
+        <w:t xml:space="preserve">rewarding quick stage completion </w:t>
+      </w:r>
+      <w:r>
+        <w:rPr>
+          <w:rFonts w:cstheme="minorHAnsi"/>
+          <w:color w:val="FF0000"/>
+        </w:rPr>
+        <w:t>we encourage the agents to utilise</w:t>
+      </w:r>
+      <w:r>
+        <w:rPr>
+          <w:rFonts w:cstheme="minorHAnsi"/>
+          <w:color w:val="FF0000"/>
+        </w:rPr>
+        <w:t xml:space="preserve"> these shortcuts</w:t>
+      </w:r>
+      <w:r>
+        <w:rPr>
+          <w:rFonts w:cstheme="minorHAnsi"/>
+        </w:rPr>
+        <w:t xml:space="preserve">. </w:t>
+      </w:r>
+      <w:r>
+        <w:rPr>
+          <w:rFonts w:cstheme="minorHAnsi"/>
+        </w:rPr>
+        <w:t>This benefit is emphasised even more with the Warp Zones, rare rooms that can allow the agent to skip entire worlds</w:t>
+      </w:r>
+      <w:r>
+        <w:rPr>
+          <w:rFonts w:cstheme="minorHAnsi"/>
+          <w:color w:val="FF0000"/>
+        </w:rPr>
+        <w:t>.</w:t>
+      </w:r>
+      <w:r>
+        <w:rPr>
+          <w:rFonts w:cstheme="minorHAnsi"/>
+          <w:color w:val="FF0000"/>
         </w:rPr>
         <w:t xml:space="preserve"> </w:t>
       </w:r>
       <w:r>
         <w:rPr>
           <w:rFonts w:cstheme="minorHAnsi"/>
-          <w:color w:val="538135" w:themeColor="accent6" w:themeShade="BF"/>
-        </w:rPr>
-        <w:t>only occasionally completes 1-1.</w:t>
+          <w:color w:val="FF0000"/>
+        </w:rPr>
+        <w:t>R</w:t>
+      </w:r>
+      <w:r>
+        <w:rPr>
+          <w:rFonts w:cstheme="minorHAnsi"/>
+        </w:rPr>
+        <w:t>ewarding agents who manage to locate these will promote an agent that gets to the end of the game as fast as possible.</w:t>
+      </w:r>
+      <w:r>
+        <w:rPr>
+          <w:rFonts w:cstheme="minorHAnsi"/>
+        </w:rPr>
+        <w:t xml:space="preserve"> </w:t>
+      </w:r>
+      <w:r>
+        <w:rPr>
+          <w:rFonts w:cstheme="minorHAnsi"/>
+        </w:rPr>
+        <w:t xml:space="preserve">However, this metric’s usefulness is limited on our agents due to them not getting very far into the game; the rule-based agent barely makes it past the start of </w:t>
+      </w:r>
+      <w:r>
+        <w:rPr>
+          <w:rFonts w:cstheme="minorHAnsi"/>
+          <w:color w:val="FF0000"/>
+        </w:rPr>
+        <w:t>World</w:t>
+      </w:r>
+      <w:r>
+        <w:rPr>
+          <w:rFonts w:cstheme="minorHAnsi"/>
+        </w:rPr>
+        <w:t xml:space="preserve"> </w:t>
+      </w:r>
+      <w:r>
+        <w:rPr>
+          <w:rFonts w:cstheme="minorHAnsi"/>
+        </w:rPr>
+        <w:t>1-2, while PPO</w:t>
+      </w:r>
+      <w:r>
+        <w:rPr>
+          <w:rFonts w:cstheme="minorHAnsi"/>
+        </w:rPr>
+        <w:t xml:space="preserve"> </w:t>
+      </w:r>
+      <w:r>
+        <w:rPr>
+          <w:rFonts w:cstheme="minorHAnsi"/>
+          <w:color w:val="538135" w:themeColor="accent6" w:themeShade="BF"/>
+        </w:rPr>
+        <w:t xml:space="preserve">only occasionally completes </w:t>
+      </w:r>
+      <w:r>
+        <w:rPr>
+          <w:rFonts w:cstheme="minorHAnsi"/>
+          <w:color w:val="FF0000"/>
+        </w:rPr>
+        <w:t>World</w:t>
+      </w:r>
+      <w:r>
+        <w:rPr>
+          <w:rFonts w:cstheme="minorHAnsi"/>
+          <w:color w:val="538135" w:themeColor="accent6" w:themeShade="BF"/>
+        </w:rPr>
+        <w:t xml:space="preserve"> </w:t>
+      </w:r>
+      <w:r>
+        <w:rPr>
+          <w:rFonts w:cstheme="minorHAnsi"/>
+          <w:color w:val="538135" w:themeColor="accent6" w:themeShade="BF"/>
+        </w:rPr>
+        <w:t>1-1.</w:t>
       </w:r>
     </w:p>
     <w:p>
@@ -1311,26 +2246,103 @@
         <w:rPr>
           <w:rFonts w:cstheme="minorHAnsi"/>
         </w:rPr>
-        <w:t xml:space="preserve">. includes a points system that rewards various beneficial actions, like collecting coins </w:t>
-      </w:r>
-      <w:r>
-        <w:rPr>
-          <w:rFonts w:cstheme="minorHAnsi"/>
-        </w:rPr>
-        <w:lastRenderedPageBreak/>
-        <w:t xml:space="preserve">and having lots of time left on the in-game timer, with points. By tying the reward function to how many points a given action earns, we </w:t>
-      </w:r>
-      <w:r>
-        <w:rPr>
-          <w:rFonts w:cstheme="minorHAnsi"/>
-        </w:rPr>
-        <w:t>will be measuring our agent’s performance in a unique way. Rewarding points encourages many unique behaviours, such as kicking Koopa Troopa shells into other enemies or hitting the top of the end-of-level flagpole. The points given for time remaining also ensure reaching the level’s end is still a priority, so the agents should still progress through the game. However, one change that must be made for this metric is to either restrict the agent to 1 life for each attempt or apply a heavy penalty to dying.</w:t>
-      </w:r>
-      <w:r>
-        <w:rPr>
-          <w:rFonts w:cstheme="minorHAnsi"/>
-        </w:rPr>
-        <w:t xml:space="preserve"> The reason for this restriction is that </w:t>
+        <w:t xml:space="preserve">. includes a points system that rewards various beneficial actions, like collecting coins and having lots of time left on the in-game timer, with points. By tying the reward function to how many points a given action earns, we </w:t>
+      </w:r>
+      <w:r>
+        <w:rPr>
+          <w:rFonts w:cstheme="minorHAnsi"/>
+        </w:rPr>
+        <w:t>will be measuring our agent’s performance in a unique way. Rewarding points encourages many unique behaviours</w:t>
+      </w:r>
+      <w:r>
+        <w:rPr>
+          <w:rFonts w:cstheme="minorHAnsi"/>
+        </w:rPr>
+        <w:t xml:space="preserve"> </w:t>
+      </w:r>
+      <w:r>
+        <w:rPr>
+          <w:rFonts w:cstheme="minorHAnsi"/>
+          <w:color w:val="FF0000"/>
+        </w:rPr>
+        <w:t>that maximise points</w:t>
+      </w:r>
+      <w:r>
+        <w:rPr>
+          <w:rFonts w:cstheme="minorHAnsi"/>
+        </w:rPr>
+        <w:t xml:space="preserve">, such as kicking </w:t>
+      </w:r>
+      <w:proofErr w:type="spellStart"/>
+      <w:r>
+        <w:rPr>
+          <w:rFonts w:cstheme="minorHAnsi"/>
+        </w:rPr>
+        <w:t>Koopa</w:t>
+      </w:r>
+      <w:proofErr w:type="spellEnd"/>
+      <w:r>
+        <w:rPr>
+          <w:rFonts w:cstheme="minorHAnsi"/>
+        </w:rPr>
+        <w:t xml:space="preserve"> </w:t>
+      </w:r>
+      <w:proofErr w:type="spellStart"/>
+      <w:r>
+        <w:rPr>
+          <w:rFonts w:cstheme="minorHAnsi"/>
+        </w:rPr>
+        <w:t>Troopa</w:t>
+      </w:r>
+      <w:proofErr w:type="spellEnd"/>
+      <w:r>
+        <w:rPr>
+          <w:rFonts w:cstheme="minorHAnsi"/>
+        </w:rPr>
+        <w:t xml:space="preserve"> shells into other enemies or </w:t>
+      </w:r>
+      <w:r>
+        <w:rPr>
+          <w:rFonts w:cstheme="minorHAnsi"/>
+          <w:color w:val="FF0000"/>
+        </w:rPr>
+        <w:t>seeking out coin-filled blocks</w:t>
+      </w:r>
+      <w:r>
+        <w:rPr>
+          <w:rFonts w:cstheme="minorHAnsi"/>
+        </w:rPr>
+        <w:t xml:space="preserve">. The points given for time remaining </w:t>
+      </w:r>
+      <w:r>
+        <w:rPr>
+          <w:rFonts w:cstheme="minorHAnsi"/>
+        </w:rPr>
+        <w:t xml:space="preserve">at the level’s end </w:t>
+      </w:r>
+      <w:r>
+        <w:rPr>
+          <w:rFonts w:cstheme="minorHAnsi"/>
+        </w:rPr>
+        <w:t xml:space="preserve">also ensure reaching the </w:t>
+      </w:r>
+      <w:r>
+        <w:rPr>
+          <w:rFonts w:cstheme="minorHAnsi"/>
+        </w:rPr>
+        <w:t>flagpole</w:t>
+      </w:r>
+      <w:r>
+        <w:rPr>
+          <w:rFonts w:cstheme="minorHAnsi"/>
+        </w:rPr>
+        <w:t xml:space="preserve"> is still a priority, so the agents should still progress through the game. However, one change that must be made for this metric is to either restrict the agent to 1 life for each attempt or apply a heavy penalty to dying.</w:t>
+      </w:r>
+      <w:r>
+        <w:rPr>
+          <w:rFonts w:cstheme="minorHAnsi"/>
+        </w:rPr>
+        <w:t xml:space="preserve"> The reason for this restriction is that</w:t>
       </w:r>
       <w:r>
         <w:rPr>
@@ -1362,7 +2374,21 @@
         <w:rPr>
           <w:rFonts w:cstheme="minorHAnsi"/>
         </w:rPr>
-        <w:t xml:space="preserve"> bouncing on Koopa shells </w:t>
+        <w:t xml:space="preserve"> bouncing on </w:t>
+      </w:r>
+      <w:proofErr w:type="spellStart"/>
+      <w:r>
+        <w:rPr>
+          <w:rFonts w:cstheme="minorHAnsi"/>
+        </w:rPr>
+        <w:t>Koopa</w:t>
+      </w:r>
+      <w:proofErr w:type="spellEnd"/>
+      <w:r>
+        <w:rPr>
+          <w:rFonts w:cstheme="minorHAnsi"/>
+        </w:rPr>
+        <w:t xml:space="preserve"> shells </w:t>
       </w:r>
       <w:r>
         <w:rPr>
@@ -1410,7 +2436,26 @@
         <w:rPr>
           <w:rFonts w:cstheme="minorHAnsi"/>
         </w:rPr>
-        <w:t xml:space="preserve"> never progressing through the game. </w:t>
+        <w:t xml:space="preserve"> never progressing through the game</w:t>
+      </w:r>
+      <w:r>
+        <w:rPr>
+          <w:rFonts w:cstheme="minorHAnsi"/>
+        </w:rPr>
+        <w:t xml:space="preserve"> </w:t>
+      </w:r>
+      <w:r>
+        <w:rPr>
+          <w:rFonts w:cstheme="minorHAnsi"/>
+          <w:color w:val="FF0000"/>
+        </w:rPr>
+        <w:t>or getting a game over</w:t>
+      </w:r>
+      <w:r>
+        <w:rPr>
+          <w:rFonts w:cstheme="minorHAnsi"/>
+        </w:rPr>
+        <w:t xml:space="preserve">. </w:t>
       </w:r>
       <w:r>
         <w:rPr>
@@ -1497,7 +2542,21 @@
         <w:rPr>
           <w:rFonts w:asciiTheme="minorHAnsi" w:hAnsiTheme="minorHAnsi" w:cstheme="minorHAnsi"/>
         </w:rPr>
-        <w:t xml:space="preserve">You will notice that gym-super-mario-bros reward function assumes the objective of the game is to move as far right as possible. You are encouraged to come up with other performance and evaluation metrics for your agents. Novel and interesting metrics that you come up with will be rewarded. </w:t>
+        <w:t>You will notice that gym-super-</w:t>
+      </w:r>
+      <w:proofErr w:type="spellStart"/>
+      <w:r>
+        <w:rPr>
+          <w:rFonts w:asciiTheme="minorHAnsi" w:hAnsiTheme="minorHAnsi" w:cstheme="minorHAnsi"/>
+        </w:rPr>
+        <w:t>mario</w:t>
+      </w:r>
+      <w:proofErr w:type="spellEnd"/>
+      <w:r>
+        <w:rPr>
+          <w:rFonts w:asciiTheme="minorHAnsi" w:hAnsiTheme="minorHAnsi" w:cstheme="minorHAnsi"/>
+        </w:rPr>
+        <w:t xml:space="preserve">-bros reward function assumes the objective of the game is to move as far right as possible. You are encouraged to come up with other performance and evaluation metrics for your agents. Novel and interesting metrics that you come up with will be rewarded. </w:t>
       </w:r>
     </w:p>
     <w:p>
@@ -1568,6 +2627,7 @@
     </w:p>
     <w:p>
       <w:r>
+        <w:lastRenderedPageBreak/>
         <w:t xml:space="preserve">Many techniques were used to help visualise </w:t>
       </w:r>
       <w:r>
@@ -1613,7 +2673,21 @@
         <w:rPr>
           <w:rFonts w:cstheme="minorHAnsi"/>
         </w:rPr>
-        <w:t xml:space="preserve"> (tenserboard, other visualisation techniques)</w:t>
+        <w:t xml:space="preserve"> (</w:t>
+      </w:r>
+      <w:proofErr w:type="spellStart"/>
+      <w:r>
+        <w:rPr>
+          <w:rFonts w:cstheme="minorHAnsi"/>
+        </w:rPr>
+        <w:t>tenserboard</w:t>
+      </w:r>
+      <w:proofErr w:type="spellEnd"/>
+      <w:r>
+        <w:rPr>
+          <w:rFonts w:cstheme="minorHAnsi"/>
+        </w:rPr>
+        <w:t>, other visualisation techniques)</w:t>
       </w:r>
     </w:p>
     <w:p>
@@ -1737,15 +2811,36 @@
           <w:numId w:val="1"/>
         </w:numPr>
       </w:pPr>
-      <w:r>
-        <w:t xml:space="preserve">Kauten, C. (2018). </w:t>
+      <w:proofErr w:type="spellStart"/>
+      <w:r>
+        <w:t>Kauten</w:t>
+      </w:r>
+      <w:proofErr w:type="spellEnd"/>
+      <w:r>
+        <w:t xml:space="preserve">, C. (2018). </w:t>
       </w:r>
       <w:r>
         <w:rPr>
           <w:i/>
           <w:iCs/>
         </w:rPr>
-        <w:t>Super Mario Bros for OpenAI Gym</w:t>
+        <w:t xml:space="preserve">Super Mario Bros for </w:t>
+      </w:r>
+      <w:proofErr w:type="spellStart"/>
+      <w:r>
+        <w:rPr>
+          <w:i/>
+          <w:iCs/>
+        </w:rPr>
+        <w:t>OpenAI</w:t>
+      </w:r>
+      <w:proofErr w:type="spellEnd"/>
+      <w:r>
+        <w:rPr>
+          <w:i/>
+          <w:iCs/>
+        </w:rPr>
+        <w:t xml:space="preserve"> Gym</w:t>
       </w:r>
       <w:r>
         <w:t xml:space="preserve">. GitHub. Retrieved October 10, 2023, from </w:t>
@@ -1804,7 +2899,18 @@
         </w:numPr>
       </w:pPr>
       <w:r>
-        <w:t>[other references; use APA7 style; pytorch tutorial?]</w:t>
+        <w:t xml:space="preserve">[other references; use APA7 style; </w:t>
+      </w:r>
+      <w:proofErr w:type="spellStart"/>
+      <w:r>
+        <w:t>pytorch</w:t>
+      </w:r>
+      <w:proofErr w:type="spellEnd"/>
+      <w:r>
+        <w:t xml:space="preserve"> tutorial</w:t>
+      </w:r>
+      <w:r>
+        <w:t>?]</w:t>
       </w:r>
     </w:p>
     <w:p>
@@ -1814,10 +2920,79 @@
           <w:ilvl w:val="0"/>
           <w:numId w:val="1"/>
         </w:numPr>
-      </w:pPr>
-      <w:r>
-        <w:t>https://github.com/ClarityCoders/MarioPPO/tree/master</w:t>
-      </w:r>
+        <w:rPr>
+          <w:color w:val="FF0000"/>
+        </w:rPr>
+      </w:pPr>
+      <w:proofErr w:type="spellStart"/>
+      <w:r>
+        <w:rPr>
+          <w:color w:val="FF0000"/>
+        </w:rPr>
+        <w:t>ClarityCoders</w:t>
+      </w:r>
+      <w:proofErr w:type="spellEnd"/>
+      <w:r>
+        <w:rPr>
+          <w:color w:val="FF0000"/>
+        </w:rPr>
+        <w:t>. (20</w:t>
+      </w:r>
+      <w:r>
+        <w:rPr>
+          <w:color w:val="FF0000"/>
+        </w:rPr>
+        <w:t>22</w:t>
+      </w:r>
+      <w:r>
+        <w:rPr>
+          <w:color w:val="FF0000"/>
+        </w:rPr>
+        <w:t xml:space="preserve">). </w:t>
+      </w:r>
+      <w:r>
+        <w:rPr>
+          <w:i/>
+          <w:iCs/>
+          <w:color w:val="FF0000"/>
+        </w:rPr>
+        <w:t xml:space="preserve">Mario </w:t>
+      </w:r>
+      <w:r>
+        <w:rPr>
+          <w:i/>
+          <w:iCs/>
+          <w:color w:val="FF0000"/>
+        </w:rPr>
+        <w:t>PPO</w:t>
+      </w:r>
+      <w:r>
+        <w:rPr>
+          <w:color w:val="FF0000"/>
+        </w:rPr>
+        <w:t>. GitHub. Retrieved October 1</w:t>
+      </w:r>
+      <w:r>
+        <w:rPr>
+          <w:color w:val="FF0000"/>
+        </w:rPr>
+        <w:t>5</w:t>
+      </w:r>
+      <w:r>
+        <w:rPr>
+          <w:color w:val="FF0000"/>
+        </w:rPr>
+        <w:t xml:space="preserve">, 2023, from </w:t>
+      </w:r>
+      <w:hyperlink r:id="rId7" w:history="1">
+        <w:r>
+          <w:rPr>
+            <w:rStyle w:val="Hyperlink"/>
+            <w:color w:val="FF0000"/>
+          </w:rPr>
+          <w:t>https://github.com/ClarityCoders/MarioPPO/tree/master</w:t>
+        </w:r>
+      </w:hyperlink>
     </w:p>
     <w:p/>
     <w:p/>
@@ -1838,6 +3013,7 @@
         <w:rPr>
           <w:rFonts w:ascii="LMRoman12" w:hAnsi="LMRoman12"/>
         </w:rPr>
+        <w:lastRenderedPageBreak/>
         <w:t xml:space="preserve">Our agents are Hand Implemented Rule based agent and PPO from Stable Baselines </w:t>
       </w:r>
     </w:p>
@@ -1860,7 +3036,21 @@
         <w:rPr>
           <w:rFonts w:cstheme="minorHAnsi"/>
         </w:rPr>
-        <w:t>When we make changes to existing code (Laurens, pytorch tutorial) document it!</w:t>
+        <w:t xml:space="preserve">When we make changes to existing code (Laurens, </w:t>
+      </w:r>
+      <w:proofErr w:type="spellStart"/>
+      <w:r>
+        <w:rPr>
+          <w:rFonts w:cstheme="minorHAnsi"/>
+        </w:rPr>
+        <w:t>pytorch</w:t>
+      </w:r>
+      <w:proofErr w:type="spellEnd"/>
+      <w:r>
+        <w:rPr>
+          <w:rFonts w:cstheme="minorHAnsi"/>
+        </w:rPr>
+        <w:t xml:space="preserve"> tutorial) document it!</w:t>
       </w:r>
     </w:p>
     <w:p>
@@ -1904,7 +3094,79 @@
           <w:szCs w:val="22"/>
           <w:lang w:val="en-GB"/>
         </w:rPr>
-        <w:t xml:space="preserve"> run nes_py --rom super-mario-bros.nes --mode human’ for human controlled Mario</w:t>
+        <w:t xml:space="preserve"> run </w:t>
+      </w:r>
+      <w:proofErr w:type="spellStart"/>
+      <w:r>
+        <w:rPr>
+          <w:rFonts w:ascii="Menlo" w:hAnsi="Menlo" w:cs="Menlo"/>
+          <w:color w:val="000000"/>
+          <w:kern w:val="0"/>
+          <w:sz w:val="22"/>
+          <w:szCs w:val="22"/>
+          <w:lang w:val="en-GB"/>
+        </w:rPr>
+        <w:t>nes_py</w:t>
+      </w:r>
+      <w:proofErr w:type="spellEnd"/>
+      <w:r>
+        <w:rPr>
+          <w:rFonts w:ascii="Menlo" w:hAnsi="Menlo" w:cs="Menlo"/>
+          <w:color w:val="000000"/>
+          <w:kern w:val="0"/>
+          <w:sz w:val="22"/>
+          <w:szCs w:val="22"/>
+          <w:lang w:val="en-GB"/>
+        </w:rPr>
+        <w:t xml:space="preserve"> --rom super-</w:t>
+      </w:r>
+      <w:proofErr w:type="spellStart"/>
+      <w:r>
+        <w:rPr>
+          <w:rFonts w:ascii="Menlo" w:hAnsi="Menlo" w:cs="Menlo"/>
+          <w:color w:val="000000"/>
+          <w:kern w:val="0"/>
+          <w:sz w:val="22"/>
+          <w:szCs w:val="22"/>
+          <w:lang w:val="en-GB"/>
+        </w:rPr>
+        <w:t>mario</w:t>
+      </w:r>
+      <w:proofErr w:type="spellEnd"/>
+      <w:r>
+        <w:rPr>
+          <w:rFonts w:ascii="Menlo" w:hAnsi="Menlo" w:cs="Menlo"/>
+          <w:color w:val="000000"/>
+          <w:kern w:val="0"/>
+          <w:sz w:val="22"/>
+          <w:szCs w:val="22"/>
+          <w:lang w:val="en-GB"/>
+        </w:rPr>
+        <w:t>-</w:t>
+      </w:r>
+      <w:proofErr w:type="spellStart"/>
+      <w:r>
+        <w:rPr>
+          <w:rFonts w:ascii="Menlo" w:hAnsi="Menlo" w:cs="Menlo"/>
+          <w:color w:val="000000"/>
+          <w:kern w:val="0"/>
+          <w:sz w:val="22"/>
+          <w:szCs w:val="22"/>
+          <w:lang w:val="en-GB"/>
+        </w:rPr>
+        <w:t>bros.nes</w:t>
+      </w:r>
+      <w:proofErr w:type="spellEnd"/>
+      <w:r>
+        <w:rPr>
+          <w:rFonts w:ascii="Menlo" w:hAnsi="Menlo" w:cs="Menlo"/>
+          <w:color w:val="000000"/>
+          <w:kern w:val="0"/>
+          <w:sz w:val="22"/>
+          <w:szCs w:val="22"/>
+          <w:lang w:val="en-GB"/>
+        </w:rPr>
+        <w:t xml:space="preserve"> --mode human’ for human controlled Mario</w:t>
       </w:r>
     </w:p>
     <w:p/>

</xml_diff>

<commit_message>
Worked on the report, small modifications to TrainMario
</commit_message>
<xml_diff>
--- a/Report Draft.docx
+++ b/Report Draft.docx
@@ -210,7 +210,7 @@
                 <v:stroke joinstyle="miter"/>
                 <v:path gradientshapeok="t" o:connecttype="rect"/>
               </v:shapetype>
-              <v:shape id="Text Box 1" o:spid="_x0000_s1026" type="#_x0000_t202" style="position:absolute;left:0;text-align:left;margin-left:0;margin-top:55.1pt;width:2in;height:2in;z-index:251659264;visibility:visible;mso-wrap-style:none;mso-wrap-distance-left:9pt;mso-wrap-distance-top:0;mso-wrap-distance-right:9pt;mso-wrap-distance-bottom:0;mso-position-horizontal:absolute;mso-position-horizontal-relative:text;mso-position-vertical:absolute;mso-position-vertical-relative:text;v-text-anchor:top" o:gfxdata="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" filled="f" stroked="f">
+              <v:shape id="Text Box 1" o:spid="_x0000_s1026" type="#_x0000_t202" style="position:absolute;left:0;text-align:left;margin-left:0;margin-top:55.1pt;width:2in;height:2in;z-index:251659264;visibility:visible;mso-wrap-style:none;mso-wrap-distance-left:9pt;mso-wrap-distance-top:0;mso-wrap-distance-right:9pt;mso-wrap-distance-bottom:0;mso-position-horizontal:absolute;mso-position-horizontal-relative:text;mso-position-vertical:absolute;mso-position-vertical-relative:text;v-text-anchor:top" o:gfxdata="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" filled="f" stroked="f">
                 <o:extrusion v:ext="view" viewpoint="-100pt,0" viewpointorigin="-.5,0" skewangle="0" skewamt="0"/>
                 <v:textbox style="mso-fit-shape-to-text:t">
                   <w:txbxContent>
@@ -457,35 +457,7 @@
         <w:rPr>
           <w:rFonts w:cstheme="minorHAnsi"/>
         </w:rPr>
-        <w:t>The two agents we will be comparing are a rule-based agent and a PPO agent. These agents will interact with Super Mario Bros. using the methods in the gym-super-</w:t>
-      </w:r>
-      <w:proofErr w:type="spellStart"/>
-      <w:r>
-        <w:rPr>
-          <w:rFonts w:cstheme="minorHAnsi"/>
-        </w:rPr>
-        <w:t>mario</w:t>
-      </w:r>
-      <w:proofErr w:type="spellEnd"/>
-      <w:r>
-        <w:rPr>
-          <w:rFonts w:cstheme="minorHAnsi"/>
-        </w:rPr>
-        <w:t>-bros package (</w:t>
-      </w:r>
-      <w:proofErr w:type="spellStart"/>
-      <w:r>
-        <w:rPr>
-          <w:rFonts w:cstheme="minorHAnsi"/>
-        </w:rPr>
-        <w:t>Kauten</w:t>
-      </w:r>
-      <w:proofErr w:type="spellEnd"/>
-      <w:r>
-        <w:rPr>
-          <w:rFonts w:cstheme="minorHAnsi"/>
-        </w:rPr>
-        <w:t xml:space="preserve">, 2018). </w:t>
+        <w:t xml:space="preserve">The two agents we will be comparing are a rule-based agent and a PPO agent. These agents will interact with Super Mario Bros. using the methods in the gym-super-mario-bros package (Kauten, 2018). </w:t>
       </w:r>
       <w:r>
         <w:rPr>
@@ -588,23 +560,7 @@
           <w:rFonts w:cstheme="minorHAnsi"/>
           <w:color w:val="FF0000"/>
         </w:rPr>
-        <w:t xml:space="preserve"> the agent detects that a </w:t>
-      </w:r>
-      <w:proofErr w:type="spellStart"/>
-      <w:r>
-        <w:rPr>
-          <w:rFonts w:cstheme="minorHAnsi"/>
-          <w:color w:val="FF0000"/>
-        </w:rPr>
-        <w:t>Goomba</w:t>
-      </w:r>
-      <w:proofErr w:type="spellEnd"/>
-      <w:r>
-        <w:rPr>
-          <w:rFonts w:cstheme="minorHAnsi"/>
-          <w:color w:val="FF0000"/>
-        </w:rPr>
-        <w:t xml:space="preserve"> is close in front of it and the agent is not airborne, it will press the jump and run buttons and hold them down for the next few frames to ensure it jumps over the enemy.</w:t>
+        <w:t xml:space="preserve"> the agent detects that a Goomba is close in front of it and the agent is not airborne, it will press the jump and run buttons and hold them down for the next few frames to ensure it jumps over the enemy.</w:t>
       </w:r>
       <w:r>
         <w:rPr>
@@ -716,73 +672,41 @@
           <w:rFonts w:ascii="LMRoman12" w:hAnsi="LMRoman12"/>
           <w:color w:val="538135" w:themeColor="accent6" w:themeShade="BF"/>
         </w:rPr>
-        <w:t xml:space="preserve"> and </w:t>
-      </w:r>
-      <w:proofErr w:type="spellStart"/>
+        <w:t xml:space="preserve"> and PyTorch, we believe there were some incompatibilities and lack of publicly available information regarding hyperparameters for a super-mario-bros-gym environment. After 70 iterations of adjusting hyperparameters such as entropy coefficient, learning rate, discount factor, the learning policy</w:t>
+      </w:r>
+      <w:r>
+        <w:rPr>
+          <w:rFonts w:ascii="LMRoman12" w:hAnsi="LMRoman12" w:hint="eastAsia"/>
+          <w:color w:val="538135" w:themeColor="accent6" w:themeShade="BF"/>
+        </w:rPr>
+        <w:t>,</w:t>
+      </w:r>
       <w:r>
         <w:rPr>
           <w:rFonts w:ascii="LMRoman12" w:hAnsi="LMRoman12"/>
           <w:color w:val="538135" w:themeColor="accent6" w:themeShade="BF"/>
         </w:rPr>
-        <w:t>PyTorch</w:t>
-      </w:r>
-      <w:proofErr w:type="spellEnd"/>
+        <w:t xml:space="preserve"> and the environment itself (we tried using super-mario-bros-gym-v3), we had to accept the underwhelming results of occasionally beating </w:t>
+      </w:r>
       <w:r>
         <w:rPr>
           <w:rFonts w:ascii="LMRoman12" w:hAnsi="LMRoman12"/>
-          <w:color w:val="538135" w:themeColor="accent6" w:themeShade="BF"/>
-        </w:rPr>
-        <w:t>, we believe there were some incompatibilities and lack of publicly available information regarding hyperparameters for a super-</w:t>
-      </w:r>
-      <w:proofErr w:type="spellStart"/>
+          <w:color w:val="FF0000"/>
+        </w:rPr>
+        <w:t>World</w:t>
+      </w:r>
       <w:r>
         <w:rPr>
           <w:rFonts w:ascii="LMRoman12" w:hAnsi="LMRoman12"/>
           <w:color w:val="538135" w:themeColor="accent6" w:themeShade="BF"/>
         </w:rPr>
-        <w:t>mario</w:t>
-      </w:r>
-      <w:proofErr w:type="spellEnd"/>
+        <w:t xml:space="preserve"> </w:t>
+      </w:r>
       <w:r>
         <w:rPr>
           <w:rFonts w:ascii="LMRoman12" w:hAnsi="LMRoman12"/>
           <w:color w:val="538135" w:themeColor="accent6" w:themeShade="BF"/>
         </w:rPr>
-        <w:t>-bros-gym environment. After 70 iterations of adjusting hyperparameters such as entropy coefficient, learning rate, discount factor, the learning policy</w:t>
-      </w:r>
-      <w:r>
-        <w:rPr>
-          <w:rFonts w:ascii="LMRoman12" w:hAnsi="LMRoman12" w:hint="eastAsia"/>
-          <w:color w:val="538135" w:themeColor="accent6" w:themeShade="BF"/>
-        </w:rPr>
-        <w:t>,</w:t>
-      </w:r>
-      <w:r>
-        <w:rPr>
-          <w:rFonts w:ascii="LMRoman12" w:hAnsi="LMRoman12"/>
-          <w:color w:val="538135" w:themeColor="accent6" w:themeShade="BF"/>
-        </w:rPr>
-        <w:t xml:space="preserve"> and the environment itself (we tried using super-mario-bros-gym-v3), we had to accept the underwhelming results of occasionally beating </w:t>
-      </w:r>
-      <w:r>
-        <w:rPr>
-          <w:rFonts w:ascii="LMRoman12" w:hAnsi="LMRoman12"/>
-          <w:color w:val="FF0000"/>
-        </w:rPr>
-        <w:t>World</w:t>
-      </w:r>
-      <w:r>
-        <w:rPr>
-          <w:rFonts w:ascii="LMRoman12" w:hAnsi="LMRoman12"/>
-          <w:color w:val="538135" w:themeColor="accent6" w:themeShade="BF"/>
-        </w:rPr>
-        <w:t xml:space="preserve"> </w:t>
-      </w:r>
-      <w:r>
-        <w:rPr>
-          <w:rFonts w:ascii="LMRoman12" w:hAnsi="LMRoman12"/>
-          <w:color w:val="538135" w:themeColor="accent6" w:themeShade="BF"/>
-        </w:rPr>
         <w:t>1-1.</w:t>
       </w:r>
     </w:p>
@@ -797,21 +721,7 @@
         <w:rPr>
           <w:rFonts w:asciiTheme="minorHAnsi" w:hAnsiTheme="minorHAnsi" w:cstheme="minorHAnsi"/>
         </w:rPr>
-        <w:t>The reward value used for training the PPO agent is the one that is included in the gym-super-</w:t>
-      </w:r>
-      <w:proofErr w:type="spellStart"/>
-      <w:r>
-        <w:rPr>
-          <w:rFonts w:asciiTheme="minorHAnsi" w:hAnsiTheme="minorHAnsi" w:cstheme="minorHAnsi"/>
-        </w:rPr>
-        <w:t>mario</w:t>
-      </w:r>
-      <w:proofErr w:type="spellEnd"/>
-      <w:r>
-        <w:rPr>
-          <w:rFonts w:asciiTheme="minorHAnsi" w:hAnsiTheme="minorHAnsi" w:cstheme="minorHAnsi"/>
-        </w:rPr>
-        <w:t>-bros. package. This reward is calculated for each step as</w:t>
+        <w:t>The reward value used for training the PPO agent is the one that is included in the gym-super-mario-bros. package. This reward is calculated for each step as</w:t>
       </w:r>
     </w:p>
     <w:p>
@@ -844,21 +754,7 @@
         <w:rPr>
           <w:rFonts w:asciiTheme="minorHAnsi" w:hAnsiTheme="minorHAnsi" w:cstheme="minorHAnsi"/>
         </w:rPr>
-        <w:t xml:space="preserve">  where r is the reward value, x0 and x1 are Mario’s x position before and after the step, c0 and c1 are the value of the in-game timer before and after the step, and d is -15 if Mario died during the step or 0 otherwise. The reward cannot be outside of the range -15 to 15 (</w:t>
-      </w:r>
-      <w:proofErr w:type="spellStart"/>
-      <w:r>
-        <w:rPr>
-          <w:rFonts w:asciiTheme="minorHAnsi" w:hAnsiTheme="minorHAnsi" w:cstheme="minorHAnsi"/>
-        </w:rPr>
-        <w:t>Kauten</w:t>
-      </w:r>
-      <w:proofErr w:type="spellEnd"/>
-      <w:r>
-        <w:rPr>
-          <w:rFonts w:asciiTheme="minorHAnsi" w:hAnsiTheme="minorHAnsi" w:cstheme="minorHAnsi"/>
-        </w:rPr>
-        <w:t xml:space="preserve">, 2018). </w:t>
+        <w:t xml:space="preserve">  where r is the reward value, x0 and x1 are Mario’s x position before and after the step, c0 and c1 are the value of the in-game timer before and after the step, and d is -15 if Mario died during the step or 0 otherwise. The reward cannot be outside of the range -15 to 15 (Kauten, 2018). </w:t>
       </w:r>
       <w:r>
         <w:rPr>
@@ -976,13 +872,27 @@
           <w:rFonts w:ascii="LMRoman12" w:hAnsi="LMRoman12"/>
           <w:color w:val="538135" w:themeColor="accent6" w:themeShade="BF"/>
         </w:rPr>
-        <w:t xml:space="preserve">Early in the PPO agent’s training it would achieve anywhere between [XXXX] – [XXXX] reward. After </w:t>
+        <w:t>Early in the PPO agent’s training</w:t>
       </w:r>
       <w:r>
         <w:rPr>
           <w:rFonts w:ascii="LMRoman12" w:hAnsi="LMRoman12"/>
           <w:color w:val="538135" w:themeColor="accent6" w:themeShade="BF"/>
         </w:rPr>
+        <w:t xml:space="preserve"> at around 400k steps it would achieve an average reward of 1750</w:t>
+      </w:r>
+      <w:r>
+        <w:rPr>
+          <w:rFonts w:ascii="LMRoman12" w:hAnsi="LMRoman12"/>
+          <w:color w:val="538135" w:themeColor="accent6" w:themeShade="BF"/>
+        </w:rPr>
+        <w:t xml:space="preserve">. After </w:t>
+      </w:r>
+      <w:r>
+        <w:rPr>
+          <w:rFonts w:ascii="LMRoman12" w:hAnsi="LMRoman12"/>
+          <w:color w:val="538135" w:themeColor="accent6" w:themeShade="BF"/>
+        </w:rPr>
         <w:t>4</w:t>
       </w:r>
       <w:r>
@@ -1049,23 +959,7 @@
           <w:color w:val="538135" w:themeColor="accent6" w:themeShade="BF"/>
         </w:rPr>
         <w:lastRenderedPageBreak/>
-        <w:t xml:space="preserve">develop a local optimum such as running into the second pipe indefinitely. This led to us finding a time limit wrapper function for our environment from </w:t>
-      </w:r>
-      <w:proofErr w:type="spellStart"/>
-      <w:r>
-        <w:rPr>
-          <w:rFonts w:ascii="LMRoman12" w:hAnsi="LMRoman12"/>
-          <w:color w:val="538135" w:themeColor="accent6" w:themeShade="BF"/>
-        </w:rPr>
-        <w:t>ClarityCoders</w:t>
-      </w:r>
-      <w:proofErr w:type="spellEnd"/>
-      <w:r>
-        <w:rPr>
-          <w:rFonts w:ascii="LMRoman12" w:hAnsi="LMRoman12"/>
-          <w:color w:val="538135" w:themeColor="accent6" w:themeShade="BF"/>
-        </w:rPr>
-        <w:t xml:space="preserve"> (2022). This time limit wrapper indirectly modified the reward function, associating a death penalty for the agent if it did not complete the level in time.</w:t>
+        <w:t>develop a local optimum such as running into the second pipe indefinitely. This led to us finding a time limit wrapper function for our environment from ClarityCoders (2022). This time limit wrapper indirectly modified the reward function, associating a death penalty for the agent if it did not complete the level in time.</w:t>
       </w:r>
     </w:p>
     <w:p>
@@ -1153,23 +1047,7 @@
           <w:rFonts w:asciiTheme="minorHAnsi" w:hAnsiTheme="minorHAnsi" w:cstheme="minorHAnsi"/>
           <w:color w:val="FF0000"/>
         </w:rPr>
-        <w:t xml:space="preserve"> itself have any random </w:t>
-      </w:r>
-      <w:proofErr w:type="gramStart"/>
-      <w:r>
-        <w:rPr>
-          <w:rFonts w:asciiTheme="minorHAnsi" w:hAnsiTheme="minorHAnsi" w:cstheme="minorHAnsi"/>
-          <w:color w:val="FF0000"/>
-        </w:rPr>
-        <w:t>elements,</w:t>
-      </w:r>
-      <w:proofErr w:type="gramEnd"/>
-      <w:r>
-        <w:rPr>
-          <w:rFonts w:asciiTheme="minorHAnsi" w:hAnsiTheme="minorHAnsi" w:cstheme="minorHAnsi"/>
-          <w:color w:val="FF0000"/>
-        </w:rPr>
-        <w:t xml:space="preserve"> it will always perform the exact same with no chance of random elements affecting its performance. </w:t>
+        <w:t xml:space="preserve"> itself have any random elements, it will always perform the exact same with no chance of random elements affecting its performance. </w:t>
       </w:r>
       <w:r>
         <w:rPr>
@@ -1538,7 +1416,6 @@
         </w:rPr>
         <w:t xml:space="preserve"> the agent will jump over the </w:t>
       </w:r>
-      <w:proofErr w:type="spellStart"/>
       <w:r>
         <w:rPr>
           <w:rFonts w:asciiTheme="minorHAnsi" w:hAnsiTheme="minorHAnsi" w:cstheme="minorHAnsi"/>
@@ -1551,15 +1428,7 @@
           <w:rFonts w:asciiTheme="minorHAnsi" w:hAnsiTheme="minorHAnsi" w:cstheme="minorHAnsi"/>
           <w:color w:val="538135" w:themeColor="accent6" w:themeShade="BF"/>
         </w:rPr>
-        <w:t>oombas</w:t>
-      </w:r>
-      <w:proofErr w:type="spellEnd"/>
-      <w:r>
-        <w:rPr>
-          <w:rFonts w:asciiTheme="minorHAnsi" w:hAnsiTheme="minorHAnsi" w:cstheme="minorHAnsi"/>
-          <w:color w:val="538135" w:themeColor="accent6" w:themeShade="BF"/>
-        </w:rPr>
-        <w:t xml:space="preserve"> and the tall pillars as it learned previously from </w:t>
+        <w:t xml:space="preserve">oombas and the tall pillars as it learned previously from </w:t>
       </w:r>
       <w:r>
         <w:rPr>
@@ -1599,23 +1468,7 @@
           <w:rFonts w:asciiTheme="minorHAnsi" w:hAnsiTheme="minorHAnsi" w:cstheme="minorHAnsi"/>
           <w:color w:val="538135" w:themeColor="accent6" w:themeShade="BF"/>
         </w:rPr>
-        <w:t xml:space="preserve">However, not all is a positive with the PPO agent. Training time and resources are a considerable downside. To see any results from the PPO agent, it needs to be given a pre-trained model or train its own model. In our case, we trained the PPO agent on a Nvidia RTX 3070ti using its CUDA cores via </w:t>
-      </w:r>
-      <w:proofErr w:type="spellStart"/>
-      <w:r>
-        <w:rPr>
-          <w:rFonts w:asciiTheme="minorHAnsi" w:hAnsiTheme="minorHAnsi" w:cstheme="minorHAnsi"/>
-          <w:color w:val="538135" w:themeColor="accent6" w:themeShade="BF"/>
-        </w:rPr>
-        <w:t>PyTorch</w:t>
-      </w:r>
-      <w:proofErr w:type="spellEnd"/>
-      <w:r>
-        <w:rPr>
-          <w:rFonts w:asciiTheme="minorHAnsi" w:hAnsiTheme="minorHAnsi" w:cstheme="minorHAnsi"/>
-          <w:color w:val="538135" w:themeColor="accent6" w:themeShade="BF"/>
-        </w:rPr>
-        <w:t xml:space="preserve">. Although we had one of the best graphics cards on </w:t>
+        <w:t xml:space="preserve">However, not all is a positive with the PPO agent. Training time and resources are a considerable downside. To see any results from the PPO agent, it needs to be given a pre-trained model or train its own model. In our case, we trained the PPO agent on a Nvidia RTX 3070ti using its CUDA cores via PyTorch. Although we had one of the best graphics cards on </w:t>
       </w:r>
       <w:r>
         <w:rPr>
@@ -1668,23 +1521,7 @@
           <w:rFonts w:asciiTheme="minorHAnsi" w:hAnsiTheme="minorHAnsi" w:cstheme="minorHAnsi"/>
           <w:color w:val="538135" w:themeColor="accent6" w:themeShade="BF"/>
         </w:rPr>
-        <w:t xml:space="preserve">A final disadvantage of the PPO algorithm is with its debugging and interpretability. Due to the cryptic nature and performance metrics of neural networks, </w:t>
-      </w:r>
-      <w:proofErr w:type="spellStart"/>
-      <w:r>
-        <w:rPr>
-          <w:rFonts w:asciiTheme="minorHAnsi" w:hAnsiTheme="minorHAnsi" w:cstheme="minorHAnsi"/>
-          <w:color w:val="538135" w:themeColor="accent6" w:themeShade="BF"/>
-        </w:rPr>
-        <w:t>its</w:t>
-      </w:r>
-      <w:proofErr w:type="spellEnd"/>
-      <w:r>
-        <w:rPr>
-          <w:rFonts w:asciiTheme="minorHAnsi" w:hAnsiTheme="minorHAnsi" w:cstheme="minorHAnsi"/>
-          <w:color w:val="538135" w:themeColor="accent6" w:themeShade="BF"/>
-        </w:rPr>
-        <w:t xml:space="preserve"> hard to decide if modifying a hyperparameter is improving the agent or not. At a minimum, it requires many hours of training to determine if a modification is beneficial or not. Compounding this is the stochastic</w:t>
+        <w:t>A final disadvantage of the PPO algorithm is with its debugging and interpretability. Due to the cryptic nature and performance metrics of neural networks, its hard to decide if modifying a hyperparameter is improving the agent or not. At a minimum, it requires many hours of training to determine if a modification is beneficial or not. Compounding this is the stochastic</w:t>
       </w:r>
       <w:r>
         <w:rPr>
@@ -1747,19 +1584,11 @@
           <w:rFonts w:asciiTheme="minorHAnsi" w:hAnsiTheme="minorHAnsi" w:cstheme="minorHAnsi"/>
         </w:rPr>
       </w:pPr>
-      <w:proofErr w:type="spellStart"/>
-      <w:r>
-        <w:rPr>
-          <w:rFonts w:asciiTheme="minorHAnsi" w:hAnsiTheme="minorHAnsi" w:cstheme="minorHAnsi"/>
-        </w:rPr>
-        <w:t>Analyze</w:t>
-      </w:r>
-      <w:proofErr w:type="spellEnd"/>
-      <w:r>
-        <w:rPr>
-          <w:rFonts w:asciiTheme="minorHAnsi" w:hAnsiTheme="minorHAnsi" w:cstheme="minorHAnsi"/>
-        </w:rPr>
-        <w:t xml:space="preserve"> and contrast the performance of the chosen AI methods. </w:t>
+      <w:r>
+        <w:rPr>
+          <w:rFonts w:asciiTheme="minorHAnsi" w:hAnsiTheme="minorHAnsi" w:cstheme="minorHAnsi"/>
+        </w:rPr>
+        <w:t xml:space="preserve">Analyze and contrast the performance of the chosen AI methods. </w:t>
       </w:r>
     </w:p>
     <w:p>
@@ -1815,35 +1644,7 @@
         <w:rPr>
           <w:rFonts w:cstheme="minorHAnsi"/>
         </w:rPr>
-        <w:t xml:space="preserve">Rule based cannot adapt on its own; new </w:t>
-      </w:r>
-      <w:proofErr w:type="spellStart"/>
-      <w:r>
-        <w:rPr>
-          <w:rFonts w:cstheme="minorHAnsi"/>
-        </w:rPr>
-        <w:t>palletes</w:t>
-      </w:r>
-      <w:proofErr w:type="spellEnd"/>
-      <w:r>
-        <w:rPr>
-          <w:rFonts w:cstheme="minorHAnsi"/>
-        </w:rPr>
-        <w:t xml:space="preserve"> like underground or new enemies like </w:t>
-      </w:r>
-      <w:proofErr w:type="spellStart"/>
-      <w:r>
-        <w:rPr>
-          <w:rFonts w:cstheme="minorHAnsi"/>
-        </w:rPr>
-        <w:t>Lakitus</w:t>
-      </w:r>
-      <w:proofErr w:type="spellEnd"/>
-      <w:r>
-        <w:rPr>
-          <w:rFonts w:cstheme="minorHAnsi"/>
-        </w:rPr>
-        <w:t xml:space="preserve"> require adding them to the enemy recognition program, coding new actions to avoid them, etc.</w:t>
+        <w:t>Rule based cannot adapt on its own; new palletes like underground or new enemies like Lakitus require adding them to the enemy recognition program, coding new actions to avoid them, etc.</w:t>
       </w:r>
     </w:p>
     <w:p>
@@ -1873,21 +1674,7 @@
         <w:rPr>
           <w:rFonts w:cstheme="minorHAnsi"/>
         </w:rPr>
-        <w:t xml:space="preserve"> or the amount of memory used; many of the listed examples don’t really work with a </w:t>
-      </w:r>
-      <w:proofErr w:type="gramStart"/>
-      <w:r>
-        <w:rPr>
-          <w:rFonts w:cstheme="minorHAnsi"/>
-        </w:rPr>
-        <w:t>rule based</w:t>
-      </w:r>
-      <w:proofErr w:type="gramEnd"/>
-      <w:r>
-        <w:rPr>
-          <w:rFonts w:cstheme="minorHAnsi"/>
-        </w:rPr>
-        <w:t xml:space="preserve"> agent that doesn’t learn</w:t>
+        <w:t xml:space="preserve"> or the amount of memory used; many of the listed examples don’t really work with a rule based agent that doesn’t learn</w:t>
       </w:r>
     </w:p>
     <w:p>
@@ -1973,15 +1760,7 @@
         </w:rPr>
       </w:pPr>
       <w:r>
-        <w:t>While the gym-super-</w:t>
-      </w:r>
-      <w:proofErr w:type="spellStart"/>
-      <w:r>
-        <w:t>mario</w:t>
-      </w:r>
-      <w:proofErr w:type="spellEnd"/>
-      <w:r>
-        <w:t>-bros package by default uses rightward progression as its primary metric of performance, this is not the only factor on which we can compare the agents. One poten</w:t>
+        <w:t>While the gym-super-mario-bros package by default uses rightward progression as its primary metric of performance, this is not the only factor on which we can compare the agents. One poten</w:t>
       </w:r>
       <w:r>
         <w:t>tial alternate metric is to directly reward completing levels as quickly as possible. Under this metric we would provide large reward boosts at the end of levels based on their world/stage numbers</w:t>
@@ -2271,35 +2050,7 @@
         <w:rPr>
           <w:rFonts w:cstheme="minorHAnsi"/>
         </w:rPr>
-        <w:t xml:space="preserve">, such as kicking </w:t>
-      </w:r>
-      <w:proofErr w:type="spellStart"/>
-      <w:r>
-        <w:rPr>
-          <w:rFonts w:cstheme="minorHAnsi"/>
-        </w:rPr>
-        <w:t>Koopa</w:t>
-      </w:r>
-      <w:proofErr w:type="spellEnd"/>
-      <w:r>
-        <w:rPr>
-          <w:rFonts w:cstheme="minorHAnsi"/>
-        </w:rPr>
-        <w:t xml:space="preserve"> </w:t>
-      </w:r>
-      <w:proofErr w:type="spellStart"/>
-      <w:r>
-        <w:rPr>
-          <w:rFonts w:cstheme="minorHAnsi"/>
-        </w:rPr>
-        <w:t>Troopa</w:t>
-      </w:r>
-      <w:proofErr w:type="spellEnd"/>
-      <w:r>
-        <w:rPr>
-          <w:rFonts w:cstheme="minorHAnsi"/>
-        </w:rPr>
-        <w:t xml:space="preserve"> shells into other enemies or </w:t>
+        <w:t xml:space="preserve">, such as kicking Koopa Troopa shells into other enemies or </w:t>
       </w:r>
       <w:r>
         <w:rPr>
@@ -2374,21 +2125,7 @@
         <w:rPr>
           <w:rFonts w:cstheme="minorHAnsi"/>
         </w:rPr>
-        <w:t xml:space="preserve"> bouncing on </w:t>
-      </w:r>
-      <w:proofErr w:type="spellStart"/>
-      <w:r>
-        <w:rPr>
-          <w:rFonts w:cstheme="minorHAnsi"/>
-        </w:rPr>
-        <w:t>Koopa</w:t>
-      </w:r>
-      <w:proofErr w:type="spellEnd"/>
-      <w:r>
-        <w:rPr>
-          <w:rFonts w:cstheme="minorHAnsi"/>
-        </w:rPr>
-        <w:t xml:space="preserve"> shells </w:t>
+        <w:t xml:space="preserve"> bouncing on Koopa shells </w:t>
       </w:r>
       <w:r>
         <w:rPr>
@@ -2542,21 +2279,7 @@
         <w:rPr>
           <w:rFonts w:asciiTheme="minorHAnsi" w:hAnsiTheme="minorHAnsi" w:cstheme="minorHAnsi"/>
         </w:rPr>
-        <w:t>You will notice that gym-super-</w:t>
-      </w:r>
-      <w:proofErr w:type="spellStart"/>
-      <w:r>
-        <w:rPr>
-          <w:rFonts w:asciiTheme="minorHAnsi" w:hAnsiTheme="minorHAnsi" w:cstheme="minorHAnsi"/>
-        </w:rPr>
-        <w:t>mario</w:t>
-      </w:r>
-      <w:proofErr w:type="spellEnd"/>
-      <w:r>
-        <w:rPr>
-          <w:rFonts w:asciiTheme="minorHAnsi" w:hAnsiTheme="minorHAnsi" w:cstheme="minorHAnsi"/>
-        </w:rPr>
-        <w:t xml:space="preserve">-bros reward function assumes the objective of the game is to move as far right as possible. You are encouraged to come up with other performance and evaluation metrics for your agents. Novel and interesting metrics that you come up with will be rewarded. </w:t>
+        <w:t xml:space="preserve">You will notice that gym-super-mario-bros reward function assumes the objective of the game is to move as far right as possible. You are encouraged to come up with other performance and evaluation metrics for your agents. Novel and interesting metrics that you come up with will be rewarded. </w:t>
       </w:r>
     </w:p>
     <w:p>
@@ -2631,69 +2354,331 @@
         <w:t xml:space="preserve">Many techniques were used to help visualise </w:t>
       </w:r>
       <w:r>
-        <w:t xml:space="preserve">the decision process of our agents. For the </w:t>
-      </w:r>
-      <w:proofErr w:type="gramStart"/>
-      <w:r>
-        <w:t>rule based</w:t>
-      </w:r>
-      <w:proofErr w:type="gramEnd"/>
-      <w:r>
-        <w:t xml:space="preserve"> agent, statements were added to the code that printed statistics to the terminal that we could use to identify what information the agent was accessing and using to make decisions. Gee’s code (2023) already included some commands of this nature, printing lists of locations for each identified entity to the terminal with each step it made. We added statements to print when the agent considered itself to not be mid-air, </w:t>
-      </w:r>
-      <w:r>
-        <w:t xml:space="preserve">as well as directly stating what action it performed each frame. Another trick used to help visualise the </w:t>
-      </w:r>
-      <w:proofErr w:type="gramStart"/>
-      <w:r>
-        <w:t>decision making</w:t>
-      </w:r>
-      <w:proofErr w:type="gramEnd"/>
-      <w:r>
-        <w:t xml:space="preserve"> process was to freeze the game the instant the agent decided to jump, giving us time to analyse the game’s state and see what conditions made it decide to do so. This was achieved through printing thousands of lines to the terminal, forcing the agent to wait until they were printed while we analysed the game.</w:t>
+        <w:t xml:space="preserve">the decision process of our agents. For the rule based agent, statements were added to the code that printed statistics to the terminal that we could use to identify what information the agent was accessing and using to make decisions. Gee’s code (2023) already included some commands of this nature, printing lists of locations for each identified entity to the terminal with each step it made. We added statements to print when the agent considered itself to not be mid-air, </w:t>
+      </w:r>
+      <w:r>
+        <w:t>as well as directly stating what action it performed each frame. Another trick used to help visualise the decision making process was to freeze the game the instant the agent decided to jump, giving us time to analyse the game’s state and see what conditions made it decide to do so. This was achieved through printing thousands of lines to the terminal, forcing the agent to wait until they were printed while we analysed the game.</w:t>
       </w:r>
     </w:p>
     <w:p/>
     <w:p>
       <w:pPr>
         <w:rPr>
-          <w:rFonts w:cstheme="minorHAnsi"/>
-        </w:rPr>
-      </w:pPr>
-      <w:r>
-        <w:t>-</w:t>
-      </w:r>
-      <w:r>
-        <w:rPr>
-          <w:rFonts w:cstheme="minorHAnsi"/>
-        </w:rPr>
-        <w:t>PPO printing</w:t>
-      </w:r>
-      <w:r>
-        <w:rPr>
-          <w:rFonts w:cstheme="minorHAnsi"/>
-        </w:rPr>
-        <w:t xml:space="preserve"> (</w:t>
-      </w:r>
-      <w:proofErr w:type="spellStart"/>
-      <w:r>
-        <w:rPr>
-          <w:rFonts w:cstheme="minorHAnsi"/>
-        </w:rPr>
-        <w:t>tenserboard</w:t>
-      </w:r>
-      <w:proofErr w:type="spellEnd"/>
-      <w:r>
-        <w:rPr>
-          <w:rFonts w:cstheme="minorHAnsi"/>
-        </w:rPr>
-        <w:t>, other visualisation techniques)</w:t>
-      </w:r>
-    </w:p>
-    <w:p>
-      <w:pPr>
-        <w:rPr>
-          <w:rFonts w:cstheme="minorHAnsi"/>
+          <w:color w:val="538135" w:themeColor="accent6" w:themeShade="BF"/>
+        </w:rPr>
+      </w:pPr>
+      <w:r>
+        <w:rPr>
+          <w:color w:val="538135" w:themeColor="accent6" w:themeShade="BF"/>
+        </w:rPr>
+        <w:t>For the PPO algorithm, we were using limited visualisation techniques early on. After running into many hurdles in the development of the PPO model, we ad</w:t>
+      </w:r>
+      <w:r>
+        <w:rPr>
+          <w:color w:val="538135" w:themeColor="accent6" w:themeShade="BF"/>
+        </w:rPr>
+        <w:t>o</w:t>
+      </w:r>
+      <w:r>
+        <w:rPr>
+          <w:color w:val="538135" w:themeColor="accent6" w:themeShade="BF"/>
+        </w:rPr>
+        <w:t xml:space="preserve">pted the Monitor wrapper from stable-baselines3. This gave us a great amount of insight into what was going wrong with our models, as we couldn’t stay awake all night to monitor </w:t>
+      </w:r>
+      <w:r>
+        <w:rPr>
+          <w:color w:val="538135" w:themeColor="accent6" w:themeShade="BF"/>
+        </w:rPr>
+        <w:t xml:space="preserve">their </w:t>
+      </w:r>
+      <w:r>
+        <w:rPr>
+          <w:color w:val="538135" w:themeColor="accent6" w:themeShade="BF"/>
+        </w:rPr>
+        <w:t>progress in person.</w:t>
+      </w:r>
+    </w:p>
+    <w:p>
+      <w:pPr>
+        <w:rPr>
+          <w:color w:val="538135" w:themeColor="accent6" w:themeShade="BF"/>
+        </w:rPr>
+      </w:pPr>
+    </w:p>
+    <w:p>
+      <w:pPr>
+        <w:rPr>
+          <w:color w:val="538135" w:themeColor="accent6" w:themeShade="BF"/>
+        </w:rPr>
+      </w:pPr>
+      <w:r>
+        <w:rPr>
+          <w:noProof/>
+        </w:rPr>
+        <w:drawing>
+          <wp:inline distT="0" distB="0" distL="0" distR="0" wp14:anchorId="7D3463FD" wp14:editId="3C77F4A0">
+            <wp:extent cx="2430780" cy="1798826"/>
+            <wp:effectExtent l="0" t="0" r="7620" b="0"/>
+            <wp:docPr id="89094735" name="Picture 1"/>
+            <wp:cNvGraphicFramePr>
+              <a:graphicFrameLocks xmlns:a="http://schemas.openxmlformats.org/drawingml/2006/main" noChangeAspect="1"/>
+            </wp:cNvGraphicFramePr>
+            <a:graphic xmlns:a="http://schemas.openxmlformats.org/drawingml/2006/main">
+              <a:graphicData uri="http://schemas.openxmlformats.org/drawingml/2006/picture">
+                <pic:pic xmlns:pic="http://schemas.openxmlformats.org/drawingml/2006/picture">
+                  <pic:nvPicPr>
+                    <pic:cNvPr id="0" name="Picture 1"/>
+                    <pic:cNvPicPr>
+                      <a:picLocks noChangeAspect="1" noChangeArrowheads="1"/>
+                    </pic:cNvPicPr>
+                  </pic:nvPicPr>
+                  <pic:blipFill rotWithShape="1">
+                    <a:blip r:embed="rId5" cstate="print">
+                      <a:extLst>
+                        <a:ext uri="{28A0092B-C50C-407E-A947-70E740481C1C}">
+                          <a14:useLocalDpi xmlns:a14="http://schemas.microsoft.com/office/drawing/2010/main" val="0"/>
+                        </a:ext>
+                      </a:extLst>
+                    </a:blip>
+                    <a:srcRect l="66" r="33282"/>
+                    <a:stretch/>
+                  </pic:blipFill>
+                  <pic:spPr bwMode="auto">
+                    <a:xfrm>
+                      <a:off x="0" y="0"/>
+                      <a:ext cx="2514700" cy="1860928"/>
+                    </a:xfrm>
+                    <a:prstGeom prst="rect">
+                      <a:avLst/>
+                    </a:prstGeom>
+                    <a:noFill/>
+                    <a:ln>
+                      <a:noFill/>
+                    </a:ln>
+                    <a:extLst>
+                      <a:ext uri="{53640926-AAD7-44D8-BBD7-CCE9431645EC}">
+                        <a14:shadowObscured xmlns:a14="http://schemas.microsoft.com/office/drawing/2010/main"/>
+                      </a:ext>
+                    </a:extLst>
+                  </pic:spPr>
+                </pic:pic>
+              </a:graphicData>
+            </a:graphic>
+          </wp:inline>
+        </w:drawing>
+      </w:r>
+    </w:p>
+    <w:p>
+      <w:pPr>
+        <w:rPr>
+          <w:rFonts w:cstheme="minorHAnsi"/>
+          <w:color w:val="538135" w:themeColor="accent6" w:themeShade="BF"/>
+        </w:rPr>
+      </w:pPr>
+      <w:r>
+        <w:rPr>
+          <w:rFonts w:cstheme="minorHAnsi"/>
+          <w:color w:val="538135" w:themeColor="accent6" w:themeShade="BF"/>
+        </w:rPr>
+        <w:t>Figure 1: the rollout/ep_rew_mean (average episode reward) graph depicts our model falling into a local optimum, dying as fast as possible on repeat.</w:t>
+      </w:r>
+    </w:p>
+    <w:p>
+      <w:pPr>
+        <w:tabs>
+          <w:tab w:val="left" w:pos="1680"/>
+        </w:tabs>
+        <w:rPr>
+          <w:rFonts w:cstheme="minorHAnsi"/>
+          <w:color w:val="538135" w:themeColor="accent6" w:themeShade="BF"/>
+        </w:rPr>
+      </w:pPr>
+    </w:p>
+    <w:p>
+      <w:pPr>
+        <w:tabs>
+          <w:tab w:val="left" w:pos="1680"/>
+        </w:tabs>
+        <w:rPr>
+          <w:rFonts w:cstheme="minorHAnsi"/>
+          <w:color w:val="538135" w:themeColor="accent6" w:themeShade="BF"/>
+        </w:rPr>
+      </w:pPr>
+    </w:p>
+    <w:p>
+      <w:pPr>
+        <w:rPr>
+          <w:rFonts w:cstheme="minorHAnsi"/>
+          <w:color w:val="538135" w:themeColor="accent6" w:themeShade="BF"/>
+        </w:rPr>
+      </w:pPr>
+      <w:r>
+        <w:rPr>
+          <w:noProof/>
+        </w:rPr>
+        <w:drawing>
+          <wp:inline distT="0" distB="0" distL="0" distR="0" wp14:anchorId="6F4E644C" wp14:editId="5B5A90F5">
+            <wp:extent cx="3718560" cy="1854333"/>
+            <wp:effectExtent l="0" t="0" r="0" b="0"/>
+            <wp:docPr id="1012804050" name="Picture 2"/>
+            <wp:cNvGraphicFramePr>
+              <a:graphicFrameLocks xmlns:a="http://schemas.openxmlformats.org/drawingml/2006/main" noChangeAspect="1"/>
+            </wp:cNvGraphicFramePr>
+            <a:graphic xmlns:a="http://schemas.openxmlformats.org/drawingml/2006/main">
+              <a:graphicData uri="http://schemas.openxmlformats.org/drawingml/2006/picture">
+                <pic:pic xmlns:pic="http://schemas.openxmlformats.org/drawingml/2006/picture">
+                  <pic:nvPicPr>
+                    <pic:cNvPr id="0" name="Picture 3"/>
+                    <pic:cNvPicPr>
+                      <a:picLocks noChangeAspect="1" noChangeArrowheads="1"/>
+                    </pic:cNvPicPr>
+                  </pic:nvPicPr>
+                  <pic:blipFill>
+                    <a:blip r:embed="rId6" cstate="print">
+                      <a:extLst>
+                        <a:ext uri="{28A0092B-C50C-407E-A947-70E740481C1C}">
+                          <a14:useLocalDpi xmlns:a14="http://schemas.microsoft.com/office/drawing/2010/main" val="0"/>
+                        </a:ext>
+                      </a:extLst>
+                    </a:blip>
+                    <a:srcRect/>
+                    <a:stretch>
+                      <a:fillRect/>
+                    </a:stretch>
+                  </pic:blipFill>
+                  <pic:spPr bwMode="auto">
+                    <a:xfrm>
+                      <a:off x="0" y="0"/>
+                      <a:ext cx="3735268" cy="1862665"/>
+                    </a:xfrm>
+                    <a:prstGeom prst="rect">
+                      <a:avLst/>
+                    </a:prstGeom>
+                    <a:noFill/>
+                    <a:ln>
+                      <a:noFill/>
+                    </a:ln>
+                  </pic:spPr>
+                </pic:pic>
+              </a:graphicData>
+            </a:graphic>
+          </wp:inline>
+        </w:drawing>
+      </w:r>
+    </w:p>
+    <w:p>
+      <w:pPr>
+        <w:rPr>
+          <w:rFonts w:cstheme="minorHAnsi"/>
+          <w:color w:val="538135" w:themeColor="accent6" w:themeShade="BF"/>
+        </w:rPr>
+      </w:pPr>
+      <w:r>
+        <w:rPr>
+          <w:rFonts w:cstheme="minorHAnsi"/>
+          <w:color w:val="538135" w:themeColor="accent6" w:themeShade="BF"/>
+        </w:rPr>
+        <w:t>Figure 2: these graphs display our most stable model, using a learning rate of 0.000001, it plateaued after roughly 1 million steps (note the ep_rew_mean begins at 1600). Notice the entropy loss stabilising.</w:t>
+      </w:r>
+    </w:p>
+    <w:p>
+      <w:pPr>
+        <w:rPr>
+          <w:rFonts w:cstheme="minorHAnsi"/>
+          <w:color w:val="538135" w:themeColor="accent6" w:themeShade="BF"/>
+        </w:rPr>
+      </w:pPr>
+    </w:p>
+    <w:p>
+      <w:pPr>
+        <w:rPr>
+          <w:rFonts w:cstheme="minorHAnsi"/>
+          <w:color w:val="538135" w:themeColor="accent6" w:themeShade="BF"/>
+        </w:rPr>
+      </w:pPr>
+      <w:r>
+        <w:rPr>
+          <w:rFonts w:cstheme="minorHAnsi"/>
+          <w:color w:val="538135" w:themeColor="accent6" w:themeShade="BF"/>
+        </w:rPr>
+        <w:lastRenderedPageBreak/>
+        <w:t>Additionally, some shorter hand monitoring to ensure the learning was occurring involved console printing as well. The following image is an array of statistics provided by stable-baselines3’s libraries.</w:t>
+      </w:r>
+    </w:p>
+    <w:p>
+      <w:pPr>
+        <w:rPr>
+          <w:rFonts w:cstheme="minorHAnsi"/>
+          <w:color w:val="538135" w:themeColor="accent6" w:themeShade="BF"/>
+        </w:rPr>
+      </w:pPr>
+    </w:p>
+    <w:p>
+      <w:pPr>
+        <w:rPr>
+          <w:rFonts w:cstheme="minorHAnsi"/>
+          <w:color w:val="538135" w:themeColor="accent6" w:themeShade="BF"/>
+        </w:rPr>
+      </w:pPr>
+      <w:r>
+        <w:rPr>
+          <w:noProof/>
+        </w:rPr>
+        <w:drawing>
+          <wp:inline distT="0" distB="0" distL="0" distR="0" wp14:anchorId="2A574AB3" wp14:editId="38B37DA9">
+            <wp:extent cx="2282190" cy="2272938"/>
+            <wp:effectExtent l="0" t="0" r="3810" b="0"/>
+            <wp:docPr id="1194098681" name="Picture 3"/>
+            <wp:cNvGraphicFramePr>
+              <a:graphicFrameLocks xmlns:a="http://schemas.openxmlformats.org/drawingml/2006/main" noChangeAspect="1"/>
+            </wp:cNvGraphicFramePr>
+            <a:graphic xmlns:a="http://schemas.openxmlformats.org/drawingml/2006/main">
+              <a:graphicData uri="http://schemas.openxmlformats.org/drawingml/2006/picture">
+                <pic:pic xmlns:pic="http://schemas.openxmlformats.org/drawingml/2006/picture">
+                  <pic:nvPicPr>
+                    <pic:cNvPr id="0" name="Picture 5"/>
+                    <pic:cNvPicPr>
+                      <a:picLocks noChangeAspect="1" noChangeArrowheads="1"/>
+                    </pic:cNvPicPr>
+                  </pic:nvPicPr>
+                  <pic:blipFill>
+                    <a:blip r:embed="rId7" cstate="print">
+                      <a:extLst>
+                        <a:ext uri="{28A0092B-C50C-407E-A947-70E740481C1C}">
+                          <a14:useLocalDpi xmlns:a14="http://schemas.microsoft.com/office/drawing/2010/main" val="0"/>
+                        </a:ext>
+                      </a:extLst>
+                    </a:blip>
+                    <a:srcRect/>
+                    <a:stretch>
+                      <a:fillRect/>
+                    </a:stretch>
+                  </pic:blipFill>
+                  <pic:spPr bwMode="auto">
+                    <a:xfrm>
+                      <a:off x="0" y="0"/>
+                      <a:ext cx="2288355" cy="2279078"/>
+                    </a:xfrm>
+                    <a:prstGeom prst="rect">
+                      <a:avLst/>
+                    </a:prstGeom>
+                    <a:noFill/>
+                    <a:ln>
+                      <a:noFill/>
+                    </a:ln>
+                  </pic:spPr>
+                </pic:pic>
+              </a:graphicData>
+            </a:graphic>
+          </wp:inline>
+        </w:drawing>
+      </w:r>
+    </w:p>
+    <w:p>
+      <w:pPr>
+        <w:rPr>
+          <w:rFonts w:cstheme="minorHAnsi"/>
+          <w:color w:val="538135" w:themeColor="accent6" w:themeShade="BF"/>
         </w:rPr>
       </w:pPr>
     </w:p>
@@ -2811,41 +2796,20 @@
           <w:numId w:val="1"/>
         </w:numPr>
       </w:pPr>
-      <w:proofErr w:type="spellStart"/>
-      <w:r>
-        <w:t>Kauten</w:t>
-      </w:r>
-      <w:proofErr w:type="spellEnd"/>
-      <w:r>
-        <w:t xml:space="preserve">, C. (2018). </w:t>
+      <w:r>
+        <w:t xml:space="preserve">Kauten, C. (2018). </w:t>
       </w:r>
       <w:r>
         <w:rPr>
           <w:i/>
           <w:iCs/>
         </w:rPr>
-        <w:t xml:space="preserve">Super Mario Bros for </w:t>
-      </w:r>
-      <w:proofErr w:type="spellStart"/>
-      <w:r>
-        <w:rPr>
-          <w:i/>
-          <w:iCs/>
-        </w:rPr>
-        <w:t>OpenAI</w:t>
-      </w:r>
-      <w:proofErr w:type="spellEnd"/>
-      <w:r>
-        <w:rPr>
-          <w:i/>
-          <w:iCs/>
-        </w:rPr>
-        <w:t xml:space="preserve"> Gym</w:t>
+        <w:t>Super Mario Bros for OpenAI Gym</w:t>
       </w:r>
       <w:r>
         <w:t xml:space="preserve">. GitHub. Retrieved October 10, 2023, from </w:t>
       </w:r>
-      <w:hyperlink r:id="rId5" w:history="1">
+      <w:hyperlink r:id="rId8" w:history="1">
         <w:r>
           <w:rPr>
             <w:rStyle w:val="Hyperlink"/>
@@ -2878,7 +2842,7 @@
       <w:r>
         <w:t xml:space="preserve">. UWA Learning Management System. Retrieved October 5, 2023, from </w:t>
       </w:r>
-      <w:hyperlink r:id="rId6" w:history="1">
+      <w:hyperlink r:id="rId9" w:history="1">
         <w:r>
           <w:rPr>
             <w:rStyle w:val="Hyperlink"/>
@@ -2899,15 +2863,7 @@
         </w:numPr>
       </w:pPr>
       <w:r>
-        <w:t xml:space="preserve">[other references; use APA7 style; </w:t>
-      </w:r>
-      <w:proofErr w:type="spellStart"/>
-      <w:r>
-        <w:t>pytorch</w:t>
-      </w:r>
-      <w:proofErr w:type="spellEnd"/>
-      <w:r>
-        <w:t xml:space="preserve"> tutorial</w:t>
+        <w:t>[other references; use APA7 style; pytorch tutorial</w:t>
       </w:r>
       <w:r>
         <w:t>?]</w:t>
@@ -2924,19 +2880,11 @@
           <w:color w:val="FF0000"/>
         </w:rPr>
       </w:pPr>
-      <w:proofErr w:type="spellStart"/>
-      <w:r>
-        <w:rPr>
-          <w:color w:val="FF0000"/>
-        </w:rPr>
-        <w:t>ClarityCoders</w:t>
-      </w:r>
-      <w:proofErr w:type="spellEnd"/>
-      <w:r>
-        <w:rPr>
-          <w:color w:val="FF0000"/>
-        </w:rPr>
-        <w:t>. (20</w:t>
+      <w:r>
+        <w:rPr>
+          <w:color w:val="FF0000"/>
+        </w:rPr>
+        <w:t>ClarityCoders. (20</w:t>
       </w:r>
       <w:r>
         <w:rPr>
@@ -2956,35 +2904,15 @@
           <w:iCs/>
           <w:color w:val="FF0000"/>
         </w:rPr>
-        <w:t xml:space="preserve">Mario </w:t>
-      </w:r>
-      <w:r>
-        <w:rPr>
-          <w:i/>
-          <w:iCs/>
-          <w:color w:val="FF0000"/>
-        </w:rPr>
-        <w:t>PPO</w:t>
-      </w:r>
-      <w:r>
-        <w:rPr>
-          <w:color w:val="FF0000"/>
-        </w:rPr>
-        <w:t>. GitHub. Retrieved October 1</w:t>
-      </w:r>
-      <w:r>
-        <w:rPr>
-          <w:color w:val="FF0000"/>
-        </w:rPr>
-        <w:t>5</w:t>
-      </w:r>
-      <w:r>
-        <w:rPr>
-          <w:color w:val="FF0000"/>
-        </w:rPr>
-        <w:t xml:space="preserve">, 2023, from </w:t>
-      </w:r>
-      <w:hyperlink r:id="rId7" w:history="1">
+        <w:t>Mario PPO</w:t>
+      </w:r>
+      <w:r>
+        <w:rPr>
+          <w:color w:val="FF0000"/>
+        </w:rPr>
+        <w:t xml:space="preserve">. GitHub. Retrieved October 15, 2023, from </w:t>
+      </w:r>
+      <w:hyperlink r:id="rId10" w:history="1">
         <w:r>
           <w:rPr>
             <w:rStyle w:val="Hyperlink"/>
@@ -3013,7 +2941,6 @@
         <w:rPr>
           <w:rFonts w:ascii="LMRoman12" w:hAnsi="LMRoman12"/>
         </w:rPr>
-        <w:lastRenderedPageBreak/>
         <w:t xml:space="preserve">Our agents are Hand Implemented Rule based agent and PPO from Stable Baselines </w:t>
       </w:r>
     </w:p>
@@ -3036,21 +2963,7 @@
         <w:rPr>
           <w:rFonts w:cstheme="minorHAnsi"/>
         </w:rPr>
-        <w:t xml:space="preserve">When we make changes to existing code (Laurens, </w:t>
-      </w:r>
-      <w:proofErr w:type="spellStart"/>
-      <w:r>
-        <w:rPr>
-          <w:rFonts w:cstheme="minorHAnsi"/>
-        </w:rPr>
-        <w:t>pytorch</w:t>
-      </w:r>
-      <w:proofErr w:type="spellEnd"/>
-      <w:r>
-        <w:rPr>
-          <w:rFonts w:cstheme="minorHAnsi"/>
-        </w:rPr>
-        <w:t xml:space="preserve"> tutorial) document it!</w:t>
+        <w:t>When we make changes to existing code (Laurens, pytorch tutorial) document it!</w:t>
       </w:r>
     </w:p>
     <w:p>
@@ -3070,103 +2983,7 @@
           <w:szCs w:val="22"/>
           <w:lang w:val="en-GB"/>
         </w:rPr>
-        <w:t>‘</w:t>
-      </w:r>
-      <w:proofErr w:type="gramStart"/>
-      <w:r>
-        <w:rPr>
-          <w:rFonts w:ascii="Menlo" w:hAnsi="Menlo" w:cs="Menlo"/>
-          <w:color w:val="000000"/>
-          <w:kern w:val="0"/>
-          <w:sz w:val="22"/>
-          <w:szCs w:val="22"/>
-          <w:lang w:val="en-GB"/>
-        </w:rPr>
-        <w:t>poetry</w:t>
-      </w:r>
-      <w:proofErr w:type="gramEnd"/>
-      <w:r>
-        <w:rPr>
-          <w:rFonts w:ascii="Menlo" w:hAnsi="Menlo" w:cs="Menlo"/>
-          <w:color w:val="000000"/>
-          <w:kern w:val="0"/>
-          <w:sz w:val="22"/>
-          <w:szCs w:val="22"/>
-          <w:lang w:val="en-GB"/>
-        </w:rPr>
-        <w:t xml:space="preserve"> run </w:t>
-      </w:r>
-      <w:proofErr w:type="spellStart"/>
-      <w:r>
-        <w:rPr>
-          <w:rFonts w:ascii="Menlo" w:hAnsi="Menlo" w:cs="Menlo"/>
-          <w:color w:val="000000"/>
-          <w:kern w:val="0"/>
-          <w:sz w:val="22"/>
-          <w:szCs w:val="22"/>
-          <w:lang w:val="en-GB"/>
-        </w:rPr>
-        <w:t>nes_py</w:t>
-      </w:r>
-      <w:proofErr w:type="spellEnd"/>
-      <w:r>
-        <w:rPr>
-          <w:rFonts w:ascii="Menlo" w:hAnsi="Menlo" w:cs="Menlo"/>
-          <w:color w:val="000000"/>
-          <w:kern w:val="0"/>
-          <w:sz w:val="22"/>
-          <w:szCs w:val="22"/>
-          <w:lang w:val="en-GB"/>
-        </w:rPr>
-        <w:t xml:space="preserve"> --rom super-</w:t>
-      </w:r>
-      <w:proofErr w:type="spellStart"/>
-      <w:r>
-        <w:rPr>
-          <w:rFonts w:ascii="Menlo" w:hAnsi="Menlo" w:cs="Menlo"/>
-          <w:color w:val="000000"/>
-          <w:kern w:val="0"/>
-          <w:sz w:val="22"/>
-          <w:szCs w:val="22"/>
-          <w:lang w:val="en-GB"/>
-        </w:rPr>
-        <w:t>mario</w:t>
-      </w:r>
-      <w:proofErr w:type="spellEnd"/>
-      <w:r>
-        <w:rPr>
-          <w:rFonts w:ascii="Menlo" w:hAnsi="Menlo" w:cs="Menlo"/>
-          <w:color w:val="000000"/>
-          <w:kern w:val="0"/>
-          <w:sz w:val="22"/>
-          <w:szCs w:val="22"/>
-          <w:lang w:val="en-GB"/>
-        </w:rPr>
-        <w:t>-</w:t>
-      </w:r>
-      <w:proofErr w:type="spellStart"/>
-      <w:r>
-        <w:rPr>
-          <w:rFonts w:ascii="Menlo" w:hAnsi="Menlo" w:cs="Menlo"/>
-          <w:color w:val="000000"/>
-          <w:kern w:val="0"/>
-          <w:sz w:val="22"/>
-          <w:szCs w:val="22"/>
-          <w:lang w:val="en-GB"/>
-        </w:rPr>
-        <w:t>bros.nes</w:t>
-      </w:r>
-      <w:proofErr w:type="spellEnd"/>
-      <w:r>
-        <w:rPr>
-          <w:rFonts w:ascii="Menlo" w:hAnsi="Menlo" w:cs="Menlo"/>
-          <w:color w:val="000000"/>
-          <w:kern w:val="0"/>
-          <w:sz w:val="22"/>
-          <w:szCs w:val="22"/>
-          <w:lang w:val="en-GB"/>
-        </w:rPr>
-        <w:t xml:space="preserve"> --mode human’ for human controlled Mario</w:t>
+        <w:t>‘poetry run nes_py --rom super-mario-bros.nes --mode human’ for human controlled Mario</w:t>
       </w:r>
     </w:p>
     <w:p/>

</xml_diff>

<commit_message>
Added the installation section to the draft
</commit_message>
<xml_diff>
--- a/Report Draft.docx
+++ b/Report Draft.docx
@@ -204,7 +204,7 @@
                 <v:stroke joinstyle="miter"/>
                 <v:path gradientshapeok="t" o:connecttype="rect"/>
               </v:shapetype>
-              <v:shape id="Text Box 1" o:spid="_x0000_s1026" type="#_x0000_t202" style="position:absolute;left:0;text-align:left;margin-left:0;margin-top:55.1pt;width:2in;height:2in;z-index:251659264;visibility:visible;mso-wrap-style:none;mso-wrap-distance-left:9pt;mso-wrap-distance-top:0;mso-wrap-distance-right:9pt;mso-wrap-distance-bottom:0;mso-position-horizontal:absolute;mso-position-horizontal-relative:text;mso-position-vertical:absolute;mso-position-vertical-relative:text;v-text-anchor:top" o:gfxdata="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" filled="f" stroked="f">
+              <v:shape id="Text Box 1" o:spid="_x0000_s1026" type="#_x0000_t202" style="position:absolute;left:0;text-align:left;margin-left:0;margin-top:55.1pt;width:2in;height:2in;z-index:251659264;visibility:visible;mso-wrap-style:none;mso-wrap-distance-left:9pt;mso-wrap-distance-top:0;mso-wrap-distance-right:9pt;mso-wrap-distance-bottom:0;mso-position-horizontal:absolute;mso-position-horizontal-relative:text;mso-position-vertical:absolute;mso-position-vertical-relative:text;v-text-anchor:top" o:gfxdata="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" filled="f" stroked="f">
                 <o:extrusion v:ext="view" viewpoint="-100pt,0" viewpointorigin="-.5,0" skewangle="0" skewamt="0"/>
                 <v:textbox style="mso-fit-shape-to-text:t">
                   <w:txbxContent>
@@ -349,114 +349,361 @@
       <w:pPr>
         <w:rPr>
           <w:rFonts w:ascii="Berlin Sans FB" w:hAnsi="Berlin Sans FB"/>
+          <w:color w:val="538135" w:themeColor="accent6" w:themeShade="BF"/>
           <w:sz w:val="36"/>
           <w:szCs w:val="36"/>
         </w:rPr>
       </w:pPr>
       <w:r>
+        <w:rPr>
+          <w:rFonts w:ascii="Berlin Sans FB" w:hAnsi="Berlin Sans FB"/>
+          <w:color w:val="538135" w:themeColor="accent6" w:themeShade="BF"/>
+          <w:sz w:val="36"/>
+          <w:szCs w:val="36"/>
+        </w:rPr>
+        <w:t>Installation</w:t>
+      </w:r>
+    </w:p>
+    <w:p>
+      <w:pPr>
+        <w:rPr>
+          <w:rFonts w:cstheme="minorHAnsi"/>
+          <w:color w:val="538135" w:themeColor="accent6" w:themeShade="BF"/>
+        </w:rPr>
+      </w:pPr>
+      <w:r>
+        <w:rPr>
+          <w:rFonts w:cstheme="minorHAnsi"/>
+          <w:color w:val="538135" w:themeColor="accent6" w:themeShade="BF"/>
+        </w:rPr>
+        <w:t>When installing and running the project, you may encounter multiple errors so please follow the installation guide closely.</w:t>
+      </w:r>
+    </w:p>
+    <w:p>
+      <w:pPr>
+        <w:rPr>
+          <w:rFonts w:cstheme="minorHAnsi"/>
+          <w:color w:val="538135" w:themeColor="accent6" w:themeShade="BF"/>
+        </w:rPr>
+      </w:pPr>
+    </w:p>
+    <w:p>
+      <w:pPr>
+        <w:pStyle w:val="ListParagraph"/>
+        <w:numPr>
+          <w:ilvl w:val="0"/>
+          <w:numId w:val="3"/>
+        </w:numPr>
+        <w:rPr>
+          <w:rFonts w:cstheme="minorHAnsi"/>
+          <w:color w:val="538135" w:themeColor="accent6" w:themeShade="BF"/>
+        </w:rPr>
+      </w:pPr>
+      <w:r>
+        <w:rPr>
+          <w:rFonts w:cstheme="minorHAnsi"/>
+          <w:color w:val="538135" w:themeColor="accent6" w:themeShade="BF"/>
+        </w:rPr>
+        <w:t>Ensure the following:</w:t>
+      </w:r>
+    </w:p>
+    <w:p>
+      <w:pPr>
+        <w:pStyle w:val="ListParagraph"/>
+        <w:numPr>
+          <w:ilvl w:val="1"/>
+          <w:numId w:val="3"/>
+        </w:numPr>
+        <w:rPr>
+          <w:rFonts w:cstheme="minorHAnsi"/>
+          <w:color w:val="538135" w:themeColor="accent6" w:themeShade="BF"/>
+        </w:rPr>
+      </w:pPr>
+      <w:r>
+        <w:rPr>
+          <w:rFonts w:cstheme="minorHAnsi"/>
+          <w:color w:val="538135" w:themeColor="accent6" w:themeShade="BF"/>
+        </w:rPr>
+        <w:t>A Python version &lt;3.12 is installed. (Our project was run on 3.11.5)</w:t>
+      </w:r>
+    </w:p>
+    <w:p>
+      <w:pPr>
+        <w:pStyle w:val="ListParagraph"/>
+        <w:numPr>
+          <w:ilvl w:val="1"/>
+          <w:numId w:val="3"/>
+        </w:numPr>
+        <w:rPr>
+          <w:rFonts w:cstheme="minorHAnsi"/>
+          <w:color w:val="538135" w:themeColor="accent6" w:themeShade="BF"/>
+        </w:rPr>
+      </w:pPr>
+      <w:r>
+        <w:rPr>
+          <w:rFonts w:cstheme="minorHAnsi"/>
+          <w:color w:val="538135" w:themeColor="accent6" w:themeShade="BF"/>
+        </w:rPr>
+        <w:t>Poetry is installed</w:t>
+      </w:r>
+    </w:p>
+    <w:p>
+      <w:pPr>
+        <w:pStyle w:val="ListParagraph"/>
+        <w:numPr>
+          <w:ilvl w:val="1"/>
+          <w:numId w:val="3"/>
+        </w:numPr>
+        <w:rPr>
+          <w:rFonts w:cstheme="minorHAnsi"/>
+          <w:color w:val="538135" w:themeColor="accent6" w:themeShade="BF"/>
+        </w:rPr>
+      </w:pPr>
+      <w:r>
+        <w:rPr>
+          <w:rFonts w:cstheme="minorHAnsi"/>
+          <w:color w:val="538135" w:themeColor="accent6" w:themeShade="BF"/>
+        </w:rPr>
+        <w:t>Visual Studio BuildTools is installed</w:t>
+      </w:r>
+    </w:p>
+    <w:p>
+      <w:pPr>
+        <w:pStyle w:val="ListParagraph"/>
+        <w:numPr>
+          <w:ilvl w:val="1"/>
+          <w:numId w:val="3"/>
+        </w:numPr>
+        <w:rPr>
+          <w:rFonts w:cstheme="minorHAnsi"/>
+          <w:color w:val="538135" w:themeColor="accent6" w:themeShade="BF"/>
+        </w:rPr>
+      </w:pPr>
+      <w:r>
+        <w:rPr>
+          <w:rFonts w:cstheme="minorHAnsi"/>
+          <w:color w:val="538135" w:themeColor="accent6" w:themeShade="BF"/>
+        </w:rPr>
+        <w:t>Untested on macOS (we believe it may not work)</w:t>
+      </w:r>
+    </w:p>
+    <w:p>
+      <w:pPr>
+        <w:pStyle w:val="ListParagraph"/>
+        <w:numPr>
+          <w:ilvl w:val="1"/>
+          <w:numId w:val="3"/>
+        </w:numPr>
+        <w:rPr>
+          <w:rFonts w:cstheme="minorHAnsi"/>
+          <w:color w:val="538135" w:themeColor="accent6" w:themeShade="BF"/>
+        </w:rPr>
+      </w:pPr>
+      <w:r>
+        <w:rPr>
+          <w:rFonts w:cstheme="minorHAnsi"/>
+          <w:color w:val="538135" w:themeColor="accent6" w:themeShade="BF"/>
+        </w:rPr>
+        <w:t>Poetry</w:t>
+      </w:r>
+      <w:r>
+        <w:rPr>
+          <w:rFonts w:cstheme="minorHAnsi"/>
+          <w:color w:val="538135" w:themeColor="accent6" w:themeShade="BF"/>
+        </w:rPr>
+        <w:t xml:space="preserve"> is added to your system path correctly</w:t>
+      </w:r>
+    </w:p>
+    <w:p>
+      <w:pPr>
+        <w:pStyle w:val="ListParagraph"/>
+        <w:numPr>
+          <w:ilvl w:val="0"/>
+          <w:numId w:val="3"/>
+        </w:numPr>
+        <w:rPr>
+          <w:rFonts w:cstheme="minorHAnsi"/>
+          <w:color w:val="538135" w:themeColor="accent6" w:themeShade="BF"/>
+        </w:rPr>
+      </w:pPr>
+      <w:r>
+        <w:rPr>
+          <w:rFonts w:cstheme="minorHAnsi"/>
+          <w:color w:val="538135" w:themeColor="accent6" w:themeShade="BF"/>
+        </w:rPr>
+        <w:t>Change directory into the project file using “cd [file path]”</w:t>
+      </w:r>
+    </w:p>
+    <w:p>
+      <w:pPr>
+        <w:pStyle w:val="ListParagraph"/>
+        <w:numPr>
+          <w:ilvl w:val="0"/>
+          <w:numId w:val="3"/>
+        </w:numPr>
+        <w:rPr>
+          <w:rFonts w:cstheme="minorHAnsi"/>
+          <w:color w:val="538135" w:themeColor="accent6" w:themeShade="BF"/>
+        </w:rPr>
+      </w:pPr>
+      <w:r>
+        <w:rPr>
+          <w:rFonts w:cstheme="minorHAnsi"/>
+          <w:color w:val="538135" w:themeColor="accent6" w:themeShade="BF"/>
+        </w:rPr>
+        <w:t>Install the required dependencies through poetry using “poetry install”</w:t>
+      </w:r>
+    </w:p>
+    <w:p>
+      <w:pPr>
+        <w:pStyle w:val="ListParagraph"/>
+        <w:numPr>
+          <w:ilvl w:val="0"/>
+          <w:numId w:val="3"/>
+        </w:numPr>
+        <w:rPr>
+          <w:rFonts w:cstheme="minorHAnsi"/>
+          <w:color w:val="538135" w:themeColor="accent6" w:themeShade="BF"/>
+        </w:rPr>
+      </w:pPr>
+      <w:r>
+        <w:rPr>
+          <w:rFonts w:cstheme="minorHAnsi"/>
+          <w:color w:val="538135" w:themeColor="accent6" w:themeShade="BF"/>
+        </w:rPr>
+        <w:t>Running:</w:t>
+      </w:r>
+    </w:p>
+    <w:p>
+      <w:pPr>
+        <w:pStyle w:val="ListParagraph"/>
+        <w:numPr>
+          <w:ilvl w:val="1"/>
+          <w:numId w:val="3"/>
+        </w:numPr>
+        <w:rPr>
+          <w:rFonts w:cstheme="minorHAnsi"/>
+          <w:color w:val="538135" w:themeColor="accent6" w:themeShade="BF"/>
+        </w:rPr>
+      </w:pPr>
+      <w:r>
+        <w:rPr>
+          <w:rFonts w:cstheme="minorHAnsi"/>
+          <w:color w:val="538135" w:themeColor="accent6" w:themeShade="BF"/>
+        </w:rPr>
+        <w:t>Rule-based Agent: “poetry run python ruleBasedMario.py”</w:t>
+      </w:r>
+    </w:p>
+    <w:p>
+      <w:pPr>
+        <w:pStyle w:val="ListParagraph"/>
+        <w:numPr>
+          <w:ilvl w:val="1"/>
+          <w:numId w:val="3"/>
+        </w:numPr>
+        <w:rPr>
+          <w:rFonts w:cstheme="minorHAnsi"/>
+          <w:color w:val="538135" w:themeColor="accent6" w:themeShade="BF"/>
+        </w:rPr>
+      </w:pPr>
+      <w:r>
+        <w:rPr>
+          <w:rFonts w:cstheme="minorHAnsi"/>
+          <w:color w:val="538135" w:themeColor="accent6" w:themeShade="BF"/>
+        </w:rPr>
+        <w:t>Train the PPO Agent: “poetry run python 1_TrainMario.py”</w:t>
+      </w:r>
+    </w:p>
+    <w:p>
+      <w:pPr>
+        <w:pStyle w:val="ListParagraph"/>
+        <w:numPr>
+          <w:ilvl w:val="1"/>
+          <w:numId w:val="3"/>
+        </w:numPr>
+        <w:rPr>
+          <w:rFonts w:cstheme="minorHAnsi"/>
+          <w:color w:val="538135" w:themeColor="accent6" w:themeShade="BF"/>
+        </w:rPr>
+      </w:pPr>
+      <w:r>
+        <w:rPr>
+          <w:rFonts w:cstheme="minorHAnsi"/>
+          <w:color w:val="538135" w:themeColor="accent6" w:themeShade="BF"/>
+        </w:rPr>
+        <w:t>Run the PPO Agent: “poetry run python 2_RunMario.py”</w:t>
+      </w:r>
+    </w:p>
+    <w:p>
+      <w:pPr>
+        <w:rPr>
+          <w:rFonts w:cstheme="minorHAnsi"/>
+          <w:color w:val="538135" w:themeColor="accent6" w:themeShade="BF"/>
+        </w:rPr>
+      </w:pPr>
+    </w:p>
+    <w:p>
+      <w:pPr>
+        <w:rPr>
+          <w:rFonts w:cstheme="minorHAnsi"/>
+          <w:color w:val="538135" w:themeColor="accent6" w:themeShade="BF"/>
+        </w:rPr>
+      </w:pPr>
+      <w:r>
+        <w:rPr>
+          <w:rFonts w:cstheme="minorHAnsi"/>
+          <w:color w:val="538135" w:themeColor="accent6" w:themeShade="BF"/>
+        </w:rPr>
+        <w:t>NOTE:</w:t>
+      </w:r>
+    </w:p>
+    <w:p>
+      <w:pPr>
+        <w:pStyle w:val="ListParagraph"/>
+        <w:numPr>
+          <w:ilvl w:val="0"/>
+          <w:numId w:val="4"/>
+        </w:numPr>
+        <w:rPr>
+          <w:rFonts w:cstheme="minorHAnsi"/>
+          <w:color w:val="538135" w:themeColor="accent6" w:themeShade="BF"/>
+        </w:rPr>
+      </w:pPr>
+      <w:r>
+        <w:rPr>
+          <w:rFonts w:cstheme="minorHAnsi"/>
+          <w:color w:val="538135" w:themeColor="accent6" w:themeShade="BF"/>
+        </w:rPr>
+        <w:t>The default agent model is our best model to date. Using a learning rate of 0.00001 and running on super-mario-bros-gym-v3.</w:t>
+      </w:r>
+    </w:p>
+    <w:p>
+      <w:pPr>
+        <w:pStyle w:val="ListParagraph"/>
+        <w:numPr>
+          <w:ilvl w:val="0"/>
+          <w:numId w:val="4"/>
+        </w:numPr>
+        <w:rPr>
+          <w:rFonts w:cstheme="minorHAnsi"/>
+          <w:color w:val="538135" w:themeColor="accent6" w:themeShade="BF"/>
+        </w:rPr>
+      </w:pPr>
+      <w:r>
+        <w:rPr>
+          <w:rFonts w:cstheme="minorHAnsi"/>
+          <w:color w:val="538135" w:themeColor="accent6" w:themeShade="BF"/>
+        </w:rPr>
+        <w:t>This will install the PyTorch CPU version (GPU/CUDA version requires some work to install through Poetry) and thus the program may execute slowly.</w:t>
+      </w:r>
+    </w:p>
+    <w:p>
+      <w:pPr>
         <w:rPr>
           <w:rFonts w:ascii="Berlin Sans FB" w:hAnsi="Berlin Sans FB"/>
           <w:sz w:val="36"/>
           <w:szCs w:val="36"/>
         </w:rPr>
-        <w:t>Introduction</w:t>
-      </w:r>
-    </w:p>
-    <w:p>
-      <w:pPr>
-        <w:rPr>
-          <w:rFonts w:cstheme="minorHAnsi"/>
-        </w:rPr>
-      </w:pPr>
-      <w:r>
-        <w:rPr>
-          <w:rFonts w:cstheme="minorHAnsi"/>
-        </w:rPr>
-        <w:t xml:space="preserve">One of the primary purposes of computers over their history has been to automate tasks that humans normally perform. Many different methods of creating agents for this purpose have been designed, from simple </w:t>
-      </w:r>
-      <w:r>
-        <w:rPr>
-          <w:rFonts w:cstheme="minorHAnsi"/>
-        </w:rPr>
-        <w:t>rule-based</w:t>
-      </w:r>
-      <w:r>
-        <w:rPr>
-          <w:rFonts w:cstheme="minorHAnsi"/>
-        </w:rPr>
-        <w:t xml:space="preserve"> </w:t>
-      </w:r>
-      <w:r>
-        <w:rPr>
-          <w:rFonts w:cstheme="minorHAnsi"/>
-        </w:rPr>
-        <w:t>programs to complex machine learning algorithms. In this report we will construct two agents for the task of playing levels from</w:t>
-      </w:r>
-      <w:r>
-        <w:rPr>
-          <w:rFonts w:cstheme="minorHAnsi"/>
-        </w:rPr>
-        <w:t xml:space="preserve"> </w:t>
-      </w:r>
-      <w:r>
-        <w:rPr>
-          <w:rFonts w:cstheme="minorHAnsi"/>
-          <w:color w:val="FF0000"/>
-        </w:rPr>
-        <w:t>the Nintendo Entertainment System game</w:t>
-      </w:r>
-      <w:r>
-        <w:rPr>
-          <w:rFonts w:cstheme="minorHAnsi"/>
-          <w:color w:val="FF0000"/>
-        </w:rPr>
-        <w:t xml:space="preserve"> </w:t>
-      </w:r>
-      <w:r>
-        <w:rPr>
-          <w:rFonts w:cstheme="minorHAnsi"/>
-          <w:i/>
-          <w:iCs/>
-        </w:rPr>
-        <w:t>Super Mario Bros</w:t>
-      </w:r>
-      <w:r>
-        <w:rPr>
-          <w:rFonts w:cstheme="minorHAnsi"/>
-        </w:rPr>
-        <w:t>: one rule-based agent implemented by hand, and one Proximal Policy Optimisation (PPO) agent trained using stable baselines. We will</w:t>
-      </w:r>
-      <w:r>
-        <w:rPr>
-          <w:rFonts w:cstheme="minorHAnsi"/>
-        </w:rPr>
-        <w:t xml:space="preserve"> compare the performance of these two agents</w:t>
-      </w:r>
-      <w:r>
-        <w:rPr>
-          <w:rFonts w:cstheme="minorHAnsi"/>
-        </w:rPr>
-        <w:t xml:space="preserve"> in a variety of areas, demonstrating the strengths and weaknesses of each approach</w:t>
-      </w:r>
-      <w:r>
-        <w:rPr>
-          <w:rFonts w:cstheme="minorHAnsi"/>
-        </w:rPr>
-        <w:t xml:space="preserve">. </w:t>
-      </w:r>
-      <w:r>
-        <w:rPr>
-          <w:rFonts w:cstheme="minorHAnsi"/>
-          <w:color w:val="FF0000"/>
-        </w:rPr>
-        <w:t>In doing this, we will determine which agent is more suited for the task of playing the game.</w:t>
-      </w:r>
-    </w:p>
-    <w:p>
-      <w:pPr>
-        <w:rPr>
-          <w:rFonts w:ascii="LMRoman12" w:hAnsi="LMRoman12" w:hint="eastAsia"/>
-        </w:rPr>
       </w:pPr>
     </w:p>
     <w:p>
@@ -467,12 +714,135 @@
           <w:szCs w:val="36"/>
         </w:rPr>
       </w:pPr>
-      <w:r>
+    </w:p>
+    <w:p>
+      <w:pPr>
         <w:rPr>
           <w:rFonts w:ascii="Berlin Sans FB" w:hAnsi="Berlin Sans FB"/>
           <w:sz w:val="36"/>
           <w:szCs w:val="36"/>
         </w:rPr>
+      </w:pPr>
+      <w:r>
+        <w:rPr>
+          <w:rFonts w:ascii="Berlin Sans FB" w:hAnsi="Berlin Sans FB"/>
+          <w:sz w:val="36"/>
+          <w:szCs w:val="36"/>
+        </w:rPr>
+        <w:t>Introduction</w:t>
+      </w:r>
+    </w:p>
+    <w:p>
+      <w:pPr>
+        <w:rPr>
+          <w:rFonts w:cstheme="minorHAnsi"/>
+        </w:rPr>
+      </w:pPr>
+      <w:r>
+        <w:rPr>
+          <w:rFonts w:cstheme="minorHAnsi"/>
+        </w:rPr>
+        <w:t xml:space="preserve">One of the primary purposes of computers over their history has been to automate tasks that humans normally perform. Many different methods of creating agents for this purpose have been designed, from simple </w:t>
+      </w:r>
+      <w:r>
+        <w:rPr>
+          <w:rFonts w:cstheme="minorHAnsi"/>
+        </w:rPr>
+        <w:t>rule-based</w:t>
+      </w:r>
+      <w:r>
+        <w:rPr>
+          <w:rFonts w:cstheme="minorHAnsi"/>
+        </w:rPr>
+        <w:t xml:space="preserve"> </w:t>
+      </w:r>
+      <w:r>
+        <w:rPr>
+          <w:rFonts w:cstheme="minorHAnsi"/>
+        </w:rPr>
+        <w:t>programs to complex machine learning algorithms. In this report we will construct two agents for the task of playing levels from</w:t>
+      </w:r>
+      <w:r>
+        <w:rPr>
+          <w:rFonts w:cstheme="minorHAnsi"/>
+        </w:rPr>
+        <w:t xml:space="preserve"> </w:t>
+      </w:r>
+      <w:r>
+        <w:rPr>
+          <w:rFonts w:cstheme="minorHAnsi"/>
+          <w:color w:val="FF0000"/>
+        </w:rPr>
+        <w:t>the Nintendo Entertainment System game</w:t>
+      </w:r>
+      <w:r>
+        <w:rPr>
+          <w:rFonts w:cstheme="minorHAnsi"/>
+          <w:color w:val="FF0000"/>
+        </w:rPr>
+        <w:t xml:space="preserve"> </w:t>
+      </w:r>
+      <w:r>
+        <w:rPr>
+          <w:rFonts w:cstheme="minorHAnsi"/>
+          <w:i/>
+          <w:iCs/>
+        </w:rPr>
+        <w:t>Super Mario Bros</w:t>
+      </w:r>
+      <w:r>
+        <w:rPr>
+          <w:rFonts w:cstheme="minorHAnsi"/>
+        </w:rPr>
+        <w:t>: one rule-based agent implemented by hand, and one Proximal Policy Optimisation (PPO) agent trained using stable baselines. We will</w:t>
+      </w:r>
+      <w:r>
+        <w:rPr>
+          <w:rFonts w:cstheme="minorHAnsi"/>
+        </w:rPr>
+        <w:t xml:space="preserve"> compare the performance of these two agents</w:t>
+      </w:r>
+      <w:r>
+        <w:rPr>
+          <w:rFonts w:cstheme="minorHAnsi"/>
+        </w:rPr>
+        <w:t xml:space="preserve"> in a variety of areas, demonstrating the strengths and weaknesses of each approach</w:t>
+      </w:r>
+      <w:r>
+        <w:rPr>
+          <w:rFonts w:cstheme="minorHAnsi"/>
+        </w:rPr>
+        <w:t xml:space="preserve">. </w:t>
+      </w:r>
+      <w:r>
+        <w:rPr>
+          <w:rFonts w:cstheme="minorHAnsi"/>
+          <w:color w:val="FF0000"/>
+        </w:rPr>
+        <w:t>In doing this, we will determine which agent is more suited for the task of playing the game.</w:t>
+      </w:r>
+    </w:p>
+    <w:p>
+      <w:pPr>
+        <w:rPr>
+          <w:rFonts w:ascii="LMRoman12" w:hAnsi="LMRoman12" w:hint="eastAsia"/>
+        </w:rPr>
+      </w:pPr>
+    </w:p>
+    <w:p>
+      <w:pPr>
+        <w:rPr>
+          <w:rFonts w:ascii="Berlin Sans FB" w:hAnsi="Berlin Sans FB"/>
+          <w:sz w:val="36"/>
+          <w:szCs w:val="36"/>
+        </w:rPr>
+      </w:pPr>
+      <w:r>
+        <w:rPr>
+          <w:rFonts w:ascii="Berlin Sans FB" w:hAnsi="Berlin Sans FB"/>
+          <w:sz w:val="36"/>
+          <w:szCs w:val="36"/>
+        </w:rPr>
         <w:t>Analysis</w:t>
       </w:r>
     </w:p>
@@ -575,62 +945,62 @@
           <w:rFonts w:cstheme="minorHAnsi"/>
           <w:color w:val="FF0000"/>
         </w:rPr>
-        <w:t xml:space="preserve">For example, if the agent detects that a Goomba is close </w:t>
-      </w:r>
-      <w:r>
-        <w:rPr>
-          <w:rFonts w:cstheme="minorHAnsi"/>
-          <w:color w:val="FF0000"/>
+        <w:t>For example, if the agent detects that a Goomba is close in front of it and the agent is not airborne, it will press the jump and run buttons and hold them down for the next few frames to ensure it jumps over the enemy.</w:t>
+      </w:r>
+      <w:r>
+        <w:rPr>
+          <w:rFonts w:cstheme="minorHAnsi"/>
+          <w:color w:val="FF0000"/>
+        </w:rPr>
+        <w:t xml:space="preserve"> </w:t>
+      </w:r>
+      <w:r>
+        <w:rPr>
+          <w:rFonts w:cstheme="minorHAnsi"/>
+        </w:rPr>
+        <w:t>Identifying the different platforms and enemies was done in part with code developed by Lauren Gee (2023), with some modifications to increase the range of enemies and blocks the agent could identify.</w:t>
+      </w:r>
+      <w:r>
+        <w:rPr>
+          <w:rFonts w:cstheme="minorHAnsi"/>
+        </w:rPr>
+        <w:t xml:space="preserve"> This agent uses the Super-Mario-Bros-v0 environment from the gym package, enabling the full graphics of the NES game rather than simpli</w:t>
+      </w:r>
+      <w:r>
+        <w:rPr>
+          <w:rFonts w:cstheme="minorHAnsi"/>
+        </w:rPr>
+        <w:t>fying them like the other available environments do.</w:t>
+      </w:r>
+    </w:p>
+    <w:p>
+      <w:pPr>
+        <w:rPr>
+          <w:rFonts w:cstheme="minorHAnsi"/>
+        </w:rPr>
+      </w:pPr>
+    </w:p>
+    <w:p>
+      <w:pPr>
+        <w:rPr>
+          <w:rFonts w:cstheme="minorHAnsi"/>
+          <w:color w:val="538135" w:themeColor="accent6" w:themeShade="BF"/>
+        </w:rPr>
+      </w:pPr>
+      <w:r>
+        <w:rPr>
+          <w:rFonts w:cstheme="minorHAnsi"/>
+          <w:color w:val="538135" w:themeColor="accent6" w:themeShade="BF"/>
+        </w:rPr>
+        <w:t xml:space="preserve">For our second agent, we used the Proximal Policy Optimization (PPO) reinforcement learning algorithm alongside the Convolutional Neural Network (CNN) policy from stable-baselines3. We decided on this algorithm as it was in line with the projects scope, being a more simple, stable, and efficient algorithm compared to others. We elected to use the CNN policy as it is suited towards grid-like data – in our case, images of the game screen. Like the Rule-based agent, our PPO agent read in the game screen observation and additional information. However, in contrast to the rule-based agent, the game screen observation data is reduced to limit the amount of data fed to the agent (to reduce computational load). This was achieved via grayscale of the three RGB channels into a single channel. The agent will then iterate through steps or ‘frames’ of the game analysing four game screens at a time. This was achieved through the frame-stacking technique, layering four frames into one giving the agent game screens with a sense of motion. After the agent analysed, it would select a decision based off its frame of understanding (model). The decisions were also restricted to 7 possible simple actions, reducing the computational stress and </w:t>
+      </w:r>
+      <w:r>
+        <w:rPr>
+          <w:rFonts w:cstheme="minorHAnsi"/>
+          <w:color w:val="538135" w:themeColor="accent6" w:themeShade="BF"/>
         </w:rPr>
         <w:lastRenderedPageBreak/>
-        <w:t>in front of it and the agent is not airborne, it will press the jump and run buttons and hold them down for the next few frames to ensure it jumps over the enemy.</w:t>
-      </w:r>
-      <w:r>
-        <w:rPr>
-          <w:rFonts w:cstheme="minorHAnsi"/>
-          <w:color w:val="FF0000"/>
-        </w:rPr>
-        <w:t xml:space="preserve"> </w:t>
-      </w:r>
-      <w:r>
-        <w:rPr>
-          <w:rFonts w:cstheme="minorHAnsi"/>
-        </w:rPr>
-        <w:t>Identifying the different platforms and enemies was done in part with code developed by Lauren Gee (2023), with some modifications to increase the range of enemies and blocks the agent could identify.</w:t>
-      </w:r>
-      <w:r>
-        <w:rPr>
-          <w:rFonts w:cstheme="minorHAnsi"/>
-        </w:rPr>
-        <w:t xml:space="preserve"> This agent uses the Super-Mario-Bros-v0 environment from the gym package, enabling the full graphics of the NES game rather than simpli</w:t>
-      </w:r>
-      <w:r>
-        <w:rPr>
-          <w:rFonts w:cstheme="minorHAnsi"/>
-        </w:rPr>
-        <w:t>fying them like the other available environments do.</w:t>
-      </w:r>
-    </w:p>
-    <w:p>
-      <w:pPr>
-        <w:rPr>
-          <w:rFonts w:cstheme="minorHAnsi"/>
-        </w:rPr>
-      </w:pPr>
-    </w:p>
-    <w:p>
-      <w:pPr>
-        <w:rPr>
-          <w:rFonts w:cstheme="minorHAnsi"/>
-          <w:color w:val="538135" w:themeColor="accent6" w:themeShade="BF"/>
-        </w:rPr>
-      </w:pPr>
-      <w:r>
-        <w:rPr>
-          <w:rFonts w:cstheme="minorHAnsi"/>
-          <w:color w:val="538135" w:themeColor="accent6" w:themeShade="BF"/>
-        </w:rPr>
-        <w:t xml:space="preserve">For our second agent, we used the Proximal Policy Optimization (PPO) reinforcement learning algorithm alongside the Convolutional Neural Network (CNN) policy from stable-baselines3. We decided on this algorithm as it was in line with the projects scope, being a more simple, stable, and efficient algorithm compared to others. We elected to use the CNN policy as it is suited towards grid-like data – in our case, images of the game screen. Like the Rule-based agent, our PPO agent read in the game screen observation and additional information. However, in contrast to the rule-based agent, the game screen observation data is reduced to limit the amount of data fed to the agent (to reduce computational load). This was achieved via grayscale of the three RGB channels into a single channel. The agent will then iterate through steps or ‘frames’ of the game analysing four game screens at a time. This was achieved through the frame-stacking technique, layering four frames into one giving the agent game screens with a sense of motion. After the agent analysed, it would select a decision based off its frame of understanding (model). The decisions were also restricted to 7 possible simple actions, reducing the computational stress and experimentation of the agent. Over millions of iterations of the analyse, predict, learn loop, the agent refined its model attempting to maximise the reward achieved by its predictions. </w:t>
+        <w:t xml:space="preserve">experimentation of the agent. Over millions of iterations of the analyse, predict, learn loop, the agent refined its model attempting to maximise the reward achieved by its predictions. </w:t>
       </w:r>
     </w:p>
     <w:p>
@@ -930,7 +1300,6 @@
           <w:rFonts w:asciiTheme="minorHAnsi" w:hAnsiTheme="minorHAnsi" w:cstheme="minorHAnsi"/>
           <w:color w:val="538135" w:themeColor="accent6" w:themeShade="BF"/>
         </w:rPr>
-        <w:lastRenderedPageBreak/>
         <w:t>With the PPO algorithm and the above reward function, we noticed many strange behaviours. For example, after millions of iterations, sometimes the agent would develop a local optimum such as running into the second pipe indefinitely. This led to us finding a time limit wrapper function for our environment from ClarityCoders (2022). This time limit wrapper indirectly modified the reward function, associating a death penalty for the agent if it did not complete the level in time.</w:t>
       </w:r>
     </w:p>
@@ -1189,6 +1558,7 @@
         <w:rPr>
           <w:rFonts w:asciiTheme="minorHAnsi" w:hAnsiTheme="minorHAnsi" w:cstheme="minorHAnsi"/>
         </w:rPr>
+        <w:lastRenderedPageBreak/>
         <w:t>The obvious</w:t>
       </w:r>
       <w:r>
@@ -1475,7 +1845,6 @@
           <w:rFonts w:asciiTheme="minorHAnsi" w:hAnsiTheme="minorHAnsi" w:cstheme="minorHAnsi"/>
           <w:color w:val="538135" w:themeColor="accent6" w:themeShade="BF"/>
         </w:rPr>
-        <w:lastRenderedPageBreak/>
         <w:t>However, not all is a positive with the PPO agent. Training time and resources are a considerable downside. To see any results from the PPO agent, it needs to be given a pre-trained model or train its own model. In our case, we trained the PPO agent on a Nvidia RTX 3070ti using its CUDA cores via PyTorch. Although we had one of the best graphics cards on the market, training still took many days to complete and provided us with underwhelming results.</w:t>
       </w:r>
     </w:p>
@@ -1837,14 +2206,7 @@
         <w:rPr>
           <w:rFonts w:cstheme="minorHAnsi"/>
         </w:rPr>
-        <w:t xml:space="preserve">individual levels. While this at first seems to be not very distinct from the existing </w:t>
-      </w:r>
-      <w:r>
-        <w:rPr>
-          <w:rFonts w:cstheme="minorHAnsi"/>
-        </w:rPr>
-        <w:lastRenderedPageBreak/>
-        <w:t>reward function, it benefits in rewarding the use of subareas to skip parts of a level. Many levels in the game, including World 1-1</w:t>
+        <w:t>individual levels. While this at first seems to be not very distinct from the existing reward function, it benefits in rewarding the use of subareas to skip parts of a level. Many levels in the game, including World 1-1</w:t>
       </w:r>
       <w:r>
         <w:rPr>
@@ -2131,7 +2493,14 @@
         <w:rPr>
           <w:rFonts w:cstheme="minorHAnsi"/>
         </w:rPr>
-        <w:t xml:space="preserve"> is still a priority, so the agents should still progress through the game. However, one change that must be made for this metric is to either restrict the agent to 1 life for each attempt or apply a heavy penalty to dying.</w:t>
+        <w:t xml:space="preserve"> is still a priority, so the agents should still progress through the game. However, one change that must be made for this metric is to either restrict the agent to 1 life for each attempt or apply </w:t>
+      </w:r>
+      <w:r>
+        <w:rPr>
+          <w:rFonts w:cstheme="minorHAnsi"/>
+        </w:rPr>
+        <w:lastRenderedPageBreak/>
+        <w:t>a heavy penalty to dying.</w:t>
       </w:r>
       <w:r>
         <w:rPr>
@@ -2359,7 +2728,6 @@
         <w:rPr>
           <w:rFonts w:cstheme="minorHAnsi"/>
         </w:rPr>
-        <w:lastRenderedPageBreak/>
         <w:t>Progression as a metric (get as far into the game as possible in terms of levels</w:t>
       </w:r>
       <w:r>
@@ -2471,6 +2839,7 @@
         <w:rPr>
           <w:noProof/>
         </w:rPr>
+        <w:lastRenderedPageBreak/>
         <w:drawing>
           <wp:inline distT="0" distB="0" distL="0" distR="0" wp14:anchorId="7D3463FD" wp14:editId="3C77F4A0">
             <wp:extent cx="2430780" cy="1798826"/>
@@ -2634,7 +3003,6 @@
           <w:rFonts w:cstheme="minorHAnsi"/>
           <w:color w:val="538135" w:themeColor="accent6" w:themeShade="BF"/>
         </w:rPr>
-        <w:lastRenderedPageBreak/>
         <w:t>Figure 2: these graphs display our most stable model, using a learning rate of 0.000001, it plateaued after roughly 1 million steps (note the ep_rew_mean begins at 1600). Notice the entropy loss stabilising.</w:t>
       </w:r>
     </w:p>
@@ -3015,21 +3383,7 @@
         <w:rPr>
           <w:rFonts w:cstheme="minorHAnsi"/>
         </w:rPr>
-        <w:t xml:space="preserve">[other references; use APA7 style; </w:t>
-      </w:r>
-      <w:proofErr w:type="spellStart"/>
-      <w:r>
-        <w:rPr>
-          <w:rFonts w:cstheme="minorHAnsi"/>
-        </w:rPr>
-        <w:t>pytorch</w:t>
-      </w:r>
-      <w:proofErr w:type="spellEnd"/>
-      <w:r>
-        <w:rPr>
-          <w:rFonts w:cstheme="minorHAnsi"/>
-        </w:rPr>
-        <w:t xml:space="preserve"> tutorial?]</w:t>
+        <w:t>[other references; use APA7 style; pytorch tutorial?]</w:t>
       </w:r>
     </w:p>
     <w:p>
@@ -3381,11 +3735,219 @@
       </w:pPr>
     </w:lvl>
   </w:abstractNum>
+  <w:abstractNum w:abstractNumId="2" w15:restartNumberingAfterBreak="0">
+    <w:nsid w:val="44FD6740"/>
+    <w:multiLevelType w:val="hybridMultilevel"/>
+    <w:tmpl w:val="4A2A83E6"/>
+    <w:lvl w:ilvl="0" w:tplc="0C09000F">
+      <w:start w:val="1"/>
+      <w:numFmt w:val="decimal"/>
+      <w:lvlText w:val="%1."/>
+      <w:lvlJc w:val="left"/>
+      <w:pPr>
+        <w:ind w:left="720" w:hanging="360"/>
+      </w:pPr>
+      <w:rPr>
+        <w:rFonts w:hint="default"/>
+      </w:rPr>
+    </w:lvl>
+    <w:lvl w:ilvl="1" w:tplc="0C090019">
+      <w:start w:val="1"/>
+      <w:numFmt w:val="lowerLetter"/>
+      <w:lvlText w:val="%2."/>
+      <w:lvlJc w:val="left"/>
+      <w:pPr>
+        <w:ind w:left="1440" w:hanging="360"/>
+      </w:pPr>
+    </w:lvl>
+    <w:lvl w:ilvl="2" w:tplc="0C09001B" w:tentative="1">
+      <w:start w:val="1"/>
+      <w:numFmt w:val="lowerRoman"/>
+      <w:lvlText w:val="%3."/>
+      <w:lvlJc w:val="right"/>
+      <w:pPr>
+        <w:ind w:left="2160" w:hanging="180"/>
+      </w:pPr>
+    </w:lvl>
+    <w:lvl w:ilvl="3" w:tplc="0C09000F" w:tentative="1">
+      <w:start w:val="1"/>
+      <w:numFmt w:val="decimal"/>
+      <w:lvlText w:val="%4."/>
+      <w:lvlJc w:val="left"/>
+      <w:pPr>
+        <w:ind w:left="2880" w:hanging="360"/>
+      </w:pPr>
+    </w:lvl>
+    <w:lvl w:ilvl="4" w:tplc="0C090019" w:tentative="1">
+      <w:start w:val="1"/>
+      <w:numFmt w:val="lowerLetter"/>
+      <w:lvlText w:val="%5."/>
+      <w:lvlJc w:val="left"/>
+      <w:pPr>
+        <w:ind w:left="3600" w:hanging="360"/>
+      </w:pPr>
+    </w:lvl>
+    <w:lvl w:ilvl="5" w:tplc="0C09001B" w:tentative="1">
+      <w:start w:val="1"/>
+      <w:numFmt w:val="lowerRoman"/>
+      <w:lvlText w:val="%6."/>
+      <w:lvlJc w:val="right"/>
+      <w:pPr>
+        <w:ind w:left="4320" w:hanging="180"/>
+      </w:pPr>
+    </w:lvl>
+    <w:lvl w:ilvl="6" w:tplc="0C09000F" w:tentative="1">
+      <w:start w:val="1"/>
+      <w:numFmt w:val="decimal"/>
+      <w:lvlText w:val="%7."/>
+      <w:lvlJc w:val="left"/>
+      <w:pPr>
+        <w:ind w:left="5040" w:hanging="360"/>
+      </w:pPr>
+    </w:lvl>
+    <w:lvl w:ilvl="7" w:tplc="0C090019" w:tentative="1">
+      <w:start w:val="1"/>
+      <w:numFmt w:val="lowerLetter"/>
+      <w:lvlText w:val="%8."/>
+      <w:lvlJc w:val="left"/>
+      <w:pPr>
+        <w:ind w:left="5760" w:hanging="360"/>
+      </w:pPr>
+    </w:lvl>
+    <w:lvl w:ilvl="8" w:tplc="0C09001B" w:tentative="1">
+      <w:start w:val="1"/>
+      <w:numFmt w:val="lowerRoman"/>
+      <w:lvlText w:val="%9."/>
+      <w:lvlJc w:val="right"/>
+      <w:pPr>
+        <w:ind w:left="6480" w:hanging="180"/>
+      </w:pPr>
+    </w:lvl>
+  </w:abstractNum>
+  <w:abstractNum w:abstractNumId="3" w15:restartNumberingAfterBreak="0">
+    <w:nsid w:val="5BF3506B"/>
+    <w:multiLevelType w:val="hybridMultilevel"/>
+    <w:tmpl w:val="C2C4511E"/>
+    <w:lvl w:ilvl="0" w:tplc="AD38D6E6">
+      <w:start w:val="2"/>
+      <w:numFmt w:val="bullet"/>
+      <w:lvlText w:val="-"/>
+      <w:lvlJc w:val="left"/>
+      <w:pPr>
+        <w:ind w:left="720" w:hanging="360"/>
+      </w:pPr>
+      <w:rPr>
+        <w:rFonts w:ascii="Calibri" w:eastAsiaTheme="minorEastAsia" w:hAnsi="Calibri" w:cs="Calibri" w:hint="default"/>
+      </w:rPr>
+    </w:lvl>
+    <w:lvl w:ilvl="1" w:tplc="0C090003" w:tentative="1">
+      <w:start w:val="1"/>
+      <w:numFmt w:val="bullet"/>
+      <w:lvlText w:val="o"/>
+      <w:lvlJc w:val="left"/>
+      <w:pPr>
+        <w:ind w:left="1440" w:hanging="360"/>
+      </w:pPr>
+      <w:rPr>
+        <w:rFonts w:ascii="Courier New" w:hAnsi="Courier New" w:cs="Courier New" w:hint="default"/>
+      </w:rPr>
+    </w:lvl>
+    <w:lvl w:ilvl="2" w:tplc="0C090005" w:tentative="1">
+      <w:start w:val="1"/>
+      <w:numFmt w:val="bullet"/>
+      <w:lvlText w:val=""/>
+      <w:lvlJc w:val="left"/>
+      <w:pPr>
+        <w:ind w:left="2160" w:hanging="360"/>
+      </w:pPr>
+      <w:rPr>
+        <w:rFonts w:ascii="Wingdings" w:hAnsi="Wingdings" w:hint="default"/>
+      </w:rPr>
+    </w:lvl>
+    <w:lvl w:ilvl="3" w:tplc="0C090001" w:tentative="1">
+      <w:start w:val="1"/>
+      <w:numFmt w:val="bullet"/>
+      <w:lvlText w:val=""/>
+      <w:lvlJc w:val="left"/>
+      <w:pPr>
+        <w:ind w:left="2880" w:hanging="360"/>
+      </w:pPr>
+      <w:rPr>
+        <w:rFonts w:ascii="Symbol" w:hAnsi="Symbol" w:hint="default"/>
+      </w:rPr>
+    </w:lvl>
+    <w:lvl w:ilvl="4" w:tplc="0C090003" w:tentative="1">
+      <w:start w:val="1"/>
+      <w:numFmt w:val="bullet"/>
+      <w:lvlText w:val="o"/>
+      <w:lvlJc w:val="left"/>
+      <w:pPr>
+        <w:ind w:left="3600" w:hanging="360"/>
+      </w:pPr>
+      <w:rPr>
+        <w:rFonts w:ascii="Courier New" w:hAnsi="Courier New" w:cs="Courier New" w:hint="default"/>
+      </w:rPr>
+    </w:lvl>
+    <w:lvl w:ilvl="5" w:tplc="0C090005" w:tentative="1">
+      <w:start w:val="1"/>
+      <w:numFmt w:val="bullet"/>
+      <w:lvlText w:val=""/>
+      <w:lvlJc w:val="left"/>
+      <w:pPr>
+        <w:ind w:left="4320" w:hanging="360"/>
+      </w:pPr>
+      <w:rPr>
+        <w:rFonts w:ascii="Wingdings" w:hAnsi="Wingdings" w:hint="default"/>
+      </w:rPr>
+    </w:lvl>
+    <w:lvl w:ilvl="6" w:tplc="0C090001" w:tentative="1">
+      <w:start w:val="1"/>
+      <w:numFmt w:val="bullet"/>
+      <w:lvlText w:val=""/>
+      <w:lvlJc w:val="left"/>
+      <w:pPr>
+        <w:ind w:left="5040" w:hanging="360"/>
+      </w:pPr>
+      <w:rPr>
+        <w:rFonts w:ascii="Symbol" w:hAnsi="Symbol" w:hint="default"/>
+      </w:rPr>
+    </w:lvl>
+    <w:lvl w:ilvl="7" w:tplc="0C090003" w:tentative="1">
+      <w:start w:val="1"/>
+      <w:numFmt w:val="bullet"/>
+      <w:lvlText w:val="o"/>
+      <w:lvlJc w:val="left"/>
+      <w:pPr>
+        <w:ind w:left="5760" w:hanging="360"/>
+      </w:pPr>
+      <w:rPr>
+        <w:rFonts w:ascii="Courier New" w:hAnsi="Courier New" w:cs="Courier New" w:hint="default"/>
+      </w:rPr>
+    </w:lvl>
+    <w:lvl w:ilvl="8" w:tplc="0C090005" w:tentative="1">
+      <w:start w:val="1"/>
+      <w:numFmt w:val="bullet"/>
+      <w:lvlText w:val=""/>
+      <w:lvlJc w:val="left"/>
+      <w:pPr>
+        <w:ind w:left="6480" w:hanging="360"/>
+      </w:pPr>
+      <w:rPr>
+        <w:rFonts w:ascii="Wingdings" w:hAnsi="Wingdings" w:hint="default"/>
+      </w:rPr>
+    </w:lvl>
+  </w:abstractNum>
   <w:num w:numId="1" w16cid:durableId="601453839">
     <w:abstractNumId w:val="0"/>
   </w:num>
   <w:num w:numId="2" w16cid:durableId="1507162936">
     <w:abstractNumId w:val="1"/>
+  </w:num>
+  <w:num w:numId="3" w16cid:durableId="1470320585">
+    <w:abstractNumId w:val="2"/>
+  </w:num>
+  <w:num w:numId="4" w16cid:durableId="1103189523">
+    <w:abstractNumId w:val="3"/>
   </w:num>
 </w:numbering>
 </file>

</xml_diff>

<commit_message>
No prizes for guessing what was changed
</commit_message>
<xml_diff>
--- a/Report Draft.docx
+++ b/Report Draft.docx
@@ -19,27 +19,7 @@
           <w:sz w:val="56"/>
           <w:szCs w:val="56"/>
         </w:rPr>
-        <w:t xml:space="preserve">CITS3001 Project: The Performance </w:t>
-      </w:r>
-      <w:proofErr w:type="gramStart"/>
-      <w:r>
-        <w:rPr>
-          <w:rFonts w:ascii="Baskerville Old Face" w:hAnsi="Baskerville Old Face"/>
-          <w:color w:val="000000" w:themeColor="text1"/>
-          <w:sz w:val="56"/>
-          <w:szCs w:val="56"/>
-        </w:rPr>
-        <w:t>Of</w:t>
-      </w:r>
-      <w:proofErr w:type="gramEnd"/>
-      <w:r>
-        <w:rPr>
-          <w:rFonts w:ascii="Baskerville Old Face" w:hAnsi="Baskerville Old Face"/>
-          <w:color w:val="000000" w:themeColor="text1"/>
-          <w:sz w:val="56"/>
-          <w:szCs w:val="56"/>
-        </w:rPr>
-        <w:t xml:space="preserve"> AI Agents in Super Mario Bros</w:t>
+        <w:t>CITS3001 Project: The Performance Of AI Agents in Super Mario Bros</w:t>
       </w:r>
     </w:p>
     <w:p>
@@ -132,17 +112,8 @@
           <w:rFonts w:cstheme="minorHAnsi"/>
           <w:color w:val="000000" w:themeColor="text1"/>
         </w:rPr>
-        <w:t xml:space="preserve"> the Nintendo Entertainment System </w:t>
-      </w:r>
-      <w:proofErr w:type="gramStart"/>
-      <w:r>
-        <w:rPr>
-          <w:rFonts w:cstheme="minorHAnsi"/>
-          <w:color w:val="000000" w:themeColor="text1"/>
-        </w:rPr>
-        <w:t>game</w:t>
-      </w:r>
-      <w:proofErr w:type="gramEnd"/>
+        <w:t xml:space="preserve"> the Nintendo Entertainment System game</w:t>
+      </w:r>
       <w:r>
         <w:rPr>
           <w:rFonts w:cstheme="minorHAnsi"/>
@@ -234,23 +205,7 @@
           <w:rFonts w:cstheme="minorHAnsi"/>
           <w:color w:val="000000" w:themeColor="text1"/>
         </w:rPr>
-        <w:t>The two agents we will be comparing are a rule-based agent and a PPO agent. These agents will interact with Super Mario Bros. using the methods in the gym-super-</w:t>
-      </w:r>
-      <w:proofErr w:type="spellStart"/>
-      <w:r>
-        <w:rPr>
-          <w:rFonts w:cstheme="minorHAnsi"/>
-          <w:color w:val="000000" w:themeColor="text1"/>
-        </w:rPr>
-        <w:t>mario</w:t>
-      </w:r>
-      <w:proofErr w:type="spellEnd"/>
-      <w:r>
-        <w:rPr>
-          <w:rFonts w:cstheme="minorHAnsi"/>
-          <w:color w:val="000000" w:themeColor="text1"/>
-        </w:rPr>
-        <w:t xml:space="preserve">-bros package (Kauten, 2018). </w:t>
+        <w:t xml:space="preserve">The two agents we will be comparing are a rule-based agent and a PPO agent. These agents will interact with Super Mario Bros. using the methods in the gym-super-mario-bros package (Kauten, 2018). </w:t>
       </w:r>
       <w:r>
         <w:rPr>
@@ -327,23 +282,7 @@
           <w:rFonts w:cstheme="minorHAnsi"/>
           <w:color w:val="000000" w:themeColor="text1"/>
         </w:rPr>
-        <w:t xml:space="preserve"> For example, if the agent detects that a </w:t>
-      </w:r>
-      <w:proofErr w:type="spellStart"/>
-      <w:r>
-        <w:rPr>
-          <w:rFonts w:cstheme="minorHAnsi"/>
-          <w:color w:val="000000" w:themeColor="text1"/>
-        </w:rPr>
-        <w:t>Goomba</w:t>
-      </w:r>
-      <w:proofErr w:type="spellEnd"/>
-      <w:r>
-        <w:rPr>
-          <w:rFonts w:cstheme="minorHAnsi"/>
-          <w:color w:val="000000" w:themeColor="text1"/>
-        </w:rPr>
-        <w:t xml:space="preserve"> is close in front of it and the agent is not airborne, it will press the jump and run buttons and hold them down for the next few frames to ensure it jumps over the enemy.</w:t>
+        <w:t xml:space="preserve"> For example, if the agent detects that a Goomba is close in front of it and the agent is not airborne, it will press the jump and run buttons and hold them down for the next few frames to ensure it jumps over the enemy.</w:t>
       </w:r>
       <w:r>
         <w:rPr>
@@ -432,39 +371,7 @@
           <w:rFonts w:cstheme="minorHAnsi"/>
           <w:color w:val="000000" w:themeColor="text1"/>
         </w:rPr>
-        <w:t xml:space="preserve"> and </w:t>
-      </w:r>
-      <w:proofErr w:type="spellStart"/>
-      <w:r>
-        <w:rPr>
-          <w:rFonts w:cstheme="minorHAnsi"/>
-          <w:color w:val="000000" w:themeColor="text1"/>
-        </w:rPr>
-        <w:t>PyTorch</w:t>
-      </w:r>
-      <w:proofErr w:type="spellEnd"/>
-      <w:r>
-        <w:rPr>
-          <w:rFonts w:cstheme="minorHAnsi"/>
-          <w:color w:val="000000" w:themeColor="text1"/>
-        </w:rPr>
-        <w:t>, we believe there were some incompatibilities and lack of publicly available information regarding hyperparameters for a super-</w:t>
-      </w:r>
-      <w:proofErr w:type="spellStart"/>
-      <w:r>
-        <w:rPr>
-          <w:rFonts w:cstheme="minorHAnsi"/>
-          <w:color w:val="000000" w:themeColor="text1"/>
-        </w:rPr>
-        <w:t>mario</w:t>
-      </w:r>
-      <w:proofErr w:type="spellEnd"/>
-      <w:r>
-        <w:rPr>
-          <w:rFonts w:cstheme="minorHAnsi"/>
-          <w:color w:val="000000" w:themeColor="text1"/>
-        </w:rPr>
-        <w:t xml:space="preserve">-bros-gym environment. After 70 iterations of adjusting hyperparameters such as entropy coefficient, learning rate, discount factor, the learning policy, and the environment itself (we tried using super-mario-bros-gym-v3), we had to accept the underwhelming results of occasionally beating </w:t>
+        <w:t xml:space="preserve"> and PyTorch, we believe there were some incompatibilities and lack of publicly available information regarding hyperparameters for a super-mario-bros-gym environment. After 70 iterations of adjusting hyperparameters such as entropy coefficient, learning rate, discount factor, the learning policy, and the environment itself (we tried using super-mario-bros-gym-v3), we had to accept the underwhelming results of occasionally beating </w:t>
       </w:r>
       <w:r>
         <w:rPr>
@@ -494,23 +401,7 @@
           <w:rFonts w:asciiTheme="minorHAnsi" w:hAnsiTheme="minorHAnsi" w:cstheme="minorHAnsi"/>
           <w:color w:val="000000" w:themeColor="text1"/>
         </w:rPr>
-        <w:t>The reward value used for training the PPO agent is the one that is included in the gym-super-</w:t>
-      </w:r>
-      <w:proofErr w:type="spellStart"/>
-      <w:r>
-        <w:rPr>
-          <w:rFonts w:asciiTheme="minorHAnsi" w:hAnsiTheme="minorHAnsi" w:cstheme="minorHAnsi"/>
-          <w:color w:val="000000" w:themeColor="text1"/>
-        </w:rPr>
-        <w:t>mario</w:t>
-      </w:r>
-      <w:proofErr w:type="spellEnd"/>
-      <w:r>
-        <w:rPr>
-          <w:rFonts w:asciiTheme="minorHAnsi" w:hAnsiTheme="minorHAnsi" w:cstheme="minorHAnsi"/>
-          <w:color w:val="000000" w:themeColor="text1"/>
-        </w:rPr>
-        <w:t>-bros. package. This reward is calculated for each step as</w:t>
+        <w:t>The reward value used for training the PPO agent is the one that is included in the gym-super-mario-bros. package. This reward is calculated for each step as</w:t>
       </w:r>
     </w:p>
     <w:p>
@@ -521,17 +412,8 @@
           <w:color w:val="000000" w:themeColor="text1"/>
         </w:rPr>
       </w:pPr>
-      <m:oMathPara>
-        <m:oMath>
-          <m:r>
-            <w:rPr>
-              <w:rFonts w:ascii="Cambria Math" w:hAnsi="Cambria Math" w:cstheme="minorHAnsi"/>
-              <w:color w:val="000000" w:themeColor="text1"/>
-            </w:rPr>
-            <m:t>r=x1-x0+c0-c1-d</m:t>
-          </m:r>
-        </m:oMath>
-      </m:oMathPara>
+      <w:color w:val="000000" w:themeColor="text1"/>
+      𝑟=𝑥1−𝑥0+𝑐0−𝑐1−𝑑
     </w:p>
     <w:p>
       <w:pPr>
@@ -672,28 +554,7 @@
           <w:rFonts w:asciiTheme="minorHAnsi" w:hAnsiTheme="minorHAnsi" w:cstheme="minorHAnsi"/>
           <w:color w:val="000000" w:themeColor="text1"/>
         </w:rPr>
-        <w:t xml:space="preserve"> at around </w:t>
-      </w:r>
-      <w:r>
-        <w:rPr>
-          <w:rFonts w:asciiTheme="minorHAnsi" w:hAnsiTheme="minorHAnsi" w:cstheme="minorHAnsi"/>
-          <w:color w:val="000000" w:themeColor="text1"/>
-        </w:rPr>
-        <w:t>1 million</w:t>
-      </w:r>
-      <w:r>
-        <w:rPr>
-          <w:rFonts w:asciiTheme="minorHAnsi" w:hAnsiTheme="minorHAnsi" w:cstheme="minorHAnsi"/>
-          <w:color w:val="000000" w:themeColor="text1"/>
-        </w:rPr>
-        <w:t xml:space="preserve"> steps it would achieve an average reward of </w:t>
-      </w:r>
-      <w:r>
-        <w:rPr>
-          <w:rFonts w:asciiTheme="minorHAnsi" w:hAnsiTheme="minorHAnsi" w:cstheme="minorHAnsi"/>
-          <w:color w:val="000000" w:themeColor="text1"/>
-        </w:rPr>
-        <w:t>800-1000 reward</w:t>
+        <w:t xml:space="preserve"> at around 400k steps it would achieve an average reward of 1750</w:t>
       </w:r>
       <w:r>
         <w:rPr>
@@ -714,21 +575,7 @@
           <w:rFonts w:asciiTheme="minorHAnsi" w:hAnsiTheme="minorHAnsi" w:cstheme="minorHAnsi"/>
           <w:color w:val="000000" w:themeColor="text1"/>
         </w:rPr>
-        <w:t xml:space="preserve"> million steps, the PPO agent would plateau at roughly </w:t>
-      </w:r>
-      <w:r>
-        <w:rPr>
-          <w:rFonts w:asciiTheme="minorHAnsi" w:hAnsiTheme="minorHAnsi" w:cstheme="minorHAnsi"/>
-          <w:color w:val="000000" w:themeColor="text1"/>
-        </w:rPr>
-        <w:t>1600-1800</w:t>
-      </w:r>
-      <w:r>
-        <w:rPr>
-          <w:rFonts w:asciiTheme="minorHAnsi" w:hAnsiTheme="minorHAnsi" w:cstheme="minorHAnsi"/>
-          <w:color w:val="000000" w:themeColor="text1"/>
-        </w:rPr>
-        <w:t xml:space="preserve"> average reward per </w:t>
+        <w:t xml:space="preserve"> million steps, the PPO agent would plateau at roughly 2000 average reward per </w:t>
       </w:r>
       <w:r>
         <w:rPr>
@@ -756,14 +603,7 @@
           <w:rFonts w:asciiTheme="minorHAnsi" w:hAnsiTheme="minorHAnsi" w:cstheme="minorHAnsi"/>
           <w:color w:val="000000" w:themeColor="text1"/>
         </w:rPr>
-        <w:t>1-1</w:t>
-      </w:r>
-      <w:r>
-        <w:rPr>
-          <w:rFonts w:asciiTheme="minorHAnsi" w:hAnsiTheme="minorHAnsi" w:cstheme="minorHAnsi"/>
-          <w:color w:val="000000" w:themeColor="text1"/>
-        </w:rPr>
-        <w:t xml:space="preserve"> with a </w:t>
+        <w:t>1-1.</w:t>
       </w:r>
     </w:p>
     <w:p>
@@ -779,23 +619,7 @@
           <w:rFonts w:asciiTheme="minorHAnsi" w:hAnsiTheme="minorHAnsi" w:cstheme="minorHAnsi"/>
           <w:color w:val="000000" w:themeColor="text1"/>
         </w:rPr>
-        <w:t xml:space="preserve">With the PPO algorithm and the above reward function, we noticed many strange behaviours. For example, after millions of iterations, sometimes the agent would develop a local optimum such as running into the second pipe indefinitely. This led to us finding a time limit wrapper function for our environment from </w:t>
-      </w:r>
-      <w:proofErr w:type="spellStart"/>
-      <w:r>
-        <w:rPr>
-          <w:rFonts w:asciiTheme="minorHAnsi" w:hAnsiTheme="minorHAnsi" w:cstheme="minorHAnsi"/>
-          <w:color w:val="000000" w:themeColor="text1"/>
-        </w:rPr>
-        <w:t>ClarityCoders</w:t>
-      </w:r>
-      <w:proofErr w:type="spellEnd"/>
-      <w:r>
-        <w:rPr>
-          <w:rFonts w:asciiTheme="minorHAnsi" w:hAnsiTheme="minorHAnsi" w:cstheme="minorHAnsi"/>
-          <w:color w:val="000000" w:themeColor="text1"/>
-        </w:rPr>
-        <w:t xml:space="preserve"> (2022). This time limit wrapper indirectly modified the reward function, associating a death penalty for the agent if it did not complete the level in time.</w:t>
+        <w:t>With the PPO algorithm and the above reward function, we noticed many strange behaviours. For example, after millions of iterations, sometimes the agent would develop a local optimum such as running into the second pipe indefinitely. This led to us finding a time limit wrapper function for our environment from ClarityCoders (2022). This time limit wrapper indirectly modified the reward function, associating a death penalty for the agent if it did not complete the level in time.</w:t>
       </w:r>
     </w:p>
     <w:p>
@@ -998,23 +822,7 @@
           <w:rFonts w:asciiTheme="minorHAnsi" w:hAnsiTheme="minorHAnsi" w:cstheme="minorHAnsi"/>
           <w:color w:val="000000" w:themeColor="text1"/>
         </w:rPr>
-        <w:t xml:space="preserve">to the agent is necessary, </w:t>
-      </w:r>
-      <w:proofErr w:type="gramStart"/>
-      <w:r>
-        <w:rPr>
-          <w:rFonts w:asciiTheme="minorHAnsi" w:hAnsiTheme="minorHAnsi" w:cstheme="minorHAnsi"/>
-          <w:color w:val="000000" w:themeColor="text1"/>
-        </w:rPr>
-        <w:t>e.g.</w:t>
-      </w:r>
-      <w:proofErr w:type="gramEnd"/>
-      <w:r>
-        <w:rPr>
-          <w:rFonts w:asciiTheme="minorHAnsi" w:hAnsiTheme="minorHAnsi" w:cstheme="minorHAnsi"/>
-          <w:color w:val="000000" w:themeColor="text1"/>
-        </w:rPr>
-        <w:t xml:space="preserve"> </w:t>
+        <w:t xml:space="preserve">to the agent is necessary, e.g. </w:t>
       </w:r>
       <w:r>
         <w:rPr>
@@ -1049,14 +857,35 @@
           <w:rFonts w:asciiTheme="minorHAnsi" w:hAnsiTheme="minorHAnsi" w:cstheme="minorHAnsi"/>
           <w:color w:val="000000" w:themeColor="text1"/>
         </w:rPr>
-        <w:t>. On the other hand, t</w:t>
-      </w:r>
-      <w:r>
-        <w:rPr>
-          <w:rFonts w:asciiTheme="minorHAnsi" w:hAnsiTheme="minorHAnsi" w:cstheme="minorHAnsi"/>
-          <w:color w:val="000000" w:themeColor="text1"/>
-        </w:rPr>
-        <w:t xml:space="preserve">he PPO agent requires hours of training just to see the results of any changes made. </w:t>
+        <w:t xml:space="preserve">. On the other hand, </w:t>
+      </w:r>
+      <w:r>
+        <w:rPr>
+          <w:rFonts w:asciiTheme="minorHAnsi" w:hAnsiTheme="minorHAnsi" w:cstheme="minorHAnsi"/>
+          <w:color w:val="000000" w:themeColor="text1"/>
+        </w:rPr>
+        <w:t>t</w:t>
+      </w:r>
+      <w:r>
+        <w:rPr>
+          <w:rFonts w:asciiTheme="minorHAnsi" w:hAnsiTheme="minorHAnsi" w:cstheme="minorHAnsi"/>
+          <w:color w:val="000000" w:themeColor="text1"/>
+        </w:rPr>
+        <w:t xml:space="preserve">o see any results from the PPO agent it needs to </w:t>
+      </w:r>
+      <w:r>
+        <w:rPr>
+          <w:rFonts w:asciiTheme="minorHAnsi" w:hAnsiTheme="minorHAnsi" w:cstheme="minorHAnsi"/>
+          <w:color w:val="000000" w:themeColor="text1"/>
+        </w:rPr>
+        <w:t xml:space="preserve">either </w:t>
+      </w:r>
+      <w:r>
+        <w:rPr>
+          <w:rFonts w:asciiTheme="minorHAnsi" w:hAnsiTheme="minorHAnsi" w:cstheme="minorHAnsi"/>
+          <w:color w:val="000000" w:themeColor="text1"/>
+        </w:rPr>
+        <w:t>be given a pre-trained model or train its own model. In our case, we trained the PPO agent on a Nvidia RTX 3070ti using its CUDA cores via PyTorch. Although we had one of the best graphics cards on the market, training still took many days to complete and provided us with underwhelming results.</w:t>
       </w:r>
     </w:p>
     <w:p>
@@ -1114,7 +943,35 @@
           <w:rFonts w:asciiTheme="minorHAnsi" w:hAnsiTheme="minorHAnsi" w:cstheme="minorHAnsi"/>
           <w:color w:val="000000" w:themeColor="text1"/>
         </w:rPr>
-        <w:t xml:space="preserve">agent was primarily designed for beating World 1-1, a level which uses the standard overworld colour palette; if made to try and play a differently themed level like </w:t>
+        <w:t xml:space="preserve">agent was primarily designed for beating World 1-1, a level which uses the standard overworld </w:t>
+      </w:r>
+      <w:r>
+        <w:rPr>
+          <w:rFonts w:asciiTheme="minorHAnsi" w:hAnsiTheme="minorHAnsi" w:cstheme="minorHAnsi"/>
+          <w:color w:val="000000" w:themeColor="text1"/>
+        </w:rPr>
+        <w:t>physics</w:t>
+      </w:r>
+      <w:r>
+        <w:rPr>
+          <w:rFonts w:asciiTheme="minorHAnsi" w:hAnsiTheme="minorHAnsi" w:cstheme="minorHAnsi"/>
+          <w:color w:val="000000" w:themeColor="text1"/>
+        </w:rPr>
+        <w:t>; if made to try and play a</w:t>
+      </w:r>
+      <w:r>
+        <w:rPr>
+          <w:rFonts w:asciiTheme="minorHAnsi" w:hAnsiTheme="minorHAnsi" w:cstheme="minorHAnsi"/>
+          <w:color w:val="000000" w:themeColor="text1"/>
+        </w:rPr>
+        <w:t xml:space="preserve">n underwater </w:t>
+      </w:r>
+      <w:r>
+        <w:rPr>
+          <w:rFonts w:asciiTheme="minorHAnsi" w:hAnsiTheme="minorHAnsi" w:cstheme="minorHAnsi"/>
+          <w:color w:val="000000" w:themeColor="text1"/>
+        </w:rPr>
+        <w:t xml:space="preserve">level like </w:t>
       </w:r>
       <w:r>
         <w:rPr>
@@ -1128,7 +985,42 @@
           <w:rFonts w:asciiTheme="minorHAnsi" w:hAnsiTheme="minorHAnsi" w:cstheme="minorHAnsi"/>
           <w:color w:val="000000" w:themeColor="text1"/>
         </w:rPr>
-        <w:t>1-2 it will not recognise any of the blocks or enemies due to them being different colours. This will not change unless we directly program in the ability for it to recognise these objects. In contrast, the PPO agent will eventually learn to beat these levels if given enough time to train, with no intervention from the programmer.</w:t>
+        <w:t>2</w:t>
+      </w:r>
+      <w:r>
+        <w:rPr>
+          <w:rFonts w:asciiTheme="minorHAnsi" w:hAnsiTheme="minorHAnsi" w:cstheme="minorHAnsi"/>
+          <w:color w:val="000000" w:themeColor="text1"/>
+        </w:rPr>
+        <w:t xml:space="preserve">-2 </w:t>
+      </w:r>
+      <w:r>
+        <w:rPr>
+          <w:rFonts w:asciiTheme="minorHAnsi" w:hAnsiTheme="minorHAnsi" w:cstheme="minorHAnsi"/>
+          <w:color w:val="000000" w:themeColor="text1"/>
+        </w:rPr>
+        <w:t xml:space="preserve">where the controls are changed it would make very little progress due to not knowing how to swim. </w:t>
+      </w:r>
+      <w:r>
+        <w:rPr>
+          <w:rFonts w:asciiTheme="minorHAnsi" w:hAnsiTheme="minorHAnsi" w:cstheme="minorHAnsi"/>
+          <w:color w:val="000000" w:themeColor="text1"/>
+        </w:rPr>
+        <w:t>This will not change unless we directly program in the ability for it to recognise the</w:t>
+      </w:r>
+      <w:r>
+        <w:rPr>
+          <w:rFonts w:asciiTheme="minorHAnsi" w:hAnsiTheme="minorHAnsi" w:cstheme="minorHAnsi"/>
+          <w:color w:val="000000" w:themeColor="text1"/>
+        </w:rPr>
+        <w:t xml:space="preserve"> swimming controls and underwater physics</w:t>
+      </w:r>
+      <w:r>
+        <w:rPr>
+          <w:rFonts w:asciiTheme="minorHAnsi" w:hAnsiTheme="minorHAnsi" w:cstheme="minorHAnsi"/>
+          <w:color w:val="000000" w:themeColor="text1"/>
+        </w:rPr>
+        <w:t>. In contrast, the PPO agent will eventually learn to beat these levels if given enough time to train, with no intervention from the programmer.</w:t>
       </w:r>
     </w:p>
     <w:p>
@@ -1190,13 +1082,6 @@
         </w:rPr>
         <w:t xml:space="preserve"> the agent will attempt to create the fastest route possible for completing the stage.</w:t>
       </w:r>
-      <w:r>
-        <w:rPr>
-          <w:rFonts w:asciiTheme="minorHAnsi" w:hAnsiTheme="minorHAnsi" w:cstheme="minorHAnsi"/>
-          <w:color w:val="000000" w:themeColor="text1"/>
-        </w:rPr>
-        <w:t xml:space="preserve"> As our PPO agent was early in its training, it beat World 1-1 with 1918 steps. The rule-based agent beat World 1-1 in 1618 steps. We believe this was due to a lack of training time, as the PPO agent was still improving its speed at a rapid rate.</w:t>
-      </w:r>
     </w:p>
     <w:p>
       <w:pPr>
@@ -1211,7 +1096,7 @@
           <w:rFonts w:asciiTheme="minorHAnsi" w:hAnsiTheme="minorHAnsi" w:cstheme="minorHAnsi"/>
           <w:color w:val="000000" w:themeColor="text1"/>
         </w:rPr>
-        <w:t>A final example of an advantage from the PPO agent is that it has a degree of generalisation. When posed with newer unseen levels, the agent can extrapolate the mechanics of the stage from previous knowledge. This can be observed when the agent completes</w:t>
+        <w:t>A final example of an advantage from the PPO agent is that it has a degree of generalisation. When posed with new unseen levels, the agent can extrapolate the mechanics of the stage from previous knowledge. This can be observed when the agent completes</w:t>
       </w:r>
       <w:r>
         <w:rPr>
@@ -1225,7 +1110,21 @@
           <w:rFonts w:asciiTheme="minorHAnsi" w:hAnsiTheme="minorHAnsi" w:cstheme="minorHAnsi"/>
           <w:color w:val="000000" w:themeColor="text1"/>
         </w:rPr>
-        <w:t xml:space="preserve"> 1-1. Upon entering the new </w:t>
+        <w:t xml:space="preserve"> 1-1</w:t>
+      </w:r>
+      <w:r>
+        <w:rPr>
+          <w:rFonts w:asciiTheme="minorHAnsi" w:hAnsiTheme="minorHAnsi" w:cstheme="minorHAnsi"/>
+          <w:color w:val="000000" w:themeColor="text1"/>
+        </w:rPr>
+        <w:t xml:space="preserve"> after having said level as the one piece of training data it uses</w:t>
+      </w:r>
+      <w:r>
+        <w:rPr>
+          <w:rFonts w:asciiTheme="minorHAnsi" w:hAnsiTheme="minorHAnsi" w:cstheme="minorHAnsi"/>
+          <w:color w:val="000000" w:themeColor="text1"/>
+        </w:rPr>
+        <w:t xml:space="preserve">. Upon entering the new </w:t>
       </w:r>
       <w:r>
         <w:rPr>
@@ -1297,23 +1196,42 @@
           <w:rFonts w:asciiTheme="minorHAnsi" w:hAnsiTheme="minorHAnsi" w:cstheme="minorHAnsi"/>
           <w:color w:val="000000" w:themeColor="text1"/>
         </w:rPr>
-        <w:t xml:space="preserve">However, not all is a positive with the PPO agent. Training time and resources are a considerable downside. To see any results from the PPO agent, it needs to be given a pre-trained model or train its own model. In our case, we trained the PPO agent on a Nvidia RTX 3070ti using its CUDA cores via </w:t>
-      </w:r>
-      <w:proofErr w:type="spellStart"/>
-      <w:r>
-        <w:rPr>
-          <w:rFonts w:asciiTheme="minorHAnsi" w:hAnsiTheme="minorHAnsi" w:cstheme="minorHAnsi"/>
-          <w:color w:val="000000" w:themeColor="text1"/>
-        </w:rPr>
-        <w:t>PyTorch</w:t>
-      </w:r>
-      <w:proofErr w:type="spellEnd"/>
-      <w:r>
-        <w:rPr>
-          <w:rFonts w:asciiTheme="minorHAnsi" w:hAnsiTheme="minorHAnsi" w:cstheme="minorHAnsi"/>
-          <w:color w:val="000000" w:themeColor="text1"/>
-        </w:rPr>
-        <w:t>. Although we had one of the best graphics cards on the market, training still took many days to complete and provided us with underwhelming results.</w:t>
+        <w:t xml:space="preserve">However, not all is a positive with the PPO agent. </w:t>
+      </w:r>
+      <w:r>
+        <w:rPr>
+          <w:rFonts w:asciiTheme="minorHAnsi" w:hAnsiTheme="minorHAnsi" w:cstheme="minorHAnsi"/>
+          <w:color w:val="000000" w:themeColor="text1"/>
+        </w:rPr>
+        <w:t>Besides the issue with training time mentioned above</w:t>
+      </w:r>
+      <w:r>
+        <w:rPr>
+          <w:rFonts w:asciiTheme="minorHAnsi" w:hAnsiTheme="minorHAnsi" w:cstheme="minorHAnsi"/>
+          <w:color w:val="000000" w:themeColor="text1"/>
+        </w:rPr>
+        <w:t>,</w:t>
+      </w:r>
+      <w:r>
+        <w:rPr>
+          <w:rFonts w:asciiTheme="minorHAnsi" w:hAnsiTheme="minorHAnsi" w:cstheme="minorHAnsi"/>
+          <w:color w:val="000000" w:themeColor="text1"/>
+        </w:rPr>
+        <w:t xml:space="preserve"> one notable disadvantage is that</w:t>
+      </w:r>
+      <w:r>
+        <w:rPr>
+          <w:rFonts w:asciiTheme="minorHAnsi" w:hAnsiTheme="minorHAnsi" w:cstheme="minorHAnsi"/>
+          <w:color w:val="000000" w:themeColor="text1"/>
+        </w:rPr>
+        <w:t xml:space="preserve"> the stochastic nature of the PPO algorithm’s model makes it hard to create tangible results. This is reduced as training progresses but </w:t>
+      </w:r>
+      <w:r>
+        <w:rPr>
+          <w:rFonts w:asciiTheme="minorHAnsi" w:hAnsiTheme="minorHAnsi" w:cstheme="minorHAnsi"/>
+          <w:color w:val="000000" w:themeColor="text1"/>
+        </w:rPr>
+        <w:t>sometimes left us questioning if the agent was learning at all depending on the entropy coefficient.</w:t>
       </w:r>
     </w:p>
     <w:p>
@@ -1329,45 +1247,21 @@
           <w:rFonts w:asciiTheme="minorHAnsi" w:hAnsiTheme="minorHAnsi" w:cstheme="minorHAnsi"/>
           <w:color w:val="000000" w:themeColor="text1"/>
         </w:rPr>
-        <w:t xml:space="preserve">Additionally, the stochastic nature of the PPO algorithm’s model makes it hard to create tangible results. This is reduced as training progresses but depending on the entropy coefficient, </w:t>
-      </w:r>
-      <w:r>
-        <w:rPr>
-          <w:rFonts w:asciiTheme="minorHAnsi" w:hAnsiTheme="minorHAnsi" w:cstheme="minorHAnsi"/>
-          <w:color w:val="000000" w:themeColor="text1"/>
-        </w:rPr>
-        <w:t>sometimes we were left questioning if the agent was learning at all.</w:t>
-      </w:r>
-    </w:p>
-    <w:p>
-      <w:pPr>
-        <w:pStyle w:val="NormalWeb"/>
-        <w:rPr>
-          <w:rFonts w:asciiTheme="minorHAnsi" w:hAnsiTheme="minorHAnsi" w:cstheme="minorHAnsi"/>
-          <w:color w:val="000000" w:themeColor="text1"/>
-        </w:rPr>
-      </w:pPr>
-      <w:r>
-        <w:rPr>
-          <w:rFonts w:asciiTheme="minorHAnsi" w:hAnsiTheme="minorHAnsi" w:cstheme="minorHAnsi"/>
-          <w:color w:val="000000" w:themeColor="text1"/>
-        </w:rPr>
-        <w:lastRenderedPageBreak/>
-        <w:t xml:space="preserve">A final disadvantage of the PPO algorithm is with its debugging and interpretability. Due to the cryptic nature and performance metrics of neural networks, </w:t>
-      </w:r>
-      <w:r>
-        <w:rPr>
-          <w:rFonts w:asciiTheme="minorHAnsi" w:hAnsiTheme="minorHAnsi" w:cstheme="minorHAnsi"/>
-          <w:color w:val="000000" w:themeColor="text1"/>
-        </w:rPr>
-        <w:t>it is</w:t>
-      </w:r>
-      <w:r>
-        <w:rPr>
-          <w:rFonts w:asciiTheme="minorHAnsi" w:hAnsiTheme="minorHAnsi" w:cstheme="minorHAnsi"/>
-          <w:color w:val="000000" w:themeColor="text1"/>
-        </w:rPr>
-        <w:t xml:space="preserve"> hard to decide if modifying a hyperparameter is improving the agent or not. At a minimum, it requires many hours of training to determine if a modification is beneficial or not. Compounding this is the stochastic</w:t>
+        <w:t>A final disadvantage of the PPO algorithm is with its debugging and interpretability. Due to the cryptic nature and performance metrics of neural networks, it</w:t>
+      </w:r>
+      <w:r>
+        <w:rPr>
+          <w:rFonts w:asciiTheme="minorHAnsi" w:hAnsiTheme="minorHAnsi" w:cstheme="minorHAnsi"/>
+          <w:color w:val="000000" w:themeColor="text1"/>
+        </w:rPr>
+        <w:t>’</w:t>
+      </w:r>
+      <w:r>
+        <w:rPr>
+          <w:rFonts w:asciiTheme="minorHAnsi" w:hAnsiTheme="minorHAnsi" w:cstheme="minorHAnsi"/>
+          <w:color w:val="000000" w:themeColor="text1"/>
+        </w:rPr>
+        <w:t>s hard to decide if modifying a hyperparameter is improving the agent or not. At a minimum, it requires many hours of training to determine if a modification is beneficial or not. Compounding this is the stochastic</w:t>
       </w:r>
       <w:r>
         <w:rPr>
@@ -1400,6 +1294,7 @@
           <w:sz w:val="36"/>
           <w:szCs w:val="36"/>
         </w:rPr>
+        <w:lastRenderedPageBreak/>
         <w:t>Performance Metrics</w:t>
       </w:r>
     </w:p>
@@ -1414,21 +1309,7 @@
         <w:rPr>
           <w:color w:val="000000" w:themeColor="text1"/>
         </w:rPr>
-        <w:t>While the gym-super-</w:t>
-      </w:r>
-      <w:proofErr w:type="spellStart"/>
-      <w:r>
-        <w:rPr>
-          <w:color w:val="000000" w:themeColor="text1"/>
-        </w:rPr>
-        <w:t>mario</w:t>
-      </w:r>
-      <w:proofErr w:type="spellEnd"/>
-      <w:r>
-        <w:rPr>
-          <w:color w:val="000000" w:themeColor="text1"/>
-        </w:rPr>
-        <w:t>-bros package by default uses rightward progression as its primary metric of performance, this is not the only factor on which we can compare the agents. One poten</w:t>
+        <w:t>While the gym-super-mario-bros package by default uses rightward progression as its primary metric of performance, this is not the only factor on which we can compare the agents. One poten</w:t>
       </w:r>
       <w:r>
         <w:rPr>
@@ -1710,39 +1591,7 @@
           <w:rFonts w:cstheme="minorHAnsi"/>
           <w:color w:val="000000" w:themeColor="text1"/>
         </w:rPr>
-        <w:t xml:space="preserve">, such as kicking </w:t>
-      </w:r>
-      <w:proofErr w:type="spellStart"/>
-      <w:r>
-        <w:rPr>
-          <w:rFonts w:cstheme="minorHAnsi"/>
-          <w:color w:val="000000" w:themeColor="text1"/>
-        </w:rPr>
-        <w:t>Koopa</w:t>
-      </w:r>
-      <w:proofErr w:type="spellEnd"/>
-      <w:r>
-        <w:rPr>
-          <w:rFonts w:cstheme="minorHAnsi"/>
-          <w:color w:val="000000" w:themeColor="text1"/>
-        </w:rPr>
-        <w:t xml:space="preserve"> </w:t>
-      </w:r>
-      <w:proofErr w:type="spellStart"/>
-      <w:r>
-        <w:rPr>
-          <w:rFonts w:cstheme="minorHAnsi"/>
-          <w:color w:val="000000" w:themeColor="text1"/>
-        </w:rPr>
-        <w:t>Troopa</w:t>
-      </w:r>
-      <w:proofErr w:type="spellEnd"/>
-      <w:r>
-        <w:rPr>
-          <w:rFonts w:cstheme="minorHAnsi"/>
-          <w:color w:val="000000" w:themeColor="text1"/>
-        </w:rPr>
-        <w:t xml:space="preserve"> shells into other enemies or </w:t>
+        <w:t xml:space="preserve">, such as kicking Koopa Troopa shells into other enemies or </w:t>
       </w:r>
       <w:r>
         <w:rPr>
@@ -1828,23 +1677,7 @@
           <w:rFonts w:cstheme="minorHAnsi"/>
           <w:color w:val="000000" w:themeColor="text1"/>
         </w:rPr>
-        <w:t xml:space="preserve"> bouncing on </w:t>
-      </w:r>
-      <w:proofErr w:type="spellStart"/>
-      <w:r>
-        <w:rPr>
-          <w:rFonts w:cstheme="minorHAnsi"/>
-          <w:color w:val="000000" w:themeColor="text1"/>
-        </w:rPr>
-        <w:t>Koopa</w:t>
-      </w:r>
-      <w:proofErr w:type="spellEnd"/>
-      <w:r>
-        <w:rPr>
-          <w:rFonts w:cstheme="minorHAnsi"/>
-          <w:color w:val="000000" w:themeColor="text1"/>
-        </w:rPr>
-        <w:t xml:space="preserve"> shells </w:t>
+        <w:t xml:space="preserve"> bouncing on Koopa shells </w:t>
       </w:r>
       <w:r>
         <w:rPr>
@@ -1921,23 +1754,7 @@
           <w:rFonts w:cstheme="minorHAnsi"/>
           <w:color w:val="000000" w:themeColor="text1"/>
         </w:rPr>
-        <w:t xml:space="preserve">Additionally, the reward function will need to provide some positive reward to moving right, albeit less than the default function, </w:t>
-      </w:r>
-      <w:proofErr w:type="gramStart"/>
-      <w:r>
-        <w:rPr>
-          <w:rFonts w:cstheme="minorHAnsi"/>
-          <w:color w:val="000000" w:themeColor="text1"/>
-        </w:rPr>
-        <w:t>in order to</w:t>
-      </w:r>
-      <w:proofErr w:type="gramEnd"/>
-      <w:r>
-        <w:rPr>
-          <w:rFonts w:cstheme="minorHAnsi"/>
-          <w:color w:val="000000" w:themeColor="text1"/>
-        </w:rPr>
-        <w:t xml:space="preserve"> ensure Mario moves far enough into the level to start earning points and give the agents some direction for how to improve. </w:t>
+        <w:t xml:space="preserve">Additionally, the reward function will need to provide some positive reward to moving right, albeit less than the default function, in order to ensure Mario moves far enough into the level to start earning points and give the agents some direction for how to improve. </w:t>
       </w:r>
       <w:r>
         <w:rPr>
@@ -1976,7 +1793,7 @@
           <w:rFonts w:cstheme="minorHAnsi"/>
           <w:color w:val="000000" w:themeColor="text1"/>
         </w:rPr>
-        <w:t xml:space="preserve"> achieves 17900 points.</w:t>
+        <w:t>[describe how models fit points]</w:t>
       </w:r>
     </w:p>
     <w:p>
@@ -2033,7 +1850,14 @@
         <w:rPr>
           <w:color w:val="000000" w:themeColor="text1"/>
         </w:rPr>
-        <w:t xml:space="preserve"> agent, statements were added to the code that printed statistics to the terminal that we could use to identify what information the agent was accessing and using to make decisions. Gee’s code (2023) already included some commands of this nature, printing lists of locations for each identified entity to the terminal with each step it made. We added statements to print when the agent considered itself to not be mid-air, </w:t>
+        <w:t xml:space="preserve"> agent, statements were added to the code that printed statistics to the terminal that we could use to identify what information the agent was accessing and using to make </w:t>
+      </w:r>
+      <w:r>
+        <w:rPr>
+          <w:color w:val="000000" w:themeColor="text1"/>
+        </w:rPr>
+        <w:lastRenderedPageBreak/>
+        <w:t xml:space="preserve">decisions. Gee’s code (2023) already included some commands of this nature, printing lists of locations for each identified entity to the terminal with each step it made. We added statements to print when the agent considered itself to not be mid-air, </w:t>
       </w:r>
       <w:r>
         <w:rPr>
@@ -2083,19 +1907,7 @@
         <w:rPr>
           <w:color w:val="000000" w:themeColor="text1"/>
         </w:rPr>
-        <w:t xml:space="preserve">pted the Monitor wrapper from stable-baselines3. This gave us a great amount of insight into what was going wrong with our models, as we </w:t>
-      </w:r>
-      <w:r>
-        <w:rPr>
-          <w:color w:val="000000" w:themeColor="text1"/>
-        </w:rPr>
-        <w:t>could not</w:t>
-      </w:r>
-      <w:r>
-        <w:rPr>
-          <w:color w:val="000000" w:themeColor="text1"/>
-        </w:rPr>
-        <w:t xml:space="preserve"> stay awake all night to monitor </w:t>
+        <w:t xml:space="preserve">pted the Monitor wrapper from stable-baselines3. This gave us a great amount of insight into what was going wrong with our models, as we couldn’t stay awake all night to monitor </w:t>
       </w:r>
       <w:r>
         <w:rPr>
@@ -2203,23 +2015,7 @@
           <w:rFonts w:cstheme="minorHAnsi"/>
           <w:color w:val="000000" w:themeColor="text1"/>
         </w:rPr>
-        <w:t>: the rollout/</w:t>
-      </w:r>
-      <w:proofErr w:type="spellStart"/>
-      <w:r>
-        <w:rPr>
-          <w:rFonts w:cstheme="minorHAnsi"/>
-          <w:color w:val="000000" w:themeColor="text1"/>
-        </w:rPr>
-        <w:t>ep_rew_mean</w:t>
-      </w:r>
-      <w:proofErr w:type="spellEnd"/>
-      <w:r>
-        <w:rPr>
-          <w:rFonts w:cstheme="minorHAnsi"/>
-          <w:color w:val="000000" w:themeColor="text1"/>
-        </w:rPr>
-        <w:t xml:space="preserve"> (average episode reward) graph depicts our model falling into a local optimum, dying as fast as possible on repeat.</w:t>
+        <w:t>: the rollout/ep_rew_mean (average episode reward) graph depicts our model falling into a local optimum, dying as fast as possible on repeat.</w:t>
       </w:r>
     </w:p>
     <w:p>
@@ -2246,17 +2042,6 @@
     </w:p>
     <w:p>
       <w:pPr>
-        <w:tabs>
-          <w:tab w:val="left" w:pos="1680"/>
-        </w:tabs>
-        <w:rPr>
-          <w:rFonts w:cstheme="minorHAnsi"/>
-          <w:color w:val="000000" w:themeColor="text1"/>
-        </w:rPr>
-      </w:pPr>
-    </w:p>
-    <w:p>
-      <w:pPr>
         <w:jc w:val="center"/>
         <w:rPr>
           <w:rFonts w:cstheme="minorHAnsi"/>
@@ -2268,7 +2053,6 @@
           <w:noProof/>
           <w:color w:val="000000" w:themeColor="text1"/>
         </w:rPr>
-        <w:lastRenderedPageBreak/>
         <w:drawing>
           <wp:inline distT="0" distB="0" distL="0" distR="0" wp14:anchorId="6F4E644C" wp14:editId="3AF49473">
             <wp:extent cx="4382814" cy="2185576"/>
@@ -2382,40 +2166,31 @@
           <w:rFonts w:cstheme="minorHAnsi"/>
           <w:color w:val="000000" w:themeColor="text1"/>
         </w:rPr>
-        <w:t xml:space="preserve"> plateaued after roughly 1 million steps (note the </w:t>
-      </w:r>
-      <w:proofErr w:type="spellStart"/>
-      <w:r>
-        <w:rPr>
-          <w:rFonts w:cstheme="minorHAnsi"/>
-          <w:color w:val="000000" w:themeColor="text1"/>
-        </w:rPr>
-        <w:t>ep_rew_mean</w:t>
-      </w:r>
-      <w:proofErr w:type="spellEnd"/>
-      <w:r>
-        <w:rPr>
-          <w:rFonts w:cstheme="minorHAnsi"/>
-          <w:color w:val="000000" w:themeColor="text1"/>
-        </w:rPr>
-        <w:t xml:space="preserve"> begins at 1600). Notice the entropy loss stabilising.</w:t>
-      </w:r>
-    </w:p>
-    <w:p>
-      <w:pPr>
-        <w:rPr>
-          <w:rFonts w:cstheme="minorHAnsi"/>
-          <w:color w:val="000000" w:themeColor="text1"/>
-        </w:rPr>
-      </w:pPr>
-    </w:p>
-    <w:p>
-      <w:pPr>
-        <w:rPr>
-          <w:rFonts w:cstheme="minorHAnsi"/>
-          <w:color w:val="000000" w:themeColor="text1"/>
-        </w:rPr>
-      </w:pPr>
+        <w:t xml:space="preserve"> plateaued after roughly 1 million steps (note the ep_rew_mean begins at 1600). Notice the entropy loss stabilising.</w:t>
+      </w:r>
+    </w:p>
+    <w:p>
+      <w:pPr>
+        <w:rPr>
+          <w:rFonts w:cstheme="minorHAnsi"/>
+          <w:color w:val="000000" w:themeColor="text1"/>
+        </w:rPr>
+      </w:pPr>
+    </w:p>
+    <w:p>
+      <w:pPr>
+        <w:rPr>
+          <w:rFonts w:cstheme="minorHAnsi"/>
+          <w:color w:val="000000" w:themeColor="text1"/>
+        </w:rPr>
+      </w:pPr>
+      <w:r>
+        <w:rPr>
+          <w:rFonts w:cstheme="minorHAnsi"/>
+          <w:color w:val="000000" w:themeColor="text1"/>
+        </w:rPr>
+        <w:t>Additionally, some shorter hand monitoring to ensure the learning was occurring involved console printing as well. The following image is an array of statistics provided by stable-baselines3’s libraries.</w:t>
+      </w:r>
     </w:p>
     <w:p>
       <w:pPr>
@@ -2436,140 +2211,8 @@
       <w:r>
         <w:rPr>
           <w:noProof/>
-        </w:rPr>
-        <w:drawing>
-          <wp:inline distT="0" distB="0" distL="0" distR="0" wp14:anchorId="79D86B00" wp14:editId="38680089">
-            <wp:extent cx="4543425" cy="2300423"/>
-            <wp:effectExtent l="0" t="0" r="0" b="5080"/>
-            <wp:docPr id="1554556256" name="Picture 1"/>
-            <wp:cNvGraphicFramePr>
-              <a:graphicFrameLocks xmlns:a="http://schemas.openxmlformats.org/drawingml/2006/main" noChangeAspect="1"/>
-            </wp:cNvGraphicFramePr>
-            <a:graphic xmlns:a="http://schemas.openxmlformats.org/drawingml/2006/main">
-              <a:graphicData uri="http://schemas.openxmlformats.org/drawingml/2006/picture">
-                <pic:pic xmlns:pic="http://schemas.openxmlformats.org/drawingml/2006/picture">
-                  <pic:nvPicPr>
-                    <pic:cNvPr id="0" name="Picture 1"/>
-                    <pic:cNvPicPr>
-                      <a:picLocks noChangeAspect="1" noChangeArrowheads="1"/>
-                    </pic:cNvPicPr>
-                  </pic:nvPicPr>
-                  <pic:blipFill>
-                    <a:blip r:embed="rId7" cstate="print">
-                      <a:extLst>
-                        <a:ext uri="{28A0092B-C50C-407E-A947-70E740481C1C}">
-                          <a14:useLocalDpi xmlns:a14="http://schemas.microsoft.com/office/drawing/2010/main" val="0"/>
-                        </a:ext>
-                      </a:extLst>
-                    </a:blip>
-                    <a:srcRect/>
-                    <a:stretch>
-                      <a:fillRect/>
-                    </a:stretch>
-                  </pic:blipFill>
-                  <pic:spPr bwMode="auto">
-                    <a:xfrm>
-                      <a:off x="0" y="0"/>
-                      <a:ext cx="4566773" cy="2312244"/>
-                    </a:xfrm>
-                    <a:prstGeom prst="rect">
-                      <a:avLst/>
-                    </a:prstGeom>
-                    <a:noFill/>
-                    <a:ln>
-                      <a:noFill/>
-                    </a:ln>
-                  </pic:spPr>
-                </pic:pic>
-              </a:graphicData>
-            </a:graphic>
-          </wp:inline>
-        </w:drawing>
-      </w:r>
-    </w:p>
-    <w:p>
-      <w:pPr>
-        <w:rPr>
-          <w:rFonts w:cstheme="minorHAnsi"/>
-          <w:color w:val="000000" w:themeColor="text1"/>
-        </w:rPr>
-      </w:pPr>
-      <w:r>
-        <w:rPr>
-          <w:rFonts w:cstheme="minorHAnsi"/>
-          <w:color w:val="000000" w:themeColor="text1"/>
-        </w:rPr>
-        <w:t xml:space="preserve">Figure 3: Our best model – after discovering some reward issues involving 1-2, we isolated training to 1-1. Although the </w:t>
-      </w:r>
-      <w:proofErr w:type="spellStart"/>
-      <w:r>
-        <w:rPr>
-          <w:rFonts w:cstheme="minorHAnsi"/>
-          <w:color w:val="000000" w:themeColor="text1"/>
-        </w:rPr>
-        <w:t>ep_rew_mean</w:t>
-      </w:r>
-      <w:proofErr w:type="spellEnd"/>
-      <w:r>
-        <w:rPr>
-          <w:rFonts w:cstheme="minorHAnsi"/>
-          <w:color w:val="000000" w:themeColor="text1"/>
-        </w:rPr>
-        <w:t xml:space="preserve"> seems lower, the model performed much better overall and can deterministically reach the final part of 1-1.</w:t>
-      </w:r>
-      <w:r>
-        <w:rPr>
-          <w:rFonts w:cstheme="minorHAnsi"/>
-          <w:color w:val="000000" w:themeColor="text1"/>
-        </w:rPr>
-        <w:t xml:space="preserve"> Training had to be cut off early but we believe this model could deterministically beat the level given more training.</w:t>
-      </w:r>
-    </w:p>
-    <w:p>
-      <w:pPr>
-        <w:rPr>
-          <w:rFonts w:cstheme="minorHAnsi"/>
-          <w:color w:val="000000" w:themeColor="text1"/>
-        </w:rPr>
-      </w:pPr>
-    </w:p>
-    <w:p>
-      <w:pPr>
-        <w:rPr>
-          <w:rFonts w:cstheme="minorHAnsi"/>
-          <w:color w:val="000000" w:themeColor="text1"/>
-        </w:rPr>
-      </w:pPr>
-      <w:r>
-        <w:rPr>
-          <w:rFonts w:cstheme="minorHAnsi"/>
-          <w:color w:val="000000" w:themeColor="text1"/>
-        </w:rPr>
-        <w:t>Additionally, some shorter hand monitoring to ensure the learning was occurring involved console printing as well. The following image is an array of statistics provided by stable-baselines3’s libraries.</w:t>
-      </w:r>
-    </w:p>
-    <w:p>
-      <w:pPr>
-        <w:rPr>
-          <w:rFonts w:cstheme="minorHAnsi"/>
-          <w:color w:val="000000" w:themeColor="text1"/>
-        </w:rPr>
-      </w:pPr>
-    </w:p>
-    <w:p>
-      <w:pPr>
-        <w:jc w:val="center"/>
-        <w:rPr>
-          <w:rFonts w:cstheme="minorHAnsi"/>
-          <w:color w:val="000000" w:themeColor="text1"/>
-        </w:rPr>
-      </w:pPr>
-      <w:r>
-        <w:rPr>
-          <w:noProof/>
-          <w:color w:val="000000" w:themeColor="text1"/>
-        </w:rPr>
-        <w:lastRenderedPageBreak/>
+          <w:color w:val="000000" w:themeColor="text1"/>
+        </w:rPr>
         <w:drawing>
           <wp:inline distT="0" distB="0" distL="0" distR="0" wp14:anchorId="2A574AB3" wp14:editId="3E36717D">
             <wp:extent cx="3594538" cy="3579966"/>
@@ -2588,7 +2231,7 @@
                     </pic:cNvPicPr>
                   </pic:nvPicPr>
                   <pic:blipFill>
-                    <a:blip r:embed="rId8" cstate="print">
+                    <a:blip r:embed="rId7" cstate="print">
                       <a:extLst>
                         <a:ext uri="{28A0092B-C50C-407E-A947-70E740481C1C}">
                           <a14:useLocalDpi xmlns:a14="http://schemas.microsoft.com/office/drawing/2010/main" val="0"/>
@@ -2632,21 +2275,7 @@
           <w:rFonts w:cstheme="minorHAnsi"/>
           <w:color w:val="000000" w:themeColor="text1"/>
         </w:rPr>
-        <w:t xml:space="preserve">Figure </w:t>
-      </w:r>
-      <w:r>
-        <w:rPr>
-          <w:rFonts w:cstheme="minorHAnsi"/>
-          <w:color w:val="000000" w:themeColor="text1"/>
-        </w:rPr>
-        <w:t>4</w:t>
-      </w:r>
-      <w:r>
-        <w:rPr>
-          <w:rFonts w:cstheme="minorHAnsi"/>
-          <w:color w:val="000000" w:themeColor="text1"/>
-        </w:rPr>
-        <w:t>: the statistics returned by stable-baselines3 for one of our models, showing statistics like number of iterations and learning rate</w:t>
+        <w:t>Figure 3: the statistics returned by stable-baselines3 for one of our models, showing statistics like number of iterations and learning rate</w:t>
       </w:r>
     </w:p>
     <w:p>
@@ -2718,14 +2347,65 @@
         </w:rPr>
         <w:t xml:space="preserve">. GitHub. Retrieved October 10, 2023, from </w:t>
       </w:r>
+      <w:hyperlink r:id="rId8" w:history="1">
+        <w:r>
+          <w:rPr>
+            <w:rStyle w:val="Hyperlink"/>
+            <w:rFonts w:cstheme="minorHAnsi"/>
+          </w:rPr>
+          <w:t>https://github.com/Kautenja/gym-super-mario-bros</w:t>
+        </w:r>
+      </w:hyperlink>
+      <w:r>
+        <w:rPr>
+          <w:rFonts w:cstheme="minorHAnsi"/>
+          <w:color w:val="000000" w:themeColor="text1"/>
+        </w:rPr>
+        <w:t xml:space="preserve"> </w:t>
+      </w:r>
+    </w:p>
+    <w:p>
+      <w:pPr>
+        <w:pStyle w:val="ListParagraph"/>
+        <w:numPr>
+          <w:ilvl w:val="0"/>
+          <w:numId w:val="1"/>
+        </w:numPr>
+        <w:rPr>
+          <w:rFonts w:cstheme="minorHAnsi"/>
+          <w:color w:val="000000" w:themeColor="text1"/>
+        </w:rPr>
+      </w:pPr>
+      <w:r>
+        <w:rPr>
+          <w:rFonts w:cstheme="minorHAnsi"/>
+          <w:color w:val="000000" w:themeColor="text1"/>
+        </w:rPr>
+        <w:t xml:space="preserve">Gee, L. (2023). </w:t>
+      </w:r>
+      <w:r>
+        <w:rPr>
+          <w:rFonts w:cstheme="minorHAnsi"/>
+          <w:i/>
+          <w:iCs/>
+          <w:color w:val="000000" w:themeColor="text1"/>
+        </w:rPr>
+        <w:t>mario_locate_objects.py</w:t>
+      </w:r>
+      <w:r>
+        <w:rPr>
+          <w:rFonts w:cstheme="minorHAnsi"/>
+          <w:color w:val="000000" w:themeColor="text1"/>
+        </w:rPr>
+        <w:t xml:space="preserve">. UWA Learning Management System. Retrieved October 5, 2023, from </w:t>
+      </w:r>
       <w:hyperlink r:id="rId9" w:history="1">
         <w:r>
           <w:rPr>
             <w:rStyle w:val="Hyperlink"/>
             <w:rFonts w:cstheme="minorHAnsi"/>
-            <w:color w:val="000000" w:themeColor="text1"/>
           </w:rPr>
-          <w:t>https://github.com/Kautenja/gym-super-mario-bros</w:t>
+          <w:t>https://lms.uwa.edu.au/bbcswebdav/pid-3405777-dt-content-rid-43562900_1/xid-43562900_1</w:t>
         </w:r>
       </w:hyperlink>
       <w:r>
@@ -2753,7 +2433,21 @@
           <w:rFonts w:cstheme="minorHAnsi"/>
           <w:color w:val="000000" w:themeColor="text1"/>
         </w:rPr>
-        <w:t xml:space="preserve">Gee, L. (2023). </w:t>
+        <w:t>ClarityCoders. (20</w:t>
+      </w:r>
+      <w:r>
+        <w:rPr>
+          <w:rFonts w:cstheme="minorHAnsi"/>
+          <w:color w:val="000000" w:themeColor="text1"/>
+        </w:rPr>
+        <w:t>22</w:t>
+      </w:r>
+      <w:r>
+        <w:rPr>
+          <w:rFonts w:cstheme="minorHAnsi"/>
+          <w:color w:val="000000" w:themeColor="text1"/>
+        </w:rPr>
+        <w:t xml:space="preserve">). </w:t>
       </w:r>
       <w:r>
         <w:rPr>
@@ -2762,259 +2456,31 @@
           <w:iCs/>
           <w:color w:val="000000" w:themeColor="text1"/>
         </w:rPr>
-        <w:t>mario_locate_objects.py</w:t>
-      </w:r>
-      <w:r>
-        <w:rPr>
-          <w:rFonts w:cstheme="minorHAnsi"/>
-          <w:color w:val="000000" w:themeColor="text1"/>
-        </w:rPr>
-        <w:t xml:space="preserve">. UWA Learning Management System. Retrieved October 5, 2023, from </w:t>
+        <w:t>Mario PPO</w:t>
+      </w:r>
+      <w:r>
+        <w:rPr>
+          <w:rFonts w:cstheme="minorHAnsi"/>
+          <w:color w:val="000000" w:themeColor="text1"/>
+        </w:rPr>
+        <w:t xml:space="preserve">. GitHub. Retrieved October 15, 2023, from </w:t>
       </w:r>
       <w:hyperlink r:id="rId10" w:history="1">
         <w:r>
           <w:rPr>
             <w:rStyle w:val="Hyperlink"/>
             <w:rFonts w:cstheme="minorHAnsi"/>
-            <w:color w:val="000000" w:themeColor="text1"/>
-          </w:rPr>
-          <w:t>https://lms.uwa.edu.au/bbcswebdav/pid-3405777-dt-content-rid-43562900_1/xid-43562900_1</w:t>
-        </w:r>
-      </w:hyperlink>
-      <w:r>
-        <w:rPr>
-          <w:rFonts w:cstheme="minorHAnsi"/>
-          <w:color w:val="000000" w:themeColor="text1"/>
-        </w:rPr>
-        <w:t xml:space="preserve"> </w:t>
-      </w:r>
-    </w:p>
-    <w:p>
-      <w:pPr>
-        <w:pStyle w:val="ListParagraph"/>
-        <w:numPr>
-          <w:ilvl w:val="0"/>
-          <w:numId w:val="1"/>
-        </w:numPr>
-        <w:rPr>
-          <w:rStyle w:val="Hyperlink"/>
-          <w:rFonts w:cstheme="minorHAnsi"/>
-          <w:color w:val="000000" w:themeColor="text1"/>
-          <w:u w:val="none"/>
-        </w:rPr>
-      </w:pPr>
-      <w:proofErr w:type="spellStart"/>
-      <w:r>
-        <w:rPr>
-          <w:rFonts w:cstheme="minorHAnsi"/>
-          <w:color w:val="000000" w:themeColor="text1"/>
-        </w:rPr>
-        <w:t>ClarityCoders</w:t>
-      </w:r>
-      <w:proofErr w:type="spellEnd"/>
-      <w:r>
-        <w:rPr>
-          <w:rFonts w:cstheme="minorHAnsi"/>
-          <w:color w:val="000000" w:themeColor="text1"/>
-        </w:rPr>
-        <w:t>. (20</w:t>
-      </w:r>
-      <w:r>
-        <w:rPr>
-          <w:rFonts w:cstheme="minorHAnsi"/>
-          <w:color w:val="000000" w:themeColor="text1"/>
-        </w:rPr>
-        <w:t>22</w:t>
-      </w:r>
-      <w:r>
-        <w:rPr>
-          <w:rFonts w:cstheme="minorHAnsi"/>
-          <w:color w:val="000000" w:themeColor="text1"/>
-        </w:rPr>
-        <w:t xml:space="preserve">). </w:t>
-      </w:r>
-      <w:r>
-        <w:rPr>
-          <w:rFonts w:cstheme="minorHAnsi"/>
-          <w:i/>
-          <w:iCs/>
-          <w:color w:val="000000" w:themeColor="text1"/>
-        </w:rPr>
-        <w:t>Mario PPO</w:t>
-      </w:r>
-      <w:r>
-        <w:rPr>
-          <w:rFonts w:cstheme="minorHAnsi"/>
-          <w:color w:val="000000" w:themeColor="text1"/>
-        </w:rPr>
-        <w:t xml:space="preserve">. GitHub. Retrieved October 15, 2023, from </w:t>
-      </w:r>
-      <w:hyperlink r:id="rId11" w:history="1">
-        <w:r>
-          <w:rPr>
-            <w:rStyle w:val="Hyperlink"/>
-            <w:rFonts w:cstheme="minorHAnsi"/>
-            <w:color w:val="000000" w:themeColor="text1"/>
           </w:rPr>
           <w:t>https://github.com/ClarityCoders/MarioPPO/tree/master</w:t>
         </w:r>
       </w:hyperlink>
-    </w:p>
-    <w:p>
-      <w:pPr>
-        <w:pStyle w:val="NormalWeb"/>
-        <w:numPr>
-          <w:ilvl w:val="0"/>
-          <w:numId w:val="1"/>
-        </w:numPr>
-        <w:spacing w:before="0" w:beforeAutospacing="0" w:after="0" w:afterAutospacing="0"/>
-        <w:rPr>
-          <w:rFonts w:asciiTheme="minorHAnsi" w:hAnsiTheme="minorHAnsi" w:cstheme="minorHAnsi"/>
-          <w:color w:val="000000"/>
-        </w:rPr>
-      </w:pPr>
-      <w:r>
-        <w:rPr>
-          <w:rFonts w:asciiTheme="minorHAnsi" w:hAnsiTheme="minorHAnsi" w:cstheme="minorHAnsi"/>
-          <w:color w:val="000000"/>
-        </w:rPr>
-        <w:t>Nicholas, R. (2022)</w:t>
-      </w:r>
-      <w:r>
-        <w:rPr>
-          <w:rFonts w:asciiTheme="minorHAnsi" w:hAnsiTheme="minorHAnsi" w:cstheme="minorHAnsi"/>
-          <w:i/>
-          <w:iCs/>
-          <w:color w:val="000000"/>
+      <w:r>
+        <w:rPr>
+          <w:rFonts w:cstheme="minorHAnsi"/>
+          <w:color w:val="000000" w:themeColor="text1"/>
         </w:rPr>
         <w:t xml:space="preserve"> </w:t>
       </w:r>
-      <w:r>
-        <w:rPr>
-          <w:rFonts w:asciiTheme="minorHAnsi" w:hAnsiTheme="minorHAnsi" w:cstheme="minorHAnsi"/>
-          <w:i/>
-          <w:iCs/>
-          <w:color w:val="000000"/>
-        </w:rPr>
-        <w:t xml:space="preserve">Build </w:t>
-      </w:r>
-      <w:proofErr w:type="gramStart"/>
-      <w:r>
-        <w:rPr>
-          <w:rFonts w:asciiTheme="minorHAnsi" w:hAnsiTheme="minorHAnsi" w:cstheme="minorHAnsi"/>
-          <w:i/>
-          <w:iCs/>
-          <w:color w:val="000000"/>
-        </w:rPr>
-        <w:t>an</w:t>
-      </w:r>
-      <w:proofErr w:type="gramEnd"/>
-      <w:r>
-        <w:rPr>
-          <w:rFonts w:asciiTheme="minorHAnsi" w:hAnsiTheme="minorHAnsi" w:cstheme="minorHAnsi"/>
-          <w:i/>
-          <w:iCs/>
-          <w:color w:val="000000"/>
-        </w:rPr>
-        <w:t xml:space="preserve"> Mario AI Model with Python | Gaming Reinforcement Learning</w:t>
-      </w:r>
-      <w:r>
-        <w:rPr>
-          <w:rFonts w:asciiTheme="minorHAnsi" w:hAnsiTheme="minorHAnsi" w:cstheme="minorHAnsi"/>
-          <w:color w:val="000000"/>
-        </w:rPr>
-        <w:t xml:space="preserve">. </w:t>
-      </w:r>
-      <w:r>
-        <w:rPr>
-          <w:rFonts w:asciiTheme="minorHAnsi" w:hAnsiTheme="minorHAnsi" w:cstheme="minorHAnsi"/>
-          <w:color w:val="000000"/>
-        </w:rPr>
-        <w:t>Youtube.com</w:t>
-      </w:r>
-      <w:r>
-        <w:rPr>
-          <w:rFonts w:asciiTheme="minorHAnsi" w:hAnsiTheme="minorHAnsi" w:cstheme="minorHAnsi"/>
-          <w:color w:val="000000"/>
-        </w:rPr>
-        <w:t>. Retrieved October 1</w:t>
-      </w:r>
-      <w:r>
-        <w:rPr>
-          <w:rFonts w:asciiTheme="minorHAnsi" w:hAnsiTheme="minorHAnsi" w:cstheme="minorHAnsi"/>
-          <w:color w:val="000000"/>
-        </w:rPr>
-        <w:t>0</w:t>
-      </w:r>
-      <w:r>
-        <w:rPr>
-          <w:rFonts w:asciiTheme="minorHAnsi" w:hAnsiTheme="minorHAnsi" w:cstheme="minorHAnsi"/>
-          <w:color w:val="000000"/>
-        </w:rPr>
-        <w:t xml:space="preserve">, 2023, from </w:t>
-      </w:r>
-      <w:hyperlink r:id="rId12" w:history="1">
-        <w:r>
-          <w:rPr>
-            <w:rStyle w:val="Hyperlink"/>
-            <w:rFonts w:asciiTheme="minorHAnsi" w:hAnsiTheme="minorHAnsi" w:cstheme="minorHAnsi"/>
-          </w:rPr>
-          <w:t>https://www.youtube.com/watch?v=2eeY</w:t>
-        </w:r>
-        <w:r>
-          <w:rPr>
-            <w:rStyle w:val="Hyperlink"/>
-            <w:rFonts w:asciiTheme="minorHAnsi" w:hAnsiTheme="minorHAnsi" w:cstheme="minorHAnsi"/>
-          </w:rPr>
-          <w:t>q</w:t>
-        </w:r>
-        <w:r>
-          <w:rPr>
-            <w:rStyle w:val="Hyperlink"/>
-            <w:rFonts w:asciiTheme="minorHAnsi" w:hAnsiTheme="minorHAnsi" w:cstheme="minorHAnsi"/>
-          </w:rPr>
-          <w:t>J0uBKE</w:t>
-        </w:r>
-      </w:hyperlink>
-    </w:p>
-    <w:p>
-      <w:pPr>
-        <w:pStyle w:val="NormalWeb"/>
-        <w:numPr>
-          <w:ilvl w:val="0"/>
-          <w:numId w:val="1"/>
-        </w:numPr>
-        <w:spacing w:before="0" w:beforeAutospacing="0" w:after="0" w:afterAutospacing="0"/>
-        <w:rPr>
-          <w:rFonts w:asciiTheme="minorHAnsi" w:hAnsiTheme="minorHAnsi" w:cstheme="minorHAnsi"/>
-          <w:color w:val="000000"/>
-        </w:rPr>
-      </w:pPr>
-      <w:r>
-        <w:rPr>
-          <w:rFonts w:asciiTheme="minorHAnsi" w:hAnsiTheme="minorHAnsi" w:cstheme="minorHAnsi"/>
-          <w:i/>
-          <w:iCs/>
-          <w:color w:val="000000"/>
-        </w:rPr>
-        <w:t>Super Mario Bros. with Stable-Baseline3 PPO</w:t>
-      </w:r>
-      <w:r>
-        <w:rPr>
-          <w:rFonts w:asciiTheme="minorHAnsi" w:hAnsiTheme="minorHAnsi" w:cstheme="minorHAnsi"/>
-          <w:color w:val="000000"/>
-        </w:rPr>
-        <w:t xml:space="preserve">. (n.d.). Kaggle.com. </w:t>
-      </w:r>
-      <w:hyperlink r:id="rId13" w:history="1">
-        <w:r>
-          <w:rPr>
-            <w:rStyle w:val="Hyperlink"/>
-            <w:rFonts w:asciiTheme="minorHAnsi" w:hAnsiTheme="minorHAnsi" w:cstheme="minorHAnsi"/>
-          </w:rPr>
-          <w:t>https://www.kaggle.com/code/deeplyai/super-mario-bros-with-stable-baseline3-ppo</w:t>
-        </w:r>
-      </w:hyperlink>
     </w:p>
     <w:sectPr>
       <w:pgSz w:w="11900" w:h="16840"/>
@@ -3745,18 +3211,6 @@
       <w:color w:val="808080"/>
     </w:rPr>
   </w:style>
-  <w:style w:type="character" w:styleId="FollowedHyperlink">
-    <w:name w:val="FollowedHyperlink"/>
-    <w:basedOn w:val="DefaultParagraphFont"/>
-    <w:uiPriority w:val="99"/>
-    <w:semiHidden/>
-    <w:unhideWhenUsed/>
-    <w:rsid w:val="003E44FC"/>
-    <w:rPr>
-      <w:color w:val="954F72" w:themeColor="followedHyperlink"/>
-      <w:u w:val="single"/>
-    </w:rPr>
-  </w:style>
 </w:styles>
 </file>
 

</xml_diff>

<commit_message>
Final check complete for me
</commit_message>
<xml_diff>
--- a/Report Draft.docx
+++ b/Report Draft.docx
@@ -609,8 +609,17 @@
           <w:color w:val="000000" w:themeColor="text1"/>
         </w:rPr>
       </w:pPr>
-      <w:color w:val="000000" w:themeColor="text1"/>
-      𝑟=𝑥1−𝑥0+𝑐0−𝑐1−𝑑
+      <m:oMathPara>
+        <m:oMath>
+          <m:r>
+            <w:rPr>
+              <w:rFonts w:ascii="Cambria Math" w:hAnsi="Cambria Math" w:cstheme="minorHAnsi"/>
+              <w:color w:val="000000" w:themeColor="text1"/>
+            </w:rPr>
+            <m:t>r=x1-x0+c0-c1-d</m:t>
+          </m:r>
+        </m:oMath>
+      </m:oMathPara>
     </w:p>
     <w:p>
       <w:pPr>
@@ -758,49 +767,14 @@
           <w:rFonts w:asciiTheme="minorHAnsi" w:hAnsiTheme="minorHAnsi" w:cstheme="minorHAnsi"/>
           <w:color w:val="000000" w:themeColor="text1"/>
         </w:rPr>
-        <w:t xml:space="preserve">. After </w:t>
-      </w:r>
-      <w:r>
-        <w:rPr>
-          <w:rFonts w:asciiTheme="minorHAnsi" w:hAnsiTheme="minorHAnsi" w:cstheme="minorHAnsi"/>
-          <w:color w:val="000000" w:themeColor="text1"/>
-        </w:rPr>
-        <w:t>4</w:t>
-      </w:r>
-      <w:r>
-        <w:rPr>
-          <w:rFonts w:asciiTheme="minorHAnsi" w:hAnsiTheme="minorHAnsi" w:cstheme="minorHAnsi"/>
-          <w:color w:val="000000" w:themeColor="text1"/>
-        </w:rPr>
-        <w:t xml:space="preserve"> million steps, the PPO agent would plateau at roughly 2000 average reward per </w:t>
-      </w:r>
-      <w:r>
-        <w:rPr>
-          <w:rFonts w:asciiTheme="minorHAnsi" w:hAnsiTheme="minorHAnsi" w:cstheme="minorHAnsi"/>
-          <w:color w:val="000000" w:themeColor="text1"/>
-        </w:rPr>
-        <w:t>3 lives.</w:t>
-      </w:r>
-      <w:r>
-        <w:rPr>
-          <w:rFonts w:asciiTheme="minorHAnsi" w:hAnsiTheme="minorHAnsi" w:cstheme="minorHAnsi"/>
-          <w:color w:val="000000" w:themeColor="text1"/>
-        </w:rPr>
-        <w:t xml:space="preserve"> It would go on to occasionally beat </w:t>
-      </w:r>
-      <w:r>
-        <w:rPr>
-          <w:rFonts w:asciiTheme="minorHAnsi" w:hAnsiTheme="minorHAnsi" w:cstheme="minorHAnsi"/>
-          <w:color w:val="000000" w:themeColor="text1"/>
-        </w:rPr>
-        <w:t xml:space="preserve">World </w:t>
-      </w:r>
-      <w:r>
-        <w:rPr>
-          <w:rFonts w:asciiTheme="minorHAnsi" w:hAnsiTheme="minorHAnsi" w:cstheme="minorHAnsi"/>
-          <w:color w:val="000000" w:themeColor="text1"/>
-        </w:rPr>
-        <w:t>1-1.</w:t>
+        <w:t xml:space="preserve">. </w:t>
+      </w:r>
+      <w:r>
+        <w:rPr>
+          <w:rFonts w:asciiTheme="minorHAnsi" w:hAnsiTheme="minorHAnsi" w:cstheme="minorHAnsi"/>
+          <w:color w:val="000000" w:themeColor="text1"/>
+        </w:rPr>
+        <w:t>After 4 million steps, the PPO agent would plateau at roughly 1600-1800 average reward per 3 lives. It would go on to occasionally beat World 1-1 with a</w:t>
       </w:r>
     </w:p>
     <w:p>
@@ -1326,35 +1300,21 @@
           <w:rFonts w:asciiTheme="minorHAnsi" w:hAnsiTheme="minorHAnsi" w:cstheme="minorHAnsi"/>
           <w:color w:val="000000" w:themeColor="text1"/>
         </w:rPr>
-        <w:t xml:space="preserve">Another example of an advantage of the PPO agent is its property of optimisation. As the agent is trying to maximise its reward, and the reward function </w:t>
-      </w:r>
-      <w:r>
-        <w:rPr>
-          <w:rFonts w:asciiTheme="minorHAnsi" w:hAnsiTheme="minorHAnsi" w:cstheme="minorHAnsi"/>
-          <w:color w:val="000000" w:themeColor="text1"/>
-        </w:rPr>
-        <w:t>penalises a lower</w:t>
-      </w:r>
-      <w:r>
-        <w:rPr>
-          <w:rFonts w:asciiTheme="minorHAnsi" w:hAnsiTheme="minorHAnsi" w:cstheme="minorHAnsi"/>
-          <w:color w:val="000000" w:themeColor="text1"/>
-        </w:rPr>
-        <w:t xml:space="preserve"> remaining time, the agent is trying to minimise the time it takes to complete the stage. </w:t>
-      </w:r>
-      <w:r>
-        <w:rPr>
-          <w:rFonts w:asciiTheme="minorHAnsi" w:hAnsiTheme="minorHAnsi" w:cstheme="minorHAnsi"/>
-          <w:color w:val="000000" w:themeColor="text1"/>
-        </w:rPr>
-        <w:t>Therefore,</w:t>
-      </w:r>
-      <w:r>
-        <w:rPr>
-          <w:rFonts w:asciiTheme="minorHAnsi" w:hAnsiTheme="minorHAnsi" w:cstheme="minorHAnsi"/>
-          <w:color w:val="000000" w:themeColor="text1"/>
-        </w:rPr>
-        <w:t xml:space="preserve"> the agent will attempt to create the fastest route possible for completing the stage.</w:t>
+        <w:t xml:space="preserve">Another example of an advantage of the PPO agent is its property of optimisation. As the agent is trying to maximise its reward, and the reward function considers the remaining time, the agent is trying to minimise the time it takes to complete the stage. Therefore, the agent will attempt to create the fastest route possible for completing the stage. As our PPO agent was early in its training, it beat World 1-1 with 1918 steps. The rule-based agent beat World 1-1 in 1618 steps. We believe this was due to a lack of training time, as the PPO agent was still improving its </w:t>
+      </w:r>
+      <w:r>
+        <w:rPr>
+          <w:rFonts w:asciiTheme="minorHAnsi" w:hAnsiTheme="minorHAnsi" w:cstheme="minorHAnsi"/>
+          <w:color w:val="000000" w:themeColor="text1"/>
+        </w:rPr>
+        <w:t>efficiency</w:t>
+      </w:r>
+      <w:r>
+        <w:rPr>
+          <w:rFonts w:asciiTheme="minorHAnsi" w:hAnsiTheme="minorHAnsi" w:cstheme="minorHAnsi"/>
+          <w:color w:val="000000" w:themeColor="text1"/>
+        </w:rPr>
+        <w:t xml:space="preserve"> at a rapid rate.</w:t>
       </w:r>
     </w:p>
     <w:p>
@@ -1535,6 +1495,7 @@
           <w:rFonts w:asciiTheme="minorHAnsi" w:hAnsiTheme="minorHAnsi" w:cstheme="minorHAnsi"/>
           <w:color w:val="000000" w:themeColor="text1"/>
         </w:rPr>
+        <w:lastRenderedPageBreak/>
         <w:t>A final disadvantage of the PPO algorithm is with its debugging and interpretability. Due to the cryptic nature and performance metrics of neural networks, it</w:t>
       </w:r>
       <w:r>
@@ -1549,15 +1510,7 @@
           <w:rFonts w:asciiTheme="minorHAnsi" w:hAnsiTheme="minorHAnsi" w:cstheme="minorHAnsi"/>
           <w:color w:val="000000" w:themeColor="text1"/>
         </w:rPr>
-        <w:t xml:space="preserve">s hard to decide if </w:t>
-      </w:r>
-      <w:r>
-        <w:rPr>
-          <w:rFonts w:asciiTheme="minorHAnsi" w:hAnsiTheme="minorHAnsi" w:cstheme="minorHAnsi"/>
-          <w:color w:val="000000" w:themeColor="text1"/>
-        </w:rPr>
-        <w:lastRenderedPageBreak/>
-        <w:t>modifying a hyperparameter is improving the agent or not. At a minimum, it requires many hours of training to determine if a modification is beneficial or not. Compounding this is the stochastic</w:t>
+        <w:t>s hard to decide if modifying a hyperparameter is improving the agent or not. At a minimum, it requires many hours of training to determine if a modification is beneficial or not. Compounding this is the stochastic</w:t>
       </w:r>
       <w:r>
         <w:rPr>
@@ -2143,23 +2096,15 @@
           <w:rFonts w:cstheme="minorHAnsi"/>
           <w:color w:val="000000" w:themeColor="text1"/>
         </w:rPr>
-        <w:t xml:space="preserve"> achieves 17900 points; this difference is mainly due to the </w:t>
-      </w:r>
-      <w:proofErr w:type="gramStart"/>
-      <w:r>
-        <w:rPr>
-          <w:rFonts w:cstheme="minorHAnsi"/>
-          <w:color w:val="000000" w:themeColor="text1"/>
-        </w:rPr>
-        <w:t>rule based</w:t>
-      </w:r>
-      <w:proofErr w:type="gramEnd"/>
-      <w:r>
-        <w:rPr>
-          <w:rFonts w:cstheme="minorHAnsi"/>
-          <w:color w:val="000000" w:themeColor="text1"/>
-        </w:rPr>
-        <w:t xml:space="preserve"> agent completing 1-1 more quickly than the PPO agent.</w:t>
+        <w:t xml:space="preserve"> achieves 17900 </w:t>
+      </w:r>
+      <w:r>
+        <w:rPr>
+          <w:rFonts w:cstheme="minorHAnsi"/>
+          <w:color w:val="000000" w:themeColor="text1"/>
+        </w:rPr>
+        <w:lastRenderedPageBreak/>
+        <w:t>points; this difference is mainly due to the rule based agent completing 1-1 more quickly than the PPO agent.</w:t>
       </w:r>
     </w:p>
     <w:p>
@@ -2297,21 +2242,7 @@
         <w:rPr>
           <w:color w:val="000000" w:themeColor="text1"/>
         </w:rPr>
-        <w:t xml:space="preserve">: a sample of the details printed to the terminal by the </w:t>
-      </w:r>
-      <w:proofErr w:type="gramStart"/>
-      <w:r>
-        <w:rPr>
-          <w:color w:val="000000" w:themeColor="text1"/>
-        </w:rPr>
-        <w:t>rule based</w:t>
-      </w:r>
-      <w:proofErr w:type="gramEnd"/>
-      <w:r>
-        <w:rPr>
-          <w:color w:val="000000" w:themeColor="text1"/>
-        </w:rPr>
-        <w:t xml:space="preserve"> agent while we tested it, including details like block locations and reward</w:t>
+        <w:t>: a sample of the details printed to the terminal by the rule based agent while we tested it, including details like block locations and reward</w:t>
       </w:r>
     </w:p>
     <w:p>
@@ -2556,10 +2487,10 @@
           <w:color w:val="000000" w:themeColor="text1"/>
         </w:rPr>
         <w:drawing>
-          <wp:inline distT="0" distB="0" distL="0" distR="0" wp14:anchorId="6F4E644C" wp14:editId="3AF49473">
-            <wp:extent cx="4382814" cy="2185576"/>
-            <wp:effectExtent l="0" t="0" r="0" b="0"/>
-            <wp:docPr id="1012804050" name="Picture 2"/>
+          <wp:inline distT="0" distB="0" distL="0" distR="0" wp14:anchorId="5623BF96" wp14:editId="4B4BF641">
+            <wp:extent cx="4380865" cy="2190115"/>
+            <wp:effectExtent l="0" t="0" r="635" b="635"/>
+            <wp:docPr id="1204091811" name="Picture 2"/>
             <wp:cNvGraphicFramePr>
               <a:graphicFrameLocks xmlns:a="http://schemas.openxmlformats.org/drawingml/2006/main" noChangeAspect="1"/>
             </wp:cNvGraphicFramePr>
@@ -2567,13 +2498,13 @@
               <a:graphicData uri="http://schemas.openxmlformats.org/drawingml/2006/picture">
                 <pic:pic xmlns:pic="http://schemas.openxmlformats.org/drawingml/2006/picture">
                   <pic:nvPicPr>
-                    <pic:cNvPr id="0" name="Picture 3"/>
+                    <pic:cNvPr id="0" name="Picture 2"/>
                     <pic:cNvPicPr>
                       <a:picLocks noChangeAspect="1" noChangeArrowheads="1"/>
                     </pic:cNvPicPr>
                   </pic:nvPicPr>
                   <pic:blipFill>
-                    <a:blip r:embed="rId7" cstate="print">
+                    <a:blip r:embed="rId7">
                       <a:extLst>
                         <a:ext uri="{28A0092B-C50C-407E-A947-70E740481C1C}">
                           <a14:useLocalDpi xmlns:a14="http://schemas.microsoft.com/office/drawing/2010/main" val="0"/>
@@ -2588,7 +2519,7 @@
                   <pic:spPr bwMode="auto">
                     <a:xfrm>
                       <a:off x="0" y="0"/>
-                      <a:ext cx="4407999" cy="2198135"/>
+                      <a:ext cx="4380865" cy="2190115"/>
                     </a:xfrm>
                     <a:prstGeom prst="rect">
                       <a:avLst/>
@@ -2635,49 +2566,155 @@
           <w:rFonts w:cstheme="minorHAnsi"/>
           <w:color w:val="000000" w:themeColor="text1"/>
         </w:rPr>
-        <w:t xml:space="preserve">: </w:t>
-      </w:r>
-      <w:r>
-        <w:rPr>
-          <w:rFonts w:cstheme="minorHAnsi"/>
-          <w:color w:val="000000" w:themeColor="text1"/>
-        </w:rPr>
-        <w:t>a set of graphs that</w:t>
-      </w:r>
-      <w:r>
-        <w:rPr>
-          <w:rFonts w:cstheme="minorHAnsi"/>
-          <w:color w:val="000000" w:themeColor="text1"/>
-        </w:rPr>
-        <w:t xml:space="preserve"> display our most stable model, using a learning rate of 0.00001</w:t>
-      </w:r>
-      <w:r>
-        <w:rPr>
-          <w:rFonts w:cstheme="minorHAnsi"/>
-          <w:color w:val="000000" w:themeColor="text1"/>
-        </w:rPr>
-        <w:t>.</w:t>
-      </w:r>
-      <w:r>
-        <w:rPr>
-          <w:rFonts w:cstheme="minorHAnsi"/>
-          <w:color w:val="000000" w:themeColor="text1"/>
-        </w:rPr>
-        <w:t xml:space="preserve"> </w:t>
-      </w:r>
-      <w:r>
-        <w:rPr>
-          <w:rFonts w:cstheme="minorHAnsi"/>
-          <w:color w:val="000000" w:themeColor="text1"/>
-        </w:rPr>
-        <w:t>The model</w:t>
-      </w:r>
-      <w:r>
-        <w:rPr>
-          <w:rFonts w:cstheme="minorHAnsi"/>
-          <w:color w:val="000000" w:themeColor="text1"/>
-        </w:rPr>
-        <w:t xml:space="preserve"> plateaued after roughly 1 million steps (note the ep_rew_mean begins at 1600). Notice the entropy loss stabilising.</w:t>
+        <w:t xml:space="preserve">: a set of graphs that display our most stable model, using a learning rate of 0.00001. The model plateaued after roughly 1 million steps (note the </w:t>
+      </w:r>
+      <w:proofErr w:type="spellStart"/>
+      <w:r>
+        <w:rPr>
+          <w:rFonts w:cstheme="minorHAnsi"/>
+          <w:color w:val="000000" w:themeColor="text1"/>
+        </w:rPr>
+        <w:t>ep_rew_mean</w:t>
+      </w:r>
+      <w:proofErr w:type="spellEnd"/>
+      <w:r>
+        <w:rPr>
+          <w:rFonts w:cstheme="minorHAnsi"/>
+          <w:color w:val="000000" w:themeColor="text1"/>
+        </w:rPr>
+        <w:t xml:space="preserve"> begins at 1600). Notice the entropy loss stabilising.</w:t>
+      </w:r>
+    </w:p>
+    <w:p>
+      <w:pPr>
+        <w:rPr>
+          <w:rFonts w:cstheme="minorHAnsi"/>
+          <w:color w:val="000000" w:themeColor="text1"/>
+        </w:rPr>
+      </w:pPr>
+    </w:p>
+    <w:p>
+      <w:pPr>
+        <w:rPr>
+          <w:rFonts w:cstheme="minorHAnsi"/>
+          <w:color w:val="000000" w:themeColor="text1"/>
+        </w:rPr>
+      </w:pPr>
+    </w:p>
+    <w:p>
+      <w:pPr>
+        <w:rPr>
+          <w:rFonts w:cstheme="minorHAnsi"/>
+          <w:color w:val="000000" w:themeColor="text1"/>
+        </w:rPr>
+      </w:pPr>
+    </w:p>
+    <w:p>
+      <w:pPr>
+        <w:jc w:val="center"/>
+        <w:rPr>
+          <w:rFonts w:cstheme="minorHAnsi"/>
+          <w:color w:val="000000" w:themeColor="text1"/>
+        </w:rPr>
+      </w:pPr>
+      <w:r>
+        <w:rPr>
+          <w:noProof/>
+        </w:rPr>
+        <w:lastRenderedPageBreak/>
+        <w:drawing>
+          <wp:inline distT="0" distB="0" distL="0" distR="0" wp14:anchorId="3479C8CA" wp14:editId="397D6E4B">
+            <wp:extent cx="4540250" cy="2306955"/>
+            <wp:effectExtent l="0" t="0" r="0" b="0"/>
+            <wp:docPr id="1211668381" name="Picture 1"/>
+            <wp:cNvGraphicFramePr>
+              <a:graphicFrameLocks xmlns:a="http://schemas.openxmlformats.org/drawingml/2006/main" noChangeAspect="1"/>
+            </wp:cNvGraphicFramePr>
+            <a:graphic xmlns:a="http://schemas.openxmlformats.org/drawingml/2006/main">
+              <a:graphicData uri="http://schemas.openxmlformats.org/drawingml/2006/picture">
+                <pic:pic xmlns:pic="http://schemas.openxmlformats.org/drawingml/2006/picture">
+                  <pic:nvPicPr>
+                    <pic:cNvPr id="0" name="Picture 1"/>
+                    <pic:cNvPicPr>
+                      <a:picLocks noChangeAspect="1" noChangeArrowheads="1"/>
+                    </pic:cNvPicPr>
+                  </pic:nvPicPr>
+                  <pic:blipFill>
+                    <a:blip r:embed="rId8" cstate="print">
+                      <a:extLst>
+                        <a:ext uri="{28A0092B-C50C-407E-A947-70E740481C1C}">
+                          <a14:useLocalDpi xmlns:a14="http://schemas.microsoft.com/office/drawing/2010/main" val="0"/>
+                        </a:ext>
+                      </a:extLst>
+                    </a:blip>
+                    <a:srcRect/>
+                    <a:stretch>
+                      <a:fillRect/>
+                    </a:stretch>
+                  </pic:blipFill>
+                  <pic:spPr bwMode="auto">
+                    <a:xfrm>
+                      <a:off x="0" y="0"/>
+                      <a:ext cx="4540250" cy="2306955"/>
+                    </a:xfrm>
+                    <a:prstGeom prst="rect">
+                      <a:avLst/>
+                    </a:prstGeom>
+                    <a:noFill/>
+                    <a:ln>
+                      <a:noFill/>
+                    </a:ln>
+                  </pic:spPr>
+                </pic:pic>
+              </a:graphicData>
+            </a:graphic>
+          </wp:inline>
+        </w:drawing>
+      </w:r>
+    </w:p>
+    <w:p>
+      <w:pPr>
+        <w:rPr>
+          <w:rFonts w:cstheme="minorHAnsi"/>
+          <w:color w:val="000000" w:themeColor="text1"/>
+        </w:rPr>
+      </w:pPr>
+      <w:r>
+        <w:rPr>
+          <w:rFonts w:cstheme="minorHAnsi"/>
+          <w:color w:val="000000" w:themeColor="text1"/>
+        </w:rPr>
+        <w:t xml:space="preserve">Figure </w:t>
+      </w:r>
+      <w:r>
+        <w:rPr>
+          <w:rFonts w:cstheme="minorHAnsi"/>
+          <w:color w:val="000000" w:themeColor="text1"/>
+        </w:rPr>
+        <w:t>4</w:t>
+      </w:r>
+      <w:r>
+        <w:rPr>
+          <w:rFonts w:cstheme="minorHAnsi"/>
+          <w:color w:val="000000" w:themeColor="text1"/>
+        </w:rPr>
+        <w:t xml:space="preserve">: Our best model – after discovering some reward issues involving 1-2, we isolated training to 1-1. Although the </w:t>
+      </w:r>
+      <w:proofErr w:type="spellStart"/>
+      <w:r>
+        <w:rPr>
+          <w:rFonts w:cstheme="minorHAnsi"/>
+          <w:color w:val="000000" w:themeColor="text1"/>
+        </w:rPr>
+        <w:t>ep_rew_mean</w:t>
+      </w:r>
+      <w:proofErr w:type="spellEnd"/>
+      <w:r>
+        <w:rPr>
+          <w:rFonts w:cstheme="minorHAnsi"/>
+          <w:color w:val="000000" w:themeColor="text1"/>
+        </w:rPr>
+        <w:t xml:space="preserve"> seems lower, the model performed much better overall and can deterministically reach the final part of 1-1. Training had to be cut off early but we believe this model could deterministically beat the level given more training.</w:t>
       </w:r>
     </w:p>
     <w:p>
@@ -2724,7 +2761,6 @@
           <w:noProof/>
           <w:color w:val="000000" w:themeColor="text1"/>
         </w:rPr>
-        <w:lastRenderedPageBreak/>
         <w:drawing>
           <wp:inline distT="0" distB="0" distL="0" distR="0" wp14:anchorId="2A574AB3" wp14:editId="3E36717D">
             <wp:extent cx="3594538" cy="3579966"/>
@@ -2743,7 +2779,7 @@
                     </pic:cNvPicPr>
                   </pic:nvPicPr>
                   <pic:blipFill>
-                    <a:blip r:embed="rId8" cstate="print">
+                    <a:blip r:embed="rId9" cstate="print">
                       <a:extLst>
                         <a:ext uri="{28A0092B-C50C-407E-A947-70E740481C1C}">
                           <a14:useLocalDpi xmlns:a14="http://schemas.microsoft.com/office/drawing/2010/main" val="0"/>
@@ -2854,7 +2890,7 @@
         <w:pStyle w:val="ListParagraph"/>
         <w:numPr>
           <w:ilvl w:val="0"/>
-          <w:numId w:val="1"/>
+          <w:numId w:val="3"/>
         </w:numPr>
         <w:rPr>
           <w:rFonts w:cstheme="minorHAnsi"/>
@@ -2866,6 +2902,7 @@
           <w:rFonts w:cstheme="minorHAnsi"/>
           <w:color w:val="000000" w:themeColor="text1"/>
         </w:rPr>
+        <w:lastRenderedPageBreak/>
         <w:t xml:space="preserve">Kauten, C. (2018). </w:t>
       </w:r>
       <w:r>
@@ -2883,66 +2920,15 @@
           <w:color w:val="000000" w:themeColor="text1"/>
         </w:rPr>
         <w:t xml:space="preserve">. GitHub. Retrieved October 10, 2023, from </w:t>
-      </w:r>
-      <w:hyperlink r:id="rId9" w:history="1">
-        <w:r>
-          <w:rPr>
-            <w:rStyle w:val="Hyperlink"/>
-            <w:rFonts w:cstheme="minorHAnsi"/>
-          </w:rPr>
-          <w:t>https://github.com/Kautenja/gym-super-mario-bros</w:t>
-        </w:r>
-      </w:hyperlink>
-      <w:r>
-        <w:rPr>
-          <w:rFonts w:cstheme="minorHAnsi"/>
-          <w:color w:val="000000" w:themeColor="text1"/>
-        </w:rPr>
-        <w:t xml:space="preserve"> </w:t>
-      </w:r>
-    </w:p>
-    <w:p>
-      <w:pPr>
-        <w:pStyle w:val="ListParagraph"/>
-        <w:numPr>
-          <w:ilvl w:val="0"/>
-          <w:numId w:val="1"/>
-        </w:numPr>
-        <w:rPr>
-          <w:rFonts w:cstheme="minorHAnsi"/>
-          <w:color w:val="000000" w:themeColor="text1"/>
-        </w:rPr>
-      </w:pPr>
-      <w:r>
-        <w:rPr>
-          <w:rFonts w:cstheme="minorHAnsi"/>
-          <w:color w:val="000000" w:themeColor="text1"/>
-        </w:rPr>
-        <w:t xml:space="preserve">Gee, L. (2023). </w:t>
-      </w:r>
-      <w:r>
-        <w:rPr>
-          <w:rFonts w:cstheme="minorHAnsi"/>
-          <w:i/>
-          <w:iCs/>
-          <w:color w:val="000000" w:themeColor="text1"/>
-        </w:rPr>
-        <w:t>mario_locate_objects.py</w:t>
-      </w:r>
-      <w:r>
-        <w:rPr>
-          <w:rFonts w:cstheme="minorHAnsi"/>
-          <w:color w:val="000000" w:themeColor="text1"/>
-        </w:rPr>
-        <w:t xml:space="preserve">. UWA Learning Management System. Retrieved October 5, 2023, from </w:t>
       </w:r>
       <w:hyperlink r:id="rId10" w:history="1">
         <w:r>
           <w:rPr>
             <w:rStyle w:val="Hyperlink"/>
             <w:rFonts w:cstheme="minorHAnsi"/>
+            <w:color w:val="000000" w:themeColor="text1"/>
           </w:rPr>
-          <w:t>https://lms.uwa.edu.au/bbcswebdav/pid-3405777-dt-content-rid-43562900_1/xid-43562900_1</w:t>
+          <w:t>https://github.com/Kautenja/gym-super-mario-bros</w:t>
         </w:r>
       </w:hyperlink>
       <w:r>
@@ -2958,7 +2944,7 @@
         <w:pStyle w:val="ListParagraph"/>
         <w:numPr>
           <w:ilvl w:val="0"/>
-          <w:numId w:val="1"/>
+          <w:numId w:val="3"/>
         </w:numPr>
         <w:rPr>
           <w:rFonts w:cstheme="minorHAnsi"/>
@@ -2970,21 +2956,7 @@
           <w:rFonts w:cstheme="minorHAnsi"/>
           <w:color w:val="000000" w:themeColor="text1"/>
         </w:rPr>
-        <w:t>ClarityCoders. (20</w:t>
-      </w:r>
-      <w:r>
-        <w:rPr>
-          <w:rFonts w:cstheme="minorHAnsi"/>
-          <w:color w:val="000000" w:themeColor="text1"/>
-        </w:rPr>
-        <w:t>22</w:t>
-      </w:r>
-      <w:r>
-        <w:rPr>
-          <w:rFonts w:cstheme="minorHAnsi"/>
-          <w:color w:val="000000" w:themeColor="text1"/>
-        </w:rPr>
-        <w:t xml:space="preserve">). </w:t>
+        <w:t xml:space="preserve">Gee, L. (2023). </w:t>
       </w:r>
       <w:r>
         <w:rPr>
@@ -2993,31 +2965,220 @@
           <w:iCs/>
           <w:color w:val="000000" w:themeColor="text1"/>
         </w:rPr>
-        <w:t>Mario PPO</w:t>
-      </w:r>
-      <w:r>
-        <w:rPr>
-          <w:rFonts w:cstheme="minorHAnsi"/>
-          <w:color w:val="000000" w:themeColor="text1"/>
-        </w:rPr>
-        <w:t xml:space="preserve">. GitHub. Retrieved October 15, 2023, from </w:t>
+        <w:t>mario_locate_objects.py</w:t>
+      </w:r>
+      <w:r>
+        <w:rPr>
+          <w:rFonts w:cstheme="minorHAnsi"/>
+          <w:color w:val="000000" w:themeColor="text1"/>
+        </w:rPr>
+        <w:t xml:space="preserve">. UWA Learning Management System. Retrieved October 5, 2023, from </w:t>
       </w:r>
       <w:hyperlink r:id="rId11" w:history="1">
         <w:r>
           <w:rPr>
             <w:rStyle w:val="Hyperlink"/>
             <w:rFonts w:cstheme="minorHAnsi"/>
+            <w:color w:val="000000" w:themeColor="text1"/>
+          </w:rPr>
+          <w:t>https://lms.uwa.edu.au/bbcswebdav/pid-3405777-dt-content-rid-43562900_1/xid-43562900_1</w:t>
+        </w:r>
+      </w:hyperlink>
+      <w:r>
+        <w:rPr>
+          <w:rFonts w:cstheme="minorHAnsi"/>
+          <w:color w:val="000000" w:themeColor="text1"/>
+        </w:rPr>
+        <w:t xml:space="preserve"> </w:t>
+      </w:r>
+    </w:p>
+    <w:p>
+      <w:pPr>
+        <w:pStyle w:val="ListParagraph"/>
+        <w:numPr>
+          <w:ilvl w:val="0"/>
+          <w:numId w:val="3"/>
+        </w:numPr>
+        <w:rPr>
+          <w:rStyle w:val="Hyperlink"/>
+          <w:color w:val="000000" w:themeColor="text1"/>
+          <w:u w:val="none"/>
+        </w:rPr>
+      </w:pPr>
+      <w:proofErr w:type="spellStart"/>
+      <w:r>
+        <w:rPr>
+          <w:rFonts w:cstheme="minorHAnsi"/>
+          <w:color w:val="000000" w:themeColor="text1"/>
+        </w:rPr>
+        <w:t>ClarityCoders</w:t>
+      </w:r>
+      <w:proofErr w:type="spellEnd"/>
+      <w:r>
+        <w:rPr>
+          <w:rFonts w:cstheme="minorHAnsi"/>
+          <w:color w:val="000000" w:themeColor="text1"/>
+        </w:rPr>
+        <w:t xml:space="preserve">. (2022). </w:t>
+      </w:r>
+      <w:r>
+        <w:rPr>
+          <w:rFonts w:cstheme="minorHAnsi"/>
+          <w:i/>
+          <w:iCs/>
+          <w:color w:val="000000" w:themeColor="text1"/>
+        </w:rPr>
+        <w:t>Mario PPO</w:t>
+      </w:r>
+      <w:r>
+        <w:rPr>
+          <w:rFonts w:cstheme="minorHAnsi"/>
+          <w:color w:val="000000" w:themeColor="text1"/>
+        </w:rPr>
+        <w:t xml:space="preserve">. GitHub. Retrieved October 15, 2023, from </w:t>
+      </w:r>
+      <w:hyperlink r:id="rId12" w:history="1">
+        <w:r>
+          <w:rPr>
+            <w:rStyle w:val="Hyperlink"/>
+            <w:rFonts w:cstheme="minorHAnsi"/>
+            <w:color w:val="000000" w:themeColor="text1"/>
           </w:rPr>
           <w:t>https://github.com/ClarityCoders/MarioPPO/tree/master</w:t>
         </w:r>
       </w:hyperlink>
-      <w:r>
-        <w:rPr>
-          <w:rFonts w:cstheme="minorHAnsi"/>
-          <w:color w:val="000000" w:themeColor="text1"/>
-        </w:rPr>
-        <w:t xml:space="preserve"> </w:t>
-      </w:r>
+    </w:p>
+    <w:p>
+      <w:pPr>
+        <w:pStyle w:val="NormalWeb"/>
+        <w:numPr>
+          <w:ilvl w:val="0"/>
+          <w:numId w:val="3"/>
+        </w:numPr>
+        <w:spacing w:before="0" w:beforeAutospacing="0" w:after="0" w:afterAutospacing="0"/>
+        <w:rPr>
+          <w:rFonts w:asciiTheme="minorHAnsi" w:hAnsiTheme="minorHAnsi"/>
+          <w:color w:val="000000"/>
+        </w:rPr>
+      </w:pPr>
+      <w:r>
+        <w:rPr>
+          <w:rFonts w:asciiTheme="minorHAnsi" w:hAnsiTheme="minorHAnsi" w:cstheme="minorHAnsi"/>
+          <w:color w:val="000000"/>
+        </w:rPr>
+        <w:t>Nicholas, R. (2022)</w:t>
+      </w:r>
+      <w:r>
+        <w:rPr>
+          <w:rFonts w:asciiTheme="minorHAnsi" w:hAnsiTheme="minorHAnsi" w:cstheme="minorHAnsi"/>
+          <w:i/>
+          <w:iCs/>
+          <w:color w:val="000000"/>
+        </w:rPr>
+        <w:t xml:space="preserve"> Build an Mario AI Model with Python | Gaming Reinforcement Learning</w:t>
+      </w:r>
+      <w:r>
+        <w:rPr>
+          <w:rFonts w:asciiTheme="minorHAnsi" w:hAnsiTheme="minorHAnsi" w:cstheme="minorHAnsi"/>
+          <w:color w:val="000000"/>
+        </w:rPr>
+        <w:t xml:space="preserve">. Youtube.com. Retrieved October 10, 2023, from </w:t>
+      </w:r>
+      <w:hyperlink r:id="rId13" w:history="1">
+        <w:r>
+          <w:rPr>
+            <w:rStyle w:val="Hyperlink"/>
+            <w:rFonts w:asciiTheme="minorHAnsi" w:hAnsiTheme="minorHAnsi" w:cstheme="minorHAnsi"/>
+          </w:rPr>
+          <w:t>https://www.youtube.com/watch?v=2eeYqJ0uBKE</w:t>
+        </w:r>
+      </w:hyperlink>
+    </w:p>
+    <w:p>
+      <w:pPr>
+        <w:pStyle w:val="NormalWeb"/>
+        <w:numPr>
+          <w:ilvl w:val="0"/>
+          <w:numId w:val="3"/>
+        </w:numPr>
+        <w:spacing w:before="0" w:beforeAutospacing="0" w:after="0" w:afterAutospacing="0"/>
+        <w:rPr>
+          <w:rFonts w:asciiTheme="minorHAnsi" w:hAnsiTheme="minorHAnsi" w:cstheme="minorHAnsi"/>
+          <w:color w:val="000000"/>
+        </w:rPr>
+      </w:pPr>
+      <w:r>
+        <w:rPr>
+          <w:rFonts w:asciiTheme="minorHAnsi" w:hAnsiTheme="minorHAnsi" w:cstheme="minorHAnsi"/>
+          <w:i/>
+          <w:iCs/>
+          <w:color w:val="000000"/>
+        </w:rPr>
+        <w:t>Super Mario Bros. with Stable-Baseline3 PPO</w:t>
+      </w:r>
+      <w:r>
+        <w:rPr>
+          <w:rFonts w:asciiTheme="minorHAnsi" w:hAnsiTheme="minorHAnsi" w:cstheme="minorHAnsi"/>
+          <w:color w:val="000000"/>
+        </w:rPr>
+        <w:t xml:space="preserve">. (n.d.). Kaggle.com. </w:t>
+      </w:r>
+      <w:hyperlink r:id="rId14" w:history="1">
+        <w:r>
+          <w:rPr>
+            <w:rStyle w:val="Hyperlink"/>
+            <w:rFonts w:asciiTheme="minorHAnsi" w:hAnsiTheme="minorHAnsi" w:cstheme="minorHAnsi"/>
+          </w:rPr>
+          <w:t>https://www.kaggle.com/code/deeplyai/super-mario-bros-with-stable-baseline3-ppo</w:t>
+        </w:r>
+      </w:hyperlink>
+    </w:p>
+    <w:p>
+      <w:pPr>
+        <w:pStyle w:val="NormalWeb"/>
+        <w:numPr>
+          <w:ilvl w:val="0"/>
+          <w:numId w:val="3"/>
+        </w:numPr>
+        <w:spacing w:before="0" w:beforeAutospacing="0" w:after="0" w:afterAutospacing="0"/>
+        <w:rPr>
+          <w:rFonts w:asciiTheme="minorHAnsi" w:hAnsiTheme="minorHAnsi" w:cstheme="minorHAnsi"/>
+          <w:color w:val="000000"/>
+        </w:rPr>
+      </w:pPr>
+      <w:r>
+        <w:rPr>
+          <w:rFonts w:asciiTheme="minorHAnsi" w:hAnsiTheme="minorHAnsi" w:cstheme="minorHAnsi"/>
+          <w:i/>
+          <w:iCs/>
+          <w:color w:val="000000"/>
+        </w:rPr>
+        <w:t>Reinforcement learning in Super Mario bros</w:t>
+      </w:r>
+      <w:r>
+        <w:rPr>
+          <w:rFonts w:asciiTheme="minorHAnsi" w:hAnsiTheme="minorHAnsi" w:cstheme="minorHAnsi"/>
+          <w:color w:val="000000"/>
+        </w:rPr>
+        <w:t xml:space="preserve">. (2022, May 28). The Ops Community. </w:t>
+      </w:r>
+      <w:hyperlink r:id="rId15" w:history="1">
+        <w:r>
+          <w:rPr>
+            <w:rStyle w:val="Hyperlink"/>
+            <w:rFonts w:asciiTheme="minorHAnsi" w:hAnsiTheme="minorHAnsi" w:cstheme="minorHAnsi"/>
+          </w:rPr>
+          <w:t>https://community.ops.io/akilesh/reinforcement-learning-in-super-mario-bros-48a</w:t>
+        </w:r>
+      </w:hyperlink>
+    </w:p>
+    <w:p>
+      <w:pPr>
+        <w:rPr>
+          <w:rFonts w:cstheme="minorHAnsi"/>
+          <w:color w:val="000000" w:themeColor="text1"/>
+        </w:rPr>
+      </w:pPr>
     </w:p>
     <w:sectPr>
       <w:pgSz w:w="11900" w:h="16840"/>
@@ -3261,6 +3422,18 @@
   </w:num>
   <w:num w:numId="2" w16cid:durableId="1507162936">
     <w:abstractNumId w:val="1"/>
+  </w:num>
+  <w:num w:numId="3" w16cid:durableId="1512917926">
+    <w:abstractNumId w:val="0"/>
+    <w:lvlOverride w:ilvl="0"/>
+    <w:lvlOverride w:ilvl="1"/>
+    <w:lvlOverride w:ilvl="2"/>
+    <w:lvlOverride w:ilvl="3"/>
+    <w:lvlOverride w:ilvl="4"/>
+    <w:lvlOverride w:ilvl="5"/>
+    <w:lvlOverride w:ilvl="6"/>
+    <w:lvlOverride w:ilvl="7"/>
+    <w:lvlOverride w:ilvl="8"/>
   </w:num>
 </w:numbering>
 </file>

</xml_diff>

<commit_message>
Finished draft, created PDF for submission
</commit_message>
<xml_diff>
--- a/Report Draft.docx
+++ b/Report Draft.docx
@@ -19,7 +19,27 @@
           <w:sz w:val="56"/>
           <w:szCs w:val="56"/>
         </w:rPr>
-        <w:t xml:space="preserve">CITS3001 Project: The Performance Of AI Agents in </w:t>
+        <w:t xml:space="preserve">CITS3001 Project: The Performance </w:t>
+      </w:r>
+      <w:proofErr w:type="gramStart"/>
+      <w:r>
+        <w:rPr>
+          <w:rFonts w:ascii="Baskerville Old Face" w:hAnsi="Baskerville Old Face"/>
+          <w:color w:val="000000" w:themeColor="text1"/>
+          <w:sz w:val="56"/>
+          <w:szCs w:val="56"/>
+        </w:rPr>
+        <w:t>Of</w:t>
+      </w:r>
+      <w:proofErr w:type="gramEnd"/>
+      <w:r>
+        <w:rPr>
+          <w:rFonts w:ascii="Baskerville Old Face" w:hAnsi="Baskerville Old Face"/>
+          <w:color w:val="000000" w:themeColor="text1"/>
+          <w:sz w:val="56"/>
+          <w:szCs w:val="56"/>
+        </w:rPr>
+        <w:t xml:space="preserve"> AI Agents in </w:t>
       </w:r>
       <w:r>
         <w:rPr>
@@ -134,8 +154,17 @@
           <w:rFonts w:cstheme="minorHAnsi"/>
           <w:color w:val="000000" w:themeColor="text1"/>
         </w:rPr>
-        <w:t xml:space="preserve"> the Nintendo Entertainment System game</w:t>
-      </w:r>
+        <w:t xml:space="preserve"> the Nintendo Entertainment System </w:t>
+      </w:r>
+      <w:proofErr w:type="gramStart"/>
+      <w:r>
+        <w:rPr>
+          <w:rFonts w:cstheme="minorHAnsi"/>
+          <w:color w:val="000000" w:themeColor="text1"/>
+        </w:rPr>
+        <w:t>game</w:t>
+      </w:r>
+      <w:proofErr w:type="gramEnd"/>
       <w:r>
         <w:rPr>
           <w:rFonts w:cstheme="minorHAnsi"/>
@@ -449,12 +478,21 @@
         </w:rPr>
         <w:t xml:space="preserve"> analysing four game screens at a time. This was achieved through the frame-stacking technique, layering four frames into one </w:t>
       </w:r>
-      <w:r>
-        <w:rPr>
-          <w:rFonts w:cstheme="minorHAnsi"/>
-          <w:color w:val="000000" w:themeColor="text1"/>
-        </w:rPr>
-        <w:t xml:space="preserve">in order to </w:t>
+      <w:proofErr w:type="gramStart"/>
+      <w:r>
+        <w:rPr>
+          <w:rFonts w:cstheme="minorHAnsi"/>
+          <w:color w:val="000000" w:themeColor="text1"/>
+        </w:rPr>
+        <w:t>in order to</w:t>
+      </w:r>
+      <w:proofErr w:type="gramEnd"/>
+      <w:r>
+        <w:rPr>
+          <w:rFonts w:cstheme="minorHAnsi"/>
+          <w:color w:val="000000" w:themeColor="text1"/>
+        </w:rPr>
+        <w:t xml:space="preserve"> </w:t>
       </w:r>
       <w:r>
         <w:rPr>
@@ -1000,7 +1038,23 @@
           <w:rFonts w:asciiTheme="minorHAnsi" w:hAnsiTheme="minorHAnsi" w:cstheme="minorHAnsi"/>
           <w:color w:val="000000" w:themeColor="text1"/>
         </w:rPr>
-        <w:t xml:space="preserve">to the agent is necessary, e.g. </w:t>
+        <w:t xml:space="preserve">to the agent is necessary, </w:t>
+      </w:r>
+      <w:proofErr w:type="gramStart"/>
+      <w:r>
+        <w:rPr>
+          <w:rFonts w:asciiTheme="minorHAnsi" w:hAnsiTheme="minorHAnsi" w:cstheme="minorHAnsi"/>
+          <w:color w:val="000000" w:themeColor="text1"/>
+        </w:rPr>
+        <w:t>e.g.</w:t>
+      </w:r>
+      <w:proofErr w:type="gramEnd"/>
+      <w:r>
+        <w:rPr>
+          <w:rFonts w:asciiTheme="minorHAnsi" w:hAnsiTheme="minorHAnsi" w:cstheme="minorHAnsi"/>
+          <w:color w:val="000000" w:themeColor="text1"/>
+        </w:rPr>
+        <w:t xml:space="preserve"> </w:t>
       </w:r>
       <w:r>
         <w:rPr>
@@ -1496,7 +1550,15 @@
           <w:color w:val="000000" w:themeColor="text1"/>
         </w:rPr>
         <w:lastRenderedPageBreak/>
-        <w:t>A final disadvantage of the PPO algorithm is with its debugging and interpretability. Due to the cryptic nature and performance metrics of neural networks, it</w:t>
+        <w:t xml:space="preserve">A final disadvantage of the PPO algorithm is with its debugging and interpretability. Due to the cryptic nature and performance metrics of neural networks, </w:t>
+      </w:r>
+      <w:proofErr w:type="gramStart"/>
+      <w:r>
+        <w:rPr>
+          <w:rFonts w:asciiTheme="minorHAnsi" w:hAnsiTheme="minorHAnsi" w:cstheme="minorHAnsi"/>
+          <w:color w:val="000000" w:themeColor="text1"/>
+        </w:rPr>
+        <w:t>it</w:t>
       </w:r>
       <w:r>
         <w:rPr>
@@ -1510,7 +1572,15 @@
           <w:rFonts w:asciiTheme="minorHAnsi" w:hAnsiTheme="minorHAnsi" w:cstheme="minorHAnsi"/>
           <w:color w:val="000000" w:themeColor="text1"/>
         </w:rPr>
-        <w:t>s hard to decide if modifying a hyperparameter is improving the agent or not. At a minimum, it requires many hours of training to determine if a modification is beneficial or not. Compounding this is the stochastic</w:t>
+        <w:t>s</w:t>
+      </w:r>
+      <w:proofErr w:type="gramEnd"/>
+      <w:r>
+        <w:rPr>
+          <w:rFonts w:asciiTheme="minorHAnsi" w:hAnsiTheme="minorHAnsi" w:cstheme="minorHAnsi"/>
+          <w:color w:val="000000" w:themeColor="text1"/>
+        </w:rPr>
+        <w:t xml:space="preserve"> hard to decide if modifying a hyperparameter is improving the agent or not. At a minimum, it requires many hours of training to determine if a modification is beneficial or not. Compounding this is the stochastic</w:t>
       </w:r>
       <w:r>
         <w:rPr>
@@ -2057,7 +2127,23 @@
           <w:rFonts w:cstheme="minorHAnsi"/>
           <w:color w:val="000000" w:themeColor="text1"/>
         </w:rPr>
-        <w:t xml:space="preserve">Additionally, the reward function will need to provide some positive reward to moving right, albeit less than the default function, in order to ensure Mario moves far enough into the level to start earning points and give the agents some direction for how to improve. </w:t>
+        <w:t xml:space="preserve">Additionally, the reward function will need to provide some positive reward to moving right, albeit less than the default function, </w:t>
+      </w:r>
+      <w:proofErr w:type="gramStart"/>
+      <w:r>
+        <w:rPr>
+          <w:rFonts w:cstheme="minorHAnsi"/>
+          <w:color w:val="000000" w:themeColor="text1"/>
+        </w:rPr>
+        <w:t>in order to</w:t>
+      </w:r>
+      <w:proofErr w:type="gramEnd"/>
+      <w:r>
+        <w:rPr>
+          <w:rFonts w:cstheme="minorHAnsi"/>
+          <w:color w:val="000000" w:themeColor="text1"/>
+        </w:rPr>
+        <w:t xml:space="preserve"> ensure Mario moves far enough into the level to start earning points and give the agents some direction for how to improve. </w:t>
       </w:r>
       <w:r>
         <w:rPr>
@@ -2104,7 +2190,23 @@
           <w:color w:val="000000" w:themeColor="text1"/>
         </w:rPr>
         <w:lastRenderedPageBreak/>
-        <w:t>points; this difference is mainly due to the rule based agent completing 1-1 more quickly than the PPO agent.</w:t>
+        <w:t xml:space="preserve">points; this difference is mainly due to the </w:t>
+      </w:r>
+      <w:proofErr w:type="gramStart"/>
+      <w:r>
+        <w:rPr>
+          <w:rFonts w:cstheme="minorHAnsi"/>
+          <w:color w:val="000000" w:themeColor="text1"/>
+        </w:rPr>
+        <w:t>rule based</w:t>
+      </w:r>
+      <w:proofErr w:type="gramEnd"/>
+      <w:r>
+        <w:rPr>
+          <w:rFonts w:cstheme="minorHAnsi"/>
+          <w:color w:val="000000" w:themeColor="text1"/>
+        </w:rPr>
+        <w:t xml:space="preserve"> agent completing 1-1 more quickly than the PPO agent.</w:t>
       </w:r>
     </w:p>
     <w:p>
@@ -2242,7 +2344,21 @@
         <w:rPr>
           <w:color w:val="000000" w:themeColor="text1"/>
         </w:rPr>
-        <w:t>: a sample of the details printed to the terminal by the rule based agent while we tested it, including details like block locations and reward</w:t>
+        <w:t xml:space="preserve">: a sample of the details printed to the terminal by the </w:t>
+      </w:r>
+      <w:proofErr w:type="gramStart"/>
+      <w:r>
+        <w:rPr>
+          <w:color w:val="000000" w:themeColor="text1"/>
+        </w:rPr>
+        <w:t>rule based</w:t>
+      </w:r>
+      <w:proofErr w:type="gramEnd"/>
+      <w:r>
+        <w:rPr>
+          <w:color w:val="000000" w:themeColor="text1"/>
+        </w:rPr>
+        <w:t xml:space="preserve"> agent while we tested it, including details like block locations and reward</w:t>
       </w:r>
     </w:p>
     <w:p>
@@ -2550,16 +2666,7 @@
           <w:iCs/>
           <w:color w:val="000000" w:themeColor="text1"/>
         </w:rPr>
-        <w:t xml:space="preserve">Figure </w:t>
-      </w:r>
-      <w:r>
-        <w:rPr>
-          <w:rFonts w:cstheme="minorHAnsi"/>
-          <w:i/>
-          <w:iCs/>
-          <w:color w:val="000000" w:themeColor="text1"/>
-        </w:rPr>
-        <w:t>3</w:t>
+        <w:t>Figure 3</w:t>
       </w:r>
       <w:r>
         <w:rPr>
@@ -2623,7 +2730,7 @@
         </w:rPr>
         <w:lastRenderedPageBreak/>
         <w:drawing>
-          <wp:inline distT="0" distB="0" distL="0" distR="0" wp14:anchorId="3479C8CA" wp14:editId="397D6E4B">
+          <wp:inline distT="0" distB="0" distL="0" distR="0" wp14:anchorId="3479C8CA" wp14:editId="1807CF5E">
             <wp:extent cx="4540250" cy="2306955"/>
             <wp:effectExtent l="0" t="0" r="0" b="0"/>
             <wp:docPr id="1211668381" name="Picture 1"/>
@@ -2684,21 +2791,7 @@
           <w:rFonts w:cstheme="minorHAnsi"/>
           <w:color w:val="000000" w:themeColor="text1"/>
         </w:rPr>
-        <w:t xml:space="preserve">Figure </w:t>
-      </w:r>
-      <w:r>
-        <w:rPr>
-          <w:rFonts w:cstheme="minorHAnsi"/>
-          <w:color w:val="000000" w:themeColor="text1"/>
-        </w:rPr>
-        <w:t>4</w:t>
-      </w:r>
-      <w:r>
-        <w:rPr>
-          <w:rFonts w:cstheme="minorHAnsi"/>
-          <w:color w:val="000000" w:themeColor="text1"/>
-        </w:rPr>
-        <w:t xml:space="preserve">: Our best model – after discovering some reward issues involving 1-2, we isolated training to 1-1. Although the </w:t>
+        <w:t xml:space="preserve">Figure 4: Our best model – after discovering some reward issues involving 1-2, we isolated training to 1-1. Although the </w:t>
       </w:r>
       <w:proofErr w:type="spellStart"/>
       <w:r>
@@ -2834,7 +2927,7 @@
           <w:iCs/>
           <w:color w:val="000000" w:themeColor="text1"/>
         </w:rPr>
-        <w:t>4</w:t>
+        <w:t>5</w:t>
       </w:r>
       <w:r>
         <w:rPr>
@@ -2875,13 +2968,34 @@
           <w:szCs w:val="36"/>
         </w:rPr>
       </w:pPr>
-      <w:r>
+    </w:p>
+    <w:p>
+      <w:pPr>
         <w:rPr>
           <w:rFonts w:ascii="Berlin Sans FB" w:hAnsi="Berlin Sans FB"/>
           <w:color w:val="000000" w:themeColor="text1"/>
           <w:sz w:val="36"/>
           <w:szCs w:val="36"/>
         </w:rPr>
+      </w:pPr>
+    </w:p>
+    <w:p>
+      <w:pPr>
+        <w:rPr>
+          <w:rFonts w:ascii="Berlin Sans FB" w:hAnsi="Berlin Sans FB"/>
+          <w:color w:val="000000" w:themeColor="text1"/>
+          <w:sz w:val="36"/>
+          <w:szCs w:val="36"/>
+        </w:rPr>
+      </w:pPr>
+      <w:r>
+        <w:rPr>
+          <w:rFonts w:ascii="Berlin Sans FB" w:hAnsi="Berlin Sans FB"/>
+          <w:color w:val="000000" w:themeColor="text1"/>
+          <w:sz w:val="36"/>
+          <w:szCs w:val="36"/>
+        </w:rPr>
+        <w:lastRenderedPageBreak/>
         <w:t>References</w:t>
       </w:r>
     </w:p>
@@ -2902,7 +3016,6 @@
           <w:rFonts w:cstheme="minorHAnsi"/>
           <w:color w:val="000000" w:themeColor="text1"/>
         </w:rPr>
-        <w:lastRenderedPageBreak/>
         <w:t xml:space="preserve">Kauten, C. (2018). </w:t>
       </w:r>
       <w:r>
@@ -3001,7 +3114,7 @@
         </w:numPr>
         <w:rPr>
           <w:rStyle w:val="Hyperlink"/>
-          <w:color w:val="000000" w:themeColor="text1"/>
+          <w:color w:val="000000"/>
           <w:u w:val="none"/>
         </w:rPr>
       </w:pPr>
@@ -3050,6 +3163,81 @@
     </w:p>
     <w:p>
       <w:pPr>
+        <w:pStyle w:val="ListParagraph"/>
+        <w:numPr>
+          <w:ilvl w:val="0"/>
+          <w:numId w:val="3"/>
+        </w:numPr>
+      </w:pPr>
+      <w:r>
+        <w:rPr>
+          <w:rFonts w:cstheme="minorHAnsi"/>
+          <w:color w:val="000000"/>
+        </w:rPr>
+        <w:t>Nicholas, R. (2022)</w:t>
+      </w:r>
+      <w:r>
+        <w:rPr>
+          <w:rFonts w:cstheme="minorHAnsi"/>
+          <w:i/>
+          <w:iCs/>
+          <w:color w:val="000000"/>
+        </w:rPr>
+        <w:t xml:space="preserve"> Build </w:t>
+      </w:r>
+      <w:proofErr w:type="gramStart"/>
+      <w:r>
+        <w:rPr>
+          <w:rFonts w:cstheme="minorHAnsi"/>
+          <w:i/>
+          <w:iCs/>
+          <w:color w:val="000000"/>
+        </w:rPr>
+        <w:t>an</w:t>
+      </w:r>
+      <w:proofErr w:type="gramEnd"/>
+      <w:r>
+        <w:rPr>
+          <w:rFonts w:cstheme="minorHAnsi"/>
+          <w:i/>
+          <w:iCs/>
+          <w:color w:val="000000"/>
+        </w:rPr>
+        <w:t xml:space="preserve"> Mario AI Model with Python | Gaming Reinforcement </w:t>
+      </w:r>
+      <w:r>
+        <w:rPr>
+          <w:rFonts w:cstheme="minorHAnsi"/>
+          <w:i/>
+          <w:iCs/>
+        </w:rPr>
+        <w:t>Learning</w:t>
+      </w:r>
+      <w:r>
+        <w:rPr>
+          <w:rFonts w:cstheme="minorHAnsi"/>
+        </w:rPr>
+        <w:t xml:space="preserve">. Youtube.com. Retrieved October 10, 2023, from </w:t>
+      </w:r>
+      <w:hyperlink r:id="rId13" w:history="1">
+        <w:r>
+          <w:rPr>
+            <w:rStyle w:val="Hyperlink"/>
+            <w:rFonts w:cstheme="minorHAnsi"/>
+            <w:color w:val="auto"/>
+          </w:rPr>
+          <w:t>https://www.youtube.com/watch?v=2eeYqJ0uBKE</w:t>
+        </w:r>
+      </w:hyperlink>
+      <w:r>
+        <w:rPr>
+          <w:rFonts w:cstheme="minorHAnsi"/>
+        </w:rPr>
+        <w:t xml:space="preserve">   </w:t>
+      </w:r>
+    </w:p>
+    <w:p>
+      <w:pPr>
         <w:pStyle w:val="NormalWeb"/>
         <w:numPr>
           <w:ilvl w:val="0"/>
@@ -3057,40 +3245,31 @@
         </w:numPr>
         <w:spacing w:before="0" w:beforeAutospacing="0" w:after="0" w:afterAutospacing="0"/>
         <w:rPr>
-          <w:rFonts w:asciiTheme="minorHAnsi" w:hAnsiTheme="minorHAnsi"/>
-          <w:color w:val="000000"/>
-        </w:rPr>
-      </w:pPr>
-      <w:r>
-        <w:rPr>
-          <w:rFonts w:asciiTheme="minorHAnsi" w:hAnsiTheme="minorHAnsi" w:cstheme="minorHAnsi"/>
-          <w:color w:val="000000"/>
-        </w:rPr>
-        <w:t>Nicholas, R. (2022)</w:t>
-      </w:r>
+          <w:rFonts w:asciiTheme="minorHAnsi" w:hAnsiTheme="minorHAnsi" w:cstheme="minorHAnsi"/>
+        </w:rPr>
+      </w:pPr>
       <w:r>
         <w:rPr>
           <w:rFonts w:asciiTheme="minorHAnsi" w:hAnsiTheme="minorHAnsi" w:cstheme="minorHAnsi"/>
           <w:i/>
           <w:iCs/>
-          <w:color w:val="000000"/>
-        </w:rPr>
-        <w:t xml:space="preserve"> Build an Mario AI Model with Python | Gaming Reinforcement Learning</w:t>
-      </w:r>
-      <w:r>
-        <w:rPr>
-          <w:rFonts w:asciiTheme="minorHAnsi" w:hAnsiTheme="minorHAnsi" w:cstheme="minorHAnsi"/>
-          <w:color w:val="000000"/>
-        </w:rPr>
-        <w:t xml:space="preserve">. Youtube.com. Retrieved October 10, 2023, from </w:t>
-      </w:r>
-      <w:hyperlink r:id="rId13" w:history="1">
+        </w:rPr>
+        <w:t>Super Mario Bros. with Stable-Baseline3 PPO</w:t>
+      </w:r>
+      <w:r>
+        <w:rPr>
+          <w:rFonts w:asciiTheme="minorHAnsi" w:hAnsiTheme="minorHAnsi" w:cstheme="minorHAnsi"/>
+        </w:rPr>
+        <w:t xml:space="preserve">. (n.d.). Kaggle.com. </w:t>
+      </w:r>
+      <w:hyperlink r:id="rId14" w:history="1">
         <w:r>
           <w:rPr>
             <w:rStyle w:val="Hyperlink"/>
             <w:rFonts w:asciiTheme="minorHAnsi" w:hAnsiTheme="minorHAnsi" w:cstheme="minorHAnsi"/>
+            <w:color w:val="auto"/>
           </w:rPr>
-          <w:t>https://www.youtube.com/watch?v=2eeYqJ0uBKE</w:t>
+          <w:t>https://www.kaggle.com/code/deeplyai/super-mario-bros-with-stable-baseline3-ppo</w:t>
         </w:r>
       </w:hyperlink>
     </w:p>
@@ -3104,7 +3283,6 @@
         <w:spacing w:before="0" w:beforeAutospacing="0" w:after="0" w:afterAutospacing="0"/>
         <w:rPr>
           <w:rFonts w:asciiTheme="minorHAnsi" w:hAnsiTheme="minorHAnsi" w:cstheme="minorHAnsi"/>
-          <w:color w:val="000000"/>
         </w:rPr>
       </w:pPr>
       <w:r>
@@ -3112,53 +3290,12 @@
           <w:rFonts w:asciiTheme="minorHAnsi" w:hAnsiTheme="minorHAnsi" w:cstheme="minorHAnsi"/>
           <w:i/>
           <w:iCs/>
-          <w:color w:val="000000"/>
-        </w:rPr>
-        <w:t>Super Mario Bros. with Stable-Baseline3 PPO</w:t>
-      </w:r>
-      <w:r>
-        <w:rPr>
-          <w:rFonts w:asciiTheme="minorHAnsi" w:hAnsiTheme="minorHAnsi" w:cstheme="minorHAnsi"/>
-          <w:color w:val="000000"/>
-        </w:rPr>
-        <w:t xml:space="preserve">. (n.d.). Kaggle.com. </w:t>
-      </w:r>
-      <w:hyperlink r:id="rId14" w:history="1">
-        <w:r>
-          <w:rPr>
-            <w:rStyle w:val="Hyperlink"/>
-            <w:rFonts w:asciiTheme="minorHAnsi" w:hAnsiTheme="minorHAnsi" w:cstheme="minorHAnsi"/>
-          </w:rPr>
-          <w:t>https://www.kaggle.com/code/deeplyai/super-mario-bros-with-stable-baseline3-ppo</w:t>
-        </w:r>
-      </w:hyperlink>
-    </w:p>
-    <w:p>
-      <w:pPr>
-        <w:pStyle w:val="NormalWeb"/>
-        <w:numPr>
-          <w:ilvl w:val="0"/>
-          <w:numId w:val="3"/>
-        </w:numPr>
-        <w:spacing w:before="0" w:beforeAutospacing="0" w:after="0" w:afterAutospacing="0"/>
-        <w:rPr>
-          <w:rFonts w:asciiTheme="minorHAnsi" w:hAnsiTheme="minorHAnsi" w:cstheme="minorHAnsi"/>
-          <w:color w:val="000000"/>
-        </w:rPr>
-      </w:pPr>
-      <w:r>
-        <w:rPr>
-          <w:rFonts w:asciiTheme="minorHAnsi" w:hAnsiTheme="minorHAnsi" w:cstheme="minorHAnsi"/>
-          <w:i/>
-          <w:iCs/>
-          <w:color w:val="000000"/>
         </w:rPr>
         <w:t>Reinforcement learning in Super Mario bros</w:t>
       </w:r>
       <w:r>
         <w:rPr>
           <w:rFonts w:asciiTheme="minorHAnsi" w:hAnsiTheme="minorHAnsi" w:cstheme="minorHAnsi"/>
-          <w:color w:val="000000"/>
         </w:rPr>
         <w:t xml:space="preserve">. (2022, May 28). The Ops Community. </w:t>
       </w:r>
@@ -3167,6 +3304,7 @@
           <w:rPr>
             <w:rStyle w:val="Hyperlink"/>
             <w:rFonts w:asciiTheme="minorHAnsi" w:hAnsiTheme="minorHAnsi" w:cstheme="minorHAnsi"/>
+            <w:color w:val="auto"/>
           </w:rPr>
           <w:t>https://community.ops.io/akilesh/reinforcement-learning-in-super-mario-bros-48a</w:t>
         </w:r>
@@ -3425,15 +3563,6 @@
   </w:num>
   <w:num w:numId="3" w16cid:durableId="1512917926">
     <w:abstractNumId w:val="0"/>
-    <w:lvlOverride w:ilvl="0"/>
-    <w:lvlOverride w:ilvl="1"/>
-    <w:lvlOverride w:ilvl="2"/>
-    <w:lvlOverride w:ilvl="3"/>
-    <w:lvlOverride w:ilvl="4"/>
-    <w:lvlOverride w:ilvl="5"/>
-    <w:lvlOverride w:ilvl="6"/>
-    <w:lvlOverride w:ilvl="7"/>
-    <w:lvlOverride w:ilvl="8"/>
   </w:num>
 </w:numbering>
 </file>

</xml_diff>